<commit_message>
Address Reviewer 1 comments, start on reviwer 2
Reviewer 1's comments are straightforward, reviewer 2's require more thought and care.
</commit_message>
<xml_diff>
--- a/Manuscript/Third Submission EST/Radium Manuscript III D-1.docx
+++ b/Manuscript/Third Submission EST/Radium Manuscript III D-1.docx
@@ -13,8 +13,6 @@
           <w:u w:val="single"/>
         </w:rPr>
       </w:pPr>
-      <w:bookmarkStart w:id="0" w:name="_GoBack"/>
-      <w:bookmarkEnd w:id="0"/>
       <w:r>
         <w:rPr>
           <w:rFonts w:ascii="Times New Roman" w:hAnsi="Times New Roman"/>
@@ -2472,170 +2470,7 @@
           <w:sz w:val="24"/>
           <w:szCs w:val="24"/>
         </w:rPr>
-        <w:t>. Generally, we find th</w:t>
-      </w:r>
-      <w:r>
-        <w:rPr>
-          <w:rStyle w:val="CommentReference"/>
-          <w:rFonts w:ascii="Times New Roman" w:hAnsi="Times New Roman"/>
-          <w:sz w:val="24"/>
-          <w:szCs w:val="24"/>
-        </w:rPr>
-        <w:t xml:space="preserve">e greatest extent of Ra sorption to occur with </w:t>
-      </w:r>
-      <w:r>
-        <w:rPr>
-          <w:rStyle w:val="CommentReference"/>
-          <w:rFonts w:ascii="Times New Roman" w:hAnsi="Times New Roman"/>
-          <w:sz w:val="24"/>
-          <w:szCs w:val="24"/>
-        </w:rPr>
-        <w:t>sodium montmorillonite at low ionic strength</w:t>
-      </w:r>
-      <w:r>
-        <w:rPr>
-          <w:rStyle w:val="CommentReference"/>
-          <w:rFonts w:ascii="Times New Roman" w:hAnsi="Times New Roman"/>
-          <w:sz w:val="24"/>
-          <w:szCs w:val="24"/>
-        </w:rPr>
-        <w:t xml:space="preserve"> and</w:t>
-      </w:r>
-      <w:r>
-        <w:rPr>
-          <w:rStyle w:val="CommentReference"/>
-          <w:rFonts w:ascii="Times New Roman" w:hAnsi="Times New Roman"/>
-          <w:sz w:val="24"/>
-          <w:szCs w:val="24"/>
-        </w:rPr>
-        <w:t xml:space="preserve"> over </w:t>
-      </w:r>
-      <w:r>
-        <w:rPr>
-          <w:rStyle w:val="CommentReference"/>
-          <w:rFonts w:ascii="Times New Roman" w:hAnsi="Times New Roman"/>
-          <w:sz w:val="24"/>
-          <w:szCs w:val="24"/>
-        </w:rPr>
-        <w:t xml:space="preserve">a </w:t>
-      </w:r>
-      <w:r>
-        <w:rPr>
-          <w:rStyle w:val="CommentReference"/>
-          <w:rFonts w:ascii="Times New Roman" w:hAnsi="Times New Roman"/>
-          <w:sz w:val="24"/>
-          <w:szCs w:val="24"/>
-        </w:rPr>
-        <w:t>wide</w:t>
-      </w:r>
-      <w:r>
-        <w:rPr>
-          <w:rStyle w:val="CommentReference"/>
-          <w:rFonts w:ascii="Times New Roman" w:hAnsi="Times New Roman"/>
-          <w:sz w:val="24"/>
-          <w:szCs w:val="24"/>
-        </w:rPr>
-        <w:t xml:space="preserve"> range of pH values. However, Ra sorption to Na-montmorillonite</w:t>
-      </w:r>
-      <w:r>
-        <w:rPr>
-          <w:rStyle w:val="CommentReference"/>
-          <w:rFonts w:ascii="Times New Roman" w:hAnsi="Times New Roman"/>
-          <w:sz w:val="24"/>
-          <w:szCs w:val="24"/>
-        </w:rPr>
-        <w:t xml:space="preserve"> is extremely sensitive to both total ionic strength, and specific cations in solution with Ra. In contrast, pH controls sorption iron (hydr)oxides, with increasing pH enhancing sorption, but background cations do not affect Ra sorption as strongly as with sodium montmorillonite. </w:t>
-      </w:r>
-      <w:r>
-        <w:rPr>
-          <w:rStyle w:val="CommentReference"/>
-          <w:rFonts w:ascii="Times New Roman" w:hAnsi="Times New Roman"/>
-          <w:sz w:val="24"/>
-          <w:szCs w:val="24"/>
-        </w:rPr>
-        <w:t xml:space="preserve">Appreciable quantities of </w:t>
-      </w:r>
-      <w:r>
-        <w:rPr>
-          <w:rStyle w:val="CommentReference"/>
-          <w:rFonts w:ascii="Times New Roman" w:hAnsi="Times New Roman"/>
-          <w:sz w:val="24"/>
-          <w:szCs w:val="24"/>
-        </w:rPr>
-        <w:t xml:space="preserve">Ra sorb to pyrite over all tested solution conditions, </w:t>
-      </w:r>
-      <w:r>
-        <w:rPr>
-          <w:rStyle w:val="CommentReference"/>
-          <w:rFonts w:ascii="Times New Roman" w:hAnsi="Times New Roman"/>
-          <w:sz w:val="24"/>
-          <w:szCs w:val="24"/>
-        </w:rPr>
-        <w:t xml:space="preserve">with the </w:t>
-      </w:r>
-      <w:r>
-        <w:rPr>
-          <w:rStyle w:val="CommentReference"/>
-          <w:rFonts w:ascii="Times New Roman" w:hAnsi="Times New Roman"/>
-          <w:sz w:val="24"/>
-          <w:szCs w:val="24"/>
-        </w:rPr>
-        <w:t>except</w:t>
-      </w:r>
-      <w:r>
-        <w:rPr>
-          <w:rStyle w:val="CommentReference"/>
-          <w:rFonts w:ascii="Times New Roman" w:hAnsi="Times New Roman"/>
-          <w:sz w:val="24"/>
-          <w:szCs w:val="24"/>
-        </w:rPr>
-        <w:t>ion of treatments using high ionic strength solutions</w:t>
-      </w:r>
-      <w:r>
-        <w:rPr>
-          <w:rStyle w:val="CommentReference"/>
-          <w:rFonts w:ascii="Times New Roman" w:hAnsi="Times New Roman"/>
-          <w:sz w:val="24"/>
-          <w:szCs w:val="24"/>
-        </w:rPr>
-        <w:t xml:space="preserve">. Lastly, we find that common SCM </w:t>
-      </w:r>
-      <w:r>
-        <w:rPr>
-          <w:rStyle w:val="CommentReference"/>
-          <w:rFonts w:ascii="Times New Roman" w:hAnsi="Times New Roman"/>
-          <w:sz w:val="24"/>
-          <w:szCs w:val="24"/>
-        </w:rPr>
-        <w:t xml:space="preserve">thermodynamic </w:t>
-      </w:r>
-      <w:r>
-        <w:rPr>
-          <w:rStyle w:val="CommentReference"/>
-          <w:rFonts w:ascii="Times New Roman" w:hAnsi="Times New Roman"/>
-          <w:sz w:val="24"/>
-          <w:szCs w:val="24"/>
-        </w:rPr>
-        <w:t xml:space="preserve">constants </w:t>
-      </w:r>
-      <w:r>
-        <w:rPr>
-          <w:rStyle w:val="CommentReference"/>
-          <w:rFonts w:ascii="Times New Roman" w:hAnsi="Times New Roman"/>
-          <w:sz w:val="24"/>
-          <w:szCs w:val="24"/>
-        </w:rPr>
-        <w:t xml:space="preserve">are useful for providing a quantitative comparison of Ra sorption </w:t>
-      </w:r>
-      <w:r>
-        <w:rPr>
-          <w:rStyle w:val="CommentReference"/>
-          <w:rFonts w:ascii="Times New Roman" w:hAnsi="Times New Roman"/>
-          <w:sz w:val="24"/>
-          <w:szCs w:val="24"/>
-        </w:rPr>
-        <w:lastRenderedPageBreak/>
-        <w:t xml:space="preserve">to different minerals under similar geochemical conditions, but are poor predictors of Ra adsorption when conditions (e.g. pH, ionic strength) are altered. </w:t>
+        <w:t xml:space="preserve">. </w:t>
       </w:r>
     </w:p>
     <w:p>
@@ -2962,7 +2797,16 @@
           <w:sz w:val="24"/>
           <w:szCs w:val="24"/>
         </w:rPr>
-        <w:t xml:space="preserve"> glove bag (H</w:t>
+        <w:t xml:space="preserve"> glove bag </w:t>
+      </w:r>
+      <w:r>
+        <w:rPr>
+          <w:rFonts w:ascii="Times New Roman" w:hAnsi="Times New Roman"/>
+          <w:sz w:val="24"/>
+          <w:szCs w:val="24"/>
+        </w:rPr>
+        <w:lastRenderedPageBreak/>
+        <w:t>(H</w:t>
       </w:r>
       <w:r>
         <w:rPr>
@@ -3435,16 +3279,7 @@
           <w:sz w:val="24"/>
           <w:szCs w:val="24"/>
         </w:rPr>
-        <w:t xml:space="preserve"> on Ra sorption to these </w:t>
-      </w:r>
-      <w:r>
-        <w:rPr>
-          <w:rFonts w:ascii="Times New Roman" w:hAnsi="Times New Roman"/>
-          <w:sz w:val="24"/>
-          <w:szCs w:val="24"/>
-        </w:rPr>
-        <w:lastRenderedPageBreak/>
-        <w:t>minerals</w:t>
+        <w:t xml:space="preserve"> on Ra sorption to these minerals</w:t>
       </w:r>
       <w:r>
         <w:rPr>
@@ -3786,7 +3621,16 @@
           <w:sz w:val="24"/>
           <w:szCs w:val="24"/>
         </w:rPr>
-        <w:t>volume. Once re-titration and re-equilibration were complete, samples were filtered using 0.22 µm PES filters, which did not sorb significant quantities of Ra. Experimental error was quantified by measuring the standard deviation of triplicates for each data point.</w:t>
+        <w:t xml:space="preserve">volume. Once re-titration and re-equilibration were complete, samples were filtered using 0.22 µm PES </w:t>
+      </w:r>
+      <w:r>
+        <w:rPr>
+          <w:rFonts w:ascii="Times New Roman" w:hAnsi="Times New Roman"/>
+          <w:sz w:val="24"/>
+          <w:szCs w:val="24"/>
+        </w:rPr>
+        <w:lastRenderedPageBreak/>
+        <w:t>filters, which did not sorb significant quantities of Ra. Experimental error was quantified by measuring the standard deviation of triplicates for each data point.</w:t>
       </w:r>
     </w:p>
     <w:p>
@@ -4054,7 +3898,349 @@
           <w:sz w:val="24"/>
           <w:szCs w:val="24"/>
         </w:rPr>
-        <w:t xml:space="preserve">The naturally low levels of Ra in the environment combined with the significant radiotoxicity of Ra have hindered the development of spectroscopically informed </w:t>
+        <w:t>The naturally low levels of Ra in the environment combined with the significant radiotoxicity of Ra have hindered the development of spectroscopically informed models of Ra-specific SCMs. Thus, i</w:t>
+      </w:r>
+      <w:r>
+        <w:rPr>
+          <w:rFonts w:ascii="Times New Roman" w:hAnsi="Times New Roman"/>
+          <w:sz w:val="24"/>
+          <w:szCs w:val="24"/>
+        </w:rPr>
+        <w:t>n all cases, a double diffuse layer formulation is used for SCM, following Dzombak and Morel’s generalized two layer model, except for pyrite, where fitting attempts were unsuccessful.</w:t>
+      </w:r>
+      <w:r>
+        <w:rPr>
+          <w:rFonts w:ascii="Times New Roman" w:hAnsi="Times New Roman"/>
+          <w:sz w:val="24"/>
+          <w:szCs w:val="24"/>
+        </w:rPr>
+        <w:fldChar w:fldCharType="begin" w:fldLock="1"/>
+      </w:r>
+      <w:r>
+        <w:rPr>
+          <w:rFonts w:ascii="Times New Roman" w:hAnsi="Times New Roman"/>
+          <w:sz w:val="24"/>
+          <w:szCs w:val="24"/>
+        </w:rPr>
+        <w:instrText>ADDIN CSL_CITATION { "citationItems" : [ { "id" : "ITEM-1", "itemData" : { "ISBN" : "0471637319", "author" : [ { "dropping-particle" : "", "family" : "Dzombak", "given" : "DA.", "non-dropping-particle" : "", "parse-names" : false, "suffix" : "" }, { "dropping-particle" : "", "family" : "Morel", "given" : "FMM.", "non-dropping-particle" : "", "parse-names" : false, "suffix" : "" } ], "id" : "ITEM-1", "issued" : { "date-parts" : [ [ "1990" ] ] }, "publisher" : "Wiley", "publisher-place" : "New York, NY", "title" : "Surface Complexation Modeling: Hydrous Ferric Oxide", "type" : "book" }, "uris" : [ "http://www.mendeley.com/documents/?uuid=a1a40670-7195-4e56-8172-1ff3cf0956d2" ] } ], "mendeley" : { "formattedCitation" : "&lt;sup&gt;17&lt;/sup&gt;", "plainTextFormattedCitation" : "17", "previouslyFormattedCitation" : "&lt;sup&gt;17&lt;/sup&gt;" }, "properties" : { "noteIndex" : 8 }, "schema" : "https://github.com/citation-style-language/schema/raw/master/csl-citation.json" }</w:instrText>
+      </w:r>
+      <w:r>
+        <w:rPr>
+          <w:rFonts w:ascii="Times New Roman" w:hAnsi="Times New Roman"/>
+          <w:sz w:val="24"/>
+          <w:szCs w:val="24"/>
+        </w:rPr>
+        <w:fldChar w:fldCharType="separate"/>
+      </w:r>
+      <w:r>
+        <w:rPr>
+          <w:rFonts w:ascii="Times New Roman" w:hAnsi="Times New Roman"/>
+          <w:noProof/>
+          <w:sz w:val="24"/>
+          <w:szCs w:val="24"/>
+          <w:vertAlign w:val="superscript"/>
+        </w:rPr>
+        <w:t>17</w:t>
+      </w:r>
+      <w:r>
+        <w:rPr>
+          <w:rFonts w:ascii="Times New Roman" w:hAnsi="Times New Roman"/>
+          <w:sz w:val="24"/>
+          <w:szCs w:val="24"/>
+        </w:rPr>
+        <w:fldChar w:fldCharType="end"/>
+      </w:r>
+      <w:r>
+        <w:rPr>
+          <w:rFonts w:ascii="Times New Roman" w:hAnsi="Times New Roman"/>
+          <w:sz w:val="24"/>
+          <w:szCs w:val="24"/>
+        </w:rPr>
+        <w:t xml:space="preserve"> </w:t>
+      </w:r>
+      <w:r>
+        <w:rPr>
+          <w:rFonts w:ascii="Times New Roman" w:hAnsi="Times New Roman"/>
+          <w:sz w:val="24"/>
+          <w:szCs w:val="24"/>
+        </w:rPr>
+        <w:fldChar w:fldCharType="begin"/>
+      </w:r>
+      <w:r>
+        <w:rPr>
+          <w:rFonts w:ascii="Times New Roman" w:hAnsi="Times New Roman"/>
+          <w:sz w:val="24"/>
+          <w:szCs w:val="24"/>
+        </w:rPr>
+        <w:fldChar w:fldCharType="separate"/>
+      </w:r>
+      <w:r>
+        <w:rPr>
+          <w:rFonts w:ascii="Times New Roman" w:hAnsi="Times New Roman"/>
+          <w:noProof/>
+          <w:sz w:val="24"/>
+          <w:szCs w:val="24"/>
+        </w:rPr>
+        <w:t>17</w:t>
+      </w:r>
+      <w:r>
+        <w:rPr>
+          <w:rFonts w:ascii="Times New Roman" w:hAnsi="Times New Roman"/>
+          <w:sz w:val="24"/>
+          <w:szCs w:val="24"/>
+        </w:rPr>
+        <w:fldChar w:fldCharType="end"/>
+      </w:r>
+      <w:r>
+        <w:rPr>
+          <w:rFonts w:ascii="Times New Roman" w:hAnsi="Times New Roman"/>
+          <w:sz w:val="24"/>
+          <w:szCs w:val="24"/>
+        </w:rPr>
+        <w:t>Ra surface complexes were derived from group II cation SCM reactions published in previous studies, and then</w:t>
+      </w:r>
+      <w:r>
+        <w:rPr>
+          <w:rFonts w:ascii="Times New Roman" w:hAnsi="Times New Roman"/>
+          <w:sz w:val="24"/>
+          <w:szCs w:val="24"/>
+        </w:rPr>
+        <w:t xml:space="preserve"> fit experimental data</w:t>
+      </w:r>
+      <w:r>
+        <w:rPr>
+          <w:rFonts w:ascii="Times New Roman" w:hAnsi="Times New Roman"/>
+          <w:sz w:val="24"/>
+          <w:szCs w:val="24"/>
+        </w:rPr>
+        <w:t>.</w:t>
+      </w:r>
+      <w:r>
+        <w:rPr>
+          <w:rFonts w:ascii="Times New Roman" w:hAnsi="Times New Roman"/>
+          <w:sz w:val="24"/>
+          <w:szCs w:val="24"/>
+        </w:rPr>
+        <w:t xml:space="preserve"> </w:t>
+      </w:r>
+      <w:r>
+        <w:rPr>
+          <w:rFonts w:ascii="Times New Roman" w:hAnsi="Times New Roman"/>
+          <w:sz w:val="24"/>
+          <w:szCs w:val="24"/>
+        </w:rPr>
+        <w:t>These models</w:t>
+      </w:r>
+      <w:r>
+        <w:rPr>
+          <w:rFonts w:ascii="Times New Roman" w:hAnsi="Times New Roman"/>
+          <w:sz w:val="24"/>
+          <w:szCs w:val="24"/>
+        </w:rPr>
+        <w:t xml:space="preserve"> </w:t>
+      </w:r>
+      <w:r>
+        <w:rPr>
+          <w:rFonts w:ascii="Times New Roman" w:hAnsi="Times New Roman"/>
+          <w:sz w:val="24"/>
+          <w:szCs w:val="24"/>
+        </w:rPr>
+        <w:t>were supplemented with</w:t>
+      </w:r>
+      <w:r>
+        <w:rPr>
+          <w:rFonts w:ascii="Times New Roman" w:hAnsi="Times New Roman"/>
+          <w:sz w:val="24"/>
+          <w:szCs w:val="24"/>
+        </w:rPr>
+        <w:t xml:space="preserve"> </w:t>
+      </w:r>
+      <w:r>
+        <w:rPr>
+          <w:rFonts w:ascii="Times New Roman" w:hAnsi="Times New Roman"/>
+          <w:sz w:val="24"/>
+          <w:szCs w:val="24"/>
+        </w:rPr>
+        <w:t xml:space="preserve">adsorption </w:t>
+      </w:r>
+      <w:r>
+        <w:rPr>
+          <w:rFonts w:ascii="Times New Roman" w:hAnsi="Times New Roman"/>
+          <w:sz w:val="24"/>
+          <w:szCs w:val="24"/>
+        </w:rPr>
+        <w:t>reactions for competing ions</w:t>
+      </w:r>
+      <w:r>
+        <w:rPr>
+          <w:rFonts w:ascii="Times New Roman" w:hAnsi="Times New Roman"/>
+          <w:sz w:val="24"/>
+          <w:szCs w:val="24"/>
+        </w:rPr>
+        <w:t>, whose constants were directly taken from literature values or derived from linear free energy relationships posed in previous studies.</w:t>
+      </w:r>
+      <w:r>
+        <w:rPr>
+          <w:rFonts w:ascii="Times New Roman" w:hAnsi="Times New Roman"/>
+          <w:sz w:val="24"/>
+          <w:szCs w:val="24"/>
+        </w:rPr>
+        <w:fldChar w:fldCharType="begin" w:fldLock="1"/>
+      </w:r>
+      <w:r>
+        <w:rPr>
+          <w:rFonts w:ascii="Times New Roman" w:hAnsi="Times New Roman"/>
+          <w:sz w:val="24"/>
+          <w:szCs w:val="24"/>
+        </w:rPr>
+        <w:instrText>ADDIN CSL_CITATION { "citationItems" : [ { "id" : "ITEM-1", "itemData" : { "ISBN" : "0471637319", "author" : [ { "dropping-particle" : "", "family" : "Dzombak", "given" : "DA.", "non-dropping-particle" : "", "parse-names" : false, "suffix" : "" }, { "dropping-particle" : "", "family" : "Morel", "given" : "FMM.", "non-dropping-particle" : "", "parse-names" : false, "suffix" : "" } ], "id" : "ITEM-1", "issued" : { "date-parts" : [ [ "1990" ] ] }, "publisher" : "Wiley", "publisher-place" : "New York, NY", "title" : "Surface Complexation Modeling: Hydrous Ferric Oxide", "type" : "book" }, "uris" : [ "http://www.mendeley.com/documents/?uuid=a1a40670-7195-4e56-8172-1ff3cf0956d2" ] }, { "id" : "ITEM-2", "itemData" : { "DOI" : "10.1016/S1573-4285(06)80060-8", "author" : [ { "dropping-particle" : "", "family" : "Mathur", "given" : "S.S.", "non-dropping-particle" : "", "parse-names" : false, "suffix" : "" }, { "dropping-particle" : "", "family" : "Dzombak", "given" : "D.A.", "non-dropping-particle" : "", "parse-names" : false, "suffix" : "" } ], "id" : "ITEM-2", "issued" : { "date-parts" : [ [ "2006" ] ] }, "page" : "443-468", "title" : "Surface complexation modeling: Goethite", "type" : "chapter" }, "uris" : [ "http://www.mendeley.com/documents/?uuid=abd17cc8-7ec5-4842-9a9a-f66f854ad34a" ] }, { "id" : "ITEM-3", "itemData" : { "DOI" : "10.1016/0016-7037(94)90286-0", "ISBN" : "0016-7037", "ISSN" : "00167037", "abstract" : "Headspace PCo2 was measured with an infrared gas analyzer over an equilibrated goethite suspension to determine adsorption of carbonate species in the pH range 3 to 8. For a 2 g/L goethite suspension in 0.1 N NaClO4 (~3 10-4 M surface sites), the fraction of carbonate species adsorbed increased from 0.15 at pH 3 to a maximum of 0.56 at pH 6. In 0.01 N NaClO4, the fraction of carbonate species adsorbed at pH 6 increased to 0.67. The total concentration of CO2 in the suspension increased from about 0.4 to 0.6 10-4 M in the pH range of these experiments. The development of surface charge at the goethite surface was determined in the pH range 4 to 11 by potentiometric titration under controlled low CO2 conditions. No hysteresis was observed between the acid and base legs of titrations in 0.10, 0.03, and 0.01 N NaClO4 resulting in a pHpzc of 8.9. The carbonate species adsorption data were modelled using the least squares optimization program FITEQL for the diffuse double-layer model and the triplelayer model using stoichiometries of the type Fe-OCOOH and Fe-OCOO- for surface bound carbonate species. The model results are consistent with separate experiments showing a significant reduction in chromate adsorption on goethite as the partial pressure of CO2 was increased from &lt;5 to 450 and 40,000 \u03bcatm. Our data suggest that mineral oxide surface sites which control solid/solute partitioning of metal ions in natural systems may be largely bound to adsorbed carbonate species. \u00a9 1994.", "author" : [ { "dropping-particle" : "", "family" : "Geen", "given" : "Alexander", "non-dropping-particle" : "van", "parse-names" : false, "suffix" : "" }, { "dropping-particle" : "", "family" : "Robertson", "given" : "Alexander P.", "non-dropping-particle" : "", "parse-names" : false, "suffix" : "" }, { "dropping-particle" : "", "family" : "Leckie", "given" : "James O.", "non-dropping-particle" : "", "parse-names" : false, "suffix" : "" } ], "container-title" : "Geochimica et Cosmochimica Acta", "id" : "ITEM-3", "issue" : "9", "issued" : { "date-parts" : [ [ "1994" ] ] }, "page" : "2073-2086", "title" : "Complexation of carbonate species at the goethite surface: Implications for adsorption of metal ions in natural waters", "type" : "article-journal", "volume" : "58" }, "uris" : [ "http://www.mendeley.com/documents/?uuid=5bb795bb-381a-4226-83d0-85071360ec9a" ] }, { "id" : "ITEM-4", "itemData" : { "URL" : "http://clays.org/sourceclays_data.html", "accessed" : { "date-parts" : [ [ "2017", "12", "10" ] ] }, "author" : [ { "dropping-particle" : "", "family" : "The Clay Minerals Society", "given" : "", "non-dropping-particle" : "", "parse-names" : false, "suffix" : "" } ], "id" : "ITEM-4", "issued" : { "date-parts" : [ [ "2017" ] ] }, "title" : "Source Clay Physical/Chemical Data", "type" : "webpage" }, "uris" : [ "http://www.mendeley.com/documents/?uuid=eb5b61f1-9a2a-4ab1-b916-efa2b03922ea" ] }, { "id" : "ITEM-5", "itemData" : { "DOI" : "10.1016/j.jcis.2003.11.022", "ISBN" : "0021-9797", "ISSN" : "00219797", "PMID" : "15051457", "abstract" : "The potentiometric titration and CEC data presented in part I are modeled in this paper, part II. Two models are compared: the two pK, three complexation sites plus exchange sites nonelectrostatic model developed by Baeyens and Bradbury and a model based on the MUSIC approach developed by Hiemstra and Van Riemsdijk. Both morphological and structural information is used to develop this new model. Morphological information is taken from the literature, while structural information is taken from the literature and constrained by supporting FTIR experiments. The Baeyens and Bradbury model is found to reproduce the general tendency of the titration curve, whereas the model based on the Hiemstra and Van Riemsdijk MUSIC approach provides a better fit to the experimental data. The former uses only 3 edge reaction sites, whereas the latter uses at least 27 edge reaction sites. Five main reactive sites are sufficient to fit the MUSIC model curve, but the model allows us to derive the properties of 22 other reactive sites. Logically, the greater the number of sites, the better the fit. Nevertheless, fewer adjustable parameters are necessary for the Hiemstra and Van Riemsdijk MUSIC model than for the Baeyens and Bradbury model, thanks to structural and morphological constraints. The precision of the potentiometric titration curve is insufficient to verify that the properties of the 27 sites given by the MUSIC model are effective. Thus, we coupled some properties of clay minerals, such as dissolution, to the modeled acid-base properties of these sites to assess our model. We then questioned the ability of simplified models such as the Baeyens and Bradbury model to predict the interactions between clay minerals and solutions in natural environments. In addition, we derived the cation exchange selectivity coefficients for CaCl+ ionic pairs and H+ from our CEC data and gave an estimate for the CaOH+ selectivity coefficient. \u00a9 2003 Elsevier Inc. All rights reserved.", "author" : [ { "dropping-particle" : "", "family" : "Tournassat", "given" : "Christophe", "non-dropping-particle" : "", "parse-names" : false, "suffix" : "" }, { "dropping-particle" : "", "family" : "Ferrage", "given" : "Eric", "non-dropping-particle" : "", "parse-names" : false, "suffix" : "" }, { "dropping-particle" : "", "family" : "Poinsignon", "given" : "Christiane", "non-dropping-particle" : "", "parse-names" : false, "suffix" : "" }, { "dropping-particle" : "", "family" : "Charlet", "given" : "Laurent", "non-dropping-particle" : "", "parse-names" : false, "suffix" : "" } ], "container-title" : "Journal of Colloid and Interface Science", "id" : "ITEM-5", "issue" : "1", "issued" : { "date-parts" : [ [ "2004" ] ] }, "page" : "234-246", "title" : "The titration of clay minerals: II. Structure-based model and implications for clay reactivity", "type" : "article-journal", "volume" : "273" }, "uris" : [ "http://www.mendeley.com/documents/?uuid=00652482-f575-4dae-928c-dc27d915829e" ] }, { "id" : "ITEM-6", "itemData" : { "DOI" : "10.1007/s10498-004-1166-5", "ISSN" : "13806165", "abstract" : "Fe(II)-Ca(II), Fe(II)-Na(I), and Fe(II)-Ca(II)-Na(I) exchange experiments on montmorillonite were performed in chloride background. These experiments show the possible sorption of Fe2+ and FeCl+ ion pairs in exchange site positions, a result confirmed with 77 K Fe-57 Mossbauer experiments. The sorption data were modeled and the cation exchange selectivity for Fe(II) were found to be nearly equal to that of Ca(II). Vanselow selectivity coefficients, for Na-Fe2+ and Na-FeCl+ reactions, were found to be equal to 0.4 (0.5 for Ca2+) and 2.3 (2.5 for CaCl+) respectively. High affinity of montmorillonite for chloride ion pairs seems to be a common mechanism as first stated by Sposito et al., (Soil Sci. Soc. Am. J. 47, 51-56, 1983a), and should have implications e.g., on the chemistry of suspended particles in seawater. Exchange selectivity coefficients derived from this study and others were used to model experimental data on river water and seawater equilibrated particles. The agreement between simulations and experimental data is very good. The simulation shows the predominance of monovalent ion (Na+ and chloride ion pairs) sorption on clay particles in seawater. This sorption of monovalent ions leads to the dispersion of particles in seawater and to the extension of a \"plume\" of particles spreading away from river deltas, such as that of the River Amazon.", "author" : [ { "dropping-particle" : "", "family" : "Charlet", "given" : "Laurent", "non-dropping-particle" : "", "parse-names" : false, "suffix" : "" }, { "dropping-particle" : "", "family" : "Tournassat", "given" : "Christophe", "non-dropping-particle" : "", "parse-names" : false, "suffix" : "" } ], "container-title" : "Aquatic Geochemistry", "id" : "ITEM-6", "issue" : "2", "issued" : { "date-parts" : [ [ "2005" ] ] }, "page" : "115-137", "title" : "Fe(II)-Na(I)-Ca(II) cation exchange on montmorillonite in chloride medium: Evidence for preferential clay adsorption of chloride - Metal ion pairs in seawater", "type" : "article-journal", "volume" : "11" }, "uris" : [ "http://www.mendeley.com/documents/?uuid=241f163c-425f-416d-9ba4-cd7b20b84f21" ] }, { "id" : "ITEM-7", "itemData" : { "DOI" : "10.1016/S0169-7722(97)00008-9", "author" : [ { "dropping-particle" : "", "family" : "Bradbury", "given" : "Michael H", "non-dropping-particle" : "", "parse-names" : false, "suffix" : "" }, { "dropping-particle" : "", "family" : "Baeyens", "given" : "Bart", "non-dropping-particle" : "", "parse-names" : false, "suffix" : "" } ], "container-title" : "Journal of Contaminant Hydrology", "id" : "ITEM-7", "issued" : { "date-parts" : [ [ "1997" ] ] }, "page" : "223-248", "title" : "A mechanistic description of Ni and Zn sorption on Part II: modelling", "type" : "article-journal", "volume" : "27" }, "uris" : [ "http://www.mendeley.com/documents/?uuid=1b7ce73b-f8b8-48ac-be4e-df754e5bf53c" ] }, { "id" : "ITEM-8", "itemData" : { "DOI" : "10.1016/j.gca.2004.07.020", "ISSN" : "00167037", "abstract" : "In solution thermodynamics, and more recently in surface chemistry, it is well established that relationships can be found between the free energies of formation of aqueous or surface metal complexes and thermodynamic properties of the metal ions or ligands. Such systematic dependencies are commonly termed linear free energy relationships (LFER). A 2 site protolysis non-electrostatic surface complexation and cation exchange (2SPNE SC/CE) model has been used to model \"in house\" and literature sorption edge data for eleven elements: Mn(II), Co(II), Ni(II), Zn(II), Cd(II), Eu(III), Am(III), Sn(IV), Th(IV), Np(V) and U(VI) to provide surface complexation constants for the strong sites on montmorillonite. Modelling a further 4 sets of sorption isotherms for Ni(II), Zn(II), Eu(III) and U(VI) provided complexation constants for the weak sites. The protolysis constants and site capacities derived for the 2SPNE SC/CE model in previous work were fixed in all of the calculations. Cation exchange was modelled simultaneously to provide selectivity coefficients. Good correlations between the logarithms of strong SKx-1 and weak W1Kx-1 site binding constants on montmorillonite and the logarithm of the aqueous hydrolysis constants OH Kx were found which could be described by the following equations: Strong (???SSOH) sites: logSKX-1 = 8.1 ?? 0.3 + (0.90 ?? 0.02)logOHKX Weak (???SW1OH) sites: logW1KX-1 = 6.2 ?? 0.8 + (0.98 ?? 0.09)logOHKX where x is an integer. Sorption data for heavy metals and actinides such as Pd(II), Pb(II), Pu(III), Zr(IV), U(IV), Np(IV), Pu(IV) and Pa(V), are important in safety studies for radioactive waste repositories and are either very poorly known or not available at all. The LFER approach was used to estimate surface complexation constants for these radionuclides on both site types. The surface protolysis constants, site capacity values, selectivity coefficients and surface complexation constants given in this work, coupled with the LFERs established for the strong and weak sites on montmorillonite, are considered to form a sound basis for a thermodynamic sorption database. Copyright ?? 2005 Elsevier Ltd.", "author" : [ { "dropping-particle" : "", "family" : "Bradbury", "given" : "Michael H.", "non-dropping-particle" : "", "parse-names" : false, "suffix" : "" }, { "dropping-particle" : "", "family" : "Baeyens", "given" : "Bart", "non-dropping-particle" : "", "parse-names" : false, "suffix" : "" } ], "container-title" : "Geochimica et Cosmochimica Acta", "id" : "ITEM-8", "issue" : "4", "issued" : { "date-parts" : [ [ "2005" ] ] }, "page" : "875-892", "title" : "Modelling the sorption of Mn(II), Co(II), Ni(II), Zn(II), Cd(II), Eu(III), Am(III), Sn(IV), Th(IV), Np(V) and U(VI) on montmorillonite: Linear free energy relationships and estimates of surface binding constants for some selected heavy metals and actinide", "type" : "article-journal", "volume" : "69" }, "uris" : [ "http://www.mendeley.com/documents/?uuid=87428a4a-a004-4eb1-a479-b485719c4b2e" ] } ], "mendeley" : { "formattedCitation" : "&lt;sup&gt;17\u201324&lt;/sup&gt;", "plainTextFormattedCitation" : "17\u201324", "previouslyFormattedCitation" : "&lt;sup&gt;17\u201324&lt;/sup&gt;" }, "properties" : { "noteIndex" : 8 }, "schema" : "https://github.com/citation-style-language/schema/raw/master/csl-citation.json" }</w:instrText>
+      </w:r>
+      <w:r>
+        <w:rPr>
+          <w:rFonts w:ascii="Times New Roman" w:hAnsi="Times New Roman"/>
+          <w:sz w:val="24"/>
+          <w:szCs w:val="24"/>
+        </w:rPr>
+        <w:fldChar w:fldCharType="separate"/>
+      </w:r>
+      <w:r>
+        <w:rPr>
+          <w:rFonts w:ascii="Times New Roman" w:hAnsi="Times New Roman"/>
+          <w:noProof/>
+          <w:sz w:val="24"/>
+          <w:szCs w:val="24"/>
+          <w:vertAlign w:val="superscript"/>
+        </w:rPr>
+        <w:t>17–24</w:t>
+      </w:r>
+      <w:r>
+        <w:rPr>
+          <w:rFonts w:ascii="Times New Roman" w:hAnsi="Times New Roman"/>
+          <w:sz w:val="24"/>
+          <w:szCs w:val="24"/>
+        </w:rPr>
+        <w:fldChar w:fldCharType="end"/>
+      </w:r>
+      <w:r>
+        <w:rPr>
+          <w:rFonts w:ascii="Times New Roman" w:hAnsi="Times New Roman"/>
+          <w:sz w:val="24"/>
+          <w:szCs w:val="24"/>
+        </w:rPr>
+        <w:fldChar w:fldCharType="begin"/>
+      </w:r>
+      <w:r>
+        <w:rPr>
+          <w:rFonts w:ascii="Times New Roman" w:hAnsi="Times New Roman"/>
+          <w:sz w:val="24"/>
+          <w:szCs w:val="24"/>
+        </w:rPr>
+        <w:fldChar w:fldCharType="separate"/>
+      </w:r>
+      <w:r>
+        <w:rPr>
+          <w:rFonts w:ascii="Times New Roman" w:hAnsi="Times New Roman"/>
+          <w:noProof/>
+          <w:sz w:val="24"/>
+          <w:szCs w:val="24"/>
+        </w:rPr>
+        <w:t>12,17–19</w:t>
+      </w:r>
+      <w:r>
+        <w:rPr>
+          <w:rFonts w:ascii="Times New Roman" w:hAnsi="Times New Roman"/>
+          <w:sz w:val="24"/>
+          <w:szCs w:val="24"/>
+        </w:rPr>
+        <w:fldChar w:fldCharType="end"/>
+      </w:r>
+      <w:r>
+        <w:rPr>
+          <w:rFonts w:ascii="Times New Roman" w:hAnsi="Times New Roman"/>
+          <w:sz w:val="24"/>
+          <w:szCs w:val="24"/>
+        </w:rPr>
+        <w:t xml:space="preserve"> </w:t>
+      </w:r>
+      <w:r>
+        <w:rPr>
+          <w:rFonts w:ascii="Times New Roman" w:hAnsi="Times New Roman"/>
+          <w:sz w:val="24"/>
+          <w:szCs w:val="24"/>
+        </w:rPr>
+        <w:t>Model fits to data were achieved through varying the thermodynamic constant for each</w:t>
+      </w:r>
+      <w:r>
+        <w:rPr>
+          <w:rFonts w:ascii="Times New Roman" w:hAnsi="Times New Roman"/>
+          <w:sz w:val="24"/>
+          <w:szCs w:val="24"/>
+        </w:rPr>
+        <w:t xml:space="preserve"> Ra</w:t>
+      </w:r>
+      <w:r>
+        <w:rPr>
+          <w:rFonts w:ascii="Times New Roman" w:hAnsi="Times New Roman"/>
+          <w:sz w:val="24"/>
+          <w:szCs w:val="24"/>
+        </w:rPr>
+        <w:t xml:space="preserve"> (ad)sorption reaction</w:t>
+      </w:r>
+      <w:r>
+        <w:rPr>
+          <w:rFonts w:ascii="Times New Roman" w:hAnsi="Times New Roman"/>
+          <w:sz w:val="24"/>
+          <w:szCs w:val="24"/>
+        </w:rPr>
+        <w:t xml:space="preserve">. </w:t>
+      </w:r>
+      <w:r>
+        <w:rPr>
+          <w:rFonts w:ascii="Times New Roman" w:hAnsi="Times New Roman"/>
+          <w:sz w:val="24"/>
+          <w:szCs w:val="24"/>
+        </w:rPr>
+        <w:t>Fitting was performed on isotherm data and data from experiments testing the effects of competing cations on Ra sorption; thermodynamic constants developed for each set of experiments were th</w:t>
+      </w:r>
+      <w:r>
+        <w:rPr>
+          <w:rFonts w:ascii="Times New Roman" w:hAnsi="Times New Roman"/>
+          <w:sz w:val="24"/>
+          <w:szCs w:val="24"/>
+        </w:rPr>
+        <w:t xml:space="preserve">en </w:t>
+      </w:r>
+      <w:r>
+        <w:rPr>
+          <w:rFonts w:ascii="Times New Roman" w:hAnsi="Times New Roman"/>
+          <w:sz w:val="24"/>
+          <w:szCs w:val="24"/>
+        </w:rPr>
+        <w:t>compared</w:t>
+      </w:r>
+      <w:r>
+        <w:rPr>
+          <w:rFonts w:ascii="Times New Roman" w:hAnsi="Times New Roman"/>
+          <w:sz w:val="24"/>
+          <w:szCs w:val="24"/>
+        </w:rPr>
+        <w:t>. Details for fitting SCMs</w:t>
+      </w:r>
+      <w:r>
+        <w:rPr>
+          <w:rFonts w:ascii="Times New Roman" w:hAnsi="Times New Roman"/>
+          <w:sz w:val="24"/>
+          <w:szCs w:val="24"/>
+        </w:rPr>
+        <w:t xml:space="preserve">, </w:t>
+      </w:r>
+      <w:r>
+        <w:rPr>
+          <w:rFonts w:ascii="Times New Roman" w:hAnsi="Times New Roman"/>
+          <w:sz w:val="24"/>
+          <w:szCs w:val="24"/>
+        </w:rPr>
+        <w:t xml:space="preserve">discussion </w:t>
       </w:r>
       <w:r>
         <w:rPr>
@@ -4063,349 +4249,7 @@
           <w:szCs w:val="24"/>
         </w:rPr>
         <w:lastRenderedPageBreak/>
-        <w:t>models of Ra-specific SCMs. Thus, i</w:t>
-      </w:r>
-      <w:r>
-        <w:rPr>
-          <w:rFonts w:ascii="Times New Roman" w:hAnsi="Times New Roman"/>
-          <w:sz w:val="24"/>
-          <w:szCs w:val="24"/>
-        </w:rPr>
-        <w:t>n all cases, a double diffuse layer formulation is used for SCM, following Dzombak and Morel’s generalized two layer model, except for pyrite, where fitting attempts were unsuccessful.</w:t>
-      </w:r>
-      <w:r>
-        <w:rPr>
-          <w:rFonts w:ascii="Times New Roman" w:hAnsi="Times New Roman"/>
-          <w:sz w:val="24"/>
-          <w:szCs w:val="24"/>
-        </w:rPr>
-        <w:fldChar w:fldCharType="begin" w:fldLock="1"/>
-      </w:r>
-      <w:r>
-        <w:rPr>
-          <w:rFonts w:ascii="Times New Roman" w:hAnsi="Times New Roman"/>
-          <w:sz w:val="24"/>
-          <w:szCs w:val="24"/>
-        </w:rPr>
-        <w:instrText>ADDIN CSL_CITATION { "citationItems" : [ { "id" : "ITEM-1", "itemData" : { "ISBN" : "0471637319", "author" : [ { "dropping-particle" : "", "family" : "Dzombak", "given" : "DA.", "non-dropping-particle" : "", "parse-names" : false, "suffix" : "" }, { "dropping-particle" : "", "family" : "Morel", "given" : "FMM.", "non-dropping-particle" : "", "parse-names" : false, "suffix" : "" } ], "id" : "ITEM-1", "issued" : { "date-parts" : [ [ "1990" ] ] }, "publisher" : "Wiley", "publisher-place" : "New York, NY", "title" : "Surface Complexation Modeling: Hydrous Ferric Oxide", "type" : "book" }, "uris" : [ "http://www.mendeley.com/documents/?uuid=a1a40670-7195-4e56-8172-1ff3cf0956d2" ] } ], "mendeley" : { "formattedCitation" : "&lt;sup&gt;17&lt;/sup&gt;", "plainTextFormattedCitation" : "17", "previouslyFormattedCitation" : "&lt;sup&gt;17&lt;/sup&gt;" }, "properties" : { "noteIndex" : 8 }, "schema" : "https://github.com/citation-style-language/schema/raw/master/csl-citation.json" }</w:instrText>
-      </w:r>
-      <w:r>
-        <w:rPr>
-          <w:rFonts w:ascii="Times New Roman" w:hAnsi="Times New Roman"/>
-          <w:sz w:val="24"/>
-          <w:szCs w:val="24"/>
-        </w:rPr>
-        <w:fldChar w:fldCharType="separate"/>
-      </w:r>
-      <w:r>
-        <w:rPr>
-          <w:rFonts w:ascii="Times New Roman" w:hAnsi="Times New Roman"/>
-          <w:noProof/>
-          <w:sz w:val="24"/>
-          <w:szCs w:val="24"/>
-          <w:vertAlign w:val="superscript"/>
-        </w:rPr>
-        <w:t>17</w:t>
-      </w:r>
-      <w:r>
-        <w:rPr>
-          <w:rFonts w:ascii="Times New Roman" w:hAnsi="Times New Roman"/>
-          <w:sz w:val="24"/>
-          <w:szCs w:val="24"/>
-        </w:rPr>
-        <w:fldChar w:fldCharType="end"/>
-      </w:r>
-      <w:r>
-        <w:rPr>
-          <w:rFonts w:ascii="Times New Roman" w:hAnsi="Times New Roman"/>
-          <w:sz w:val="24"/>
-          <w:szCs w:val="24"/>
-        </w:rPr>
-        <w:t xml:space="preserve"> </w:t>
-      </w:r>
-      <w:r>
-        <w:rPr>
-          <w:rFonts w:ascii="Times New Roman" w:hAnsi="Times New Roman"/>
-          <w:sz w:val="24"/>
-          <w:szCs w:val="24"/>
-        </w:rPr>
-        <w:fldChar w:fldCharType="begin"/>
-      </w:r>
-      <w:r>
-        <w:rPr>
-          <w:rFonts w:ascii="Times New Roman" w:hAnsi="Times New Roman"/>
-          <w:sz w:val="24"/>
-          <w:szCs w:val="24"/>
-        </w:rPr>
-        <w:fldChar w:fldCharType="separate"/>
-      </w:r>
-      <w:r>
-        <w:rPr>
-          <w:rFonts w:ascii="Times New Roman" w:hAnsi="Times New Roman"/>
-          <w:noProof/>
-          <w:sz w:val="24"/>
-          <w:szCs w:val="24"/>
-        </w:rPr>
-        <w:t>17</w:t>
-      </w:r>
-      <w:r>
-        <w:rPr>
-          <w:rFonts w:ascii="Times New Roman" w:hAnsi="Times New Roman"/>
-          <w:sz w:val="24"/>
-          <w:szCs w:val="24"/>
-        </w:rPr>
-        <w:fldChar w:fldCharType="end"/>
-      </w:r>
-      <w:r>
-        <w:rPr>
-          <w:rFonts w:ascii="Times New Roman" w:hAnsi="Times New Roman"/>
-          <w:sz w:val="24"/>
-          <w:szCs w:val="24"/>
-        </w:rPr>
-        <w:t>Ra surface complexes were derived from group II cation SCM reactions published in previous studies, and then</w:t>
-      </w:r>
-      <w:r>
-        <w:rPr>
-          <w:rFonts w:ascii="Times New Roman" w:hAnsi="Times New Roman"/>
-          <w:sz w:val="24"/>
-          <w:szCs w:val="24"/>
-        </w:rPr>
-        <w:t xml:space="preserve"> fit experimental data</w:t>
-      </w:r>
-      <w:r>
-        <w:rPr>
-          <w:rFonts w:ascii="Times New Roman" w:hAnsi="Times New Roman"/>
-          <w:sz w:val="24"/>
-          <w:szCs w:val="24"/>
-        </w:rPr>
-        <w:t>.</w:t>
-      </w:r>
-      <w:r>
-        <w:rPr>
-          <w:rFonts w:ascii="Times New Roman" w:hAnsi="Times New Roman"/>
-          <w:sz w:val="24"/>
-          <w:szCs w:val="24"/>
-        </w:rPr>
-        <w:t xml:space="preserve"> </w:t>
-      </w:r>
-      <w:r>
-        <w:rPr>
-          <w:rFonts w:ascii="Times New Roman" w:hAnsi="Times New Roman"/>
-          <w:sz w:val="24"/>
-          <w:szCs w:val="24"/>
-        </w:rPr>
-        <w:t>These models</w:t>
-      </w:r>
-      <w:r>
-        <w:rPr>
-          <w:rFonts w:ascii="Times New Roman" w:hAnsi="Times New Roman"/>
-          <w:sz w:val="24"/>
-          <w:szCs w:val="24"/>
-        </w:rPr>
-        <w:t xml:space="preserve"> </w:t>
-      </w:r>
-      <w:r>
-        <w:rPr>
-          <w:rFonts w:ascii="Times New Roman" w:hAnsi="Times New Roman"/>
-          <w:sz w:val="24"/>
-          <w:szCs w:val="24"/>
-        </w:rPr>
-        <w:t>were supplemented with</w:t>
-      </w:r>
-      <w:r>
-        <w:rPr>
-          <w:rFonts w:ascii="Times New Roman" w:hAnsi="Times New Roman"/>
-          <w:sz w:val="24"/>
-          <w:szCs w:val="24"/>
-        </w:rPr>
-        <w:t xml:space="preserve"> </w:t>
-      </w:r>
-      <w:r>
-        <w:rPr>
-          <w:rFonts w:ascii="Times New Roman" w:hAnsi="Times New Roman"/>
-          <w:sz w:val="24"/>
-          <w:szCs w:val="24"/>
-        </w:rPr>
-        <w:t xml:space="preserve">adsorption </w:t>
-      </w:r>
-      <w:r>
-        <w:rPr>
-          <w:rFonts w:ascii="Times New Roman" w:hAnsi="Times New Roman"/>
-          <w:sz w:val="24"/>
-          <w:szCs w:val="24"/>
-        </w:rPr>
-        <w:t>reactions for competing ions</w:t>
-      </w:r>
-      <w:r>
-        <w:rPr>
-          <w:rFonts w:ascii="Times New Roman" w:hAnsi="Times New Roman"/>
-          <w:sz w:val="24"/>
-          <w:szCs w:val="24"/>
-        </w:rPr>
-        <w:t>, whose constants were directly taken from literature values or derived from linear free energy relationships posed in previous studies.</w:t>
-      </w:r>
-      <w:r>
-        <w:rPr>
-          <w:rFonts w:ascii="Times New Roman" w:hAnsi="Times New Roman"/>
-          <w:sz w:val="24"/>
-          <w:szCs w:val="24"/>
-        </w:rPr>
-        <w:fldChar w:fldCharType="begin" w:fldLock="1"/>
-      </w:r>
-      <w:r>
-        <w:rPr>
-          <w:rFonts w:ascii="Times New Roman" w:hAnsi="Times New Roman"/>
-          <w:sz w:val="24"/>
-          <w:szCs w:val="24"/>
-        </w:rPr>
-        <w:instrText>ADDIN CSL_CITATION { "citationItems" : [ { "id" : "ITEM-1", "itemData" : { "ISBN" : "0471637319", "author" : [ { "dropping-particle" : "", "family" : "Dzombak", "given" : "DA.", "non-dropping-particle" : "", "parse-names" : false, "suffix" : "" }, { "dropping-particle" : "", "family" : "Morel", "given" : "FMM.", "non-dropping-particle" : "", "parse-names" : false, "suffix" : "" } ], "id" : "ITEM-1", "issued" : { "date-parts" : [ [ "1990" ] ] }, "publisher" : "Wiley", "publisher-place" : "New York, NY", "title" : "Surface Complexation Modeling: Hydrous Ferric Oxide", "type" : "book" }, "uris" : [ "http://www.mendeley.com/documents/?uuid=a1a40670-7195-4e56-8172-1ff3cf0956d2" ] }, { "id" : "ITEM-2", "itemData" : { "DOI" : "10.1016/S1573-4285(06)80060-8", "author" : [ { "dropping-particle" : "", "family" : "Mathur", "given" : "S.S.", "non-dropping-particle" : "", "parse-names" : false, "suffix" : "" }, { "dropping-particle" : "", "family" : "Dzombak", "given" : "D.A.", "non-dropping-particle" : "", "parse-names" : false, "suffix" : "" } ], "id" : "ITEM-2", "issued" : { "date-parts" : [ [ "2006" ] ] }, "page" : "443-468", "title" : "Surface complexation modeling: Goethite", "type" : "chapter" }, "uris" : [ "http://www.mendeley.com/documents/?uuid=abd17cc8-7ec5-4842-9a9a-f66f854ad34a" ] }, { "id" : "ITEM-3", "itemData" : { "DOI" : "10.1016/0016-7037(94)90286-0", "ISBN" : "0016-7037", "ISSN" : "00167037", "abstract" : "Headspace PCo2 was measured with an infrared gas analyzer over an equilibrated goethite suspension to determine adsorption of carbonate species in the pH range 3 to 8. For a 2 g/L goethite suspension in 0.1 N NaClO4 (~3 10-4 M surface sites), the fraction of carbonate species adsorbed increased from 0.15 at pH 3 to a maximum of 0.56 at pH 6. In 0.01 N NaClO4, the fraction of carbonate species adsorbed at pH 6 increased to 0.67. The total concentration of CO2 in the suspension increased from about 0.4 to 0.6 10-4 M in the pH range of these experiments. The development of surface charge at the goethite surface was determined in the pH range 4 to 11 by potentiometric titration under controlled low CO2 conditions. No hysteresis was observed between the acid and base legs of titrations in 0.10, 0.03, and 0.01 N NaClO4 resulting in a pHpzc of 8.9. The carbonate species adsorption data were modelled using the least squares optimization program FITEQL for the diffuse double-layer model and the triplelayer model using stoichiometries of the type Fe-OCOOH and Fe-OCOO- for surface bound carbonate species. The model results are consistent with separate experiments showing a significant reduction in chromate adsorption on goethite as the partial pressure of CO2 was increased from &lt;5 to 450 and 40,000 \u03bcatm. Our data suggest that mineral oxide surface sites which control solid/solute partitioning of metal ions in natural systems may be largely bound to adsorbed carbonate species. \u00a9 1994.", "author" : [ { "dropping-particle" : "", "family" : "Geen", "given" : "Alexander", "non-dropping-particle" : "van", "parse-names" : false, "suffix" : "" }, { "dropping-particle" : "", "family" : "Robertson", "given" : "Alexander P.", "non-dropping-particle" : "", "parse-names" : false, "suffix" : "" }, { "dropping-particle" : "", "family" : "Leckie", "given" : "James O.", "non-dropping-particle" : "", "parse-names" : false, "suffix" : "" } ], "container-title" : "Geochimica et Cosmochimica Acta", "id" : "ITEM-3", "issue" : "9", "issued" : { "date-parts" : [ [ "1994" ] ] }, "page" : "2073-2086", "title" : "Complexation of carbonate species at the goethite surface: Implications for adsorption of metal ions in natural waters", "type" : "article-journal", "volume" : "58" }, "uris" : [ "http://www.mendeley.com/documents/?uuid=5bb795bb-381a-4226-83d0-85071360ec9a" ] }, { "id" : "ITEM-4", "itemData" : { "URL" : "http://clays.org/sourceclays_data.html", "accessed" : { "date-parts" : [ [ "2017", "12", "10" ] ] }, "author" : [ { "dropping-particle" : "", "family" : "The Clay Minerals Society", "given" : "", "non-dropping-particle" : "", "parse-names" : false, "suffix" : "" } ], "id" : "ITEM-4", "issued" : { "date-parts" : [ [ "2017" ] ] }, "title" : "Source Clay Physical/Chemical Data", "type" : "webpage" }, "uris" : [ "http://www.mendeley.com/documents/?uuid=eb5b61f1-9a2a-4ab1-b916-efa2b03922ea" ] }, { "id" : "ITEM-5", "itemData" : { "DOI" : "10.1016/j.jcis.2003.11.022", "ISBN" : "0021-9797", "ISSN" : "00219797", "PMID" : "15051457", "abstract" : "The potentiometric titration and CEC data presented in part I are modeled in this paper, part II. Two models are compared: the two pK, three complexation sites plus exchange sites nonelectrostatic model developed by Baeyens and Bradbury and a model based on the MUSIC approach developed by Hiemstra and Van Riemsdijk. Both morphological and structural information is used to develop this new model. Morphological information is taken from the literature, while structural information is taken from the literature and constrained by supporting FTIR experiments. The Baeyens and Bradbury model is found to reproduce the general tendency of the titration curve, whereas the model based on the Hiemstra and Van Riemsdijk MUSIC approach provides a better fit to the experimental data. The former uses only 3 edge reaction sites, whereas the latter uses at least 27 edge reaction sites. Five main reactive sites are sufficient to fit the MUSIC model curve, but the model allows us to derive the properties of 22 other reactive sites. Logically, the greater the number of sites, the better the fit. Nevertheless, fewer adjustable parameters are necessary for the Hiemstra and Van Riemsdijk MUSIC model than for the Baeyens and Bradbury model, thanks to structural and morphological constraints. The precision of the potentiometric titration curve is insufficient to verify that the properties of the 27 sites given by the MUSIC model are effective. Thus, we coupled some properties of clay minerals, such as dissolution, to the modeled acid-base properties of these sites to assess our model. We then questioned the ability of simplified models such as the Baeyens and Bradbury model to predict the interactions between clay minerals and solutions in natural environments. In addition, we derived the cation exchange selectivity coefficients for CaCl+ ionic pairs and H+ from our CEC data and gave an estimate for the CaOH+ selectivity coefficient. \u00a9 2003 Elsevier Inc. All rights reserved.", "author" : [ { "dropping-particle" : "", "family" : "Tournassat", "given" : "Christophe", "non-dropping-particle" : "", "parse-names" : false, "suffix" : "" }, { "dropping-particle" : "", "family" : "Ferrage", "given" : "Eric", "non-dropping-particle" : "", "parse-names" : false, "suffix" : "" }, { "dropping-particle" : "", "family" : "Poinsignon", "given" : "Christiane", "non-dropping-particle" : "", "parse-names" : false, "suffix" : "" }, { "dropping-particle" : "", "family" : "Charlet", "given" : "Laurent", "non-dropping-particle" : "", "parse-names" : false, "suffix" : "" } ], "container-title" : "Journal of Colloid and Interface Science", "id" : "ITEM-5", "issue" : "1", "issued" : { "date-parts" : [ [ "2004" ] ] }, "page" : "234-246", "title" : "The titration of clay minerals: II. Structure-based model and implications for clay reactivity", "type" : "article-journal", "volume" : "273" }, "uris" : [ "http://www.mendeley.com/documents/?uuid=00652482-f575-4dae-928c-dc27d915829e" ] }, { "id" : "ITEM-6", "itemData" : { "DOI" : "10.1007/s10498-004-1166-5", "ISSN" : "13806165", "abstract" : "Fe(II)-Ca(II), Fe(II)-Na(I), and Fe(II)-Ca(II)-Na(I) exchange experiments on montmorillonite were performed in chloride background. These experiments show the possible sorption of Fe2+ and FeCl+ ion pairs in exchange site positions, a result confirmed with 77 K Fe-57 Mossbauer experiments. The sorption data were modeled and the cation exchange selectivity for Fe(II) were found to be nearly equal to that of Ca(II). Vanselow selectivity coefficients, for Na-Fe2+ and Na-FeCl+ reactions, were found to be equal to 0.4 (0.5 for Ca2+) and 2.3 (2.5 for CaCl+) respectively. High affinity of montmorillonite for chloride ion pairs seems to be a common mechanism as first stated by Sposito et al., (Soil Sci. Soc. Am. J. 47, 51-56, 1983a), and should have implications e.g., on the chemistry of suspended particles in seawater. Exchange selectivity coefficients derived from this study and others were used to model experimental data on river water and seawater equilibrated particles. The agreement between simulations and experimental data is very good. The simulation shows the predominance of monovalent ion (Na+ and chloride ion pairs) sorption on clay particles in seawater. This sorption of monovalent ions leads to the dispersion of particles in seawater and to the extension of a \"plume\" of particles spreading away from river deltas, such as that of the River Amazon.", "author" : [ { "dropping-particle" : "", "family" : "Charlet", "given" : "Laurent", "non-dropping-particle" : "", "parse-names" : false, "suffix" : "" }, { "dropping-particle" : "", "family" : "Tournassat", "given" : "Christophe", "non-dropping-particle" : "", "parse-names" : false, "suffix" : "" } ], "container-title" : "Aquatic Geochemistry", "id" : "ITEM-6", "issue" : "2", "issued" : { "date-parts" : [ [ "2005" ] ] }, "page" : "115-137", "title" : "Fe(II)-Na(I)-Ca(II) cation exchange on montmorillonite in chloride medium: Evidence for preferential clay adsorption of chloride - Metal ion pairs in seawater", "type" : "article-journal", "volume" : "11" }, "uris" : [ "http://www.mendeley.com/documents/?uuid=241f163c-425f-416d-9ba4-cd7b20b84f21" ] }, { "id" : "ITEM-7", "itemData" : { "DOI" : "10.1016/S0169-7722(97)00008-9", "author" : [ { "dropping-particle" : "", "family" : "Bradbury", "given" : "Michael H", "non-dropping-particle" : "", "parse-names" : false, "suffix" : "" }, { "dropping-particle" : "", "family" : "Baeyens", "given" : "Bart", "non-dropping-particle" : "", "parse-names" : false, "suffix" : "" } ], "container-title" : "Journal of Contaminant Hydrology", "id" : "ITEM-7", "issued" : { "date-parts" : [ [ "1997" ] ] }, "page" : "223-248", "title" : "A mechanistic description of Ni and Zn sorption on Part II: modelling", "type" : "article-journal", "volume" : "27" }, "uris" : [ "http://www.mendeley.com/documents/?uuid=1b7ce73b-f8b8-48ac-be4e-df754e5bf53c" ] }, { "id" : "ITEM-8", "itemData" : { "DOI" : "10.1016/j.gca.2004.07.020", "ISSN" : "00167037", "abstract" : "In solution thermodynamics, and more recently in surface chemistry, it is well established that relationships can be found between the free energies of formation of aqueous or surface metal complexes and thermodynamic properties of the metal ions or ligands. Such systematic dependencies are commonly termed linear free energy relationships (LFER). A 2 site protolysis non-electrostatic surface complexation and cation exchange (2SPNE SC/CE) model has been used to model \"in house\" and literature sorption edge data for eleven elements: Mn(II), Co(II), Ni(II), Zn(II), Cd(II), Eu(III), Am(III), Sn(IV), Th(IV), Np(V) and U(VI) to provide surface complexation constants for the strong sites on montmorillonite. Modelling a further 4 sets of sorption isotherms for Ni(II), Zn(II), Eu(III) and U(VI) provided complexation constants for the weak sites. The protolysis constants and site capacities derived for the 2SPNE SC/CE model in previous work were fixed in all of the calculations. Cation exchange was modelled simultaneously to provide selectivity coefficients. Good correlations between the logarithms of strong SKx-1 and weak W1Kx-1 site binding constants on montmorillonite and the logarithm of the aqueous hydrolysis constants OH Kx were found which could be described by the following equations: Strong (???SSOH) sites: logSKX-1 = 8.1 ?? 0.3 + (0.90 ?? 0.02)logOHKX Weak (???SW1OH) sites: logW1KX-1 = 6.2 ?? 0.8 + (0.98 ?? 0.09)logOHKX where x is an integer. Sorption data for heavy metals and actinides such as Pd(II), Pb(II), Pu(III), Zr(IV), U(IV), Np(IV), Pu(IV) and Pa(V), are important in safety studies for radioactive waste repositories and are either very poorly known or not available at all. The LFER approach was used to estimate surface complexation constants for these radionuclides on both site types. The surface protolysis constants, site capacity values, selectivity coefficients and surface complexation constants given in this work, coupled with the LFERs established for the strong and weak sites on montmorillonite, are considered to form a sound basis for a thermodynamic sorption database. Copyright ?? 2005 Elsevier Ltd.", "author" : [ { "dropping-particle" : "", "family" : "Bradbury", "given" : "Michael H.", "non-dropping-particle" : "", "parse-names" : false, "suffix" : "" }, { "dropping-particle" : "", "family" : "Baeyens", "given" : "Bart", "non-dropping-particle" : "", "parse-names" : false, "suffix" : "" } ], "container-title" : "Geochimica et Cosmochimica Acta", "id" : "ITEM-8", "issue" : "4", "issued" : { "date-parts" : [ [ "2005" ] ] }, "page" : "875-892", "title" : "Modelling the sorption of Mn(II), Co(II), Ni(II), Zn(II), Cd(II), Eu(III), Am(III), Sn(IV), Th(IV), Np(V) and U(VI) on montmorillonite: Linear free energy relationships and estimates of surface binding constants for some selected heavy metals and actinide", "type" : "article-journal", "volume" : "69" }, "uris" : [ "http://www.mendeley.com/documents/?uuid=87428a4a-a004-4eb1-a479-b485719c4b2e" ] } ], "mendeley" : { "formattedCitation" : "&lt;sup&gt;17\u201324&lt;/sup&gt;", "plainTextFormattedCitation" : "17\u201324", "previouslyFormattedCitation" : "&lt;sup&gt;17\u201324&lt;/sup&gt;" }, "properties" : { "noteIndex" : 8 }, "schema" : "https://github.com/citation-style-language/schema/raw/master/csl-citation.json" }</w:instrText>
-      </w:r>
-      <w:r>
-        <w:rPr>
-          <w:rFonts w:ascii="Times New Roman" w:hAnsi="Times New Roman"/>
-          <w:sz w:val="24"/>
-          <w:szCs w:val="24"/>
-        </w:rPr>
-        <w:fldChar w:fldCharType="separate"/>
-      </w:r>
-      <w:r>
-        <w:rPr>
-          <w:rFonts w:ascii="Times New Roman" w:hAnsi="Times New Roman"/>
-          <w:noProof/>
-          <w:sz w:val="24"/>
-          <w:szCs w:val="24"/>
-          <w:vertAlign w:val="superscript"/>
-        </w:rPr>
-        <w:t>17–24</w:t>
-      </w:r>
-      <w:r>
-        <w:rPr>
-          <w:rFonts w:ascii="Times New Roman" w:hAnsi="Times New Roman"/>
-          <w:sz w:val="24"/>
-          <w:szCs w:val="24"/>
-        </w:rPr>
-        <w:fldChar w:fldCharType="end"/>
-      </w:r>
-      <w:r>
-        <w:rPr>
-          <w:rFonts w:ascii="Times New Roman" w:hAnsi="Times New Roman"/>
-          <w:sz w:val="24"/>
-          <w:szCs w:val="24"/>
-        </w:rPr>
-        <w:fldChar w:fldCharType="begin"/>
-      </w:r>
-      <w:r>
-        <w:rPr>
-          <w:rFonts w:ascii="Times New Roman" w:hAnsi="Times New Roman"/>
-          <w:sz w:val="24"/>
-          <w:szCs w:val="24"/>
-        </w:rPr>
-        <w:fldChar w:fldCharType="separate"/>
-      </w:r>
-      <w:r>
-        <w:rPr>
-          <w:rFonts w:ascii="Times New Roman" w:hAnsi="Times New Roman"/>
-          <w:noProof/>
-          <w:sz w:val="24"/>
-          <w:szCs w:val="24"/>
-        </w:rPr>
-        <w:t>12,17–19</w:t>
-      </w:r>
-      <w:r>
-        <w:rPr>
-          <w:rFonts w:ascii="Times New Roman" w:hAnsi="Times New Roman"/>
-          <w:sz w:val="24"/>
-          <w:szCs w:val="24"/>
-        </w:rPr>
-        <w:fldChar w:fldCharType="end"/>
-      </w:r>
-      <w:r>
-        <w:rPr>
-          <w:rFonts w:ascii="Times New Roman" w:hAnsi="Times New Roman"/>
-          <w:sz w:val="24"/>
-          <w:szCs w:val="24"/>
-        </w:rPr>
-        <w:t xml:space="preserve"> </w:t>
-      </w:r>
-      <w:r>
-        <w:rPr>
-          <w:rFonts w:ascii="Times New Roman" w:hAnsi="Times New Roman"/>
-          <w:sz w:val="24"/>
-          <w:szCs w:val="24"/>
-        </w:rPr>
-        <w:t>Model fits to data were achieved through varying the thermodynamic constant for each</w:t>
-      </w:r>
-      <w:r>
-        <w:rPr>
-          <w:rFonts w:ascii="Times New Roman" w:hAnsi="Times New Roman"/>
-          <w:sz w:val="24"/>
-          <w:szCs w:val="24"/>
-        </w:rPr>
-        <w:t xml:space="preserve"> Ra</w:t>
-      </w:r>
-      <w:r>
-        <w:rPr>
-          <w:rFonts w:ascii="Times New Roman" w:hAnsi="Times New Roman"/>
-          <w:sz w:val="24"/>
-          <w:szCs w:val="24"/>
-        </w:rPr>
-        <w:t xml:space="preserve"> (ad)sorption reaction</w:t>
-      </w:r>
-      <w:r>
-        <w:rPr>
-          <w:rFonts w:ascii="Times New Roman" w:hAnsi="Times New Roman"/>
-          <w:sz w:val="24"/>
-          <w:szCs w:val="24"/>
-        </w:rPr>
-        <w:t xml:space="preserve">. </w:t>
-      </w:r>
-      <w:r>
-        <w:rPr>
-          <w:rFonts w:ascii="Times New Roman" w:hAnsi="Times New Roman"/>
-          <w:sz w:val="24"/>
-          <w:szCs w:val="24"/>
-        </w:rPr>
-        <w:t>Fitting was performed on isotherm data and data from experiments testing the effects of competing cations on Ra sorption; thermodynamic constants developed for each set of experiments were th</w:t>
-      </w:r>
-      <w:r>
-        <w:rPr>
-          <w:rFonts w:ascii="Times New Roman" w:hAnsi="Times New Roman"/>
-          <w:sz w:val="24"/>
-          <w:szCs w:val="24"/>
-        </w:rPr>
-        <w:t xml:space="preserve">en </w:t>
-      </w:r>
-      <w:r>
-        <w:rPr>
-          <w:rFonts w:ascii="Times New Roman" w:hAnsi="Times New Roman"/>
-          <w:sz w:val="24"/>
-          <w:szCs w:val="24"/>
-        </w:rPr>
-        <w:t>compared</w:t>
-      </w:r>
-      <w:r>
-        <w:rPr>
-          <w:rFonts w:ascii="Times New Roman" w:hAnsi="Times New Roman"/>
-          <w:sz w:val="24"/>
-          <w:szCs w:val="24"/>
-        </w:rPr>
-        <w:t>. Details for fitting SCMs</w:t>
-      </w:r>
-      <w:r>
-        <w:rPr>
-          <w:rFonts w:ascii="Times New Roman" w:hAnsi="Times New Roman"/>
-          <w:sz w:val="24"/>
-          <w:szCs w:val="24"/>
-        </w:rPr>
-        <w:t xml:space="preserve">, </w:t>
-      </w:r>
-      <w:r>
-        <w:rPr>
-          <w:rFonts w:ascii="Times New Roman" w:hAnsi="Times New Roman"/>
-          <w:sz w:val="24"/>
-          <w:szCs w:val="24"/>
-        </w:rPr>
-        <w:t>discussion of the choices of SCMs</w:t>
+        <w:t>of the choices of SCMs</w:t>
       </w:r>
       <w:r>
         <w:rPr>
@@ -4739,7 +4583,570 @@
           <w:sz w:val="24"/>
           <w:szCs w:val="24"/>
         </w:rPr>
-        <w:t xml:space="preserve"> at more extreme values (pH = 3 and pH = 9) ferrihydrite demonstrates an appreciably </w:t>
+        <w:t xml:space="preserve"> at more extreme values (pH = 3 and pH = 9) ferrihydrite demonstrates an appreciably larger extent of sorption compared to goethite</w:t>
+      </w:r>
+      <w:r>
+        <w:rPr>
+          <w:rFonts w:ascii="Times New Roman" w:hAnsi="Times New Roman"/>
+          <w:sz w:val="24"/>
+          <w:szCs w:val="24"/>
+        </w:rPr>
+        <w:t>.</w:t>
+      </w:r>
+      <w:r>
+        <w:rPr>
+          <w:rFonts w:ascii="Times New Roman" w:hAnsi="Times New Roman"/>
+          <w:sz w:val="24"/>
+          <w:szCs w:val="24"/>
+        </w:rPr>
+        <w:t xml:space="preserve"> </w:t>
+      </w:r>
+      <w:r>
+        <w:rPr>
+          <w:rFonts w:ascii="Times New Roman" w:hAnsi="Times New Roman"/>
+          <w:sz w:val="24"/>
+          <w:szCs w:val="24"/>
+        </w:rPr>
+        <w:t xml:space="preserve">Hence, differences in surface area only partially explain </w:t>
+      </w:r>
+      <w:r>
+        <w:rPr>
+          <w:rFonts w:ascii="Times New Roman" w:hAnsi="Times New Roman"/>
+          <w:sz w:val="24"/>
+          <w:szCs w:val="24"/>
+        </w:rPr>
+        <w:t xml:space="preserve">the discrepancy in Ra sorption between these minerals; differences in mineral (electro)chemical surface environment likely play an important role. </w:t>
+      </w:r>
+      <w:r>
+        <w:rPr>
+          <w:rFonts w:ascii="Times New Roman" w:hAnsi="Times New Roman"/>
+          <w:sz w:val="24"/>
+          <w:szCs w:val="24"/>
+        </w:rPr>
+        <w:t xml:space="preserve">For example, </w:t>
+      </w:r>
+      <w:r>
+        <w:rPr>
+          <w:rFonts w:ascii="Times New Roman" w:hAnsi="Times New Roman"/>
+          <w:sz w:val="24"/>
+          <w:szCs w:val="24"/>
+        </w:rPr>
+        <w:t xml:space="preserve">the </w:t>
+      </w:r>
+      <w:r>
+        <w:rPr>
+          <w:rFonts w:ascii="Times New Roman" w:hAnsi="Times New Roman"/>
+          <w:sz w:val="24"/>
+          <w:szCs w:val="24"/>
+        </w:rPr>
+        <w:t>different</w:t>
+      </w:r>
+      <w:r>
+        <w:rPr>
+          <w:rFonts w:ascii="Times New Roman" w:hAnsi="Times New Roman"/>
+          <w:sz w:val="24"/>
+          <w:szCs w:val="24"/>
+        </w:rPr>
+        <w:t xml:space="preserve"> Fe </w:t>
+      </w:r>
+      <w:r>
+        <w:rPr>
+          <w:rFonts w:ascii="Times New Roman" w:hAnsi="Times New Roman"/>
+          <w:sz w:val="24"/>
+          <w:szCs w:val="24"/>
+        </w:rPr>
+        <w:t>coordinations</w:t>
+      </w:r>
+      <w:r>
+        <w:rPr>
+          <w:rFonts w:ascii="Times New Roman" w:hAnsi="Times New Roman"/>
+          <w:sz w:val="24"/>
+          <w:szCs w:val="24"/>
+        </w:rPr>
+        <w:t xml:space="preserve"> (tetrahedral and octahedral) found in ferrihydrite could result in </w:t>
+      </w:r>
+      <w:r>
+        <w:rPr>
+          <w:rFonts w:ascii="Times New Roman" w:hAnsi="Times New Roman"/>
+          <w:sz w:val="24"/>
+          <w:szCs w:val="24"/>
+        </w:rPr>
+        <w:t>larger</w:t>
+      </w:r>
+      <w:r>
+        <w:rPr>
+          <w:rFonts w:ascii="Times New Roman" w:hAnsi="Times New Roman"/>
+          <w:sz w:val="24"/>
+          <w:szCs w:val="24"/>
+        </w:rPr>
+        <w:t xml:space="preserve"> surface site</w:t>
+      </w:r>
+      <w:r>
+        <w:rPr>
+          <w:rFonts w:ascii="Times New Roman" w:hAnsi="Times New Roman"/>
+          <w:sz w:val="24"/>
+          <w:szCs w:val="24"/>
+        </w:rPr>
+        <w:t xml:space="preserve"> </w:t>
+      </w:r>
+      <w:r>
+        <w:rPr>
+          <w:rFonts w:ascii="Times New Roman" w:hAnsi="Times New Roman"/>
+          <w:sz w:val="24"/>
+          <w:szCs w:val="24"/>
+        </w:rPr>
+        <w:t>affinity</w:t>
+      </w:r>
+      <w:r>
+        <w:rPr>
+          <w:rFonts w:ascii="Times New Roman" w:hAnsi="Times New Roman"/>
+          <w:sz w:val="24"/>
+          <w:szCs w:val="24"/>
+        </w:rPr>
+        <w:t xml:space="preserve"> for Ra</w:t>
+      </w:r>
+      <w:r>
+        <w:rPr>
+          <w:rFonts w:ascii="Times New Roman" w:hAnsi="Times New Roman"/>
+          <w:sz w:val="24"/>
+          <w:szCs w:val="24"/>
+          <w:vertAlign w:val="superscript"/>
+        </w:rPr>
+        <w:t>2+</w:t>
+      </w:r>
+      <w:r>
+        <w:rPr>
+          <w:rFonts w:ascii="Times New Roman" w:hAnsi="Times New Roman"/>
+          <w:sz w:val="24"/>
+          <w:szCs w:val="24"/>
+        </w:rPr>
+        <w:t xml:space="preserve"> as compared to the</w:t>
+      </w:r>
+      <w:r>
+        <w:rPr>
+          <w:rFonts w:ascii="Times New Roman" w:hAnsi="Times New Roman"/>
+          <w:sz w:val="24"/>
+          <w:szCs w:val="24"/>
+        </w:rPr>
+        <w:t xml:space="preserve"> </w:t>
+      </w:r>
+      <w:r>
+        <w:rPr>
+          <w:rFonts w:ascii="Times New Roman" w:hAnsi="Times New Roman"/>
+          <w:sz w:val="24"/>
+          <w:szCs w:val="24"/>
+        </w:rPr>
+        <w:t xml:space="preserve">single </w:t>
+      </w:r>
+      <w:r>
+        <w:rPr>
+          <w:rFonts w:ascii="Times New Roman" w:hAnsi="Times New Roman"/>
+          <w:sz w:val="24"/>
+          <w:szCs w:val="24"/>
+        </w:rPr>
+        <w:t xml:space="preserve">octahedral coordination </w:t>
+      </w:r>
+      <w:r>
+        <w:rPr>
+          <w:rFonts w:ascii="Times New Roman" w:hAnsi="Times New Roman"/>
+          <w:sz w:val="24"/>
+          <w:szCs w:val="24"/>
+        </w:rPr>
+        <w:t xml:space="preserve">environment </w:t>
+      </w:r>
+      <w:r>
+        <w:rPr>
+          <w:rFonts w:ascii="Times New Roman" w:hAnsi="Times New Roman"/>
+          <w:sz w:val="24"/>
+          <w:szCs w:val="24"/>
+        </w:rPr>
+        <w:t>of Fe atoms in goethite</w:t>
+      </w:r>
+      <w:r>
+        <w:rPr>
+          <w:rFonts w:ascii="Times New Roman" w:hAnsi="Times New Roman"/>
+          <w:sz w:val="24"/>
+          <w:szCs w:val="24"/>
+        </w:rPr>
+        <w:t>.</w:t>
+      </w:r>
+      <w:r>
+        <w:rPr>
+          <w:rFonts w:ascii="Times New Roman" w:hAnsi="Times New Roman"/>
+          <w:sz w:val="24"/>
+          <w:szCs w:val="24"/>
+        </w:rPr>
+        <w:fldChar w:fldCharType="begin" w:fldLock="1"/>
+      </w:r>
+      <w:r>
+        <w:rPr>
+          <w:rFonts w:ascii="Times New Roman" w:hAnsi="Times New Roman"/>
+          <w:sz w:val="24"/>
+          <w:szCs w:val="24"/>
+        </w:rPr>
+        <w:instrText>ADDIN CSL_CITATION { "citationItems" : [ { "id" : "ITEM-1", "itemData" : { "DOI" : "10.1126/science.1142525", "ISSN" : "1095-9203", "PMID" : "17525301", "abstract" : "Despite the ubiquity of ferrihydrite in natural sediments and its importance as an industrial sorbent, the nanocrystallinity of this iron oxyhydroxide has hampered accurate structure determination by traditional methods that rely on long-range order. We uncovered the atomic arrangement by real-space modeling of the pair distribution function (PDF) derived from direct Fourier transformation of the total x-ray scattering. The PDF for ferrihydrite synthesized with the use of different routes is consistent with a single phase (hexagonal space group P6(3)mc; a = approximately 5.95 angstroms, c = approximately 9.06 angstroms). In its ideal form, this structure contains 20% tetrahedrally and 80% octahedrally coordinated iron and has a basic structural motif closely related to the Baker-Figgis delta-Keggin cluster. Real-space fitting indicates structural relaxation with decreasing particle size and also suggests that second-order effects such as internal strain, stacking faults, and particle shape contribute to the PDFs.", "author" : [ { "dropping-particle" : "", "family" : "Michel", "given" : "F Marc", "non-dropping-particle" : "", "parse-names" : false, "suffix" : "" }, { "dropping-particle" : "", "family" : "Ehm", "given" : "Lars", "non-dropping-particle" : "", "parse-names" : false, "suffix" : "" }, { "dropping-particle" : "", "family" : "Antao", "given" : "Sytle M", "non-dropping-particle" : "", "parse-names" : false, "suffix" : "" }, { "dropping-particle" : "", "family" : "Lee", "given" : "Peter L", "non-dropping-particle" : "", "parse-names" : false, "suffix" : "" }, { "dropping-particle" : "", "family" : "Chupas", "given" : "Peter J", "non-dropping-particle" : "", "parse-names" : false, "suffix" : "" }, { "dropping-particle" : "", "family" : "Liu", "given" : "Gang", "non-dropping-particle" : "", "parse-names" : false, "suffix" : "" }, { "dropping-particle" : "", "family" : "Strongin", "given" : "Daniel R", "non-dropping-particle" : "", "parse-names" : false, "suffix" : "" }, { "dropping-particle" : "", "family" : "Schoonen", "given" : "Martin A A", "non-dropping-particle" : "", "parse-names" : false, "suffix" : "" }, { "dropping-particle" : "", "family" : "Phillips", "given" : "Brian L", "non-dropping-particle" : "", "parse-names" : false, "suffix" : "" }, { "dropping-particle" : "", "family" : "Parise", "given" : "John B", "non-dropping-particle" : "", "parse-names" : false, "suffix" : "" } ], "container-title" : "Science (New York, N.Y.)", "id" : "ITEM-1", "issue" : "5832", "issued" : { "date-parts" : [ [ "2007", "6", "22" ] ] }, "page" : "1726-9", "title" : "The structure of ferrihydrite, a nanocrystalline material.", "type" : "article-journal", "volume" : "316" }, "uris" : [ "http://www.mendeley.com/documents/?uuid=c31303eb-b6e2-433e-9429-39842d1a029e" ] }, { "id" : "ITEM-2", "itemData" : { "DOI" : "10.1002/3527602097", "ISBN" : "3527302743", "author" : [ { "dropping-particle" : "", "family" : "Cornell", "given" : "R. M.", "non-dropping-particle" : "", "parse-names" : false, "suffix" : "" }, { "dropping-particle" : "", "family" : "Schwertmann", "given" : "U.", "non-dropping-particle" : "", "parse-names" : false, "suffix" : "" } ], "chapter-number" : "2", "container-title" : "The Iron Oxides: Structure, Properties, Reactions, Occurences and Uses", "edition" : "2", "id" : "ITEM-2", "issued" : { "date-parts" : [ [ "2003" ] ] }, "page" : "9-38", "publisher" : "Wiley-VCH Verlag GmbH", "title" : "Crystal structure", "type" : "chapter" }, "uris" : [ "http://www.mendeley.com/documents/?uuid=ab2b3212-b2c5-4b43-9dd6-e3053a0de8c3" ] } ], "mendeley" : { "formattedCitation" : "&lt;sup&gt;25,26&lt;/sup&gt;", "plainTextFormattedCitation" : "25,26", "previouslyFormattedCitation" : "&lt;sup&gt;25,26&lt;/sup&gt;" }, "properties" : { "noteIndex" : 9 }, "schema" : "https://github.com/citation-style-language/schema/raw/master/csl-citation.json" }</w:instrText>
+      </w:r>
+      <w:r>
+        <w:rPr>
+          <w:rFonts w:ascii="Times New Roman" w:hAnsi="Times New Roman"/>
+          <w:sz w:val="24"/>
+          <w:szCs w:val="24"/>
+        </w:rPr>
+        <w:fldChar w:fldCharType="separate"/>
+      </w:r>
+      <w:r>
+        <w:rPr>
+          <w:rFonts w:ascii="Times New Roman" w:hAnsi="Times New Roman"/>
+          <w:noProof/>
+          <w:sz w:val="24"/>
+          <w:szCs w:val="24"/>
+          <w:vertAlign w:val="superscript"/>
+        </w:rPr>
+        <w:t>25,26</w:t>
+      </w:r>
+      <w:r>
+        <w:rPr>
+          <w:rFonts w:ascii="Times New Roman" w:hAnsi="Times New Roman"/>
+          <w:sz w:val="24"/>
+          <w:szCs w:val="24"/>
+        </w:rPr>
+        <w:fldChar w:fldCharType="end"/>
+      </w:r>
+      <w:r>
+        <w:rPr>
+          <w:rFonts w:ascii="Times New Roman" w:hAnsi="Times New Roman"/>
+          <w:sz w:val="24"/>
+          <w:szCs w:val="24"/>
+        </w:rPr>
+        <w:t xml:space="preserve"> </w:t>
+      </w:r>
+      <w:r>
+        <w:rPr>
+          <w:rFonts w:ascii="Times New Roman" w:hAnsi="Times New Roman"/>
+          <w:sz w:val="24"/>
+          <w:szCs w:val="24"/>
+        </w:rPr>
+        <w:t>Two studies</w:t>
+      </w:r>
+      <w:r>
+        <w:rPr>
+          <w:rFonts w:ascii="Times New Roman" w:hAnsi="Times New Roman"/>
+          <w:sz w:val="24"/>
+          <w:szCs w:val="24"/>
+        </w:rPr>
+        <w:t xml:space="preserve"> have</w:t>
+      </w:r>
+      <w:r>
+        <w:rPr>
+          <w:rFonts w:ascii="Times New Roman" w:hAnsi="Times New Roman"/>
+          <w:sz w:val="24"/>
+          <w:szCs w:val="24"/>
+        </w:rPr>
+        <w:t xml:space="preserve"> report</w:t>
+      </w:r>
+      <w:r>
+        <w:rPr>
+          <w:rFonts w:ascii="Times New Roman" w:hAnsi="Times New Roman"/>
+          <w:sz w:val="24"/>
+          <w:szCs w:val="24"/>
+        </w:rPr>
+        <w:t>ed</w:t>
+      </w:r>
+      <w:r>
+        <w:rPr>
+          <w:rFonts w:ascii="Times New Roman" w:hAnsi="Times New Roman"/>
+          <w:sz w:val="24"/>
+          <w:szCs w:val="24"/>
+        </w:rPr>
+        <w:t xml:space="preserve"> isotherm data for Ra sorption to ferrihydrite</w:t>
+      </w:r>
+      <w:r>
+        <w:rPr>
+          <w:rFonts w:ascii="Times New Roman" w:hAnsi="Times New Roman"/>
+          <w:sz w:val="24"/>
+          <w:szCs w:val="24"/>
+        </w:rPr>
+        <w:t>.</w:t>
+      </w:r>
+      <w:r>
+        <w:rPr>
+          <w:rFonts w:ascii="Times New Roman" w:hAnsi="Times New Roman"/>
+          <w:sz w:val="24"/>
+          <w:szCs w:val="24"/>
+        </w:rPr>
+        <w:fldChar w:fldCharType="begin" w:fldLock="1"/>
+      </w:r>
+      <w:r>
+        <w:rPr>
+          <w:rFonts w:ascii="Times New Roman" w:hAnsi="Times New Roman"/>
+          <w:sz w:val="24"/>
+          <w:szCs w:val="24"/>
+        </w:rPr>
+        <w:instrText>ADDIN CSL_CITATION { "citationItems" : [ { "id" : "ITEM-1", "itemData" : { "DOI" : "10.1016/j.marchem.2013.01.008", "ISSN" : "03044203", "author" : [ { "dropping-particle" : "", "family" : "Beck", "given" : "Aaron J.", "non-dropping-particle" : "", "parse-names" : false, "suffix" : "" }, { "dropping-particle" : "", "family" : "Cochran", "given" : "Michele a.", "non-dropping-particle" : "", "parse-names" : false, "suffix" : "" } ], "container-title" : "Marine Chemistry", "id" : "ITEM-1", "issued" : { "date-parts" : [ [ "2013", "10" ] ] }, "page" : "38-48", "publisher" : "Elsevier B.V.", "title" : "Controls on solid-solution partitioning of radium in saturated marine sands", "type" : "article-journal", "volume" : "156" }, "uris" : [ "http://www.mendeley.com/documents/?uuid=433c5ed5-fe4f-49b1-8e02-0514d092d5f5" ] }, { "id" : "ITEM-2", "itemData" : { "DOI" : "10.1016/j.gca.2014.10.008", "ISSN" : "0016-7037", "author" : [ { "dropping-particle" : "", "family" : "Sajih", "given" : "M.", "non-dropping-particle" : "", "parse-names" : false, "suffix" : "" }, { "dropping-particle" : "", "family" : "Bryan", "given" : "N.D. D", "non-dropping-particle" : "", "parse-names" : false, "suffix" : "" }, { "dropping-particle" : "", "family" : "Livens", "given" : "F.R. R", "non-dropping-particle" : "", "parse-names" : false, "suffix" : "" }, { "dropping-particle" : "", "family" : "Vaughan", "given" : "D.J. J", "non-dropping-particle" : "", "parse-names" : false, "suffix" : "" }, { "dropping-particle" : "", "family" : "Descostes", "given" : "M.", "non-dropping-particle" : "", "parse-names" : false, "suffix" : "" }, { "dropping-particle" : "", "family" : "Phrommavanh", "given" : "V.", "non-dropping-particle" : "", "parse-names" : false, "suffix" : "" }, { "dropping-particle" : "", "family" : "Nos", "given" : "J.", "non-dropping-particle" : "", "parse-names" : false, "suffix" : "" }, { "dropping-particle" : "", "family" : "Morris", "given" : "K.", "non-dropping-particle" : "", "parse-names" : false, "suffix" : "" } ], "container-title" : "Geochimica et Cosmochimica Acta", "id" : "ITEM-2", "issued" : { "date-parts" : [ [ "2014", "12" ] ] }, "page" : "150-163", "publisher" : "Elsevier Ltd", "title" : "Adsorption of radium and barium on goethite and ferrihydrite: A kinetic and surface complexation modelling study", "type" : "article-journal", "volume" : "146" }, "uris" : [ "http://www.mendeley.com/documents/?uuid=7872a9fa-6674-48c5-847a-833fffb94812" ] } ], "mendeley" : { "formattedCitation" : "&lt;sup&gt;11,14&lt;/sup&gt;", "plainTextFormattedCitation" : "11,14", "previouslyFormattedCitation" : "&lt;sup&gt;11,14&lt;/sup&gt;" }, "properties" : { "noteIndex" : 9 }, "schema" : "https://github.com/citation-style-language/schema/raw/master/csl-citation.json" }</w:instrText>
+      </w:r>
+      <w:r>
+        <w:rPr>
+          <w:rFonts w:ascii="Times New Roman" w:hAnsi="Times New Roman"/>
+          <w:sz w:val="24"/>
+          <w:szCs w:val="24"/>
+        </w:rPr>
+        <w:fldChar w:fldCharType="separate"/>
+      </w:r>
+      <w:r>
+        <w:rPr>
+          <w:rFonts w:ascii="Times New Roman" w:hAnsi="Times New Roman"/>
+          <w:noProof/>
+          <w:sz w:val="24"/>
+          <w:szCs w:val="24"/>
+          <w:vertAlign w:val="superscript"/>
+        </w:rPr>
+        <w:t>11,14</w:t>
+      </w:r>
+      <w:r>
+        <w:rPr>
+          <w:rFonts w:ascii="Times New Roman" w:hAnsi="Times New Roman"/>
+          <w:sz w:val="24"/>
+          <w:szCs w:val="24"/>
+        </w:rPr>
+        <w:fldChar w:fldCharType="end"/>
+      </w:r>
+      <w:r>
+        <w:rPr>
+          <w:rFonts w:ascii="Times New Roman" w:hAnsi="Times New Roman"/>
+          <w:sz w:val="24"/>
+          <w:szCs w:val="24"/>
+        </w:rPr>
+        <w:t xml:space="preserve"> </w:t>
+      </w:r>
+      <w:r>
+        <w:rPr>
+          <w:rFonts w:ascii="Times New Roman" w:hAnsi="Times New Roman"/>
+          <w:sz w:val="24"/>
+          <w:szCs w:val="24"/>
+        </w:rPr>
+        <w:fldChar w:fldCharType="begin"/>
+      </w:r>
+      <w:r>
+        <w:rPr>
+          <w:rFonts w:ascii="Times New Roman" w:hAnsi="Times New Roman"/>
+          <w:sz w:val="24"/>
+          <w:szCs w:val="24"/>
+        </w:rPr>
+        <w:fldChar w:fldCharType="separate"/>
+      </w:r>
+      <w:r>
+        <w:rPr>
+          <w:rFonts w:ascii="Times New Roman" w:hAnsi="Times New Roman"/>
+          <w:noProof/>
+          <w:sz w:val="24"/>
+          <w:szCs w:val="24"/>
+        </w:rPr>
+        <w:t>11,12</w:t>
+      </w:r>
+      <w:r>
+        <w:rPr>
+          <w:rFonts w:ascii="Times New Roman" w:hAnsi="Times New Roman"/>
+          <w:sz w:val="24"/>
+          <w:szCs w:val="24"/>
+        </w:rPr>
+        <w:fldChar w:fldCharType="end"/>
+      </w:r>
+      <w:r>
+        <w:rPr>
+          <w:rFonts w:ascii="Times New Roman" w:hAnsi="Times New Roman"/>
+          <w:sz w:val="24"/>
+          <w:szCs w:val="24"/>
+        </w:rPr>
+        <w:t>The K</w:t>
+      </w:r>
+      <w:r>
+        <w:rPr>
+          <w:rFonts w:ascii="Times New Roman" w:hAnsi="Times New Roman"/>
+          <w:sz w:val="24"/>
+          <w:szCs w:val="24"/>
+        </w:rPr>
+        <w:softHyphen/>
+      </w:r>
+      <w:r>
+        <w:rPr>
+          <w:rFonts w:ascii="Times New Roman" w:hAnsi="Times New Roman"/>
+          <w:sz w:val="24"/>
+          <w:szCs w:val="24"/>
+          <w:vertAlign w:val="subscript"/>
+        </w:rPr>
+        <w:t xml:space="preserve">d </w:t>
+      </w:r>
+      <w:r>
+        <w:rPr>
+          <w:rFonts w:ascii="Times New Roman" w:hAnsi="Times New Roman"/>
+          <w:sz w:val="24"/>
+          <w:szCs w:val="24"/>
+        </w:rPr>
+        <w:t>found in our study is la</w:t>
+      </w:r>
+      <w:r>
+        <w:rPr>
+          <w:rFonts w:ascii="Times New Roman" w:hAnsi="Times New Roman"/>
+          <w:sz w:val="24"/>
+          <w:szCs w:val="24"/>
+        </w:rPr>
+        <w:t>rger than found in those studies by at least a factor of 2 (SI for values</w:t>
+      </w:r>
+      <w:r>
+        <w:rPr>
+          <w:rFonts w:ascii="Times New Roman" w:hAnsi="Times New Roman"/>
+          <w:sz w:val="24"/>
+          <w:szCs w:val="24"/>
+        </w:rPr>
+        <w:t xml:space="preserve"> and comparison</w:t>
+      </w:r>
+      <w:r>
+        <w:rPr>
+          <w:rFonts w:ascii="Times New Roman" w:hAnsi="Times New Roman"/>
+          <w:sz w:val="24"/>
+          <w:szCs w:val="24"/>
+        </w:rPr>
+        <w:t>)</w:t>
+      </w:r>
+      <w:r>
+        <w:rPr>
+          <w:rFonts w:ascii="Times New Roman" w:hAnsi="Times New Roman"/>
+          <w:sz w:val="24"/>
+          <w:szCs w:val="24"/>
+        </w:rPr>
+        <w:t>, but was also performed at lower background ionic strength (here, 10 mM</w:t>
+      </w:r>
+      <w:r>
+        <w:rPr>
+          <w:rFonts w:ascii="Times New Roman" w:hAnsi="Times New Roman"/>
+          <w:sz w:val="24"/>
+          <w:szCs w:val="24"/>
+        </w:rPr>
+        <w:t xml:space="preserve"> NaCl</w:t>
+      </w:r>
+      <w:r>
+        <w:rPr>
+          <w:rFonts w:ascii="Times New Roman" w:hAnsi="Times New Roman"/>
+          <w:sz w:val="24"/>
+          <w:szCs w:val="24"/>
+        </w:rPr>
+        <w:t>, others, 100-500 mM) and higher mineral surface area (here, 382.9 m</w:t>
+      </w:r>
+      <w:r>
+        <w:rPr>
+          <w:rFonts w:ascii="Times New Roman" w:hAnsi="Times New Roman"/>
+          <w:sz w:val="24"/>
+          <w:szCs w:val="24"/>
+          <w:vertAlign w:val="superscript"/>
+        </w:rPr>
+        <w:t>2</w:t>
+      </w:r>
+      <w:r>
+        <w:rPr>
+          <w:rFonts w:ascii="Times New Roman" w:hAnsi="Times New Roman"/>
+          <w:sz w:val="24"/>
+          <w:szCs w:val="24"/>
+        </w:rPr>
+        <w:t>/g, others, ~250 m</w:t>
+      </w:r>
+      <w:r>
+        <w:rPr>
+          <w:rFonts w:ascii="Times New Roman" w:hAnsi="Times New Roman"/>
+          <w:sz w:val="24"/>
+          <w:szCs w:val="24"/>
+          <w:vertAlign w:val="superscript"/>
+        </w:rPr>
+        <w:t>2</w:t>
+      </w:r>
+      <w:r>
+        <w:rPr>
+          <w:rFonts w:ascii="Times New Roman" w:hAnsi="Times New Roman"/>
+          <w:sz w:val="24"/>
+          <w:szCs w:val="24"/>
+        </w:rPr>
+        <w:t>/g)</w:t>
+      </w:r>
+      <w:r>
+        <w:rPr>
+          <w:rFonts w:ascii="Times New Roman" w:hAnsi="Times New Roman"/>
+          <w:sz w:val="24"/>
+          <w:szCs w:val="24"/>
+        </w:rPr>
+        <w:t>.</w:t>
+      </w:r>
+      <w:r>
+        <w:rPr>
+          <w:rFonts w:ascii="Times New Roman" w:hAnsi="Times New Roman"/>
+          <w:sz w:val="24"/>
+          <w:szCs w:val="24"/>
+        </w:rPr>
+        <w:fldChar w:fldCharType="begin"/>
+      </w:r>
+      <w:r>
+        <w:rPr>
+          <w:rFonts w:ascii="Times New Roman" w:hAnsi="Times New Roman"/>
+          <w:sz w:val="24"/>
+          <w:szCs w:val="24"/>
+        </w:rPr>
+        <w:fldChar w:fldCharType="separate"/>
+      </w:r>
+      <w:r>
+        <w:rPr>
+          <w:rFonts w:ascii="Times New Roman" w:hAnsi="Times New Roman"/>
+          <w:noProof/>
+          <w:sz w:val="24"/>
+          <w:szCs w:val="24"/>
+        </w:rPr>
+        <w:t>9</w:t>
+      </w:r>
+      <w:r>
+        <w:rPr>
+          <w:rFonts w:ascii="Times New Roman" w:hAnsi="Times New Roman"/>
+          <w:sz w:val="24"/>
+          <w:szCs w:val="24"/>
+        </w:rPr>
+        <w:fldChar w:fldCharType="end"/>
+      </w:r>
+      <w:r>
+        <w:rPr>
+          <w:rFonts w:ascii="Times New Roman" w:hAnsi="Times New Roman"/>
+          <w:sz w:val="24"/>
+          <w:szCs w:val="24"/>
+        </w:rPr>
+        <w:t xml:space="preserve"> K</w:t>
+      </w:r>
+      <w:r>
+        <w:rPr>
+          <w:rFonts w:ascii="Times New Roman" w:hAnsi="Times New Roman"/>
+          <w:sz w:val="24"/>
+          <w:szCs w:val="24"/>
+          <w:vertAlign w:val="subscript"/>
+        </w:rPr>
+        <w:t>sa</w:t>
+      </w:r>
+      <w:r>
+        <w:rPr>
+          <w:rFonts w:ascii="Times New Roman" w:hAnsi="Times New Roman"/>
+          <w:sz w:val="24"/>
+          <w:szCs w:val="24"/>
+        </w:rPr>
+        <w:t xml:space="preserve"> values were fairly close to those reported in other studies, with </w:t>
+      </w:r>
+      <w:r>
+        <w:rPr>
+          <w:rFonts w:ascii="Times New Roman" w:hAnsi="Times New Roman"/>
+          <w:sz w:val="24"/>
+          <w:szCs w:val="24"/>
+        </w:rPr>
+        <w:t>higher</w:t>
+      </w:r>
+      <w:r>
+        <w:rPr>
+          <w:rFonts w:ascii="Times New Roman" w:hAnsi="Times New Roman"/>
+          <w:sz w:val="24"/>
+          <w:szCs w:val="24"/>
+        </w:rPr>
+        <w:t xml:space="preserve"> background </w:t>
       </w:r>
       <w:r>
         <w:rPr>
@@ -4748,570 +5155,7 @@
           <w:szCs w:val="24"/>
         </w:rPr>
         <w:lastRenderedPageBreak/>
-        <w:t>larger extent of sorption compared to goethite</w:t>
-      </w:r>
-      <w:r>
-        <w:rPr>
-          <w:rFonts w:ascii="Times New Roman" w:hAnsi="Times New Roman"/>
-          <w:sz w:val="24"/>
-          <w:szCs w:val="24"/>
-        </w:rPr>
-        <w:t>.</w:t>
-      </w:r>
-      <w:r>
-        <w:rPr>
-          <w:rFonts w:ascii="Times New Roman" w:hAnsi="Times New Roman"/>
-          <w:sz w:val="24"/>
-          <w:szCs w:val="24"/>
-        </w:rPr>
-        <w:t xml:space="preserve"> </w:t>
-      </w:r>
-      <w:r>
-        <w:rPr>
-          <w:rFonts w:ascii="Times New Roman" w:hAnsi="Times New Roman"/>
-          <w:sz w:val="24"/>
-          <w:szCs w:val="24"/>
-        </w:rPr>
-        <w:t xml:space="preserve">Hence, differences in surface area only partially explain </w:t>
-      </w:r>
-      <w:r>
-        <w:rPr>
-          <w:rFonts w:ascii="Times New Roman" w:hAnsi="Times New Roman"/>
-          <w:sz w:val="24"/>
-          <w:szCs w:val="24"/>
-        </w:rPr>
-        <w:t xml:space="preserve">the discrepancy in Ra sorption between these minerals; differences in mineral (electro)chemical surface environment likely play an important role. </w:t>
-      </w:r>
-      <w:r>
-        <w:rPr>
-          <w:rFonts w:ascii="Times New Roman" w:hAnsi="Times New Roman"/>
-          <w:sz w:val="24"/>
-          <w:szCs w:val="24"/>
-        </w:rPr>
-        <w:t xml:space="preserve">For example, </w:t>
-      </w:r>
-      <w:r>
-        <w:rPr>
-          <w:rFonts w:ascii="Times New Roman" w:hAnsi="Times New Roman"/>
-          <w:sz w:val="24"/>
-          <w:szCs w:val="24"/>
-        </w:rPr>
-        <w:t xml:space="preserve">the </w:t>
-      </w:r>
-      <w:r>
-        <w:rPr>
-          <w:rFonts w:ascii="Times New Roman" w:hAnsi="Times New Roman"/>
-          <w:sz w:val="24"/>
-          <w:szCs w:val="24"/>
-        </w:rPr>
-        <w:t>different</w:t>
-      </w:r>
-      <w:r>
-        <w:rPr>
-          <w:rFonts w:ascii="Times New Roman" w:hAnsi="Times New Roman"/>
-          <w:sz w:val="24"/>
-          <w:szCs w:val="24"/>
-        </w:rPr>
-        <w:t xml:space="preserve"> Fe </w:t>
-      </w:r>
-      <w:r>
-        <w:rPr>
-          <w:rFonts w:ascii="Times New Roman" w:hAnsi="Times New Roman"/>
-          <w:sz w:val="24"/>
-          <w:szCs w:val="24"/>
-        </w:rPr>
-        <w:t>coordinations</w:t>
-      </w:r>
-      <w:r>
-        <w:rPr>
-          <w:rFonts w:ascii="Times New Roman" w:hAnsi="Times New Roman"/>
-          <w:sz w:val="24"/>
-          <w:szCs w:val="24"/>
-        </w:rPr>
-        <w:t xml:space="preserve"> (tetrahedral and octahedral) found in ferrihydrite could result in </w:t>
-      </w:r>
-      <w:r>
-        <w:rPr>
-          <w:rFonts w:ascii="Times New Roman" w:hAnsi="Times New Roman"/>
-          <w:sz w:val="24"/>
-          <w:szCs w:val="24"/>
-        </w:rPr>
-        <w:t>larger</w:t>
-      </w:r>
-      <w:r>
-        <w:rPr>
-          <w:rFonts w:ascii="Times New Roman" w:hAnsi="Times New Roman"/>
-          <w:sz w:val="24"/>
-          <w:szCs w:val="24"/>
-        </w:rPr>
-        <w:t xml:space="preserve"> surface site</w:t>
-      </w:r>
-      <w:r>
-        <w:rPr>
-          <w:rFonts w:ascii="Times New Roman" w:hAnsi="Times New Roman"/>
-          <w:sz w:val="24"/>
-          <w:szCs w:val="24"/>
-        </w:rPr>
-        <w:t xml:space="preserve"> </w:t>
-      </w:r>
-      <w:r>
-        <w:rPr>
-          <w:rFonts w:ascii="Times New Roman" w:hAnsi="Times New Roman"/>
-          <w:sz w:val="24"/>
-          <w:szCs w:val="24"/>
-        </w:rPr>
-        <w:t>affinity</w:t>
-      </w:r>
-      <w:r>
-        <w:rPr>
-          <w:rFonts w:ascii="Times New Roman" w:hAnsi="Times New Roman"/>
-          <w:sz w:val="24"/>
-          <w:szCs w:val="24"/>
-        </w:rPr>
-        <w:t xml:space="preserve"> for Ra</w:t>
-      </w:r>
-      <w:r>
-        <w:rPr>
-          <w:rFonts w:ascii="Times New Roman" w:hAnsi="Times New Roman"/>
-          <w:sz w:val="24"/>
-          <w:szCs w:val="24"/>
-          <w:vertAlign w:val="superscript"/>
-        </w:rPr>
-        <w:t>2+</w:t>
-      </w:r>
-      <w:r>
-        <w:rPr>
-          <w:rFonts w:ascii="Times New Roman" w:hAnsi="Times New Roman"/>
-          <w:sz w:val="24"/>
-          <w:szCs w:val="24"/>
-        </w:rPr>
-        <w:t xml:space="preserve"> as compared to the</w:t>
-      </w:r>
-      <w:r>
-        <w:rPr>
-          <w:rFonts w:ascii="Times New Roman" w:hAnsi="Times New Roman"/>
-          <w:sz w:val="24"/>
-          <w:szCs w:val="24"/>
-        </w:rPr>
-        <w:t xml:space="preserve"> </w:t>
-      </w:r>
-      <w:r>
-        <w:rPr>
-          <w:rFonts w:ascii="Times New Roman" w:hAnsi="Times New Roman"/>
-          <w:sz w:val="24"/>
-          <w:szCs w:val="24"/>
-        </w:rPr>
-        <w:t xml:space="preserve">single </w:t>
-      </w:r>
-      <w:r>
-        <w:rPr>
-          <w:rFonts w:ascii="Times New Roman" w:hAnsi="Times New Roman"/>
-          <w:sz w:val="24"/>
-          <w:szCs w:val="24"/>
-        </w:rPr>
-        <w:t xml:space="preserve">octahedral coordination </w:t>
-      </w:r>
-      <w:r>
-        <w:rPr>
-          <w:rFonts w:ascii="Times New Roman" w:hAnsi="Times New Roman"/>
-          <w:sz w:val="24"/>
-          <w:szCs w:val="24"/>
-        </w:rPr>
-        <w:t xml:space="preserve">environment </w:t>
-      </w:r>
-      <w:r>
-        <w:rPr>
-          <w:rFonts w:ascii="Times New Roman" w:hAnsi="Times New Roman"/>
-          <w:sz w:val="24"/>
-          <w:szCs w:val="24"/>
-        </w:rPr>
-        <w:t>of Fe atoms in goethite</w:t>
-      </w:r>
-      <w:r>
-        <w:rPr>
-          <w:rFonts w:ascii="Times New Roman" w:hAnsi="Times New Roman"/>
-          <w:sz w:val="24"/>
-          <w:szCs w:val="24"/>
-        </w:rPr>
-        <w:t>.</w:t>
-      </w:r>
-      <w:r>
-        <w:rPr>
-          <w:rFonts w:ascii="Times New Roman" w:hAnsi="Times New Roman"/>
-          <w:sz w:val="24"/>
-          <w:szCs w:val="24"/>
-        </w:rPr>
-        <w:fldChar w:fldCharType="begin" w:fldLock="1"/>
-      </w:r>
-      <w:r>
-        <w:rPr>
-          <w:rFonts w:ascii="Times New Roman" w:hAnsi="Times New Roman"/>
-          <w:sz w:val="24"/>
-          <w:szCs w:val="24"/>
-        </w:rPr>
-        <w:instrText>ADDIN CSL_CITATION { "citationItems" : [ { "id" : "ITEM-1", "itemData" : { "DOI" : "10.1126/science.1142525", "ISSN" : "1095-9203", "PMID" : "17525301", "abstract" : "Despite the ubiquity of ferrihydrite in natural sediments and its importance as an industrial sorbent, the nanocrystallinity of this iron oxyhydroxide has hampered accurate structure determination by traditional methods that rely on long-range order. We uncovered the atomic arrangement by real-space modeling of the pair distribution function (PDF) derived from direct Fourier transformation of the total x-ray scattering. The PDF for ferrihydrite synthesized with the use of different routes is consistent with a single phase (hexagonal space group P6(3)mc; a = approximately 5.95 angstroms, c = approximately 9.06 angstroms). In its ideal form, this structure contains 20% tetrahedrally and 80% octahedrally coordinated iron and has a basic structural motif closely related to the Baker-Figgis delta-Keggin cluster. Real-space fitting indicates structural relaxation with decreasing particle size and also suggests that second-order effects such as internal strain, stacking faults, and particle shape contribute to the PDFs.", "author" : [ { "dropping-particle" : "", "family" : "Michel", "given" : "F Marc", "non-dropping-particle" : "", "parse-names" : false, "suffix" : "" }, { "dropping-particle" : "", "family" : "Ehm", "given" : "Lars", "non-dropping-particle" : "", "parse-names" : false, "suffix" : "" }, { "dropping-particle" : "", "family" : "Antao", "given" : "Sytle M", "non-dropping-particle" : "", "parse-names" : false, "suffix" : "" }, { "dropping-particle" : "", "family" : "Lee", "given" : "Peter L", "non-dropping-particle" : "", "parse-names" : false, "suffix" : "" }, { "dropping-particle" : "", "family" : "Chupas", "given" : "Peter J", "non-dropping-particle" : "", "parse-names" : false, "suffix" : "" }, { "dropping-particle" : "", "family" : "Liu", "given" : "Gang", "non-dropping-particle" : "", "parse-names" : false, "suffix" : "" }, { "dropping-particle" : "", "family" : "Strongin", "given" : "Daniel R", "non-dropping-particle" : "", "parse-names" : false, "suffix" : "" }, { "dropping-particle" : "", "family" : "Schoonen", "given" : "Martin A A", "non-dropping-particle" : "", "parse-names" : false, "suffix" : "" }, { "dropping-particle" : "", "family" : "Phillips", "given" : "Brian L", "non-dropping-particle" : "", "parse-names" : false, "suffix" : "" }, { "dropping-particle" : "", "family" : "Parise", "given" : "John B", "non-dropping-particle" : "", "parse-names" : false, "suffix" : "" } ], "container-title" : "Science (New York, N.Y.)", "id" : "ITEM-1", "issue" : "5832", "issued" : { "date-parts" : [ [ "2007", "6", "22" ] ] }, "page" : "1726-9", "title" : "The structure of ferrihydrite, a nanocrystalline material.", "type" : "article-journal", "volume" : "316" }, "uris" : [ "http://www.mendeley.com/documents/?uuid=c31303eb-b6e2-433e-9429-39842d1a029e" ] }, { "id" : "ITEM-2", "itemData" : { "DOI" : "10.1002/3527602097", "ISBN" : "3527302743", "author" : [ { "dropping-particle" : "", "family" : "Cornell", "given" : "R. M.", "non-dropping-particle" : "", "parse-names" : false, "suffix" : "" }, { "dropping-particle" : "", "family" : "Schwertmann", "given" : "U.", "non-dropping-particle" : "", "parse-names" : false, "suffix" : "" } ], "chapter-number" : "2", "container-title" : "The Iron Oxides: Structure, Properties, Reactions, Occurences and Uses", "edition" : "2", "id" : "ITEM-2", "issued" : { "date-parts" : [ [ "2003" ] ] }, "page" : "9-38", "publisher" : "Wiley-VCH Verlag GmbH", "title" : "Crystal structure", "type" : "chapter" }, "uris" : [ "http://www.mendeley.com/documents/?uuid=ab2b3212-b2c5-4b43-9dd6-e3053a0de8c3" ] } ], "mendeley" : { "formattedCitation" : "&lt;sup&gt;25,26&lt;/sup&gt;", "plainTextFormattedCitation" : "25,26", "previouslyFormattedCitation" : "&lt;sup&gt;25,26&lt;/sup&gt;" }, "properties" : { "noteIndex" : 9 }, "schema" : "https://github.com/citation-style-language/schema/raw/master/csl-citation.json" }</w:instrText>
-      </w:r>
-      <w:r>
-        <w:rPr>
-          <w:rFonts w:ascii="Times New Roman" w:hAnsi="Times New Roman"/>
-          <w:sz w:val="24"/>
-          <w:szCs w:val="24"/>
-        </w:rPr>
-        <w:fldChar w:fldCharType="separate"/>
-      </w:r>
-      <w:r>
-        <w:rPr>
-          <w:rFonts w:ascii="Times New Roman" w:hAnsi="Times New Roman"/>
-          <w:noProof/>
-          <w:sz w:val="24"/>
-          <w:szCs w:val="24"/>
-          <w:vertAlign w:val="superscript"/>
-        </w:rPr>
-        <w:t>25,26</w:t>
-      </w:r>
-      <w:r>
-        <w:rPr>
-          <w:rFonts w:ascii="Times New Roman" w:hAnsi="Times New Roman"/>
-          <w:sz w:val="24"/>
-          <w:szCs w:val="24"/>
-        </w:rPr>
-        <w:fldChar w:fldCharType="end"/>
-      </w:r>
-      <w:r>
-        <w:rPr>
-          <w:rFonts w:ascii="Times New Roman" w:hAnsi="Times New Roman"/>
-          <w:sz w:val="24"/>
-          <w:szCs w:val="24"/>
-        </w:rPr>
-        <w:t xml:space="preserve"> </w:t>
-      </w:r>
-      <w:r>
-        <w:rPr>
-          <w:rFonts w:ascii="Times New Roman" w:hAnsi="Times New Roman"/>
-          <w:sz w:val="24"/>
-          <w:szCs w:val="24"/>
-        </w:rPr>
-        <w:t>Two studies</w:t>
-      </w:r>
-      <w:r>
-        <w:rPr>
-          <w:rFonts w:ascii="Times New Roman" w:hAnsi="Times New Roman"/>
-          <w:sz w:val="24"/>
-          <w:szCs w:val="24"/>
-        </w:rPr>
-        <w:t xml:space="preserve"> have</w:t>
-      </w:r>
-      <w:r>
-        <w:rPr>
-          <w:rFonts w:ascii="Times New Roman" w:hAnsi="Times New Roman"/>
-          <w:sz w:val="24"/>
-          <w:szCs w:val="24"/>
-        </w:rPr>
-        <w:t xml:space="preserve"> report</w:t>
-      </w:r>
-      <w:r>
-        <w:rPr>
-          <w:rFonts w:ascii="Times New Roman" w:hAnsi="Times New Roman"/>
-          <w:sz w:val="24"/>
-          <w:szCs w:val="24"/>
-        </w:rPr>
-        <w:t>ed</w:t>
-      </w:r>
-      <w:r>
-        <w:rPr>
-          <w:rFonts w:ascii="Times New Roman" w:hAnsi="Times New Roman"/>
-          <w:sz w:val="24"/>
-          <w:szCs w:val="24"/>
-        </w:rPr>
-        <w:t xml:space="preserve"> isotherm data for Ra sorption to ferrihydrite</w:t>
-      </w:r>
-      <w:r>
-        <w:rPr>
-          <w:rFonts w:ascii="Times New Roman" w:hAnsi="Times New Roman"/>
-          <w:sz w:val="24"/>
-          <w:szCs w:val="24"/>
-        </w:rPr>
-        <w:t>.</w:t>
-      </w:r>
-      <w:r>
-        <w:rPr>
-          <w:rFonts w:ascii="Times New Roman" w:hAnsi="Times New Roman"/>
-          <w:sz w:val="24"/>
-          <w:szCs w:val="24"/>
-        </w:rPr>
-        <w:fldChar w:fldCharType="begin" w:fldLock="1"/>
-      </w:r>
-      <w:r>
-        <w:rPr>
-          <w:rFonts w:ascii="Times New Roman" w:hAnsi="Times New Roman"/>
-          <w:sz w:val="24"/>
-          <w:szCs w:val="24"/>
-        </w:rPr>
-        <w:instrText>ADDIN CSL_CITATION { "citationItems" : [ { "id" : "ITEM-1", "itemData" : { "DOI" : "10.1016/j.marchem.2013.01.008", "ISSN" : "03044203", "author" : [ { "dropping-particle" : "", "family" : "Beck", "given" : "Aaron J.", "non-dropping-particle" : "", "parse-names" : false, "suffix" : "" }, { "dropping-particle" : "", "family" : "Cochran", "given" : "Michele a.", "non-dropping-particle" : "", "parse-names" : false, "suffix" : "" } ], "container-title" : "Marine Chemistry", "id" : "ITEM-1", "issued" : { "date-parts" : [ [ "2013", "10" ] ] }, "page" : "38-48", "publisher" : "Elsevier B.V.", "title" : "Controls on solid-solution partitioning of radium in saturated marine sands", "type" : "article-journal", "volume" : "156" }, "uris" : [ "http://www.mendeley.com/documents/?uuid=433c5ed5-fe4f-49b1-8e02-0514d092d5f5" ] }, { "id" : "ITEM-2", "itemData" : { "DOI" : "10.1016/j.gca.2014.10.008", "ISSN" : "0016-7037", "author" : [ { "dropping-particle" : "", "family" : "Sajih", "given" : "M.", "non-dropping-particle" : "", "parse-names" : false, "suffix" : "" }, { "dropping-particle" : "", "family" : "Bryan", "given" : "N.D. D", "non-dropping-particle" : "", "parse-names" : false, "suffix" : "" }, { "dropping-particle" : "", "family" : "Livens", "given" : "F.R. R", "non-dropping-particle" : "", "parse-names" : false, "suffix" : "" }, { "dropping-particle" : "", "family" : "Vaughan", "given" : "D.J. J", "non-dropping-particle" : "", "parse-names" : false, "suffix" : "" }, { "dropping-particle" : "", "family" : "Descostes", "given" : "M.", "non-dropping-particle" : "", "parse-names" : false, "suffix" : "" }, { "dropping-particle" : "", "family" : "Phrommavanh", "given" : "V.", "non-dropping-particle" : "", "parse-names" : false, "suffix" : "" }, { "dropping-particle" : "", "family" : "Nos", "given" : "J.", "non-dropping-particle" : "", "parse-names" : false, "suffix" : "" }, { "dropping-particle" : "", "family" : "Morris", "given" : "K.", "non-dropping-particle" : "", "parse-names" : false, "suffix" : "" } ], "container-title" : "Geochimica et Cosmochimica Acta", "id" : "ITEM-2", "issued" : { "date-parts" : [ [ "2014", "12" ] ] }, "page" : "150-163", "publisher" : "Elsevier Ltd", "title" : "Adsorption of radium and barium on goethite and ferrihydrite: A kinetic and surface complexation modelling study", "type" : "article-journal", "volume" : "146" }, "uris" : [ "http://www.mendeley.com/documents/?uuid=7872a9fa-6674-48c5-847a-833fffb94812" ] } ], "mendeley" : { "formattedCitation" : "&lt;sup&gt;11,14&lt;/sup&gt;", "plainTextFormattedCitation" : "11,14", "previouslyFormattedCitation" : "&lt;sup&gt;11,14&lt;/sup&gt;" }, "properties" : { "noteIndex" : 9 }, "schema" : "https://github.com/citation-style-language/schema/raw/master/csl-citation.json" }</w:instrText>
-      </w:r>
-      <w:r>
-        <w:rPr>
-          <w:rFonts w:ascii="Times New Roman" w:hAnsi="Times New Roman"/>
-          <w:sz w:val="24"/>
-          <w:szCs w:val="24"/>
-        </w:rPr>
-        <w:fldChar w:fldCharType="separate"/>
-      </w:r>
-      <w:r>
-        <w:rPr>
-          <w:rFonts w:ascii="Times New Roman" w:hAnsi="Times New Roman"/>
-          <w:noProof/>
-          <w:sz w:val="24"/>
-          <w:szCs w:val="24"/>
-          <w:vertAlign w:val="superscript"/>
-        </w:rPr>
-        <w:t>11,14</w:t>
-      </w:r>
-      <w:r>
-        <w:rPr>
-          <w:rFonts w:ascii="Times New Roman" w:hAnsi="Times New Roman"/>
-          <w:sz w:val="24"/>
-          <w:szCs w:val="24"/>
-        </w:rPr>
-        <w:fldChar w:fldCharType="end"/>
-      </w:r>
-      <w:r>
-        <w:rPr>
-          <w:rFonts w:ascii="Times New Roman" w:hAnsi="Times New Roman"/>
-          <w:sz w:val="24"/>
-          <w:szCs w:val="24"/>
-        </w:rPr>
-        <w:t xml:space="preserve"> </w:t>
-      </w:r>
-      <w:r>
-        <w:rPr>
-          <w:rFonts w:ascii="Times New Roman" w:hAnsi="Times New Roman"/>
-          <w:sz w:val="24"/>
-          <w:szCs w:val="24"/>
-        </w:rPr>
-        <w:fldChar w:fldCharType="begin"/>
-      </w:r>
-      <w:r>
-        <w:rPr>
-          <w:rFonts w:ascii="Times New Roman" w:hAnsi="Times New Roman"/>
-          <w:sz w:val="24"/>
-          <w:szCs w:val="24"/>
-        </w:rPr>
-        <w:fldChar w:fldCharType="separate"/>
-      </w:r>
-      <w:r>
-        <w:rPr>
-          <w:rFonts w:ascii="Times New Roman" w:hAnsi="Times New Roman"/>
-          <w:noProof/>
-          <w:sz w:val="24"/>
-          <w:szCs w:val="24"/>
-        </w:rPr>
-        <w:t>11,12</w:t>
-      </w:r>
-      <w:r>
-        <w:rPr>
-          <w:rFonts w:ascii="Times New Roman" w:hAnsi="Times New Roman"/>
-          <w:sz w:val="24"/>
-          <w:szCs w:val="24"/>
-        </w:rPr>
-        <w:fldChar w:fldCharType="end"/>
-      </w:r>
-      <w:r>
-        <w:rPr>
-          <w:rFonts w:ascii="Times New Roman" w:hAnsi="Times New Roman"/>
-          <w:sz w:val="24"/>
-          <w:szCs w:val="24"/>
-        </w:rPr>
-        <w:t>The K</w:t>
-      </w:r>
-      <w:r>
-        <w:rPr>
-          <w:rFonts w:ascii="Times New Roman" w:hAnsi="Times New Roman"/>
-          <w:sz w:val="24"/>
-          <w:szCs w:val="24"/>
-        </w:rPr>
-        <w:softHyphen/>
-      </w:r>
-      <w:r>
-        <w:rPr>
-          <w:rFonts w:ascii="Times New Roman" w:hAnsi="Times New Roman"/>
-          <w:sz w:val="24"/>
-          <w:szCs w:val="24"/>
-          <w:vertAlign w:val="subscript"/>
-        </w:rPr>
-        <w:t xml:space="preserve">d </w:t>
-      </w:r>
-      <w:r>
-        <w:rPr>
-          <w:rFonts w:ascii="Times New Roman" w:hAnsi="Times New Roman"/>
-          <w:sz w:val="24"/>
-          <w:szCs w:val="24"/>
-        </w:rPr>
-        <w:t>found in our study is la</w:t>
-      </w:r>
-      <w:r>
-        <w:rPr>
-          <w:rFonts w:ascii="Times New Roman" w:hAnsi="Times New Roman"/>
-          <w:sz w:val="24"/>
-          <w:szCs w:val="24"/>
-        </w:rPr>
-        <w:t>rger than found in those studies by at least a factor of 2 (SI for values</w:t>
-      </w:r>
-      <w:r>
-        <w:rPr>
-          <w:rFonts w:ascii="Times New Roman" w:hAnsi="Times New Roman"/>
-          <w:sz w:val="24"/>
-          <w:szCs w:val="24"/>
-        </w:rPr>
-        <w:t xml:space="preserve"> and comparison</w:t>
-      </w:r>
-      <w:r>
-        <w:rPr>
-          <w:rFonts w:ascii="Times New Roman" w:hAnsi="Times New Roman"/>
-          <w:sz w:val="24"/>
-          <w:szCs w:val="24"/>
-        </w:rPr>
-        <w:t>)</w:t>
-      </w:r>
-      <w:r>
-        <w:rPr>
-          <w:rFonts w:ascii="Times New Roman" w:hAnsi="Times New Roman"/>
-          <w:sz w:val="24"/>
-          <w:szCs w:val="24"/>
-        </w:rPr>
-        <w:t>, but was also performed at lower background ionic strength (here, 10 mM</w:t>
-      </w:r>
-      <w:r>
-        <w:rPr>
-          <w:rFonts w:ascii="Times New Roman" w:hAnsi="Times New Roman"/>
-          <w:sz w:val="24"/>
-          <w:szCs w:val="24"/>
-        </w:rPr>
-        <w:t xml:space="preserve"> NaCl</w:t>
-      </w:r>
-      <w:r>
-        <w:rPr>
-          <w:rFonts w:ascii="Times New Roman" w:hAnsi="Times New Roman"/>
-          <w:sz w:val="24"/>
-          <w:szCs w:val="24"/>
-        </w:rPr>
-        <w:t>, others, 100-500 mM) and higher mineral surface area (here, 382.9 m</w:t>
-      </w:r>
-      <w:r>
-        <w:rPr>
-          <w:rFonts w:ascii="Times New Roman" w:hAnsi="Times New Roman"/>
-          <w:sz w:val="24"/>
-          <w:szCs w:val="24"/>
-          <w:vertAlign w:val="superscript"/>
-        </w:rPr>
-        <w:t>2</w:t>
-      </w:r>
-      <w:r>
-        <w:rPr>
-          <w:rFonts w:ascii="Times New Roman" w:hAnsi="Times New Roman"/>
-          <w:sz w:val="24"/>
-          <w:szCs w:val="24"/>
-        </w:rPr>
-        <w:t>/g, others, ~250 m</w:t>
-      </w:r>
-      <w:r>
-        <w:rPr>
-          <w:rFonts w:ascii="Times New Roman" w:hAnsi="Times New Roman"/>
-          <w:sz w:val="24"/>
-          <w:szCs w:val="24"/>
-          <w:vertAlign w:val="superscript"/>
-        </w:rPr>
-        <w:t>2</w:t>
-      </w:r>
-      <w:r>
-        <w:rPr>
-          <w:rFonts w:ascii="Times New Roman" w:hAnsi="Times New Roman"/>
-          <w:sz w:val="24"/>
-          <w:szCs w:val="24"/>
-        </w:rPr>
-        <w:t>/g)</w:t>
-      </w:r>
-      <w:r>
-        <w:rPr>
-          <w:rFonts w:ascii="Times New Roman" w:hAnsi="Times New Roman"/>
-          <w:sz w:val="24"/>
-          <w:szCs w:val="24"/>
-        </w:rPr>
-        <w:t>.</w:t>
-      </w:r>
-      <w:r>
-        <w:rPr>
-          <w:rFonts w:ascii="Times New Roman" w:hAnsi="Times New Roman"/>
-          <w:sz w:val="24"/>
-          <w:szCs w:val="24"/>
-        </w:rPr>
-        <w:fldChar w:fldCharType="begin"/>
-      </w:r>
-      <w:r>
-        <w:rPr>
-          <w:rFonts w:ascii="Times New Roman" w:hAnsi="Times New Roman"/>
-          <w:sz w:val="24"/>
-          <w:szCs w:val="24"/>
-        </w:rPr>
-        <w:fldChar w:fldCharType="separate"/>
-      </w:r>
-      <w:r>
-        <w:rPr>
-          <w:rFonts w:ascii="Times New Roman" w:hAnsi="Times New Roman"/>
-          <w:noProof/>
-          <w:sz w:val="24"/>
-          <w:szCs w:val="24"/>
-        </w:rPr>
-        <w:t>9</w:t>
-      </w:r>
-      <w:r>
-        <w:rPr>
-          <w:rFonts w:ascii="Times New Roman" w:hAnsi="Times New Roman"/>
-          <w:sz w:val="24"/>
-          <w:szCs w:val="24"/>
-        </w:rPr>
-        <w:fldChar w:fldCharType="end"/>
-      </w:r>
-      <w:r>
-        <w:rPr>
-          <w:rFonts w:ascii="Times New Roman" w:hAnsi="Times New Roman"/>
-          <w:sz w:val="24"/>
-          <w:szCs w:val="24"/>
-        </w:rPr>
-        <w:t xml:space="preserve"> K</w:t>
-      </w:r>
-      <w:r>
-        <w:rPr>
-          <w:rFonts w:ascii="Times New Roman" w:hAnsi="Times New Roman"/>
-          <w:sz w:val="24"/>
-          <w:szCs w:val="24"/>
-          <w:vertAlign w:val="subscript"/>
-        </w:rPr>
-        <w:t>sa</w:t>
-      </w:r>
-      <w:r>
-        <w:rPr>
-          <w:rFonts w:ascii="Times New Roman" w:hAnsi="Times New Roman"/>
-          <w:sz w:val="24"/>
-          <w:szCs w:val="24"/>
-        </w:rPr>
-        <w:t xml:space="preserve"> values were fairly close to those reported in other studies, with </w:t>
-      </w:r>
-      <w:r>
-        <w:rPr>
-          <w:rFonts w:ascii="Times New Roman" w:hAnsi="Times New Roman"/>
-          <w:sz w:val="24"/>
-          <w:szCs w:val="24"/>
-        </w:rPr>
-        <w:t>higher</w:t>
-      </w:r>
-      <w:r>
-        <w:rPr>
-          <w:rFonts w:ascii="Times New Roman" w:hAnsi="Times New Roman"/>
-          <w:sz w:val="24"/>
-          <w:szCs w:val="24"/>
-        </w:rPr>
-        <w:t xml:space="preserve"> background solution ionic strength matching with </w:t>
+        <w:t xml:space="preserve">solution ionic strength matching with </w:t>
       </w:r>
       <w:r>
         <w:rPr>
@@ -5885,16 +5729,7 @@
           <w:sz w:val="24"/>
           <w:szCs w:val="24"/>
         </w:rPr>
-        <w:t xml:space="preserve">The CEC of the clay used here (84.4 </w:t>
-      </w:r>
-      <w:r>
-        <w:rPr>
-          <w:rFonts w:ascii="Times New Roman" w:hAnsi="Times New Roman"/>
-          <w:sz w:val="24"/>
-          <w:szCs w:val="24"/>
-        </w:rPr>
-        <w:lastRenderedPageBreak/>
-        <w:t>meq/100g, clay minerals society) falls within the range of those other studies (76.4-120 meq/100g), as does the surface area (50.2 m</w:t>
+        <w:t>The CEC of the clay used here (84.4 meq/100g, clay minerals society) falls within the range of those other studies (76.4-120 meq/100g), as does the surface area (50.2 m</w:t>
       </w:r>
       <w:r>
         <w:rPr>
@@ -6255,7 +6090,16 @@
           <w:sz w:val="24"/>
           <w:szCs w:val="24"/>
         </w:rPr>
-        <w:t>surface area normalized sorption isotherms</w:t>
+        <w:t xml:space="preserve">surface area </w:t>
+      </w:r>
+      <w:r>
+        <w:rPr>
+          <w:rFonts w:ascii="Times New Roman" w:hAnsi="Times New Roman"/>
+          <w:sz w:val="24"/>
+          <w:szCs w:val="24"/>
+        </w:rPr>
+        <w:lastRenderedPageBreak/>
+        <w:t>normalized sorption isotherms</w:t>
       </w:r>
       <w:r>
         <w:rPr>
@@ -6693,16 +6537,7 @@
           <w:sz w:val="24"/>
           <w:szCs w:val="24"/>
         </w:rPr>
-        <w:t xml:space="preserve"> impact Ra </w:t>
-      </w:r>
-      <w:r>
-        <w:rPr>
-          <w:rFonts w:ascii="Times New Roman" w:hAnsi="Times New Roman"/>
-          <w:sz w:val="24"/>
-          <w:szCs w:val="24"/>
-        </w:rPr>
-        <w:lastRenderedPageBreak/>
-        <w:t>sorption affinity</w:t>
+        <w:t xml:space="preserve"> impact Ra sorption affinity</w:t>
       </w:r>
       <w:r>
         <w:rPr>
@@ -6907,15 +6742,15 @@
           <w:sz w:val="24"/>
           <w:szCs w:val="24"/>
         </w:rPr>
-        <w:t xml:space="preserve">In particular, </w:t>
-      </w:r>
-      <w:r>
-        <w:rPr>
-          <w:rFonts w:ascii="Times New Roman" w:hAnsi="Times New Roman"/>
-          <w:sz w:val="24"/>
-          <w:szCs w:val="24"/>
-        </w:rPr>
-        <w:t xml:space="preserve">sodium montmorillonite shows large changes in Ra retention </w:t>
+        <w:t>S</w:t>
+      </w:r>
+      <w:r>
+        <w:rPr>
+          <w:rFonts w:ascii="Times New Roman" w:hAnsi="Times New Roman"/>
+          <w:sz w:val="24"/>
+          <w:szCs w:val="24"/>
+        </w:rPr>
+        <w:t xml:space="preserve">odium montmorillonite shows large changes in Ra retention </w:t>
       </w:r>
       <w:r>
         <w:rPr>
@@ -7027,6 +6862,7 @@
           <w:sz w:val="24"/>
           <w:szCs w:val="24"/>
         </w:rPr>
+        <w:lastRenderedPageBreak/>
         <w:t xml:space="preserve">competition for </w:t>
       </w:r>
       <w:r>
@@ -7227,7 +7063,17 @@
           <w:sz w:val="24"/>
           <w:szCs w:val="24"/>
         </w:rPr>
-        <w:t xml:space="preserve"> is used; hence, </w:t>
+        <w:t xml:space="preserve"> is used</w:t>
+      </w:r>
+      <w:bookmarkStart w:id="0" w:name="_GoBack"/>
+      <w:bookmarkEnd w:id="0"/>
+      <w:r>
+        <w:rPr>
+          <w:rFonts w:ascii="Times New Roman" w:hAnsi="Times New Roman"/>
+          <w:sz w:val="24"/>
+          <w:szCs w:val="24"/>
+        </w:rPr>
+        <w:t xml:space="preserve">; hence, </w:t>
       </w:r>
       <w:r>
         <w:rPr>
@@ -7299,7 +7145,23 @@
           <w:sz w:val="24"/>
           <w:szCs w:val="24"/>
         </w:rPr>
-        <w:t xml:space="preserve">. </w:t>
+        <w:t>.</w:t>
+      </w:r>
+      <w:r>
+        <w:rPr>
+          <w:rFonts w:ascii="Times New Roman" w:hAnsi="Times New Roman"/>
+          <w:sz w:val="24"/>
+          <w:szCs w:val="24"/>
+        </w:rPr>
+        <w:t xml:space="preserve"> Linear</w:t>
+      </w:r>
+      <w:r>
+        <w:rPr>
+          <w:rFonts w:ascii="Times New Roman" w:hAnsi="Times New Roman"/>
+          <w:sz w:val="24"/>
+          <w:szCs w:val="24"/>
+        </w:rPr>
+        <w:t xml:space="preserve"> </w:t>
       </w:r>
       <w:r>
         <w:rPr>
@@ -7342,7 +7204,343 @@
           <w:sz w:val="24"/>
           <w:szCs w:val="24"/>
         </w:rPr>
-        <w:t xml:space="preserve">, but with increasing total ionic </w:t>
+        <w:t xml:space="preserve">, but with increasing total ionic strength (figure 3). Specifically, “brackish” (100 meq/L) and “seawater” (800 meq/L) ionic strengths were </w:t>
+      </w:r>
+      <w:r>
+        <w:rPr>
+          <w:rFonts w:ascii="Times New Roman" w:hAnsi="Times New Roman"/>
+          <w:sz w:val="24"/>
+          <w:szCs w:val="24"/>
+        </w:rPr>
+        <w:t xml:space="preserve">used </w:t>
+      </w:r>
+      <w:r>
+        <w:rPr>
+          <w:rFonts w:ascii="Times New Roman" w:hAnsi="Times New Roman"/>
+          <w:sz w:val="24"/>
+          <w:szCs w:val="24"/>
+        </w:rPr>
+        <w:t>(pH 7.0)</w:t>
+      </w:r>
+      <w:r>
+        <w:rPr>
+          <w:rFonts w:ascii="Times New Roman" w:hAnsi="Times New Roman"/>
+          <w:sz w:val="24"/>
+          <w:szCs w:val="24"/>
+        </w:rPr>
+        <w:t>.</w:t>
+      </w:r>
+      <w:r>
+        <w:rPr>
+          <w:rFonts w:ascii="Times New Roman" w:hAnsi="Times New Roman"/>
+          <w:sz w:val="24"/>
+          <w:szCs w:val="24"/>
+        </w:rPr>
+        <w:t xml:space="preserve"> As with </w:t>
+      </w:r>
+      <w:r>
+        <w:rPr>
+          <w:rFonts w:ascii="Times New Roman" w:hAnsi="Times New Roman"/>
+          <w:sz w:val="24"/>
+          <w:szCs w:val="24"/>
+        </w:rPr>
+        <w:t xml:space="preserve">experiments using different electrolyte compositions, the greatest decrease in Ra sorption occurred in treatments using </w:t>
+      </w:r>
+      <w:r>
+        <w:rPr>
+          <w:rFonts w:ascii="Times New Roman" w:hAnsi="Times New Roman"/>
+          <w:sz w:val="24"/>
+          <w:szCs w:val="24"/>
+        </w:rPr>
+        <w:t>sodium montmorillonite</w:t>
+      </w:r>
+      <w:r>
+        <w:rPr>
+          <w:rFonts w:ascii="Times New Roman" w:hAnsi="Times New Roman"/>
+          <w:sz w:val="24"/>
+          <w:szCs w:val="24"/>
+        </w:rPr>
+        <w:t>; sorption decreased</w:t>
+      </w:r>
+      <w:r>
+        <w:rPr>
+          <w:rFonts w:ascii="Times New Roman" w:hAnsi="Times New Roman"/>
+          <w:sz w:val="24"/>
+          <w:szCs w:val="24"/>
+        </w:rPr>
+        <w:t xml:space="preserve"> </w:t>
+      </w:r>
+      <w:r>
+        <w:rPr>
+          <w:rFonts w:ascii="Times New Roman" w:hAnsi="Times New Roman"/>
+          <w:sz w:val="24"/>
+          <w:szCs w:val="24"/>
+        </w:rPr>
+        <w:t>80</w:t>
+      </w:r>
+      <w:r>
+        <w:rPr>
+          <w:rFonts w:ascii="Times New Roman" w:hAnsi="Times New Roman"/>
+          <w:sz w:val="24"/>
+          <w:szCs w:val="24"/>
+        </w:rPr>
+        <w:t xml:space="preserve"> </w:t>
+      </w:r>
+      <w:r>
+        <w:rPr>
+          <w:rFonts w:ascii="Times New Roman" w:hAnsi="Times New Roman"/>
+          <w:sz w:val="24"/>
+          <w:szCs w:val="24"/>
+        </w:rPr>
+        <w:t>percent</w:t>
+      </w:r>
+      <w:r>
+        <w:rPr>
+          <w:rFonts w:ascii="Times New Roman" w:hAnsi="Times New Roman"/>
+          <w:sz w:val="24"/>
+          <w:szCs w:val="24"/>
+        </w:rPr>
+        <w:t xml:space="preserve"> </w:t>
+      </w:r>
+      <w:r>
+        <w:rPr>
+          <w:rFonts w:ascii="Times New Roman" w:hAnsi="Times New Roman"/>
+          <w:sz w:val="24"/>
+          <w:szCs w:val="24"/>
+        </w:rPr>
+        <w:t>compared to</w:t>
+      </w:r>
+      <w:r>
+        <w:rPr>
+          <w:rFonts w:ascii="Times New Roman" w:hAnsi="Times New Roman"/>
+          <w:sz w:val="24"/>
+          <w:szCs w:val="24"/>
+        </w:rPr>
+        <w:t xml:space="preserve"> 10 mM NaCl</w:t>
+      </w:r>
+      <w:r>
+        <w:rPr>
+          <w:rFonts w:ascii="Times New Roman" w:hAnsi="Times New Roman"/>
+          <w:sz w:val="24"/>
+          <w:szCs w:val="24"/>
+        </w:rPr>
+        <w:t>.</w:t>
+      </w:r>
+      <w:r>
+        <w:rPr>
+          <w:rFonts w:ascii="Times New Roman" w:hAnsi="Times New Roman"/>
+          <w:sz w:val="24"/>
+          <w:szCs w:val="24"/>
+        </w:rPr>
+        <w:t xml:space="preserve"> In contrast, high ionic strength solutions imparted less </w:t>
+      </w:r>
+      <w:r>
+        <w:rPr>
+          <w:rFonts w:ascii="Times New Roman" w:hAnsi="Times New Roman"/>
+          <w:sz w:val="24"/>
+          <w:szCs w:val="24"/>
+        </w:rPr>
+        <w:t>e</w:t>
+      </w:r>
+      <w:r>
+        <w:rPr>
+          <w:rFonts w:ascii="Times New Roman" w:hAnsi="Times New Roman"/>
+          <w:sz w:val="24"/>
+          <w:szCs w:val="24"/>
+        </w:rPr>
+        <w:t xml:space="preserve">ffect on Ra adsorption to </w:t>
+      </w:r>
+      <w:r>
+        <w:rPr>
+          <w:rFonts w:ascii="Times New Roman" w:hAnsi="Times New Roman"/>
+          <w:sz w:val="24"/>
+          <w:szCs w:val="24"/>
+        </w:rPr>
+        <w:t>iron</w:t>
+      </w:r>
+      <w:r>
+        <w:rPr>
+          <w:rFonts w:ascii="Times New Roman" w:hAnsi="Times New Roman"/>
+          <w:sz w:val="24"/>
+          <w:szCs w:val="24"/>
+        </w:rPr>
+        <w:t xml:space="preserve"> (hydr)oxides—</w:t>
+      </w:r>
+      <w:r>
+        <w:rPr>
+          <w:rFonts w:ascii="Times New Roman" w:hAnsi="Times New Roman"/>
+          <w:sz w:val="24"/>
+          <w:szCs w:val="24"/>
+        </w:rPr>
+        <w:t>Ra sorption to goethite and ferrihydrite</w:t>
+      </w:r>
+      <w:r>
+        <w:rPr>
+          <w:rFonts w:ascii="Times New Roman" w:hAnsi="Times New Roman"/>
+          <w:sz w:val="24"/>
+          <w:szCs w:val="24"/>
+        </w:rPr>
+        <w:t xml:space="preserve"> in ASW</w:t>
+      </w:r>
+      <w:r>
+        <w:rPr>
+          <w:rFonts w:ascii="Times New Roman" w:hAnsi="Times New Roman"/>
+          <w:sz w:val="24"/>
+          <w:szCs w:val="24"/>
+        </w:rPr>
+        <w:t xml:space="preserve"> </w:t>
+      </w:r>
+      <w:r>
+        <w:rPr>
+          <w:rFonts w:ascii="Times New Roman" w:hAnsi="Times New Roman"/>
+          <w:sz w:val="24"/>
+          <w:szCs w:val="24"/>
+        </w:rPr>
+        <w:t>only</w:t>
+      </w:r>
+      <w:r>
+        <w:rPr>
+          <w:rFonts w:ascii="Times New Roman" w:hAnsi="Times New Roman"/>
+          <w:sz w:val="24"/>
+          <w:szCs w:val="24"/>
+        </w:rPr>
+        <w:t xml:space="preserve"> decreased</w:t>
+      </w:r>
+      <w:r>
+        <w:rPr>
+          <w:rFonts w:ascii="Times New Roman" w:hAnsi="Times New Roman"/>
+          <w:sz w:val="24"/>
+          <w:szCs w:val="24"/>
+        </w:rPr>
+        <w:t xml:space="preserve"> </w:t>
+      </w:r>
+      <w:r>
+        <w:rPr>
+          <w:rFonts w:ascii="Times New Roman" w:hAnsi="Times New Roman"/>
+          <w:sz w:val="24"/>
+          <w:szCs w:val="24"/>
+        </w:rPr>
+        <w:t xml:space="preserve">8 and 54 </w:t>
+      </w:r>
+      <w:r>
+        <w:rPr>
+          <w:rFonts w:ascii="Times New Roman" w:hAnsi="Times New Roman"/>
+          <w:sz w:val="24"/>
+          <w:szCs w:val="24"/>
+        </w:rPr>
+        <w:t>percent</w:t>
+      </w:r>
+      <w:r>
+        <w:rPr>
+          <w:rFonts w:ascii="Times New Roman" w:hAnsi="Times New Roman"/>
+          <w:sz w:val="24"/>
+          <w:szCs w:val="24"/>
+        </w:rPr>
+        <w:t xml:space="preserve"> compared to 10 mM NaCl</w:t>
+      </w:r>
+      <w:r>
+        <w:rPr>
+          <w:rFonts w:ascii="Times New Roman" w:hAnsi="Times New Roman"/>
+          <w:sz w:val="24"/>
+          <w:szCs w:val="24"/>
+        </w:rPr>
+        <w:t>, respectively</w:t>
+      </w:r>
+      <w:r>
+        <w:rPr>
+          <w:rFonts w:ascii="Times New Roman" w:hAnsi="Times New Roman"/>
+          <w:sz w:val="24"/>
+          <w:szCs w:val="24"/>
+        </w:rPr>
+        <w:t xml:space="preserve">. These results illustrate that clays possessing an exchangeable interlayer harbor appreciable Ra under low ionic strength conditions, but </w:t>
+      </w:r>
+      <w:r>
+        <w:rPr>
+          <w:rFonts w:ascii="Times New Roman" w:hAnsi="Times New Roman"/>
+          <w:sz w:val="24"/>
+          <w:szCs w:val="24"/>
+        </w:rPr>
+        <w:t xml:space="preserve">iron </w:t>
+      </w:r>
+      <w:r>
+        <w:rPr>
+          <w:rFonts w:ascii="Times New Roman" w:hAnsi="Times New Roman"/>
+          <w:sz w:val="24"/>
+          <w:szCs w:val="24"/>
+        </w:rPr>
+        <w:t>(hydr)</w:t>
+      </w:r>
+      <w:r>
+        <w:rPr>
+          <w:rFonts w:ascii="Times New Roman" w:hAnsi="Times New Roman"/>
+          <w:sz w:val="24"/>
+          <w:szCs w:val="24"/>
+        </w:rPr>
+        <w:t xml:space="preserve">oxides </w:t>
+      </w:r>
+      <w:r>
+        <w:rPr>
+          <w:rFonts w:ascii="Times New Roman" w:hAnsi="Times New Roman"/>
+          <w:sz w:val="24"/>
+          <w:szCs w:val="24"/>
+        </w:rPr>
+        <w:t xml:space="preserve">may </w:t>
+      </w:r>
+      <w:r>
+        <w:rPr>
+          <w:rFonts w:ascii="Times New Roman" w:hAnsi="Times New Roman"/>
+          <w:sz w:val="24"/>
+          <w:szCs w:val="24"/>
+        </w:rPr>
+        <w:t xml:space="preserve">control </w:t>
+      </w:r>
+      <w:r>
+        <w:rPr>
+          <w:rFonts w:ascii="Times New Roman" w:hAnsi="Times New Roman"/>
+          <w:sz w:val="24"/>
+          <w:szCs w:val="24"/>
+        </w:rPr>
+        <w:t>Ra</w:t>
+      </w:r>
+      <w:r>
+        <w:rPr>
+          <w:rFonts w:ascii="Times New Roman" w:hAnsi="Times New Roman"/>
+          <w:sz w:val="24"/>
+          <w:szCs w:val="24"/>
+        </w:rPr>
+        <w:t xml:space="preserve"> sorption across shifting solution conditions</w:t>
+      </w:r>
+      <w:r>
+        <w:rPr>
+          <w:rFonts w:ascii="Times New Roman" w:hAnsi="Times New Roman"/>
+          <w:sz w:val="24"/>
+          <w:szCs w:val="24"/>
+        </w:rPr>
+        <w:t xml:space="preserve"> such as those found within intertidal zones, etc</w:t>
+      </w:r>
+      <w:r>
+        <w:rPr>
+          <w:rFonts w:ascii="Times New Roman" w:hAnsi="Times New Roman"/>
+          <w:sz w:val="24"/>
+          <w:szCs w:val="24"/>
+        </w:rPr>
+        <w:t xml:space="preserve">. </w:t>
+      </w:r>
+      <w:r>
+        <w:rPr>
+          <w:rFonts w:ascii="Times New Roman" w:hAnsi="Times New Roman"/>
+          <w:sz w:val="24"/>
+          <w:szCs w:val="24"/>
+        </w:rPr>
+        <w:t xml:space="preserve">Nevertheless, all </w:t>
+      </w:r>
+      <w:r>
+        <w:rPr>
+          <w:rFonts w:ascii="Times New Roman" w:hAnsi="Times New Roman"/>
+          <w:sz w:val="24"/>
+          <w:szCs w:val="24"/>
+        </w:rPr>
+        <w:t xml:space="preserve">minerals experienced decreases in Ra sorption with increasing ionic strength, suggesting the </w:t>
       </w:r>
       <w:r>
         <w:rPr>
@@ -7351,343 +7549,7 @@
           <w:szCs w:val="24"/>
         </w:rPr>
         <w:lastRenderedPageBreak/>
-        <w:t xml:space="preserve">strength (figure 3). Specifically, “brackish” (100 meq/L) and “seawater” (800 meq/L) ionic strengths were </w:t>
-      </w:r>
-      <w:r>
-        <w:rPr>
-          <w:rFonts w:ascii="Times New Roman" w:hAnsi="Times New Roman"/>
-          <w:sz w:val="24"/>
-          <w:szCs w:val="24"/>
-        </w:rPr>
-        <w:t xml:space="preserve">used </w:t>
-      </w:r>
-      <w:r>
-        <w:rPr>
-          <w:rFonts w:ascii="Times New Roman" w:hAnsi="Times New Roman"/>
-          <w:sz w:val="24"/>
-          <w:szCs w:val="24"/>
-        </w:rPr>
-        <w:t>(pH 7.0)</w:t>
-      </w:r>
-      <w:r>
-        <w:rPr>
-          <w:rFonts w:ascii="Times New Roman" w:hAnsi="Times New Roman"/>
-          <w:sz w:val="24"/>
-          <w:szCs w:val="24"/>
-        </w:rPr>
-        <w:t>.</w:t>
-      </w:r>
-      <w:r>
-        <w:rPr>
-          <w:rFonts w:ascii="Times New Roman" w:hAnsi="Times New Roman"/>
-          <w:sz w:val="24"/>
-          <w:szCs w:val="24"/>
-        </w:rPr>
-        <w:t xml:space="preserve"> As with </w:t>
-      </w:r>
-      <w:r>
-        <w:rPr>
-          <w:rFonts w:ascii="Times New Roman" w:hAnsi="Times New Roman"/>
-          <w:sz w:val="24"/>
-          <w:szCs w:val="24"/>
-        </w:rPr>
-        <w:t xml:space="preserve">experiments using different electrolyte compositions, the greatest decrease in Ra sorption occurred in treatments using </w:t>
-      </w:r>
-      <w:r>
-        <w:rPr>
-          <w:rFonts w:ascii="Times New Roman" w:hAnsi="Times New Roman"/>
-          <w:sz w:val="24"/>
-          <w:szCs w:val="24"/>
-        </w:rPr>
-        <w:t>sodium montmorillonite</w:t>
-      </w:r>
-      <w:r>
-        <w:rPr>
-          <w:rFonts w:ascii="Times New Roman" w:hAnsi="Times New Roman"/>
-          <w:sz w:val="24"/>
-          <w:szCs w:val="24"/>
-        </w:rPr>
-        <w:t>; sorption decreased</w:t>
-      </w:r>
-      <w:r>
-        <w:rPr>
-          <w:rFonts w:ascii="Times New Roman" w:hAnsi="Times New Roman"/>
-          <w:sz w:val="24"/>
-          <w:szCs w:val="24"/>
-        </w:rPr>
-        <w:t xml:space="preserve"> </w:t>
-      </w:r>
-      <w:r>
-        <w:rPr>
-          <w:rFonts w:ascii="Times New Roman" w:hAnsi="Times New Roman"/>
-          <w:sz w:val="24"/>
-          <w:szCs w:val="24"/>
-        </w:rPr>
-        <w:t>80</w:t>
-      </w:r>
-      <w:r>
-        <w:rPr>
-          <w:rFonts w:ascii="Times New Roman" w:hAnsi="Times New Roman"/>
-          <w:sz w:val="24"/>
-          <w:szCs w:val="24"/>
-        </w:rPr>
-        <w:t xml:space="preserve"> </w:t>
-      </w:r>
-      <w:r>
-        <w:rPr>
-          <w:rFonts w:ascii="Times New Roman" w:hAnsi="Times New Roman"/>
-          <w:sz w:val="24"/>
-          <w:szCs w:val="24"/>
-        </w:rPr>
-        <w:t>percent</w:t>
-      </w:r>
-      <w:r>
-        <w:rPr>
-          <w:rFonts w:ascii="Times New Roman" w:hAnsi="Times New Roman"/>
-          <w:sz w:val="24"/>
-          <w:szCs w:val="24"/>
-        </w:rPr>
-        <w:t xml:space="preserve"> </w:t>
-      </w:r>
-      <w:r>
-        <w:rPr>
-          <w:rFonts w:ascii="Times New Roman" w:hAnsi="Times New Roman"/>
-          <w:sz w:val="24"/>
-          <w:szCs w:val="24"/>
-        </w:rPr>
-        <w:t>compared to</w:t>
-      </w:r>
-      <w:r>
-        <w:rPr>
-          <w:rFonts w:ascii="Times New Roman" w:hAnsi="Times New Roman"/>
-          <w:sz w:val="24"/>
-          <w:szCs w:val="24"/>
-        </w:rPr>
-        <w:t xml:space="preserve"> 10 mM NaCl</w:t>
-      </w:r>
-      <w:r>
-        <w:rPr>
-          <w:rFonts w:ascii="Times New Roman" w:hAnsi="Times New Roman"/>
-          <w:sz w:val="24"/>
-          <w:szCs w:val="24"/>
-        </w:rPr>
-        <w:t>.</w:t>
-      </w:r>
-      <w:r>
-        <w:rPr>
-          <w:rFonts w:ascii="Times New Roman" w:hAnsi="Times New Roman"/>
-          <w:sz w:val="24"/>
-          <w:szCs w:val="24"/>
-        </w:rPr>
-        <w:t xml:space="preserve"> In contrast, high ionic strength solutions imparted less </w:t>
-      </w:r>
-      <w:r>
-        <w:rPr>
-          <w:rFonts w:ascii="Times New Roman" w:hAnsi="Times New Roman"/>
-          <w:sz w:val="24"/>
-          <w:szCs w:val="24"/>
-        </w:rPr>
-        <w:t>e</w:t>
-      </w:r>
-      <w:r>
-        <w:rPr>
-          <w:rFonts w:ascii="Times New Roman" w:hAnsi="Times New Roman"/>
-          <w:sz w:val="24"/>
-          <w:szCs w:val="24"/>
-        </w:rPr>
-        <w:t xml:space="preserve">ffect on Ra adsorption to </w:t>
-      </w:r>
-      <w:r>
-        <w:rPr>
-          <w:rFonts w:ascii="Times New Roman" w:hAnsi="Times New Roman"/>
-          <w:sz w:val="24"/>
-          <w:szCs w:val="24"/>
-        </w:rPr>
-        <w:t>iron</w:t>
-      </w:r>
-      <w:r>
-        <w:rPr>
-          <w:rFonts w:ascii="Times New Roman" w:hAnsi="Times New Roman"/>
-          <w:sz w:val="24"/>
-          <w:szCs w:val="24"/>
-        </w:rPr>
-        <w:t xml:space="preserve"> (hydr)oxides—</w:t>
-      </w:r>
-      <w:r>
-        <w:rPr>
-          <w:rFonts w:ascii="Times New Roman" w:hAnsi="Times New Roman"/>
-          <w:sz w:val="24"/>
-          <w:szCs w:val="24"/>
-        </w:rPr>
-        <w:t>Ra sorption to goethite and ferrihydrite</w:t>
-      </w:r>
-      <w:r>
-        <w:rPr>
-          <w:rFonts w:ascii="Times New Roman" w:hAnsi="Times New Roman"/>
-          <w:sz w:val="24"/>
-          <w:szCs w:val="24"/>
-        </w:rPr>
-        <w:t xml:space="preserve"> in ASW</w:t>
-      </w:r>
-      <w:r>
-        <w:rPr>
-          <w:rFonts w:ascii="Times New Roman" w:hAnsi="Times New Roman"/>
-          <w:sz w:val="24"/>
-          <w:szCs w:val="24"/>
-        </w:rPr>
-        <w:t xml:space="preserve"> </w:t>
-      </w:r>
-      <w:r>
-        <w:rPr>
-          <w:rFonts w:ascii="Times New Roman" w:hAnsi="Times New Roman"/>
-          <w:sz w:val="24"/>
-          <w:szCs w:val="24"/>
-        </w:rPr>
-        <w:t>only</w:t>
-      </w:r>
-      <w:r>
-        <w:rPr>
-          <w:rFonts w:ascii="Times New Roman" w:hAnsi="Times New Roman"/>
-          <w:sz w:val="24"/>
-          <w:szCs w:val="24"/>
-        </w:rPr>
-        <w:t xml:space="preserve"> decreased</w:t>
-      </w:r>
-      <w:r>
-        <w:rPr>
-          <w:rFonts w:ascii="Times New Roman" w:hAnsi="Times New Roman"/>
-          <w:sz w:val="24"/>
-          <w:szCs w:val="24"/>
-        </w:rPr>
-        <w:t xml:space="preserve"> </w:t>
-      </w:r>
-      <w:r>
-        <w:rPr>
-          <w:rFonts w:ascii="Times New Roman" w:hAnsi="Times New Roman"/>
-          <w:sz w:val="24"/>
-          <w:szCs w:val="24"/>
-        </w:rPr>
-        <w:t xml:space="preserve">8 and 54 </w:t>
-      </w:r>
-      <w:r>
-        <w:rPr>
-          <w:rFonts w:ascii="Times New Roman" w:hAnsi="Times New Roman"/>
-          <w:sz w:val="24"/>
-          <w:szCs w:val="24"/>
-        </w:rPr>
-        <w:t>percent</w:t>
-      </w:r>
-      <w:r>
-        <w:rPr>
-          <w:rFonts w:ascii="Times New Roman" w:hAnsi="Times New Roman"/>
-          <w:sz w:val="24"/>
-          <w:szCs w:val="24"/>
-        </w:rPr>
-        <w:t xml:space="preserve"> compared to 10 mM NaCl</w:t>
-      </w:r>
-      <w:r>
-        <w:rPr>
-          <w:rFonts w:ascii="Times New Roman" w:hAnsi="Times New Roman"/>
-          <w:sz w:val="24"/>
-          <w:szCs w:val="24"/>
-        </w:rPr>
-        <w:t>, respectively</w:t>
-      </w:r>
-      <w:r>
-        <w:rPr>
-          <w:rFonts w:ascii="Times New Roman" w:hAnsi="Times New Roman"/>
-          <w:sz w:val="24"/>
-          <w:szCs w:val="24"/>
-        </w:rPr>
-        <w:t xml:space="preserve">. These results illustrate that clays possessing an exchangeable interlayer harbor appreciable Ra under low ionic strength conditions, but </w:t>
-      </w:r>
-      <w:r>
-        <w:rPr>
-          <w:rFonts w:ascii="Times New Roman" w:hAnsi="Times New Roman"/>
-          <w:sz w:val="24"/>
-          <w:szCs w:val="24"/>
-        </w:rPr>
-        <w:t xml:space="preserve">iron </w:t>
-      </w:r>
-      <w:r>
-        <w:rPr>
-          <w:rFonts w:ascii="Times New Roman" w:hAnsi="Times New Roman"/>
-          <w:sz w:val="24"/>
-          <w:szCs w:val="24"/>
-        </w:rPr>
-        <w:t>(hydr)</w:t>
-      </w:r>
-      <w:r>
-        <w:rPr>
-          <w:rFonts w:ascii="Times New Roman" w:hAnsi="Times New Roman"/>
-          <w:sz w:val="24"/>
-          <w:szCs w:val="24"/>
-        </w:rPr>
-        <w:t xml:space="preserve">oxides </w:t>
-      </w:r>
-      <w:r>
-        <w:rPr>
-          <w:rFonts w:ascii="Times New Roman" w:hAnsi="Times New Roman"/>
-          <w:sz w:val="24"/>
-          <w:szCs w:val="24"/>
-        </w:rPr>
-        <w:t xml:space="preserve">may </w:t>
-      </w:r>
-      <w:r>
-        <w:rPr>
-          <w:rFonts w:ascii="Times New Roman" w:hAnsi="Times New Roman"/>
-          <w:sz w:val="24"/>
-          <w:szCs w:val="24"/>
-        </w:rPr>
-        <w:t xml:space="preserve">control </w:t>
-      </w:r>
-      <w:r>
-        <w:rPr>
-          <w:rFonts w:ascii="Times New Roman" w:hAnsi="Times New Roman"/>
-          <w:sz w:val="24"/>
-          <w:szCs w:val="24"/>
-        </w:rPr>
-        <w:t>Ra</w:t>
-      </w:r>
-      <w:r>
-        <w:rPr>
-          <w:rFonts w:ascii="Times New Roman" w:hAnsi="Times New Roman"/>
-          <w:sz w:val="24"/>
-          <w:szCs w:val="24"/>
-        </w:rPr>
-        <w:t xml:space="preserve"> sorption across shifting solution conditions</w:t>
-      </w:r>
-      <w:r>
-        <w:rPr>
-          <w:rFonts w:ascii="Times New Roman" w:hAnsi="Times New Roman"/>
-          <w:sz w:val="24"/>
-          <w:szCs w:val="24"/>
-        </w:rPr>
-        <w:t xml:space="preserve"> such as those found within intertidal zones, etc</w:t>
-      </w:r>
-      <w:r>
-        <w:rPr>
-          <w:rFonts w:ascii="Times New Roman" w:hAnsi="Times New Roman"/>
-          <w:sz w:val="24"/>
-          <w:szCs w:val="24"/>
-        </w:rPr>
-        <w:t xml:space="preserve">. </w:t>
-      </w:r>
-      <w:r>
-        <w:rPr>
-          <w:rFonts w:ascii="Times New Roman" w:hAnsi="Times New Roman"/>
-          <w:sz w:val="24"/>
-          <w:szCs w:val="24"/>
-        </w:rPr>
-        <w:t xml:space="preserve">Nevertheless, all </w:t>
-      </w:r>
-      <w:r>
-        <w:rPr>
-          <w:rFonts w:ascii="Times New Roman" w:hAnsi="Times New Roman"/>
-          <w:sz w:val="24"/>
-          <w:szCs w:val="24"/>
-        </w:rPr>
-        <w:t xml:space="preserve">minerals experienced decreases in Ra sorption with increasing ionic strength, suggesting the increased presence of competing cations will reduce Ra sorption overall, even at trace levels. </w:t>
+        <w:t xml:space="preserve">increased presence of competing cations will reduce Ra sorption overall, even at trace levels. </w:t>
       </w:r>
       <w:r>
         <w:rPr>
@@ -8037,16 +7899,7 @@
           <w:sz w:val="24"/>
           <w:szCs w:val="24"/>
         </w:rPr>
-        <w:t xml:space="preserve">(RMSE: 0.16 and </w:t>
-      </w:r>
-      <w:r>
-        <w:rPr>
-          <w:rFonts w:ascii="Times New Roman" w:hAnsi="Times New Roman"/>
-          <w:sz w:val="24"/>
-          <w:szCs w:val="24"/>
-        </w:rPr>
-        <w:lastRenderedPageBreak/>
-        <w:t>0.10) (table 1), but</w:t>
+        <w:t>(RMSE: 0.16 and 0.10) (table 1), but</w:t>
       </w:r>
       <w:r>
         <w:rPr>
@@ -8232,7 +8085,16 @@
           <w:sz w:val="24"/>
           <w:szCs w:val="24"/>
         </w:rPr>
-        <w:t>they are specifically derived for trace levels of competing cation.</w:t>
+        <w:t xml:space="preserve">they are specifically derived for trace levels of competing </w:t>
+      </w:r>
+      <w:r>
+        <w:rPr>
+          <w:rFonts w:ascii="Times New Roman" w:hAnsi="Times New Roman"/>
+          <w:sz w:val="24"/>
+          <w:szCs w:val="24"/>
+        </w:rPr>
+        <w:lastRenderedPageBreak/>
+        <w:t>cation.</w:t>
       </w:r>
       <w:r>
         <w:rPr>
@@ -8425,7 +8287,327 @@
           <w:sz w:val="24"/>
           <w:szCs w:val="24"/>
         </w:rPr>
-        <w:t xml:space="preserve">Results presented here illustrate the dominant role of mineralogy on the retention, release, and transport of Ra in soil and </w:t>
+        <w:t xml:space="preserve">Results presented here illustrate the dominant role of mineralogy on the retention, release, and transport of Ra in soil and sedimentary systems. </w:t>
+      </w:r>
+      <w:r>
+        <w:rPr>
+          <w:rFonts w:ascii="Times New Roman" w:hAnsi="Times New Roman"/>
+          <w:sz w:val="24"/>
+          <w:szCs w:val="24"/>
+        </w:rPr>
+        <w:t>P</w:t>
+      </w:r>
+      <w:r>
+        <w:rPr>
+          <w:rFonts w:ascii="Times New Roman" w:hAnsi="Times New Roman"/>
+          <w:sz w:val="24"/>
+          <w:szCs w:val="24"/>
+        </w:rPr>
+        <w:t xml:space="preserve">oorly crystalline iron (hydr)oxides (e.g. ferrihydrite) </w:t>
+      </w:r>
+      <w:r>
+        <w:rPr>
+          <w:rFonts w:ascii="Times New Roman" w:hAnsi="Times New Roman"/>
+          <w:sz w:val="24"/>
+          <w:szCs w:val="24"/>
+        </w:rPr>
+        <w:t>will</w:t>
+      </w:r>
+      <w:r>
+        <w:rPr>
+          <w:rFonts w:ascii="Times New Roman" w:hAnsi="Times New Roman"/>
+          <w:sz w:val="24"/>
+          <w:szCs w:val="24"/>
+        </w:rPr>
+        <w:t xml:space="preserve"> act as </w:t>
+      </w:r>
+      <w:r>
+        <w:rPr>
+          <w:rFonts w:ascii="Times New Roman" w:hAnsi="Times New Roman"/>
+          <w:sz w:val="24"/>
+          <w:szCs w:val="24"/>
+        </w:rPr>
+        <w:t>greater Ra sorbent</w:t>
+      </w:r>
+      <w:r>
+        <w:rPr>
+          <w:rFonts w:ascii="Times New Roman" w:hAnsi="Times New Roman"/>
+          <w:sz w:val="24"/>
+          <w:szCs w:val="24"/>
+        </w:rPr>
+        <w:t>s</w:t>
+      </w:r>
+      <w:r>
+        <w:rPr>
+          <w:rFonts w:ascii="Times New Roman" w:hAnsi="Times New Roman"/>
+          <w:sz w:val="24"/>
+          <w:szCs w:val="24"/>
+        </w:rPr>
+        <w:t xml:space="preserve"> than goethite </w:t>
+      </w:r>
+      <w:r>
+        <w:rPr>
+          <w:rFonts w:ascii="Times New Roman" w:hAnsi="Times New Roman"/>
+          <w:sz w:val="24"/>
+          <w:szCs w:val="24"/>
+        </w:rPr>
+        <w:t xml:space="preserve">within variably saturated soils and sediments, </w:t>
+      </w:r>
+      <w:r>
+        <w:rPr>
+          <w:rFonts w:ascii="Times New Roman" w:hAnsi="Times New Roman"/>
+          <w:sz w:val="24"/>
+          <w:szCs w:val="24"/>
+        </w:rPr>
+        <w:t xml:space="preserve">whereas </w:t>
+      </w:r>
+      <w:r>
+        <w:rPr>
+          <w:rFonts w:ascii="Times New Roman" w:hAnsi="Times New Roman"/>
+          <w:sz w:val="24"/>
+          <w:szCs w:val="24"/>
+        </w:rPr>
+        <w:t xml:space="preserve">pyrite may retain Ra </w:t>
+      </w:r>
+      <w:r>
+        <w:rPr>
+          <w:rFonts w:ascii="Times New Roman" w:hAnsi="Times New Roman"/>
+          <w:sz w:val="24"/>
+          <w:szCs w:val="24"/>
+        </w:rPr>
+        <w:t xml:space="preserve">within deep shale aquifers or permanently anoxic freshwater and </w:t>
+      </w:r>
+      <w:r>
+        <w:rPr>
+          <w:rFonts w:ascii="Times New Roman" w:hAnsi="Times New Roman"/>
+          <w:sz w:val="24"/>
+          <w:szCs w:val="24"/>
+        </w:rPr>
+        <w:t>sediments. Under</w:t>
+      </w:r>
+      <w:r>
+        <w:rPr>
+          <w:rFonts w:ascii="Times New Roman" w:hAnsi="Times New Roman"/>
+          <w:sz w:val="24"/>
+          <w:szCs w:val="24"/>
+        </w:rPr>
+        <w:t xml:space="preserve"> fixed, circumneutral </w:t>
+      </w:r>
+      <w:r>
+        <w:rPr>
+          <w:rFonts w:ascii="Times New Roman" w:hAnsi="Times New Roman"/>
+          <w:sz w:val="24"/>
+          <w:szCs w:val="24"/>
+        </w:rPr>
+        <w:t xml:space="preserve">pH and background electrolyte composition, </w:t>
+      </w:r>
+      <w:r>
+        <w:rPr>
+          <w:rFonts w:ascii="Times New Roman" w:hAnsi="Times New Roman"/>
+          <w:sz w:val="24"/>
+          <w:szCs w:val="24"/>
+        </w:rPr>
+        <w:t xml:space="preserve">the extent of Ra sorption to each mineral </w:t>
+      </w:r>
+      <w:r>
+        <w:rPr>
+          <w:rFonts w:ascii="Times New Roman" w:hAnsi="Times New Roman"/>
+          <w:sz w:val="24"/>
+          <w:szCs w:val="24"/>
+        </w:rPr>
+        <w:t>is appreciably different</w:t>
+      </w:r>
+      <w:r>
+        <w:rPr>
+          <w:rFonts w:ascii="Times New Roman" w:hAnsi="Times New Roman"/>
+          <w:sz w:val="24"/>
+          <w:szCs w:val="24"/>
+        </w:rPr>
+        <w:t xml:space="preserve">, hence mineralogical transformation </w:t>
+      </w:r>
+      <w:r>
+        <w:rPr>
+          <w:rFonts w:ascii="Times New Roman" w:hAnsi="Times New Roman"/>
+          <w:sz w:val="24"/>
+          <w:szCs w:val="24"/>
+        </w:rPr>
+        <w:t xml:space="preserve">through processes including Ostwald </w:t>
+      </w:r>
+      <w:r>
+        <w:rPr>
+          <w:rFonts w:ascii="Times New Roman" w:hAnsi="Times New Roman"/>
+          <w:sz w:val="24"/>
+          <w:szCs w:val="24"/>
+        </w:rPr>
+        <w:t>ripening (e.g. ferrihydrite transformation to goethite) or reduction-oxidation (pyrite oxidation to secondary iron (hydr)oxides)</w:t>
+      </w:r>
+      <w:r>
+        <w:rPr>
+          <w:rFonts w:ascii="Times New Roman" w:hAnsi="Times New Roman"/>
+          <w:sz w:val="24"/>
+          <w:szCs w:val="24"/>
+        </w:rPr>
+        <w:t>)</w:t>
+      </w:r>
+      <w:r>
+        <w:rPr>
+          <w:rFonts w:ascii="Times New Roman" w:hAnsi="Times New Roman"/>
+          <w:sz w:val="24"/>
+          <w:szCs w:val="24"/>
+        </w:rPr>
+        <w:t xml:space="preserve"> </w:t>
+      </w:r>
+      <w:r>
+        <w:rPr>
+          <w:rFonts w:ascii="Times New Roman" w:hAnsi="Times New Roman"/>
+          <w:sz w:val="24"/>
+          <w:szCs w:val="24"/>
+        </w:rPr>
+        <w:t xml:space="preserve">are expected alter </w:t>
+      </w:r>
+      <w:r>
+        <w:rPr>
+          <w:rFonts w:ascii="Times New Roman" w:hAnsi="Times New Roman"/>
+          <w:sz w:val="24"/>
+          <w:szCs w:val="24"/>
+        </w:rPr>
+        <w:t xml:space="preserve">Ra </w:t>
+      </w:r>
+      <w:r>
+        <w:rPr>
+          <w:rFonts w:ascii="Times New Roman" w:hAnsi="Times New Roman"/>
+          <w:sz w:val="24"/>
+          <w:szCs w:val="24"/>
+        </w:rPr>
+        <w:t xml:space="preserve">mobility and fate. Moreover, </w:t>
+      </w:r>
+      <w:r>
+        <w:rPr>
+          <w:rFonts w:ascii="Times New Roman" w:hAnsi="Times New Roman"/>
+          <w:sz w:val="24"/>
+          <w:szCs w:val="24"/>
+        </w:rPr>
+        <w:t>variation</w:t>
+      </w:r>
+      <w:r>
+        <w:rPr>
+          <w:rFonts w:ascii="Times New Roman" w:hAnsi="Times New Roman"/>
+          <w:sz w:val="24"/>
+          <w:szCs w:val="24"/>
+        </w:rPr>
+        <w:t>s</w:t>
+      </w:r>
+      <w:r>
+        <w:rPr>
+          <w:rFonts w:ascii="Times New Roman" w:hAnsi="Times New Roman"/>
+          <w:sz w:val="24"/>
+          <w:szCs w:val="24"/>
+        </w:rPr>
+        <w:t xml:space="preserve"> in </w:t>
+      </w:r>
+      <w:r>
+        <w:rPr>
+          <w:rFonts w:ascii="Times New Roman" w:hAnsi="Times New Roman"/>
+          <w:sz w:val="24"/>
+          <w:szCs w:val="24"/>
+        </w:rPr>
+        <w:t xml:space="preserve">solution </w:t>
+      </w:r>
+      <w:r>
+        <w:rPr>
+          <w:rFonts w:ascii="Times New Roman" w:hAnsi="Times New Roman"/>
+          <w:sz w:val="24"/>
+          <w:szCs w:val="24"/>
+        </w:rPr>
+        <w:t>c</w:t>
+      </w:r>
+      <w:r>
+        <w:rPr>
+          <w:rFonts w:ascii="Times New Roman" w:hAnsi="Times New Roman"/>
+          <w:sz w:val="24"/>
+          <w:szCs w:val="24"/>
+        </w:rPr>
+        <w:t>hemistry alter</w:t>
+      </w:r>
+      <w:r>
+        <w:rPr>
+          <w:rFonts w:ascii="Times New Roman" w:hAnsi="Times New Roman"/>
+          <w:sz w:val="24"/>
+          <w:szCs w:val="24"/>
+        </w:rPr>
+        <w:t>ed</w:t>
+      </w:r>
+      <w:r>
+        <w:rPr>
+          <w:rFonts w:ascii="Times New Roman" w:hAnsi="Times New Roman"/>
+          <w:sz w:val="24"/>
+          <w:szCs w:val="24"/>
+        </w:rPr>
+        <w:t xml:space="preserve"> </w:t>
+      </w:r>
+      <w:r>
+        <w:rPr>
+          <w:rFonts w:ascii="Times New Roman" w:hAnsi="Times New Roman"/>
+          <w:sz w:val="24"/>
+          <w:szCs w:val="24"/>
+        </w:rPr>
+        <w:t xml:space="preserve">observed Ra </w:t>
+      </w:r>
+      <w:r>
+        <w:rPr>
+          <w:rFonts w:ascii="Times New Roman" w:hAnsi="Times New Roman"/>
+          <w:sz w:val="24"/>
+          <w:szCs w:val="24"/>
+        </w:rPr>
+        <w:t xml:space="preserve">sorption trends </w:t>
+      </w:r>
+      <w:r>
+        <w:rPr>
+          <w:rFonts w:ascii="Times New Roman" w:hAnsi="Times New Roman"/>
+          <w:sz w:val="24"/>
+          <w:szCs w:val="24"/>
+        </w:rPr>
+        <w:t xml:space="preserve">differently </w:t>
+      </w:r>
+      <w:r>
+        <w:rPr>
+          <w:rFonts w:ascii="Times New Roman" w:hAnsi="Times New Roman"/>
+          <w:sz w:val="24"/>
+          <w:szCs w:val="24"/>
+        </w:rPr>
+        <w:t>for each mineral</w:t>
+      </w:r>
+      <w:r>
+        <w:rPr>
+          <w:rFonts w:ascii="Times New Roman" w:hAnsi="Times New Roman"/>
+          <w:sz w:val="24"/>
+          <w:szCs w:val="24"/>
+        </w:rPr>
+        <w:t xml:space="preserve">, </w:t>
+      </w:r>
+      <w:r>
+        <w:rPr>
+          <w:rFonts w:ascii="Times New Roman" w:hAnsi="Times New Roman"/>
+          <w:sz w:val="24"/>
+          <w:szCs w:val="24"/>
+        </w:rPr>
+        <w:t xml:space="preserve">likely reflecting known or inferred mechanisms of Ra-solid association. For example, </w:t>
+      </w:r>
+      <w:r>
+        <w:rPr>
+          <w:rFonts w:ascii="Times New Roman" w:hAnsi="Times New Roman"/>
+          <w:sz w:val="24"/>
+          <w:szCs w:val="24"/>
+        </w:rPr>
+        <w:t xml:space="preserve">sodium </w:t>
+      </w:r>
+      <w:r>
+        <w:rPr>
+          <w:rFonts w:ascii="Times New Roman" w:hAnsi="Times New Roman"/>
+          <w:sz w:val="24"/>
+          <w:szCs w:val="24"/>
+        </w:rPr>
+        <w:t xml:space="preserve">montmorillonite retains more Ra than ferrihydrite under low-ionic strength and pH conditions, </w:t>
       </w:r>
       <w:r>
         <w:rPr>
@@ -8434,47 +8616,297 @@
           <w:szCs w:val="24"/>
         </w:rPr>
         <w:lastRenderedPageBreak/>
-        <w:t xml:space="preserve">sedimentary systems. </w:t>
-      </w:r>
-      <w:r>
-        <w:rPr>
-          <w:rFonts w:ascii="Times New Roman" w:hAnsi="Times New Roman"/>
-          <w:sz w:val="24"/>
-          <w:szCs w:val="24"/>
-        </w:rPr>
-        <w:t>P</w:t>
-      </w:r>
-      <w:r>
-        <w:rPr>
-          <w:rFonts w:ascii="Times New Roman" w:hAnsi="Times New Roman"/>
-          <w:sz w:val="24"/>
-          <w:szCs w:val="24"/>
-        </w:rPr>
-        <w:t xml:space="preserve">oorly crystalline iron (hydr)oxides (e.g. ferrihydrite) </w:t>
-      </w:r>
-      <w:r>
-        <w:rPr>
-          <w:rFonts w:ascii="Times New Roman" w:hAnsi="Times New Roman"/>
-          <w:sz w:val="24"/>
-          <w:szCs w:val="24"/>
-        </w:rPr>
-        <w:t>will</w:t>
-      </w:r>
-      <w:r>
-        <w:rPr>
-          <w:rFonts w:ascii="Times New Roman" w:hAnsi="Times New Roman"/>
-          <w:sz w:val="24"/>
-          <w:szCs w:val="24"/>
-        </w:rPr>
-        <w:t xml:space="preserve"> act as </w:t>
-      </w:r>
-      <w:r>
-        <w:rPr>
-          <w:rFonts w:ascii="Times New Roman" w:hAnsi="Times New Roman"/>
-          <w:sz w:val="24"/>
-          <w:szCs w:val="24"/>
-        </w:rPr>
-        <w:t>greater Ra sorbent</w:t>
+        <w:t>but this trend is reversed</w:t>
+      </w:r>
+      <w:r>
+        <w:rPr>
+          <w:rFonts w:ascii="Times New Roman" w:hAnsi="Times New Roman"/>
+          <w:sz w:val="24"/>
+          <w:szCs w:val="24"/>
+        </w:rPr>
+        <w:t xml:space="preserve"> with increased activity of divalent cations that compete with Ra for interlayer sites through mass action (and </w:t>
+      </w:r>
+      <w:r>
+        <w:rPr>
+          <w:rFonts w:ascii="Times New Roman" w:hAnsi="Times New Roman"/>
+          <w:sz w:val="24"/>
+          <w:szCs w:val="24"/>
+        </w:rPr>
+        <w:t>greater</w:t>
+      </w:r>
+      <w:r>
+        <w:rPr>
+          <w:rFonts w:ascii="Times New Roman" w:hAnsi="Times New Roman"/>
+          <w:sz w:val="24"/>
+          <w:szCs w:val="24"/>
+        </w:rPr>
+        <w:t xml:space="preserve"> selectivity relative to monovalent cations)</w:t>
+      </w:r>
+      <w:r>
+        <w:rPr>
+          <w:rFonts w:ascii="Times New Roman" w:hAnsi="Times New Roman"/>
+          <w:sz w:val="24"/>
+          <w:szCs w:val="24"/>
+        </w:rPr>
+        <w:t xml:space="preserve"> compared to competition with Ra complexed with ferrihydrite surface sites</w:t>
+      </w:r>
+      <w:r>
+        <w:rPr>
+          <w:rFonts w:ascii="Times New Roman" w:hAnsi="Times New Roman"/>
+          <w:sz w:val="24"/>
+          <w:szCs w:val="24"/>
+        </w:rPr>
+        <w:t>.</w:t>
+      </w:r>
+      <w:r>
+        <w:rPr>
+          <w:rFonts w:ascii="Times New Roman" w:hAnsi="Times New Roman"/>
+          <w:sz w:val="24"/>
+          <w:szCs w:val="24"/>
+        </w:rPr>
+        <w:t xml:space="preserve">  </w:t>
+      </w:r>
+      <w:r>
+        <w:rPr>
+          <w:rFonts w:ascii="Times New Roman" w:hAnsi="Times New Roman"/>
+          <w:sz w:val="24"/>
+          <w:szCs w:val="24"/>
+        </w:rPr>
+        <w:t>These</w:t>
+      </w:r>
+      <w:r>
+        <w:rPr>
+          <w:rFonts w:ascii="Times New Roman" w:hAnsi="Times New Roman"/>
+          <w:sz w:val="24"/>
+          <w:szCs w:val="24"/>
+        </w:rPr>
+        <w:t xml:space="preserve"> mechanisms are partially validated through SCM, which </w:t>
+      </w:r>
+      <w:r>
+        <w:rPr>
+          <w:rFonts w:ascii="Times New Roman" w:hAnsi="Times New Roman"/>
+          <w:sz w:val="24"/>
+          <w:szCs w:val="24"/>
+        </w:rPr>
+        <w:t>are</w:t>
+      </w:r>
+      <w:r>
+        <w:rPr>
+          <w:rFonts w:ascii="Times New Roman" w:hAnsi="Times New Roman"/>
+          <w:sz w:val="24"/>
+          <w:szCs w:val="24"/>
+        </w:rPr>
+        <w:t xml:space="preserve"> used to success</w:t>
+      </w:r>
+      <w:r>
+        <w:rPr>
+          <w:rFonts w:ascii="Times New Roman" w:hAnsi="Times New Roman"/>
+          <w:sz w:val="24"/>
+          <w:szCs w:val="24"/>
+        </w:rPr>
+        <w:t>fully describe Ra sorption to iron</w:t>
+      </w:r>
+      <w:r>
+        <w:rPr>
+          <w:rFonts w:ascii="Times New Roman" w:hAnsi="Times New Roman"/>
+          <w:sz w:val="24"/>
+          <w:szCs w:val="24"/>
+        </w:rPr>
+        <w:t xml:space="preserve"> (hydr)oxide surfaces and sodium montmorillonite edge and inter-layer sites</w:t>
+      </w:r>
+      <w:r>
+        <w:rPr>
+          <w:rFonts w:ascii="Times New Roman" w:hAnsi="Times New Roman"/>
+          <w:sz w:val="24"/>
+          <w:szCs w:val="24"/>
+        </w:rPr>
+        <w:t xml:space="preserve">, and </w:t>
+      </w:r>
+      <w:r>
+        <w:rPr>
+          <w:rFonts w:ascii="Times New Roman" w:hAnsi="Times New Roman"/>
+          <w:sz w:val="24"/>
+          <w:szCs w:val="24"/>
+        </w:rPr>
+        <w:t xml:space="preserve">which </w:t>
+      </w:r>
+      <w:r>
+        <w:rPr>
+          <w:rFonts w:ascii="Times New Roman" w:hAnsi="Times New Roman"/>
+          <w:sz w:val="24"/>
+          <w:szCs w:val="24"/>
+        </w:rPr>
+        <w:t xml:space="preserve">also provide a means to quantitatively compare Ra sorption between minerals across a range of geochemical conditions. However, </w:t>
+      </w:r>
+      <w:r>
+        <w:rPr>
+          <w:rFonts w:ascii="Times New Roman" w:hAnsi="Times New Roman"/>
+          <w:sz w:val="24"/>
+          <w:szCs w:val="24"/>
+        </w:rPr>
+        <w:t>discrepancies in Log K values obtained for Ra sorption under different solution conditions</w:t>
+      </w:r>
+      <w:r>
+        <w:rPr>
+          <w:rFonts w:ascii="Times New Roman" w:hAnsi="Times New Roman"/>
+          <w:sz w:val="24"/>
+          <w:szCs w:val="24"/>
+        </w:rPr>
+        <w:t>, and difficulties associated with modeling Ra sorption to pyrite</w:t>
+      </w:r>
+      <w:r>
+        <w:rPr>
+          <w:rFonts w:ascii="Times New Roman" w:hAnsi="Times New Roman"/>
+          <w:sz w:val="24"/>
+          <w:szCs w:val="24"/>
+        </w:rPr>
+        <w:t xml:space="preserve"> illustrate</w:t>
+      </w:r>
+      <w:r>
+        <w:rPr>
+          <w:rFonts w:ascii="Times New Roman" w:hAnsi="Times New Roman"/>
+          <w:sz w:val="24"/>
+          <w:szCs w:val="24"/>
+        </w:rPr>
+        <w:t xml:space="preserve"> that laboratory derived SCM reaction constants </w:t>
+      </w:r>
+      <w:r>
+        <w:rPr>
+          <w:rFonts w:ascii="Times New Roman" w:hAnsi="Times New Roman"/>
+          <w:sz w:val="24"/>
+          <w:szCs w:val="24"/>
+        </w:rPr>
+        <w:t>will not accurately</w:t>
+      </w:r>
+      <w:r>
+        <w:rPr>
+          <w:rFonts w:ascii="Times New Roman" w:hAnsi="Times New Roman"/>
+          <w:sz w:val="24"/>
+          <w:szCs w:val="24"/>
+        </w:rPr>
+        <w:t xml:space="preserve"> describe or</w:t>
+      </w:r>
+      <w:r>
+        <w:rPr>
+          <w:rFonts w:ascii="Times New Roman" w:hAnsi="Times New Roman"/>
+          <w:sz w:val="24"/>
+          <w:szCs w:val="24"/>
+        </w:rPr>
+        <w:t xml:space="preserve"> predict </w:t>
+      </w:r>
+      <w:r>
+        <w:rPr>
+          <w:rFonts w:ascii="Times New Roman" w:hAnsi="Times New Roman"/>
+          <w:sz w:val="24"/>
+          <w:szCs w:val="24"/>
+        </w:rPr>
+        <w:t xml:space="preserve">Ra sorption and </w:t>
+      </w:r>
+      <w:r>
+        <w:rPr>
+          <w:rFonts w:ascii="Times New Roman" w:hAnsi="Times New Roman"/>
+          <w:sz w:val="24"/>
+          <w:szCs w:val="24"/>
+        </w:rPr>
+        <w:t xml:space="preserve">reactive </w:t>
+      </w:r>
+      <w:r>
+        <w:rPr>
+          <w:rFonts w:ascii="Times New Roman" w:hAnsi="Times New Roman"/>
+          <w:sz w:val="24"/>
+          <w:szCs w:val="24"/>
+        </w:rPr>
+        <w:t>transport within (bio)geochemically complex systems</w:t>
+      </w:r>
+      <w:r>
+        <w:rPr>
+          <w:rFonts w:ascii="Times New Roman" w:hAnsi="Times New Roman"/>
+          <w:sz w:val="24"/>
+          <w:szCs w:val="24"/>
+        </w:rPr>
+        <w:t xml:space="preserve">. </w:t>
+      </w:r>
+      <w:r>
+        <w:rPr>
+          <w:rFonts w:ascii="Times New Roman" w:hAnsi="Times New Roman"/>
+          <w:sz w:val="24"/>
+          <w:szCs w:val="24"/>
+        </w:rPr>
+        <w:t xml:space="preserve">Additionally, </w:t>
+      </w:r>
+      <w:r>
+        <w:rPr>
+          <w:rFonts w:ascii="Times New Roman" w:hAnsi="Times New Roman"/>
+          <w:sz w:val="24"/>
+          <w:szCs w:val="24"/>
+        </w:rPr>
+        <w:t>only a limited number of studies describe and report selectivity coefficients and reaction constants for key competing cations (e.g. Na</w:t>
+      </w:r>
+      <w:r>
+        <w:rPr>
+          <w:rFonts w:ascii="Times New Roman" w:hAnsi="Times New Roman"/>
+          <w:sz w:val="24"/>
+          <w:szCs w:val="24"/>
+          <w:vertAlign w:val="superscript"/>
+        </w:rPr>
+        <w:t>+</w:t>
+      </w:r>
+      <w:r>
+        <w:rPr>
+          <w:rFonts w:ascii="Times New Roman" w:hAnsi="Times New Roman"/>
+          <w:sz w:val="24"/>
+          <w:szCs w:val="24"/>
+        </w:rPr>
+        <w:t>, Ca</w:t>
+      </w:r>
+      <w:r>
+        <w:rPr>
+          <w:rFonts w:ascii="Times New Roman" w:hAnsi="Times New Roman"/>
+          <w:sz w:val="24"/>
+          <w:szCs w:val="24"/>
+          <w:vertAlign w:val="superscript"/>
+        </w:rPr>
+        <w:t>2+</w:t>
+      </w:r>
+      <w:r>
+        <w:rPr>
+          <w:rFonts w:ascii="Times New Roman" w:hAnsi="Times New Roman"/>
+          <w:sz w:val="24"/>
+          <w:szCs w:val="24"/>
+        </w:rPr>
+        <w:t>) used to describe Ra sorption and transport using SCM</w:t>
+      </w:r>
+      <w:r>
+        <w:rPr>
+          <w:rFonts w:ascii="Times New Roman" w:hAnsi="Times New Roman"/>
+          <w:sz w:val="24"/>
+          <w:szCs w:val="24"/>
+        </w:rPr>
+        <w:t xml:space="preserve">. </w:t>
+      </w:r>
+      <w:r>
+        <w:rPr>
+          <w:rFonts w:ascii="Times New Roman" w:hAnsi="Times New Roman"/>
+          <w:sz w:val="24"/>
+          <w:szCs w:val="24"/>
+        </w:rPr>
+        <w:t>Further analytical investigation</w:t>
+      </w:r>
+      <w:r>
+        <w:rPr>
+          <w:rFonts w:ascii="Times New Roman" w:hAnsi="Times New Roman"/>
+          <w:sz w:val="24"/>
+          <w:szCs w:val="24"/>
+        </w:rPr>
+        <w:t xml:space="preserve"> of </w:t>
+      </w:r>
+      <w:r>
+        <w:rPr>
+          <w:rFonts w:ascii="Times New Roman" w:hAnsi="Times New Roman"/>
+          <w:sz w:val="24"/>
+          <w:szCs w:val="24"/>
+        </w:rPr>
+        <w:t>Ra interaction</w:t>
       </w:r>
       <w:r>
         <w:rPr>
@@ -8490,576 +8922,6 @@
           <w:sz w:val="24"/>
           <w:szCs w:val="24"/>
         </w:rPr>
-        <w:t xml:space="preserve"> than goethite </w:t>
-      </w:r>
-      <w:r>
-        <w:rPr>
-          <w:rFonts w:ascii="Times New Roman" w:hAnsi="Times New Roman"/>
-          <w:sz w:val="24"/>
-          <w:szCs w:val="24"/>
-        </w:rPr>
-        <w:t xml:space="preserve">within variably saturated soils and sediments, </w:t>
-      </w:r>
-      <w:r>
-        <w:rPr>
-          <w:rFonts w:ascii="Times New Roman" w:hAnsi="Times New Roman"/>
-          <w:sz w:val="24"/>
-          <w:szCs w:val="24"/>
-        </w:rPr>
-        <w:t xml:space="preserve">whereas </w:t>
-      </w:r>
-      <w:r>
-        <w:rPr>
-          <w:rFonts w:ascii="Times New Roman" w:hAnsi="Times New Roman"/>
-          <w:sz w:val="24"/>
-          <w:szCs w:val="24"/>
-        </w:rPr>
-        <w:t xml:space="preserve">pyrite may retain Ra </w:t>
-      </w:r>
-      <w:r>
-        <w:rPr>
-          <w:rFonts w:ascii="Times New Roman" w:hAnsi="Times New Roman"/>
-          <w:sz w:val="24"/>
-          <w:szCs w:val="24"/>
-        </w:rPr>
-        <w:t xml:space="preserve">within deep shale aquifers or permanently anoxic freshwater and </w:t>
-      </w:r>
-      <w:r>
-        <w:rPr>
-          <w:rFonts w:ascii="Times New Roman" w:hAnsi="Times New Roman"/>
-          <w:sz w:val="24"/>
-          <w:szCs w:val="24"/>
-        </w:rPr>
-        <w:t>sediments. Under</w:t>
-      </w:r>
-      <w:r>
-        <w:rPr>
-          <w:rFonts w:ascii="Times New Roman" w:hAnsi="Times New Roman"/>
-          <w:sz w:val="24"/>
-          <w:szCs w:val="24"/>
-        </w:rPr>
-        <w:t xml:space="preserve"> fixed, circumneutral </w:t>
-      </w:r>
-      <w:r>
-        <w:rPr>
-          <w:rFonts w:ascii="Times New Roman" w:hAnsi="Times New Roman"/>
-          <w:sz w:val="24"/>
-          <w:szCs w:val="24"/>
-        </w:rPr>
-        <w:t xml:space="preserve">pH and background electrolyte composition, </w:t>
-      </w:r>
-      <w:r>
-        <w:rPr>
-          <w:rFonts w:ascii="Times New Roman" w:hAnsi="Times New Roman"/>
-          <w:sz w:val="24"/>
-          <w:szCs w:val="24"/>
-        </w:rPr>
-        <w:t xml:space="preserve">the extent of Ra sorption to each mineral </w:t>
-      </w:r>
-      <w:r>
-        <w:rPr>
-          <w:rFonts w:ascii="Times New Roman" w:hAnsi="Times New Roman"/>
-          <w:sz w:val="24"/>
-          <w:szCs w:val="24"/>
-        </w:rPr>
-        <w:t>is appreciably different</w:t>
-      </w:r>
-      <w:r>
-        <w:rPr>
-          <w:rFonts w:ascii="Times New Roman" w:hAnsi="Times New Roman"/>
-          <w:sz w:val="24"/>
-          <w:szCs w:val="24"/>
-        </w:rPr>
-        <w:t xml:space="preserve">, hence mineralogical transformation </w:t>
-      </w:r>
-      <w:r>
-        <w:rPr>
-          <w:rFonts w:ascii="Times New Roman" w:hAnsi="Times New Roman"/>
-          <w:sz w:val="24"/>
-          <w:szCs w:val="24"/>
-        </w:rPr>
-        <w:t xml:space="preserve">through processes including Ostwald </w:t>
-      </w:r>
-      <w:r>
-        <w:rPr>
-          <w:rFonts w:ascii="Times New Roman" w:hAnsi="Times New Roman"/>
-          <w:sz w:val="24"/>
-          <w:szCs w:val="24"/>
-        </w:rPr>
-        <w:t>ripening (e.g. ferrihydrite transformation to goethite) or reduction-oxidation (pyrite oxidation to secondary iron (hydr)oxides)</w:t>
-      </w:r>
-      <w:r>
-        <w:rPr>
-          <w:rFonts w:ascii="Times New Roman" w:hAnsi="Times New Roman"/>
-          <w:sz w:val="24"/>
-          <w:szCs w:val="24"/>
-        </w:rPr>
-        <w:t>)</w:t>
-      </w:r>
-      <w:r>
-        <w:rPr>
-          <w:rFonts w:ascii="Times New Roman" w:hAnsi="Times New Roman"/>
-          <w:sz w:val="24"/>
-          <w:szCs w:val="24"/>
-        </w:rPr>
-        <w:t xml:space="preserve"> </w:t>
-      </w:r>
-      <w:r>
-        <w:rPr>
-          <w:rFonts w:ascii="Times New Roman" w:hAnsi="Times New Roman"/>
-          <w:sz w:val="24"/>
-          <w:szCs w:val="24"/>
-        </w:rPr>
-        <w:t xml:space="preserve">are expected alter </w:t>
-      </w:r>
-      <w:r>
-        <w:rPr>
-          <w:rFonts w:ascii="Times New Roman" w:hAnsi="Times New Roman"/>
-          <w:sz w:val="24"/>
-          <w:szCs w:val="24"/>
-        </w:rPr>
-        <w:t xml:space="preserve">Ra </w:t>
-      </w:r>
-      <w:r>
-        <w:rPr>
-          <w:rFonts w:ascii="Times New Roman" w:hAnsi="Times New Roman"/>
-          <w:sz w:val="24"/>
-          <w:szCs w:val="24"/>
-        </w:rPr>
-        <w:t xml:space="preserve">mobility and fate. Moreover, </w:t>
-      </w:r>
-      <w:r>
-        <w:rPr>
-          <w:rFonts w:ascii="Times New Roman" w:hAnsi="Times New Roman"/>
-          <w:sz w:val="24"/>
-          <w:szCs w:val="24"/>
-        </w:rPr>
-        <w:t>variation</w:t>
-      </w:r>
-      <w:r>
-        <w:rPr>
-          <w:rFonts w:ascii="Times New Roman" w:hAnsi="Times New Roman"/>
-          <w:sz w:val="24"/>
-          <w:szCs w:val="24"/>
-        </w:rPr>
-        <w:t>s</w:t>
-      </w:r>
-      <w:r>
-        <w:rPr>
-          <w:rFonts w:ascii="Times New Roman" w:hAnsi="Times New Roman"/>
-          <w:sz w:val="24"/>
-          <w:szCs w:val="24"/>
-        </w:rPr>
-        <w:t xml:space="preserve"> in </w:t>
-      </w:r>
-      <w:r>
-        <w:rPr>
-          <w:rFonts w:ascii="Times New Roman" w:hAnsi="Times New Roman"/>
-          <w:sz w:val="24"/>
-          <w:szCs w:val="24"/>
-        </w:rPr>
-        <w:t xml:space="preserve">solution </w:t>
-      </w:r>
-      <w:r>
-        <w:rPr>
-          <w:rFonts w:ascii="Times New Roman" w:hAnsi="Times New Roman"/>
-          <w:sz w:val="24"/>
-          <w:szCs w:val="24"/>
-        </w:rPr>
-        <w:t>c</w:t>
-      </w:r>
-      <w:r>
-        <w:rPr>
-          <w:rFonts w:ascii="Times New Roman" w:hAnsi="Times New Roman"/>
-          <w:sz w:val="24"/>
-          <w:szCs w:val="24"/>
-        </w:rPr>
-        <w:t>hemistry alter</w:t>
-      </w:r>
-      <w:r>
-        <w:rPr>
-          <w:rFonts w:ascii="Times New Roman" w:hAnsi="Times New Roman"/>
-          <w:sz w:val="24"/>
-          <w:szCs w:val="24"/>
-        </w:rPr>
-        <w:t>ed</w:t>
-      </w:r>
-      <w:r>
-        <w:rPr>
-          <w:rFonts w:ascii="Times New Roman" w:hAnsi="Times New Roman"/>
-          <w:sz w:val="24"/>
-          <w:szCs w:val="24"/>
-        </w:rPr>
-        <w:t xml:space="preserve"> </w:t>
-      </w:r>
-      <w:r>
-        <w:rPr>
-          <w:rFonts w:ascii="Times New Roman" w:hAnsi="Times New Roman"/>
-          <w:sz w:val="24"/>
-          <w:szCs w:val="24"/>
-        </w:rPr>
-        <w:t xml:space="preserve">observed Ra </w:t>
-      </w:r>
-      <w:r>
-        <w:rPr>
-          <w:rFonts w:ascii="Times New Roman" w:hAnsi="Times New Roman"/>
-          <w:sz w:val="24"/>
-          <w:szCs w:val="24"/>
-        </w:rPr>
-        <w:t xml:space="preserve">sorption trends </w:t>
-      </w:r>
-      <w:r>
-        <w:rPr>
-          <w:rFonts w:ascii="Times New Roman" w:hAnsi="Times New Roman"/>
-          <w:sz w:val="24"/>
-          <w:szCs w:val="24"/>
-        </w:rPr>
-        <w:t xml:space="preserve">differently </w:t>
-      </w:r>
-      <w:r>
-        <w:rPr>
-          <w:rFonts w:ascii="Times New Roman" w:hAnsi="Times New Roman"/>
-          <w:sz w:val="24"/>
-          <w:szCs w:val="24"/>
-        </w:rPr>
-        <w:t>for each mineral</w:t>
-      </w:r>
-      <w:r>
-        <w:rPr>
-          <w:rFonts w:ascii="Times New Roman" w:hAnsi="Times New Roman"/>
-          <w:sz w:val="24"/>
-          <w:szCs w:val="24"/>
-        </w:rPr>
-        <w:t xml:space="preserve">, </w:t>
-      </w:r>
-      <w:r>
-        <w:rPr>
-          <w:rFonts w:ascii="Times New Roman" w:hAnsi="Times New Roman"/>
-          <w:sz w:val="24"/>
-          <w:szCs w:val="24"/>
-        </w:rPr>
-        <w:t xml:space="preserve">likely reflecting known or inferred mechanisms of Ra-solid association. For example, </w:t>
-      </w:r>
-      <w:r>
-        <w:rPr>
-          <w:rFonts w:ascii="Times New Roman" w:hAnsi="Times New Roman"/>
-          <w:sz w:val="24"/>
-          <w:szCs w:val="24"/>
-        </w:rPr>
-        <w:t xml:space="preserve">sodium </w:t>
-      </w:r>
-      <w:r>
-        <w:rPr>
-          <w:rFonts w:ascii="Times New Roman" w:hAnsi="Times New Roman"/>
-          <w:sz w:val="24"/>
-          <w:szCs w:val="24"/>
-        </w:rPr>
-        <w:t>montmorillonite retains more Ra than ferrihydrite under low-ionic strength and pH conditions, but this trend is reversed</w:t>
-      </w:r>
-      <w:r>
-        <w:rPr>
-          <w:rFonts w:ascii="Times New Roman" w:hAnsi="Times New Roman"/>
-          <w:sz w:val="24"/>
-          <w:szCs w:val="24"/>
-        </w:rPr>
-        <w:t xml:space="preserve"> with increased activity of divalent cations that compete with Ra for interlayer sites through mass action (and </w:t>
-      </w:r>
-      <w:r>
-        <w:rPr>
-          <w:rFonts w:ascii="Times New Roman" w:hAnsi="Times New Roman"/>
-          <w:sz w:val="24"/>
-          <w:szCs w:val="24"/>
-        </w:rPr>
-        <w:t>greater</w:t>
-      </w:r>
-      <w:r>
-        <w:rPr>
-          <w:rFonts w:ascii="Times New Roman" w:hAnsi="Times New Roman"/>
-          <w:sz w:val="24"/>
-          <w:szCs w:val="24"/>
-        </w:rPr>
-        <w:t xml:space="preserve"> selectivity relative to monovalent cations)</w:t>
-      </w:r>
-      <w:r>
-        <w:rPr>
-          <w:rFonts w:ascii="Times New Roman" w:hAnsi="Times New Roman"/>
-          <w:sz w:val="24"/>
-          <w:szCs w:val="24"/>
-        </w:rPr>
-        <w:t xml:space="preserve"> compared to competition with Ra complexed with ferrihydrite surface sites</w:t>
-      </w:r>
-      <w:r>
-        <w:rPr>
-          <w:rFonts w:ascii="Times New Roman" w:hAnsi="Times New Roman"/>
-          <w:sz w:val="24"/>
-          <w:szCs w:val="24"/>
-        </w:rPr>
-        <w:t>.</w:t>
-      </w:r>
-      <w:r>
-        <w:rPr>
-          <w:rFonts w:ascii="Times New Roman" w:hAnsi="Times New Roman"/>
-          <w:sz w:val="24"/>
-          <w:szCs w:val="24"/>
-        </w:rPr>
-        <w:t xml:space="preserve">  </w:t>
-      </w:r>
-      <w:r>
-        <w:rPr>
-          <w:rFonts w:ascii="Times New Roman" w:hAnsi="Times New Roman"/>
-          <w:sz w:val="24"/>
-          <w:szCs w:val="24"/>
-        </w:rPr>
-        <w:t>These</w:t>
-      </w:r>
-      <w:r>
-        <w:rPr>
-          <w:rFonts w:ascii="Times New Roman" w:hAnsi="Times New Roman"/>
-          <w:sz w:val="24"/>
-          <w:szCs w:val="24"/>
-        </w:rPr>
-        <w:t xml:space="preserve"> mechanisms are partially validated through SCM, which </w:t>
-      </w:r>
-      <w:r>
-        <w:rPr>
-          <w:rFonts w:ascii="Times New Roman" w:hAnsi="Times New Roman"/>
-          <w:sz w:val="24"/>
-          <w:szCs w:val="24"/>
-        </w:rPr>
-        <w:t>are</w:t>
-      </w:r>
-      <w:r>
-        <w:rPr>
-          <w:rFonts w:ascii="Times New Roman" w:hAnsi="Times New Roman"/>
-          <w:sz w:val="24"/>
-          <w:szCs w:val="24"/>
-        </w:rPr>
-        <w:t xml:space="preserve"> used to success</w:t>
-      </w:r>
-      <w:r>
-        <w:rPr>
-          <w:rFonts w:ascii="Times New Roman" w:hAnsi="Times New Roman"/>
-          <w:sz w:val="24"/>
-          <w:szCs w:val="24"/>
-        </w:rPr>
-        <w:t>fully describe Ra sorption to iron</w:t>
-      </w:r>
-      <w:r>
-        <w:rPr>
-          <w:rFonts w:ascii="Times New Roman" w:hAnsi="Times New Roman"/>
-          <w:sz w:val="24"/>
-          <w:szCs w:val="24"/>
-        </w:rPr>
-        <w:t xml:space="preserve"> (hydr)oxide surfaces and sodium montmorillonite edge and inter-layer sites</w:t>
-      </w:r>
-      <w:r>
-        <w:rPr>
-          <w:rFonts w:ascii="Times New Roman" w:hAnsi="Times New Roman"/>
-          <w:sz w:val="24"/>
-          <w:szCs w:val="24"/>
-        </w:rPr>
-        <w:t xml:space="preserve">, and </w:t>
-      </w:r>
-      <w:r>
-        <w:rPr>
-          <w:rFonts w:ascii="Times New Roman" w:hAnsi="Times New Roman"/>
-          <w:sz w:val="24"/>
-          <w:szCs w:val="24"/>
-        </w:rPr>
-        <w:t xml:space="preserve">which </w:t>
-      </w:r>
-      <w:r>
-        <w:rPr>
-          <w:rFonts w:ascii="Times New Roman" w:hAnsi="Times New Roman"/>
-          <w:sz w:val="24"/>
-          <w:szCs w:val="24"/>
-        </w:rPr>
-        <w:t xml:space="preserve">also provide a means to quantitatively compare Ra sorption between minerals across a range of geochemical conditions. However, </w:t>
-      </w:r>
-      <w:r>
-        <w:rPr>
-          <w:rFonts w:ascii="Times New Roman" w:hAnsi="Times New Roman"/>
-          <w:sz w:val="24"/>
-          <w:szCs w:val="24"/>
-        </w:rPr>
-        <w:t>discrepancies in Log K values obtained for Ra sorption under different solution conditions</w:t>
-      </w:r>
-      <w:r>
-        <w:rPr>
-          <w:rFonts w:ascii="Times New Roman" w:hAnsi="Times New Roman"/>
-          <w:sz w:val="24"/>
-          <w:szCs w:val="24"/>
-        </w:rPr>
-        <w:t>, and difficulties associated with modeling Ra sorption to pyrite</w:t>
-      </w:r>
-      <w:r>
-        <w:rPr>
-          <w:rFonts w:ascii="Times New Roman" w:hAnsi="Times New Roman"/>
-          <w:sz w:val="24"/>
-          <w:szCs w:val="24"/>
-        </w:rPr>
-        <w:t xml:space="preserve"> illustrate</w:t>
-      </w:r>
-      <w:r>
-        <w:rPr>
-          <w:rFonts w:ascii="Times New Roman" w:hAnsi="Times New Roman"/>
-          <w:sz w:val="24"/>
-          <w:szCs w:val="24"/>
-        </w:rPr>
-        <w:t xml:space="preserve"> that laboratory derived SCM reaction constants </w:t>
-      </w:r>
-      <w:r>
-        <w:rPr>
-          <w:rFonts w:ascii="Times New Roman" w:hAnsi="Times New Roman"/>
-          <w:sz w:val="24"/>
-          <w:szCs w:val="24"/>
-        </w:rPr>
-        <w:t>will not accurately</w:t>
-      </w:r>
-      <w:r>
-        <w:rPr>
-          <w:rFonts w:ascii="Times New Roman" w:hAnsi="Times New Roman"/>
-          <w:sz w:val="24"/>
-          <w:szCs w:val="24"/>
-        </w:rPr>
-        <w:t xml:space="preserve"> describe or</w:t>
-      </w:r>
-      <w:r>
-        <w:rPr>
-          <w:rFonts w:ascii="Times New Roman" w:hAnsi="Times New Roman"/>
-          <w:sz w:val="24"/>
-          <w:szCs w:val="24"/>
-        </w:rPr>
-        <w:t xml:space="preserve"> predict </w:t>
-      </w:r>
-      <w:r>
-        <w:rPr>
-          <w:rFonts w:ascii="Times New Roman" w:hAnsi="Times New Roman"/>
-          <w:sz w:val="24"/>
-          <w:szCs w:val="24"/>
-        </w:rPr>
-        <w:t xml:space="preserve">Ra sorption and </w:t>
-      </w:r>
-      <w:r>
-        <w:rPr>
-          <w:rFonts w:ascii="Times New Roman" w:hAnsi="Times New Roman"/>
-          <w:sz w:val="24"/>
-          <w:szCs w:val="24"/>
-        </w:rPr>
-        <w:t xml:space="preserve">reactive </w:t>
-      </w:r>
-      <w:r>
-        <w:rPr>
-          <w:rFonts w:ascii="Times New Roman" w:hAnsi="Times New Roman"/>
-          <w:sz w:val="24"/>
-          <w:szCs w:val="24"/>
-        </w:rPr>
-        <w:t>transport within (bio)geochemically complex systems</w:t>
-      </w:r>
-      <w:r>
-        <w:rPr>
-          <w:rFonts w:ascii="Times New Roman" w:hAnsi="Times New Roman"/>
-          <w:sz w:val="24"/>
-          <w:szCs w:val="24"/>
-        </w:rPr>
-        <w:t xml:space="preserve">. </w:t>
-      </w:r>
-      <w:r>
-        <w:rPr>
-          <w:rFonts w:ascii="Times New Roman" w:hAnsi="Times New Roman"/>
-          <w:sz w:val="24"/>
-          <w:szCs w:val="24"/>
-        </w:rPr>
-        <w:t xml:space="preserve">Additionally, </w:t>
-      </w:r>
-      <w:r>
-        <w:rPr>
-          <w:rFonts w:ascii="Times New Roman" w:hAnsi="Times New Roman"/>
-          <w:sz w:val="24"/>
-          <w:szCs w:val="24"/>
-        </w:rPr>
-        <w:t>only a limited number of studies describe and report selectivity coefficients and reaction constants for key competing cations (e.g. Na</w:t>
-      </w:r>
-      <w:r>
-        <w:rPr>
-          <w:rFonts w:ascii="Times New Roman" w:hAnsi="Times New Roman"/>
-          <w:sz w:val="24"/>
-          <w:szCs w:val="24"/>
-          <w:vertAlign w:val="superscript"/>
-        </w:rPr>
-        <w:t>+</w:t>
-      </w:r>
-      <w:r>
-        <w:rPr>
-          <w:rFonts w:ascii="Times New Roman" w:hAnsi="Times New Roman"/>
-          <w:sz w:val="24"/>
-          <w:szCs w:val="24"/>
-        </w:rPr>
-        <w:t>, Ca</w:t>
-      </w:r>
-      <w:r>
-        <w:rPr>
-          <w:rFonts w:ascii="Times New Roman" w:hAnsi="Times New Roman"/>
-          <w:sz w:val="24"/>
-          <w:szCs w:val="24"/>
-          <w:vertAlign w:val="superscript"/>
-        </w:rPr>
-        <w:t>2+</w:t>
-      </w:r>
-      <w:r>
-        <w:rPr>
-          <w:rFonts w:ascii="Times New Roman" w:hAnsi="Times New Roman"/>
-          <w:sz w:val="24"/>
-          <w:szCs w:val="24"/>
-        </w:rPr>
-        <w:t>) used to describe Ra sorption and transport using SCM</w:t>
-      </w:r>
-      <w:r>
-        <w:rPr>
-          <w:rFonts w:ascii="Times New Roman" w:hAnsi="Times New Roman"/>
-          <w:sz w:val="24"/>
-          <w:szCs w:val="24"/>
-        </w:rPr>
-        <w:t xml:space="preserve">. </w:t>
-      </w:r>
-      <w:r>
-        <w:rPr>
-          <w:rFonts w:ascii="Times New Roman" w:hAnsi="Times New Roman"/>
-          <w:sz w:val="24"/>
-          <w:szCs w:val="24"/>
-        </w:rPr>
-        <w:t>Further analytical investigation</w:t>
-      </w:r>
-      <w:r>
-        <w:rPr>
-          <w:rFonts w:ascii="Times New Roman" w:hAnsi="Times New Roman"/>
-          <w:sz w:val="24"/>
-          <w:szCs w:val="24"/>
-        </w:rPr>
-        <w:t xml:space="preserve"> of </w:t>
-      </w:r>
-      <w:r>
-        <w:rPr>
-          <w:rFonts w:ascii="Times New Roman" w:hAnsi="Times New Roman"/>
-          <w:sz w:val="24"/>
-          <w:szCs w:val="24"/>
-        </w:rPr>
-        <w:t>Ra interaction</w:t>
-      </w:r>
-      <w:r>
-        <w:rPr>
-          <w:rFonts w:ascii="Times New Roman" w:hAnsi="Times New Roman"/>
-          <w:sz w:val="24"/>
-          <w:szCs w:val="24"/>
-        </w:rPr>
-        <w:t>s</w:t>
-      </w:r>
-      <w:r>
-        <w:rPr>
-          <w:rFonts w:ascii="Times New Roman" w:hAnsi="Times New Roman"/>
-          <w:sz w:val="24"/>
-          <w:szCs w:val="24"/>
-        </w:rPr>
         <w:t xml:space="preserve"> with mineral</w:t>
       </w:r>
       <w:r>
@@ -9076,16 +8938,7 @@
           <w:sz w:val="24"/>
           <w:szCs w:val="24"/>
         </w:rPr>
-        <w:t xml:space="preserve"> </w:t>
-      </w:r>
-      <w:r>
-        <w:rPr>
-          <w:rFonts w:ascii="Times New Roman" w:hAnsi="Times New Roman"/>
-          <w:sz w:val="24"/>
-          <w:szCs w:val="24"/>
-        </w:rPr>
-        <w:lastRenderedPageBreak/>
-        <w:t>surfaces</w:t>
+        <w:t xml:space="preserve"> surfaces</w:t>
       </w:r>
       <w:r>
         <w:rPr>
@@ -9326,7 +9179,16 @@
           <w:sz w:val="24"/>
           <w:szCs w:val="24"/>
         </w:rPr>
-        <w:t>Ra stock solutions, radiation protection equipment and safety expertise, Neha Mehta (MIT) for her assistance with scintillation/gamma counting, Tiffany Wang (MIT) for assisting with isotherm experiments, and Dara Hok of the Kim Lab (Chapman University) for performing BET analysis. This work was partially supported by the MIT energy initiative (MITEI).  The authors declare no competing financial interest.</w:t>
+        <w:t xml:space="preserve">Ra stock solutions, radiation protection equipment and safety expertise, Neha Mehta (MIT) for her assistance with scintillation/gamma counting, Tiffany Wang (MIT) for assisting with isotherm experiments, and Dara Hok of the Kim Lab (Chapman University) for performing BET analysis. </w:t>
+      </w:r>
+      <w:r>
+        <w:rPr>
+          <w:rFonts w:ascii="Times New Roman" w:hAnsi="Times New Roman"/>
+          <w:sz w:val="24"/>
+          <w:szCs w:val="24"/>
+        </w:rPr>
+        <w:lastRenderedPageBreak/>
+        <w:t>This work was partially supported by the MIT energy initiative (MITEI).  The authors declare no competing financial interest.</w:t>
       </w:r>
     </w:p>
     <w:p>
@@ -9559,7 +9421,73 @@
           <w:sz w:val="24"/>
           <w:szCs w:val="24"/>
         </w:rPr>
-        <w:t>Figure 1: Sorption isotherm fits normalized by mass (left, figure 1a) or by surface area (right, figure 1b)</w:t>
+        <w:t xml:space="preserve">Figure 1: </w:t>
+      </w:r>
+      <w:r>
+        <w:rPr>
+          <w:rFonts w:ascii="Times New Roman" w:hAnsi="Times New Roman"/>
+          <w:sz w:val="24"/>
+          <w:szCs w:val="24"/>
+        </w:rPr>
+        <w:t>K</w:t>
+      </w:r>
+      <w:r>
+        <w:rPr>
+          <w:rFonts w:ascii="Times New Roman" w:hAnsi="Times New Roman"/>
+          <w:sz w:val="24"/>
+          <w:szCs w:val="24"/>
+          <w:vertAlign w:val="subscript"/>
+        </w:rPr>
+        <w:t>d</w:t>
+      </w:r>
+      <w:r>
+        <w:rPr>
+          <w:rFonts w:ascii="Times New Roman" w:hAnsi="Times New Roman"/>
+          <w:sz w:val="24"/>
+          <w:szCs w:val="24"/>
+        </w:rPr>
+        <w:t xml:space="preserve"> </w:t>
+      </w:r>
+      <w:r>
+        <w:rPr>
+          <w:rFonts w:ascii="Times New Roman" w:hAnsi="Times New Roman"/>
+          <w:sz w:val="24"/>
+          <w:szCs w:val="24"/>
+        </w:rPr>
+        <w:t>(left, figure 1a)</w:t>
+      </w:r>
+      <w:r>
+        <w:rPr>
+          <w:rFonts w:ascii="Times New Roman" w:hAnsi="Times New Roman"/>
+          <w:sz w:val="24"/>
+          <w:szCs w:val="24"/>
+        </w:rPr>
+        <w:t xml:space="preserve"> and K</w:t>
+      </w:r>
+      <w:r>
+        <w:rPr>
+          <w:rFonts w:ascii="Times New Roman" w:hAnsi="Times New Roman"/>
+          <w:sz w:val="24"/>
+          <w:szCs w:val="24"/>
+          <w:vertAlign w:val="subscript"/>
+        </w:rPr>
+        <w:t>sa</w:t>
+      </w:r>
+      <w:r>
+        <w:rPr>
+          <w:rFonts w:ascii="Times New Roman" w:hAnsi="Times New Roman"/>
+          <w:sz w:val="24"/>
+          <w:szCs w:val="24"/>
+        </w:rPr>
+        <w:t xml:space="preserve"> (right, figure 1b)</w:t>
+      </w:r>
+      <w:r>
+        <w:rPr>
+          <w:rFonts w:ascii="Times New Roman" w:hAnsi="Times New Roman"/>
+          <w:sz w:val="24"/>
+          <w:szCs w:val="24"/>
+        </w:rPr>
+        <w:t xml:space="preserve"> values developed from linear fitting of experimental isotherm data.</w:t>
       </w:r>
     </w:p>
     <w:p>
@@ -15061,7 +14989,7 @@
       <w:rPr>
         <w:noProof/>
       </w:rPr>
-      <w:t>2</w:t>
+      <w:t>19</w:t>
     </w:r>
     <w:r>
       <w:rPr>
@@ -16179,7 +16107,7 @@
 </file>
 
 <file path=customXml/itemProps1.xml><?xml version="1.0" encoding="utf-8"?>
-<ds:datastoreItem xmlns:ds="http://schemas.openxmlformats.org/officeDocument/2006/customXml" ds:itemID="{7339AD3C-6E9D-4826-AE03-F4B3B610F34D}">
+<ds:datastoreItem xmlns:ds="http://schemas.openxmlformats.org/officeDocument/2006/customXml" ds:itemID="{87E0999E-DBA2-48BE-BAE0-D5A76034124B}">
   <ds:schemaRefs>
     <ds:schemaRef ds:uri="http://schemas.openxmlformats.org/officeDocument/2006/bibliography"/>
   </ds:schemaRefs>

</xml_diff>

<commit_message>
Finish up major comments
Should revisit the whole paper to make sure the major comments are addressed.
</commit_message>
<xml_diff>
--- a/Manuscript/Third Submission EST/Radium Manuscript III D-1.docx
+++ b/Manuscript/Third Submission EST/Radium Manuscript III D-1.docx
@@ -210,25 +210,7 @@
           <w:sz w:val="24"/>
           <w:szCs w:val="24"/>
         </w:rPr>
-        <w:t xml:space="preserve">element commonly found within soils, </w:t>
-      </w:r>
-      <w:proofErr w:type="gramStart"/>
-      <w:r>
-        <w:rPr>
-          <w:rFonts w:ascii="Times New Roman" w:hAnsi="Times New Roman"/>
-          <w:sz w:val="24"/>
-          <w:szCs w:val="24"/>
-        </w:rPr>
-        <w:t>sediments</w:t>
-      </w:r>
-      <w:proofErr w:type="gramEnd"/>
-      <w:r>
-        <w:rPr>
-          <w:rFonts w:ascii="Times New Roman" w:hAnsi="Times New Roman"/>
-          <w:sz w:val="24"/>
-          <w:szCs w:val="24"/>
-        </w:rPr>
-        <w:t xml:space="preserve"> and natural waters. Elevated Ra activities arising through natural and anthropogenic processes pose a threat to groundwater resources and human health, and Ra isotope ratios are used to decipher groundwater movement, estimate submarine discharge flux, and fingerprint contamination associated with hydraulic fracturing operations. Although adsorption to metal</w:t>
+        <w:t>element commonly found within soils, sediments and natural waters. Elevated Ra activities arising through natural and anthropogenic processes pose a threat to groundwater resources and human health, and Ra isotope ratios are used to decipher groundwater movement, estimate submarine discharge flux, and fingerprint contamination associated with hydraulic fracturing operations. Although adsorption to metal</w:t>
       </w:r>
       <w:r>
         <w:rPr>
@@ -1351,7 +1333,7 @@
           <w:sz w:val="24"/>
           <w:szCs w:val="24"/>
         </w:rPr>
-        <w:t xml:space="preserve"> These naturally elevated Ra bearing formations are prevalent in some parts of the US (PA, WY, TX) and abroad (Middle East, etc.)</w:t>
+        <w:t xml:space="preserve"> These naturally elevated Ra bearing formations are prevalent in some parts of the US (PA, WY, TX)</w:t>
       </w:r>
       <w:r>
         <w:rPr>
@@ -1434,7 +1416,7 @@
           <w:sz w:val="24"/>
           <w:szCs w:val="24"/>
         </w:rPr>
-        <w:t xml:space="preserve">hydraulic fracturing, can redistribute Ra and other </w:t>
+        <w:t xml:space="preserve">hydraulic fracturing, can redistribute Ra and other constituents of naturally occurring </w:t>
       </w:r>
       <w:r>
         <w:rPr>
@@ -1443,7 +1425,7 @@
           <w:szCs w:val="24"/>
         </w:rPr>
         <w:lastRenderedPageBreak/>
-        <w:t>constituents of naturally occurring radioactive materials (NORM), posing potential hazard</w:t>
+        <w:t>radioactive materials (NORM), posing potential hazard</w:t>
       </w:r>
       <w:r>
         <w:rPr>
@@ -2635,17 +2617,7 @@
           <w:sz w:val="24"/>
           <w:szCs w:val="24"/>
         </w:rPr>
-        <w:t xml:space="preserve"> Additionally, the impact of these cations on Ra sorption to clay minerals, which typically containing exchangeable cations in inter-layer sites, has not been quan</w:t>
-      </w:r>
-      <w:bookmarkStart w:id="0" w:name="_GoBack"/>
-      <w:bookmarkEnd w:id="0"/>
-      <w:r>
-        <w:rPr>
-          <w:rFonts w:ascii="Times New Roman" w:hAnsi="Times New Roman"/>
-          <w:sz w:val="24"/>
-          <w:szCs w:val="24"/>
-        </w:rPr>
-        <w:t>tified.</w:t>
+        <w:t xml:space="preserve"> Additionally, the impact of these cations on Ra sorption to clay minerals, which typically containing exchangeable cations in inter-layer sites, has not been quantified.</w:t>
       </w:r>
       <w:r>
         <w:rPr>
@@ -5767,7 +5739,7 @@
           <w:sz w:val="24"/>
           <w:szCs w:val="24"/>
         </w:rPr>
-        <w:instrText>ADDIN CSL_CITATION { "citationItems" : [ { "id" : "ITEM-1", "itemData" : { "DOI" : "10.1016/j.marchem.2013.01.008", "ISSN" : "03044203", "author" : [ { "dropping-particle" : "", "family" : "Beck", "given" : "Aaron J.", "non-dropping-particle" : "", "parse-names" : false, "suffix" : "" }, { "dropping-particle" : "", "family" : "Cochran", "given" : "Michele a.", "non-dropping-particle" : "", "parse-names" : false, "suffix" : "" } ], "container-title" : "Marine Chemistry", "id" : "ITEM-1", "issued" : { "date-parts" : [ [ "2013", "10" ] ] }, "page" : "38-48", "publisher" : "Elsevier B.V.", "title" : "Controls on solid-solution partitioning of radium in saturated marine sands", "type" : "article-journal", "volume" : "156" }, "uris" : [ "http://www.mendeley.com/documents/?uuid=433c5ed5-fe4f-49b1-8e02-0514d092d5f5" ] }, { "id" : "ITEM-2", "itemData" : { "DOI" : "10.1016/j.gca.2014.10.008", "ISSN" : "0016-7037", "author" : [ { "dropping-particle" : "", "family" : "Sajih", "given" : "M.", "non-dropping-particle" : "", "parse-names" : false, "suffix" : "" }, { "dropping-particle" : "", "family" : "Bryan", "given" : "N.D. D", "non-dropping-particle" : "", "parse-names" : false, "suffix" : "" }, { "dropping-particle" : "", "family" : "Livens", "given" : "F.R. R", "non-dropping-particle" : "", "parse-names" : false, "suffix" : "" }, { "dropping-particle" : "", "family" : "Vaughan", "given" : "D.J. J", "non-dropping-particle" : "", "parse-names" : false, "suffix" : "" }, { "dropping-particle" : "", "family" : "Descostes", "given" : "M.", "non-dropping-particle" : "", "parse-names" : false, "suffix" : "" }, { "dropping-particle" : "", "family" : "Phrommavanh", "given" : "V.", "non-dropping-particle" : "", "parse-names" : false, "suffix" : "" }, { "dropping-particle" : "", "family" : "Nos", "given" : "J.", "non-dropping-particle" : "", "parse-names" : false, "suffix" : "" }, { "dropping-particle" : "", "family" : "Morris", "given" : "K.", "non-dropping-particle" : "", "parse-names" : false, "suffix" : "" } ], "container-title" : "Geochimica et Cosmochimica Acta", "id" : "ITEM-2", "issued" : { "date-parts" : [ [ "2014", "12" ] ] }, "page" : "150-163", "publisher" : "Elsevier Ltd", "title" : "Adsorption of radium and barium on goethite and ferrihydrite: A kinetic and surface complexation modelling study", "type" : "article-journal", "volume" : "146" }, "uris" : [ "http://www.mendeley.com/documents/?uuid=7872a9fa-6674-48c5-847a-833fffb94812" ] } ], "mendeley" : { "formattedCitation" : "&lt;sup&gt;15,14&lt;/sup&gt;", "plainTextFormattedCitation" : "15,14", "previouslyFormattedCitation" : "&lt;sup&gt;15,14&lt;/sup&gt;" }, "properties" : { "noteIndex" : 9 }, "schema" : "https://github.com/citation-style-language/schema/raw/master/csl-citation.json" }</w:instrText>
+        <w:instrText>ADDIN CSL_CITATION { "citationItems" : [ { "id" : "ITEM-1", "itemData" : { "DOI" : "10.1016/j.marchem.2013.01.008", "ISSN" : "03044203", "author" : [ { "dropping-particle" : "", "family" : "Beck", "given" : "Aaron J.", "non-dropping-particle" : "", "parse-names" : false, "suffix" : "" }, { "dropping-particle" : "", "family" : "Cochran", "given" : "Michele a.", "non-dropping-particle" : "", "parse-names" : false, "suffix" : "" } ], "container-title" : "Marine Chemistry", "id" : "ITEM-1", "issued" : { "date-parts" : [ [ "2013", "10" ] ] }, "page" : "38-48", "publisher" : "Elsevier B.V.", "title" : "Controls on solid-solution partitioning of radium in saturated marine sands", "type" : "article-journal", "volume" : "156" }, "uris" : [ "http://www.mendeley.com/documents/?uuid=433c5ed5-fe4f-49b1-8e02-0514d092d5f5" ] }, { "id" : "ITEM-2", "itemData" : { "DOI" : "10.1016/j.gca.2014.10.008", "ISSN" : "0016-7037", "author" : [ { "dropping-particle" : "", "family" : "Sajih", "given" : "M.", "non-dropping-particle" : "", "parse-names" : false, "suffix" : "" }, { "dropping-particle" : "", "family" : "Bryan", "given" : "N.D. D", "non-dropping-particle" : "", "parse-names" : false, "suffix" : "" }, { "dropping-particle" : "", "family" : "Livens", "given" : "F.R. R", "non-dropping-particle" : "", "parse-names" : false, "suffix" : "" }, { "dropping-particle" : "", "family" : "Vaughan", "given" : "D.J. J", "non-dropping-particle" : "", "parse-names" : false, "suffix" : "" }, { "dropping-particle" : "", "family" : "Descostes", "given" : "M.", "non-dropping-particle" : "", "parse-names" : false, "suffix" : "" }, { "dropping-particle" : "", "family" : "Phrommavanh", "given" : "V.", "non-dropping-particle" : "", "parse-names" : false, "suffix" : "" }, { "dropping-particle" : "", "family" : "Nos", "given" : "J.", "non-dropping-particle" : "", "parse-names" : false, "suffix" : "" }, { "dropping-particle" : "", "family" : "Morris", "given" : "K.", "non-dropping-particle" : "", "parse-names" : false, "suffix" : "" } ], "container-title" : "Geochimica et Cosmochimica Acta", "id" : "ITEM-2", "issued" : { "date-parts" : [ [ "2014", "12" ] ] }, "page" : "150-163", "publisher" : "Elsevier Ltd", "title" : "Adsorption of radium and barium on goethite and ferrihydrite: A kinetic and surface complexation modelling study", "type" : "article-journal", "volume" : "146" }, "uris" : [ "http://www.mendeley.com/documents/?uuid=7872a9fa-6674-48c5-847a-833fffb94812" ] } ], "mendeley" : { "formattedCitation" : "&lt;sup&gt;14,15&lt;/sup&gt;", "plainTextFormattedCitation" : "14,15", "previouslyFormattedCitation" : "&lt;sup&gt;14,15&lt;/sup&gt;" }, "properties" : { "noteIndex" : 9 }, "schema" : "https://github.com/citation-style-language/schema/raw/master/csl-citation.json" }</w:instrText>
       </w:r>
       <w:r>
         <w:rPr>
@@ -5785,7 +5757,7 @@
           <w:szCs w:val="24"/>
           <w:vertAlign w:val="superscript"/>
         </w:rPr>
-        <w:t>15,14</w:t>
+        <w:t>14,15</w:t>
       </w:r>
       <w:r>
         <w:rPr>
@@ -6615,7 +6587,7 @@
           <w:sz w:val="24"/>
           <w:szCs w:val="24"/>
         </w:rPr>
-        <w:instrText>ADDIN CSL_CITATION { "citationItems" : [ { "id" : "ITEM-1", "itemData" : { "author" : [ { "dropping-particle" : "", "family" : "Ames", "given" : "LL", "non-dropping-particle" : "", "parse-names" : false, "suffix" : "" }, { "dropping-particle" : "", "family" : "McGarrah", "given" : "JE", "non-dropping-particle" : "", "parse-names" : false, "suffix" : "" }, { "dropping-particle" : "", "family" : "Walker", "given" : "BA", "non-dropping-particle" : "", "parse-names" : false, "suffix" : "" } ], "container-title" : "Clays and Clay Minerals", "id" : "ITEM-1", "issue" : "5", "issued" : { "date-parts" : [ [ "1983" ] ] }, "page" : "335-342", "title" : "Sorption of trace constituents from aqueous solutions onto secondary minerals. II. Radium", "type" : "article-journal", "volume" : "31" }, "uris" : [ "http://www.mendeley.com/documents/?uuid=629d456a-7dc7-4511-9b0b-40a899097224" ] }, { "id" : "ITEM-2", "itemData" : { "DOI" : "10.1007/s10967-013-2740-3", "ISSN" : "0236-5731", "author" : [ { "dropping-particle" : "", "family" : "Tamamura", "given" : "Shuji", "non-dropping-particle" : "", "parse-names" : false, "suffix" : "" }, { "dropping-particle" : "", "family" : "Takada", "given" : "Takahiro", "non-dropping-particle" : "", "parse-names" : false, "suffix" : "" }, { "dropping-particle" : "", "family" : "Tomita", "given" : "Junpei", "non-dropping-particle" : "", "parse-names" : false, "suffix" : "" }, { "dropping-particle" : "", "family" : "Nagao", "given" : "Seiya", "non-dropping-particle" : "", "parse-names" : false, "suffix" : "" }, { "dropping-particle" : "", "family" : "Fukushi", "given" : "Keisuke", "non-dropping-particle" : "", "parse-names" : false, "suffix" : "" }, { "dropping-particle" : "", "family" : "Yamamoto", "given" : "Masayoshi", "non-dropping-particle" : "", "parse-names" : false, "suffix" : "" } ], "container-title" : "Journal of Radioanalytical and Nuclear Chemistry", "id" : "ITEM-2", "issue" : "1", "issued" : { "date-parts" : [ [ "2013", "9", "8" ] ] }, "page" : "569-575", "title" : "Salinity dependence of 226Ra adsorption on montmorillonite and kaolinite", "type" : "article-journal", "volume" : "299" }, "uris" : [ "http://www.mendeley.com/documents/?uuid=5b3b4e7c-f852-48f5-abed-58007c466255" ] } ], "mendeley" : { "formattedCitation" : "&lt;sup&gt;16,11&lt;/sup&gt;", "plainTextFormattedCitation" : "16,11", "previouslyFormattedCitation" : "&lt;sup&gt;16,11&lt;/sup&gt;" }, "properties" : { "noteIndex" : 10 }, "schema" : "https://github.com/citation-style-language/schema/raw/master/csl-citation.json" }</w:instrText>
+        <w:instrText>ADDIN CSL_CITATION { "citationItems" : [ { "id" : "ITEM-1", "itemData" : { "author" : [ { "dropping-particle" : "", "family" : "Ames", "given" : "LL", "non-dropping-particle" : "", "parse-names" : false, "suffix" : "" }, { "dropping-particle" : "", "family" : "McGarrah", "given" : "JE", "non-dropping-particle" : "", "parse-names" : false, "suffix" : "" }, { "dropping-particle" : "", "family" : "Walker", "given" : "BA", "non-dropping-particle" : "", "parse-names" : false, "suffix" : "" } ], "container-title" : "Clays and Clay Minerals", "id" : "ITEM-1", "issue" : "5", "issued" : { "date-parts" : [ [ "1983" ] ] }, "page" : "335-342", "title" : "Sorption of trace constituents from aqueous solutions onto secondary minerals. II. Radium", "type" : "article-journal", "volume" : "31" }, "uris" : [ "http://www.mendeley.com/documents/?uuid=629d456a-7dc7-4511-9b0b-40a899097224" ] }, { "id" : "ITEM-2", "itemData" : { "DOI" : "10.1007/s10967-013-2740-3", "ISSN" : "0236-5731", "author" : [ { "dropping-particle" : "", "family" : "Tamamura", "given" : "Shuji", "non-dropping-particle" : "", "parse-names" : false, "suffix" : "" }, { "dropping-particle" : "", "family" : "Takada", "given" : "Takahiro", "non-dropping-particle" : "", "parse-names" : false, "suffix" : "" }, { "dropping-particle" : "", "family" : "Tomita", "given" : "Junpei", "non-dropping-particle" : "", "parse-names" : false, "suffix" : "" }, { "dropping-particle" : "", "family" : "Nagao", "given" : "Seiya", "non-dropping-particle" : "", "parse-names" : false, "suffix" : "" }, { "dropping-particle" : "", "family" : "Fukushi", "given" : "Keisuke", "non-dropping-particle" : "", "parse-names" : false, "suffix" : "" }, { "dropping-particle" : "", "family" : "Yamamoto", "given" : "Masayoshi", "non-dropping-particle" : "", "parse-names" : false, "suffix" : "" } ], "container-title" : "Journal of Radioanalytical and Nuclear Chemistry", "id" : "ITEM-2", "issue" : "1", "issued" : { "date-parts" : [ [ "2013", "9", "8" ] ] }, "page" : "569-575", "title" : "Salinity dependence of 226Ra adsorption on montmorillonite and kaolinite", "type" : "article-journal", "volume" : "299" }, "uris" : [ "http://www.mendeley.com/documents/?uuid=5b3b4e7c-f852-48f5-abed-58007c466255" ] } ], "mendeley" : { "formattedCitation" : "&lt;sup&gt;11,16&lt;/sup&gt;", "plainTextFormattedCitation" : "11,16", "previouslyFormattedCitation" : "&lt;sup&gt;11,16&lt;/sup&gt;" }, "properties" : { "noteIndex" : 10 }, "schema" : "https://github.com/citation-style-language/schema/raw/master/csl-citation.json" }</w:instrText>
       </w:r>
       <w:r>
         <w:rPr>
@@ -6633,7 +6605,7 @@
           <w:szCs w:val="24"/>
           <w:vertAlign w:val="superscript"/>
         </w:rPr>
-        <w:t>16,11</w:t>
+        <w:t>11,16</w:t>
       </w:r>
       <w:r>
         <w:rPr>
@@ -9187,18 +9159,8 @@
           <w:sz w:val="24"/>
           <w:szCs w:val="24"/>
         </w:rPr>
-        <w:t xml:space="preserve">is important to note that </w:t>
-      </w:r>
-      <w:proofErr w:type="gramStart"/>
-      <w:r>
-        <w:rPr>
-          <w:rFonts w:ascii="Times New Roman" w:hAnsi="Times New Roman"/>
-          <w:sz w:val="24"/>
-          <w:szCs w:val="24"/>
-        </w:rPr>
-        <w:t>some Ra is still retained by these surfaces</w:t>
-      </w:r>
-      <w:proofErr w:type="gramEnd"/>
+        <w:t>is important to note that some Ra is still retained by these surfaces</w:t>
+      </w:r>
       <w:r>
         <w:rPr>
           <w:rFonts w:ascii="Times New Roman" w:hAnsi="Times New Roman"/>
@@ -9403,6 +9365,16 @@
           <w:sz w:val="24"/>
           <w:szCs w:val="24"/>
         </w:rPr>
+        <w:t xml:space="preserve"> over all condtions</w:t>
+      </w:r>
+      <w:bookmarkStart w:id="0" w:name="_GoBack"/>
+      <w:bookmarkEnd w:id="0"/>
+      <w:r>
+        <w:rPr>
+          <w:rFonts w:ascii="Times New Roman" w:hAnsi="Times New Roman"/>
+          <w:sz w:val="24"/>
+          <w:szCs w:val="24"/>
+        </w:rPr>
         <w:t>: 0.31 and 0.16 for ferrihydrite and goethite respectively</w:t>
       </w:r>
       <w:r>
@@ -9681,7 +9653,16 @@
           <w:sz w:val="24"/>
           <w:szCs w:val="24"/>
         </w:rPr>
-        <w:t>they are specifically derived for trace levels of competing cation.</w:t>
+        <w:t xml:space="preserve">they are specifically derived for trace levels of competing </w:t>
+      </w:r>
+      <w:r>
+        <w:rPr>
+          <w:rFonts w:ascii="Times New Roman" w:hAnsi="Times New Roman"/>
+          <w:sz w:val="24"/>
+          <w:szCs w:val="24"/>
+        </w:rPr>
+        <w:lastRenderedPageBreak/>
+        <w:t>cation.</w:t>
       </w:r>
       <w:r>
         <w:rPr>
@@ -9730,16 +9711,7 @@
           <w:sz w:val="24"/>
           <w:szCs w:val="24"/>
         </w:rPr>
-        <w:t xml:space="preserve"> predict competition between Ra and other competing </w:t>
-      </w:r>
-      <w:r>
-        <w:rPr>
-          <w:rFonts w:ascii="Times New Roman" w:hAnsi="Times New Roman"/>
-          <w:sz w:val="24"/>
-          <w:szCs w:val="24"/>
-        </w:rPr>
-        <w:lastRenderedPageBreak/>
-        <w:t>cations</w:t>
+        <w:t xml:space="preserve"> predict competition between Ra and other competing cations</w:t>
       </w:r>
       <w:r>
         <w:rPr>
@@ -9884,9 +9856,8 @@
           <w:sz w:val="24"/>
           <w:szCs w:val="24"/>
         </w:rPr>
-        <w:t xml:space="preserve">, </w:t>
-      </w:r>
-      <w:proofErr w:type="gramStart"/>
+        <w:t>, sediments and aquifers</w:t>
+      </w:r>
       <w:r>
         <w:rPr>
           <w:rFonts w:ascii="Times New Roman" w:hAnsi="Times New Roman"/>
@@ -9894,25 +9865,6 @@
           <w:sz w:val="24"/>
           <w:szCs w:val="24"/>
         </w:rPr>
-        <w:t>sediments</w:t>
-      </w:r>
-      <w:proofErr w:type="gramEnd"/>
-      <w:r>
-        <w:rPr>
-          <w:rFonts w:ascii="Times New Roman" w:hAnsi="Times New Roman"/>
-          <w:b/>
-          <w:sz w:val="24"/>
-          <w:szCs w:val="24"/>
-        </w:rPr>
-        <w:t xml:space="preserve"> and aquifers</w:t>
-      </w:r>
-      <w:r>
-        <w:rPr>
-          <w:rFonts w:ascii="Times New Roman" w:hAnsi="Times New Roman"/>
-          <w:b/>
-          <w:sz w:val="24"/>
-          <w:szCs w:val="24"/>
-        </w:rPr>
         <w:t xml:space="preserve">. </w:t>
       </w:r>
       <w:r>
@@ -9921,23 +9873,121 @@
           <w:sz w:val="24"/>
           <w:szCs w:val="24"/>
         </w:rPr>
-        <w:t xml:space="preserve">Results presented here illustrate the dominant role of mineralogy on the retention, release, and transport of Ra in soil and sedimentary systems. </w:t>
-      </w:r>
-      <w:r>
-        <w:rPr>
-          <w:rFonts w:ascii="Times New Roman" w:hAnsi="Times New Roman"/>
-          <w:sz w:val="24"/>
-          <w:szCs w:val="24"/>
-        </w:rPr>
-        <w:t>P</w:t>
-      </w:r>
-      <w:r>
-        <w:rPr>
-          <w:rFonts w:ascii="Times New Roman" w:hAnsi="Times New Roman"/>
-          <w:sz w:val="24"/>
-          <w:szCs w:val="24"/>
-        </w:rPr>
-        <w:t>oorly crystalline iron (</w:t>
+        <w:t>The results presented here delineate the roles that specific mineral phases and geochemical conditions exert on Ra retention by aquifer solids.</w:t>
+      </w:r>
+      <w:r>
+        <w:rPr>
+          <w:rFonts w:ascii="Times New Roman" w:hAnsi="Times New Roman"/>
+          <w:sz w:val="24"/>
+          <w:szCs w:val="24"/>
+        </w:rPr>
+        <w:t xml:space="preserve"> This is</w:t>
+      </w:r>
+      <w:r>
+        <w:rPr>
+          <w:rFonts w:ascii="Times New Roman" w:hAnsi="Times New Roman"/>
+          <w:sz w:val="24"/>
+          <w:szCs w:val="24"/>
+        </w:rPr>
+        <w:t xml:space="preserve"> already understood to be important</w:t>
+      </w:r>
+      <w:r>
+        <w:rPr>
+          <w:rFonts w:ascii="Times New Roman" w:hAnsi="Times New Roman"/>
+          <w:sz w:val="24"/>
+          <w:szCs w:val="24"/>
+        </w:rPr>
+        <w:t xml:space="preserve"> when</w:t>
+      </w:r>
+      <w:r>
+        <w:rPr>
+          <w:rFonts w:ascii="Times New Roman" w:hAnsi="Times New Roman"/>
+          <w:sz w:val="24"/>
+          <w:szCs w:val="24"/>
+        </w:rPr>
+        <w:t xml:space="preserve"> deciphering Ra based estimates of subterranean groundwater discharge (SGD) from the land surface into the ocean, where Ra isotope ratios are used </w:t>
+      </w:r>
+      <w:r>
+        <w:rPr>
+          <w:rFonts w:ascii="Times New Roman" w:hAnsi="Times New Roman"/>
+          <w:sz w:val="24"/>
+          <w:szCs w:val="24"/>
+        </w:rPr>
+        <w:t>to</w:t>
+      </w:r>
+      <w:r>
+        <w:rPr>
+          <w:rFonts w:ascii="Times New Roman" w:hAnsi="Times New Roman"/>
+          <w:sz w:val="24"/>
+          <w:szCs w:val="24"/>
+        </w:rPr>
+        <w:t xml:space="preserve"> fingerprint groundwater sources</w:t>
+      </w:r>
+      <w:r>
+        <w:rPr>
+          <w:rFonts w:ascii="Times New Roman" w:hAnsi="Times New Roman"/>
+          <w:sz w:val="24"/>
+          <w:szCs w:val="24"/>
+        </w:rPr>
+        <w:t xml:space="preserve"> feeding the discharge.</w:t>
+      </w:r>
+      <w:r>
+        <w:rPr>
+          <w:rFonts w:ascii="Times New Roman" w:hAnsi="Times New Roman"/>
+          <w:sz w:val="24"/>
+          <w:szCs w:val="24"/>
+        </w:rPr>
+        <w:fldChar w:fldCharType="begin" w:fldLock="1"/>
+      </w:r>
+      <w:r>
+        <w:rPr>
+          <w:rFonts w:ascii="Times New Roman" w:hAnsi="Times New Roman"/>
+          <w:sz w:val="24"/>
+          <w:szCs w:val="24"/>
+        </w:rPr>
+        <w:instrText>ADDIN CSL_CITATION { "citationItems" : [ { "id" : "ITEM-1", "itemData" : { "DOI" : "10.1016/j.ecss.2015.06.005", "ISSN" : "02727714", "abstract" : "Radium isotopes (&lt;sup&gt;223&lt;/sup&gt;Ra, t&lt;inf&gt;1/2&lt;/inf&gt; = 11.4 d; &lt;sup&gt;224&lt;/sup&gt;Ra, t&lt;inf&gt;1/2&lt;/inf&gt; = 3.66 d; &lt;sup&gt;226&lt;/sup&gt;Ra, t&lt;inf&gt;1/2&lt;/inf&gt; = 1600 y; and &lt;sup&gt;228&lt;/sup&gt;Ra, t&lt;inf&gt;1/2&lt;/inf&gt; = 5.75 y) are considered excellent tracers of groundwater movement and discharge in coastal systems. However, spatial and temporal variability in porewater radium activity have raised questions about the accuracy of these tracers. To better understand the factors affecting radium variability in coastal systems, measurements of porewater and surface water radium activity were made at an island in North Inlet Salt Marsh in Georgetown, South Carolina, from November 2009 to February 2011. Water salinity, temperature, pH, and redox potential were also recorded, and sediment samples were collected for analysis of bulk &lt;sup&gt;228&lt;/sup&gt;Ra and &lt;sup&gt;226&lt;/sup&gt;Ra activity. Hydraulic head observations during 2007-2008 from piezometers on the island were used to generate independent estimates of groundwater fluxes.Porewater radium activities decreased with depth below the marsh surface and increased with distance from the creek banks. Salinity measurements were lower and redox potential higher near the marsh creeks. The stratigraphy of the island is typical of intertidal wetlands in the southeastern U.S., with a mud layer overlying a confined sandy aquifer; the observed patterns in porewater radium, salinity, and redox potential were consistent with (1) shorter porewater residence times in the permeable sand aquifer than in the low-permeability mud, (2) differences in grain size between the mud and sand, and (3) greater tidal exchange near the creeks. Temporal variations in porewater radium activity were not associated with salinity, pH, and redox potential although temperature provided significant control (P &lt; 0.05, r&lt;sup&gt;2&lt;/sup&gt; &lt; 0.47) over variations in &lt;sup&gt;228&lt;/sup&gt;Ra and &lt;sup&gt;226&lt;/sup&gt;Ra activity. Lower mean sea water levels resulted in greater calculated groundwater discharge and were also associated with lower average porewater &lt;sup&gt;224&lt;/sup&gt;Ra and &lt;sup&gt;223&lt;/sup&gt;Ra activity, in that groundwater discharge variations strongly affected short-lived radium activity at this site. The &lt;sup&gt;228&lt;/sup&gt;Ra/&lt;sup&gt;226&lt;/sup&gt;Ra activity ratios in the surface water and porewater signified that the confined aquifer, rather than the surficial mud, was the primary source of radium to the surface water. Our results highlight the importance of understanding the hydrology of any coastal system when i\u2026", "author" : [ { "dropping-particle" : "", "family" : "Hughes", "given" : "Andrea L H", "non-dropping-particle" : "", "parse-names" : false, "suffix" : "" }, { "dropping-particle" : "", "family" : "Wilson", "given" : "Alicia M.", "non-dropping-particle" : "", "parse-names" : false, "suffix" : "" }, { "dropping-particle" : "", "family" : "Moore", "given" : "Willard S.", "non-dropping-particle" : "", "parse-names" : false, "suffix" : "" } ], "container-title" : "Estuarine, Coastal and Shelf Science", "id" : "ITEM-1", "issued" : { "date-parts" : [ [ "2015" ] ] }, "page" : "94-104", "publisher" : "Elsevier Ltd", "title" : "Groundwater transport and radium variability in coastal porewaters", "type" : "article-journal", "volume" : "164" }, "uris" : [ "http://www.mendeley.com/documents/?uuid=7642f6d2-626c-4701-8599-37daf789664a" ] }, { "id" : "ITEM-2", "itemData" : { "DOI" : "10.1016/j.marchem.2007.12.002", "ISBN" : "0304-4203", "ISSN" : "03044203", "abstract" : "Over the past decade, radium isotopes have been frequently applied as tracers of submarine groundwater discharge (SGD). The unique radium signature of SGD is acquired within the subterranean estuary, a mixing zone between fresh groundwater and seawater in coastal aquifers, yet little is known about what controls Ra cycling in this system. The focus of this study was to examine controls on sediment and groundwater radium activities within permeable aquifer sands (Waquoit Bay, MA, USA) through a combination of field and laboratory studies. In the field, a series of sediment cores and corresponding groundwater profiles were collected for analysis of the four radium isotopes, as well as dissolved and sediment associated manganese, iron, and barium. We found that in addition to greater desorption at increasing salinity, radium was also closely tied to manganese and iron redox cycling within these sediments. A series of laboratory adsorption/desorption experiments helped elucidate the importance of 1) contact time between sediment and water, 2) salinity of water in contact with sediment, 3) redox conditions of water in contact with sediment, and 4) the chemical characteristics of sediment on radium adsorption/desorption. We found that these reactions are rapid (on the order of hours), desorption increases with increasing salinity and decreasing pH, and the presence of Fe and Mn (hydr)oxides on the sediment inhibit the release of radium. These sediments have a large capacity to sorb radium from fresh water. Combined with these experimental results, we present evidence from time series groundwater sampling that within this subterranean estuary there are cyclic periods of Ra accumulation and release controlled by changing salinity and redox conditions. ?? 2007 Elsevier B.V. All rights reserved.", "author" : [ { "dropping-particle" : "", "family" : "Gonneea", "given" : "Meagan Eagle", "non-dropping-particle" : "", "parse-names" : false, "suffix" : "" }, { "dropping-particle" : "", "family" : "Morris", "given" : "Paul J.", "non-dropping-particle" : "", "parse-names" : false, "suffix" : "" }, { "dropping-particle" : "", "family" : "Dulaiova", "given" : "Henrieta", "non-dropping-particle" : "", "parse-names" : false, "suffix" : "" }, { "dropping-particle" : "", "family" : "Charette", "given" : "Matthew a.", "non-dropping-particle" : "", "parse-names" : false, "suffix" : "" } ], "container-title" : "Marine Chemistry", "id" : "ITEM-2", "issue" : "3-4", "issued" : { "date-parts" : [ [ "2008" ] ] }, "page" : "250-267", "title" : "New perspectives on radium behavior within a subterranean estuary", "type" : "article-journal", "volume" : "109" }, "uris" : [ "http://www.mendeley.com/documents/?uuid=4adbef56-875c-4884-83d9-6a294409d070" ] }, { "id" : "ITEM-3", "itemData" : { "DOI" : "10.1016/j.gca.2013.05.034", "ISBN" : "00167037", "ISSN" : "00167037", "abstract" : "There is increasing evidence that submarine groundwater discharge (SGD) is an important source of water and dissolved materials to the ocean. One of the primary tracers of this process is the quartet of radium isotopes (223Ra, 224Ra, 226Ra and 228Ra), whereby excess activities in surface waters can often be attributed to an input supplied via SGD. This approach requires the radium end member activity to be well constrained, however, natural variability in groundwater radium may span several orders of magnitude. Therefore, this variability is usually the main driver of uncertainties in volumetric SGD estimates. To investigate the physical and biogeochemical controls on groundwater radium activities, we conducted a three-year time series of radium and barium, a chemical analogue for radium, within the subterranean estuary of a coastal aquifer (Waquoit Bay, MA, USA). Gonneea et al. (2013) demonstrated that movement of the salinity interface within the subterranean estuary is driven by changes in the hydraulic gradient between groundwater level and sea level height. For Waquoit Bay, seasonal scale sea level change, not groundwater level, was the main driver in hydraulic gradient fluctuations. Seasonal changes in groundwater chemistry can be attributed to the resulting movement of the salinity transition zone between terrestrial and marine groundwater. Landward movement of the interface results in a large release of radium isotopes (226Ra = 1400 dpm 100 L-1) and barium (3000 nmol kg-1) associated with an increase in groundwater salinity. The magnitude of these releases cannot be explained by in situ production or weathering alone, but is likely due to salinity driven desorption from surface-bound sediment inventory. The timing of these peak concentrations is not always in phase with model-derived estimates of SGD; as a result, the groundwater concentration rather than the water flux is the main driver of Ra and Ba inputs to Waquoit Bay surface waters. The behavior of the subterranean estuary as an ion exchange reservoir has important implications for the timing and flux of various nutrients and pollutants that transit this region prior to discharge. In addition to modulating chemical fluxes via submarine groundwater discharge on seasonal time scales, transgression of the subterranean estuary may alter the input of chemicals to the ocean on decadal and longer time scales. During this study, the observed excess flux of 226Ra and Ba from the subterranean estuar\u2026", "author" : [ { "dropping-particle" : "", "family" : "Gonneea", "given" : "Meagan Eagle", "non-dropping-particle" : "", "parse-names" : false, "suffix" : "" }, { "dropping-particle" : "", "family" : "Mulligan", "given" : "Ann E.", "non-dropping-particle" : "", "parse-names" : false, "suffix" : "" }, { "dropping-particle" : "", "family" : "Charette", "given" : "Matthew A.", "non-dropping-particle" : "", "parse-names" : false, "suffix" : "" } ], "container-title" : "Geochimica et Cosmochimica Acta", "id" : "ITEM-3", "issued" : { "date-parts" : [ [ "2013" ] ] }, "page" : "164-177", "publisher" : "Elsevier Ltd", "title" : "Seasonal cycles in radium and barium within a subterranean estuary: Implications for groundwater derived chemical fluxes to surface waters", "type" : "article-journal", "volume" : "119" }, "uris" : [ "http://www.mendeley.com/documents/?uuid=c9ab297f-a146-4a62-9849-dfedb709566e" ] }, { "id" : "ITEM-4", "itemData" : { "DOI" : "10.1029/2002EO000069", "ISBN" : "2-0096-3941", "ISSN" : "0096-3941", "author" : [ { "dropping-particle" : "", "family" : "Burnett", "given" : "Bill", "non-dropping-particle" : "", "parse-names" : false, "suffix" : "" }, { "dropping-particle" : "", "family" : "Chanton", "given" : "Jeff", "non-dropping-particle" : "", "parse-names" : false, "suffix" : "" }, { "dropping-particle" : "", "family" : "Christoff", "given" : "Jamie", "non-dropping-particle" : "", "parse-names" : false, "suffix" : "" }, { "dropping-particle" : "", "family" : "Kontar", "given" : "Eugeny", "non-dropping-particle" : "", "parse-names" : false, "suffix" : "" }, { "dropping-particle" : "", "family" : "Krupa", "given" : "Steve", "non-dropping-particle" : "", "parse-names" : false, "suffix" : "" }, { "dropping-particle" : "", "family" : "Lambert", "given" : "Michael", "non-dropping-particle" : "", "parse-names" : false, "suffix" : "" }, { "dropping-particle" : "", "family" : "Moore", "given" : "Willard", "non-dropping-particle" : "", "parse-names" : false, "suffix" : "" }, { "dropping-particle" : "", "family" : "O'Rourke", "given" : "Daniel", "non-dropping-particle" : "", "parse-names" : false, "suffix" : "" }, { "dropping-particle" : "", "family" : "Paulsen", "given" : "Ronald", "non-dropping-particle" : "", "parse-names" : false, "suffix" : "" }, { "dropping-particle" : "", "family" : "Smith", "given" : "Christopher", "non-dropping-particle" : "", "parse-names" : false, "suffix" : "" }, { "dropping-particle" : "", "family" : "Smith", "given" : "Leslie", "non-dropping-particle" : "", "parse-names" : false, "suffix" : "" }, { "dropping-particle" : "", "family" : "Taniguchi", "given" : "Makoto", "non-dropping-particle" : "", "parse-names" : false, "suffix" : "" } ], "container-title" : "Eos, Transactions American Geophysical Union", "id" : "ITEM-4", "issue" : "11", "issued" : { "date-parts" : [ [ "2002" ] ] }, "page" : "117", "title" : "Assessing methodologies for measuring groundwater discharge to the ocean", "type" : "article-journal", "volume" : "83" }, "uris" : [ "http://www.mendeley.com/documents/?uuid=d05326c9-8712-49cf-91f4-0ccbeb8e9510" ] } ], "mendeley" : { "formattedCitation" : "&lt;sup&gt;9,36\u201338&lt;/sup&gt;", "plainTextFormattedCitation" : "9,36\u201338", "previouslyFormattedCitation" : "&lt;sup&gt;9,36\u201338&lt;/sup&gt;" }, "properties" : { "noteIndex" : 14 }, "schema" : "https://github.com/citation-style-language/schema/raw/master/csl-citation.json" }</w:instrText>
+      </w:r>
+      <w:r>
+        <w:rPr>
+          <w:rFonts w:ascii="Times New Roman" w:hAnsi="Times New Roman"/>
+          <w:sz w:val="24"/>
+          <w:szCs w:val="24"/>
+        </w:rPr>
+        <w:fldChar w:fldCharType="separate"/>
+      </w:r>
+      <w:r>
+        <w:rPr>
+          <w:rFonts w:ascii="Times New Roman" w:hAnsi="Times New Roman"/>
+          <w:noProof/>
+          <w:sz w:val="24"/>
+          <w:szCs w:val="24"/>
+          <w:vertAlign w:val="superscript"/>
+        </w:rPr>
+        <w:t>9,36–38</w:t>
+      </w:r>
+      <w:r>
+        <w:rPr>
+          <w:rFonts w:ascii="Times New Roman" w:hAnsi="Times New Roman"/>
+          <w:sz w:val="24"/>
+          <w:szCs w:val="24"/>
+        </w:rPr>
+        <w:fldChar w:fldCharType="end"/>
+      </w:r>
+      <w:r>
+        <w:rPr>
+          <w:rFonts w:ascii="Times New Roman" w:hAnsi="Times New Roman"/>
+          <w:sz w:val="24"/>
+          <w:szCs w:val="24"/>
+        </w:rPr>
+        <w:t xml:space="preserve"> </w:t>
+      </w:r>
+      <w:r>
+        <w:rPr>
+          <w:rFonts w:ascii="Times New Roman" w:hAnsi="Times New Roman"/>
+          <w:sz w:val="24"/>
+          <w:szCs w:val="24"/>
+        </w:rPr>
+        <w:t>The role of these mineral phases, especially the iron (</w:t>
       </w:r>
       <w:proofErr w:type="spellStart"/>
       <w:r>
@@ -9955,143 +10005,73 @@
           <w:sz w:val="24"/>
           <w:szCs w:val="24"/>
         </w:rPr>
-        <w:t xml:space="preserve">)oxides (e.g. ferrihydrite) </w:t>
-      </w:r>
-      <w:r>
-        <w:rPr>
-          <w:rFonts w:ascii="Times New Roman" w:hAnsi="Times New Roman"/>
-          <w:sz w:val="24"/>
-          <w:szCs w:val="24"/>
-        </w:rPr>
-        <w:t>will</w:t>
-      </w:r>
-      <w:r>
-        <w:rPr>
-          <w:rFonts w:ascii="Times New Roman" w:hAnsi="Times New Roman"/>
-          <w:sz w:val="24"/>
-          <w:szCs w:val="24"/>
-        </w:rPr>
-        <w:t xml:space="preserve"> act as </w:t>
-      </w:r>
-      <w:r>
-        <w:rPr>
-          <w:rFonts w:ascii="Times New Roman" w:hAnsi="Times New Roman"/>
-          <w:sz w:val="24"/>
-          <w:szCs w:val="24"/>
-        </w:rPr>
-        <w:t>greater Ra sorbent</w:t>
-      </w:r>
-      <w:r>
-        <w:rPr>
-          <w:rFonts w:ascii="Times New Roman" w:hAnsi="Times New Roman"/>
-          <w:sz w:val="24"/>
-          <w:szCs w:val="24"/>
-        </w:rPr>
-        <w:t>s</w:t>
-      </w:r>
-      <w:r>
-        <w:rPr>
-          <w:rFonts w:ascii="Times New Roman" w:hAnsi="Times New Roman"/>
-          <w:sz w:val="24"/>
-          <w:szCs w:val="24"/>
-        </w:rPr>
-        <w:t xml:space="preserve"> than goethite </w:t>
-      </w:r>
-      <w:r>
-        <w:rPr>
-          <w:rFonts w:ascii="Times New Roman" w:hAnsi="Times New Roman"/>
-          <w:sz w:val="24"/>
-          <w:szCs w:val="24"/>
-        </w:rPr>
-        <w:t xml:space="preserve">within variably saturated soils and sediments, </w:t>
-      </w:r>
-      <w:r>
-        <w:rPr>
-          <w:rFonts w:ascii="Times New Roman" w:hAnsi="Times New Roman"/>
-          <w:sz w:val="24"/>
-          <w:szCs w:val="24"/>
-        </w:rPr>
-        <w:t xml:space="preserve">whereas </w:t>
-      </w:r>
-      <w:r>
-        <w:rPr>
-          <w:rFonts w:ascii="Times New Roman" w:hAnsi="Times New Roman"/>
-          <w:sz w:val="24"/>
-          <w:szCs w:val="24"/>
-        </w:rPr>
-        <w:t xml:space="preserve">pyrite may retain Ra </w:t>
-      </w:r>
-      <w:r>
-        <w:rPr>
-          <w:rFonts w:ascii="Times New Roman" w:hAnsi="Times New Roman"/>
-          <w:sz w:val="24"/>
-          <w:szCs w:val="24"/>
-        </w:rPr>
-        <w:t xml:space="preserve">within deep shale aquifers or permanently anoxic freshwater and </w:t>
-      </w:r>
-      <w:r>
-        <w:rPr>
-          <w:rFonts w:ascii="Times New Roman" w:hAnsi="Times New Roman"/>
-          <w:sz w:val="24"/>
-          <w:szCs w:val="24"/>
-        </w:rPr>
-        <w:t>sediments. Under</w:t>
-      </w:r>
-      <w:r>
-        <w:rPr>
-          <w:rFonts w:ascii="Times New Roman" w:hAnsi="Times New Roman"/>
-          <w:sz w:val="24"/>
-          <w:szCs w:val="24"/>
-        </w:rPr>
-        <w:t xml:space="preserve"> fixed, circumneutral </w:t>
-      </w:r>
-      <w:r>
-        <w:rPr>
-          <w:rFonts w:ascii="Times New Roman" w:hAnsi="Times New Roman"/>
-          <w:sz w:val="24"/>
-          <w:szCs w:val="24"/>
-        </w:rPr>
-        <w:t xml:space="preserve">pH and background electrolyte composition, </w:t>
-      </w:r>
-      <w:r>
-        <w:rPr>
-          <w:rFonts w:ascii="Times New Roman" w:hAnsi="Times New Roman"/>
-          <w:sz w:val="24"/>
-          <w:szCs w:val="24"/>
-        </w:rPr>
-        <w:t xml:space="preserve">the extent of Ra sorption to each mineral </w:t>
-      </w:r>
-      <w:r>
-        <w:rPr>
-          <w:rFonts w:ascii="Times New Roman" w:hAnsi="Times New Roman"/>
-          <w:sz w:val="24"/>
-          <w:szCs w:val="24"/>
-        </w:rPr>
-        <w:t>is appreciably different</w:t>
-      </w:r>
-      <w:r>
-        <w:rPr>
-          <w:rFonts w:ascii="Times New Roman" w:hAnsi="Times New Roman"/>
-          <w:sz w:val="24"/>
-          <w:szCs w:val="24"/>
-        </w:rPr>
-        <w:t xml:space="preserve">, hence mineralogical transformation </w:t>
-      </w:r>
-      <w:r>
-        <w:rPr>
-          <w:rFonts w:ascii="Times New Roman" w:hAnsi="Times New Roman"/>
-          <w:sz w:val="24"/>
-          <w:szCs w:val="24"/>
-        </w:rPr>
-        <w:t xml:space="preserve">through processes including Ostwald </w:t>
-      </w:r>
-      <w:r>
-        <w:rPr>
-          <w:rFonts w:ascii="Times New Roman" w:hAnsi="Times New Roman"/>
-          <w:sz w:val="24"/>
-          <w:szCs w:val="24"/>
-        </w:rPr>
-        <w:t>ripening (e.g. ferrihydrite transformation to goethite) or reduction-oxidation (pyrite oxidation to secondary iron (</w:t>
+        <w:t>)oxides, have been highlighted</w:t>
+      </w:r>
+      <w:r>
+        <w:rPr>
+          <w:rFonts w:ascii="Times New Roman" w:hAnsi="Times New Roman"/>
+          <w:sz w:val="24"/>
+          <w:szCs w:val="24"/>
+        </w:rPr>
+        <w:t xml:space="preserve"> extensively</w:t>
+      </w:r>
+      <w:r>
+        <w:rPr>
+          <w:rFonts w:ascii="Times New Roman" w:hAnsi="Times New Roman"/>
+          <w:sz w:val="24"/>
+          <w:szCs w:val="24"/>
+        </w:rPr>
+        <w:t xml:space="preserve"> in the SGD literature, but few address the meaningful differences between the different solid phases that can form, or the various transformation pathways that can control which phases form.</w:t>
+      </w:r>
+      <w:r>
+        <w:rPr>
+          <w:rFonts w:ascii="Times New Roman" w:hAnsi="Times New Roman"/>
+          <w:sz w:val="24"/>
+          <w:szCs w:val="24"/>
+        </w:rPr>
+        <w:fldChar w:fldCharType="begin" w:fldLock="1"/>
+      </w:r>
+      <w:r>
+        <w:rPr>
+          <w:rFonts w:ascii="Times New Roman" w:hAnsi="Times New Roman"/>
+          <w:sz w:val="24"/>
+          <w:szCs w:val="24"/>
+        </w:rPr>
+        <w:instrText>ADDIN CSL_CITATION { "citationItems" : [ { "id" : "ITEM-1", "itemData" : { "DOI" : "10.1016/j.gca.2013.05.034", "ISBN" : "00167037", "ISSN" : "00167037", "abstract" : "There is increasing evidence that submarine groundwater discharge (SGD) is an important source of water and dissolved materials to the ocean. One of the primary tracers of this process is the quartet of radium isotopes (223Ra, 224Ra, 226Ra and 228Ra), whereby excess activities in surface waters can often be attributed to an input supplied via SGD. This approach requires the radium end member activity to be well constrained, however, natural variability in groundwater radium may span several orders of magnitude. Therefore, this variability is usually the main driver of uncertainties in volumetric SGD estimates. To investigate the physical and biogeochemical controls on groundwater radium activities, we conducted a three-year time series of radium and barium, a chemical analogue for radium, within the subterranean estuary of a coastal aquifer (Waquoit Bay, MA, USA). Gonneea et al. (2013) demonstrated that movement of the salinity interface within the subterranean estuary is driven by changes in the hydraulic gradient between groundwater level and sea level height. For Waquoit Bay, seasonal scale sea level change, not groundwater level, was the main driver in hydraulic gradient fluctuations. Seasonal changes in groundwater chemistry can be attributed to the resulting movement of the salinity transition zone between terrestrial and marine groundwater. Landward movement of the interface results in a large release of radium isotopes (226Ra = 1400 dpm 100 L-1) and barium (3000 nmol kg-1) associated with an increase in groundwater salinity. The magnitude of these releases cannot be explained by in situ production or weathering alone, but is likely due to salinity driven desorption from surface-bound sediment inventory. The timing of these peak concentrations is not always in phase with model-derived estimates of SGD; as a result, the groundwater concentration rather than the water flux is the main driver of Ra and Ba inputs to Waquoit Bay surface waters. The behavior of the subterranean estuary as an ion exchange reservoir has important implications for the timing and flux of various nutrients and pollutants that transit this region prior to discharge. In addition to modulating chemical fluxes via submarine groundwater discharge on seasonal time scales, transgression of the subterranean estuary may alter the input of chemicals to the ocean on decadal and longer time scales. During this study, the observed excess flux of 226Ra and Ba from the subterranean estuar\u2026", "author" : [ { "dropping-particle" : "", "family" : "Gonneea", "given" : "Meagan Eagle", "non-dropping-particle" : "", "parse-names" : false, "suffix" : "" }, { "dropping-particle" : "", "family" : "Mulligan", "given" : "Ann E.", "non-dropping-particle" : "", "parse-names" : false, "suffix" : "" }, { "dropping-particle" : "", "family" : "Charette", "given" : "Matthew A.", "non-dropping-particle" : "", "parse-names" : false, "suffix" : "" } ], "container-title" : "Geochimica et Cosmochimica Acta", "id" : "ITEM-1", "issued" : { "date-parts" : [ [ "2013" ] ] }, "page" : "164-177", "publisher" : "Elsevier Ltd", "title" : "Seasonal cycles in radium and barium within a subterranean estuary: Implications for groundwater derived chemical fluxes to surface waters", "type" : "article-journal", "volume" : "119" }, "uris" : [ "http://www.mendeley.com/documents/?uuid=c9ab297f-a146-4a62-9849-dfedb709566e" ] }, { "id" : "ITEM-2", "itemData" : { "DOI" : "10.4319/lo.2001.46.2.0465", "ISSN" : "00243590", "author" : [ { "dropping-particle" : "", "family" : "Charette", "given" : "Matthew A.", "non-dropping-particle" : "", "parse-names" : false, "suffix" : "" }, { "dropping-particle" : "", "family" : "Buesseler", "given" : "Ken O.", "non-dropping-particle" : "", "parse-names" : false, "suffix" : "" }, { "dropping-particle" : "", "family" : "Andrews", "given" : "John E.", "non-dropping-particle" : "", "parse-names" : false, "suffix" : "" } ], "container-title" : "Limnology and Oceanography", "id" : "ITEM-2", "issue" : "2", "issued" : { "date-parts" : [ [ "2001" ] ] }, "page" : "465-470", "title" : "Utility of radium isotopes for evaluating the input and transport of groundwater-derived nitrogen to a Cape Cod estuary", "type" : "article-journal", "volume" : "46" }, "uris" : [ "http://www.mendeley.com/documents/?uuid=d69c276e-5b8e-4b91-84f1-e7619d4b687c" ] }, { "id" : "ITEM-3", "itemData" : { "DOI" : "10.1016/j.marchem.2013.01.008", "ISSN" : "03044203", "author" : [ { "dropping-particle" : "", "family" : "Beck", "given" : "Aaron J.", "non-dropping-particle" : "", "parse-names" : false, "suffix" : "" }, { "dropping-particle" : "", "family" : "Cochran", "given" : "Michele a.", "non-dropping-particle" : "", "parse-names" : false, "suffix" : "" } ], "container-title" : "Marine Chemistry", "id" : "ITEM-3", "issued" : { "date-parts" : [ [ "2013", "10" ] ] }, "page" : "38-48", "publisher" : "Elsevier B.V.", "title" : "Controls on solid-solution partitioning of radium in saturated marine sands", "type" : "article-journal", "volume" : "156" }, "uris" : [ "http://www.mendeley.com/documents/?uuid=433c5ed5-fe4f-49b1-8e02-0514d092d5f5" ] } ], "mendeley" : { "formattedCitation" : "&lt;sup&gt;15,37,39&lt;/sup&gt;", "plainTextFormattedCitation" : "15,37,39", "previouslyFormattedCitation" : "&lt;sup&gt;15,37,39&lt;/sup&gt;" }, "properties" : { "noteIndex" : 14 }, "schema" : "https://github.com/citation-style-language/schema/raw/master/csl-citation.json" }</w:instrText>
+      </w:r>
+      <w:r>
+        <w:rPr>
+          <w:rFonts w:ascii="Times New Roman" w:hAnsi="Times New Roman"/>
+          <w:sz w:val="24"/>
+          <w:szCs w:val="24"/>
+        </w:rPr>
+        <w:fldChar w:fldCharType="separate"/>
+      </w:r>
+      <w:r>
+        <w:rPr>
+          <w:rFonts w:ascii="Times New Roman" w:hAnsi="Times New Roman"/>
+          <w:noProof/>
+          <w:sz w:val="24"/>
+          <w:szCs w:val="24"/>
+          <w:vertAlign w:val="superscript"/>
+        </w:rPr>
+        <w:t>15,37,39</w:t>
+      </w:r>
+      <w:r>
+        <w:rPr>
+          <w:rFonts w:ascii="Times New Roman" w:hAnsi="Times New Roman"/>
+          <w:sz w:val="24"/>
+          <w:szCs w:val="24"/>
+        </w:rPr>
+        <w:fldChar w:fldCharType="end"/>
+      </w:r>
+      <w:r>
+        <w:rPr>
+          <w:rFonts w:ascii="Times New Roman" w:hAnsi="Times New Roman"/>
+          <w:sz w:val="24"/>
+          <w:szCs w:val="24"/>
+        </w:rPr>
+        <w:t xml:space="preserve"> For example, total sediment Fe concentrations have been reported in natural sediments, but the accompanying mineralogy have not been discussed, instead examining how different sediment characteristics affect the sediment-Ra </w:t>
       </w:r>
       <w:proofErr w:type="spellStart"/>
       <w:r>
@@ -10100,7 +10080,17 @@
           <w:sz w:val="24"/>
           <w:szCs w:val="24"/>
         </w:rPr>
-        <w:t>hydr</w:t>
+        <w:t>K</w:t>
+      </w:r>
+      <w:r>
+        <w:rPr>
+          <w:rFonts w:ascii="Times New Roman" w:hAnsi="Times New Roman"/>
+          <w:sz w:val="24"/>
+          <w:szCs w:val="24"/>
+          <w:vertAlign w:val="subscript"/>
+        </w:rPr>
+        <w:softHyphen/>
+        <w:t>d</w:t>
       </w:r>
       <w:proofErr w:type="spellEnd"/>
       <w:r>
@@ -10108,22 +10098,7 @@
           <w:rFonts w:ascii="Times New Roman" w:hAnsi="Times New Roman"/>
           <w:sz w:val="24"/>
           <w:szCs w:val="24"/>
-        </w:rPr>
-        <w:t>)oxides)</w:t>
-      </w:r>
-      <w:r>
-        <w:rPr>
-          <w:rFonts w:ascii="Times New Roman" w:hAnsi="Times New Roman"/>
-          <w:sz w:val="24"/>
-          <w:szCs w:val="24"/>
-        </w:rPr>
-        <w:t>)</w:t>
-      </w:r>
-      <w:r>
-        <w:rPr>
-          <w:rFonts w:ascii="Times New Roman" w:hAnsi="Times New Roman"/>
-          <w:sz w:val="24"/>
-          <w:szCs w:val="24"/>
+          <w:vertAlign w:val="subscript"/>
         </w:rPr>
         <w:t xml:space="preserve"> </w:t>
       </w:r>
@@ -10133,79 +10108,108 @@
           <w:sz w:val="24"/>
           <w:szCs w:val="24"/>
         </w:rPr>
-        <w:t xml:space="preserve">are expected alter </w:t>
-      </w:r>
-      <w:r>
-        <w:rPr>
-          <w:rFonts w:ascii="Times New Roman" w:hAnsi="Times New Roman"/>
-          <w:sz w:val="24"/>
-          <w:szCs w:val="24"/>
-        </w:rPr>
-        <w:t xml:space="preserve">Ra </w:t>
-      </w:r>
-      <w:r>
-        <w:rPr>
-          <w:rFonts w:ascii="Times New Roman" w:hAnsi="Times New Roman"/>
-          <w:sz w:val="24"/>
-          <w:szCs w:val="24"/>
-        </w:rPr>
-        <w:t xml:space="preserve">mobility and fate. Moreover, </w:t>
-      </w:r>
-      <w:r>
-        <w:rPr>
-          <w:rFonts w:ascii="Times New Roman" w:hAnsi="Times New Roman"/>
-          <w:sz w:val="24"/>
-          <w:szCs w:val="24"/>
-        </w:rPr>
-        <w:t>variation</w:t>
-      </w:r>
-      <w:r>
-        <w:rPr>
-          <w:rFonts w:ascii="Times New Roman" w:hAnsi="Times New Roman"/>
-          <w:sz w:val="24"/>
-          <w:szCs w:val="24"/>
-        </w:rPr>
-        <w:t>s</w:t>
-      </w:r>
-      <w:r>
-        <w:rPr>
-          <w:rFonts w:ascii="Times New Roman" w:hAnsi="Times New Roman"/>
-          <w:sz w:val="24"/>
-          <w:szCs w:val="24"/>
-        </w:rPr>
-        <w:t xml:space="preserve"> in </w:t>
-      </w:r>
-      <w:r>
-        <w:rPr>
-          <w:rFonts w:ascii="Times New Roman" w:hAnsi="Times New Roman"/>
-          <w:sz w:val="24"/>
-          <w:szCs w:val="24"/>
-        </w:rPr>
-        <w:t xml:space="preserve">solution </w:t>
-      </w:r>
-      <w:r>
-        <w:rPr>
-          <w:rFonts w:ascii="Times New Roman" w:hAnsi="Times New Roman"/>
-          <w:sz w:val="24"/>
-          <w:szCs w:val="24"/>
-        </w:rPr>
-        <w:t>c</w:t>
-      </w:r>
-      <w:r>
-        <w:rPr>
-          <w:rFonts w:ascii="Times New Roman" w:hAnsi="Times New Roman"/>
-          <w:sz w:val="24"/>
-          <w:szCs w:val="24"/>
-        </w:rPr>
-        <w:t>hemistry alter</w:t>
-      </w:r>
-      <w:r>
-        <w:rPr>
-          <w:rFonts w:ascii="Times New Roman" w:hAnsi="Times New Roman"/>
-          <w:sz w:val="24"/>
-          <w:szCs w:val="24"/>
-        </w:rPr>
-        <w:t>ed</w:t>
+        <w:t>value.</w:t>
+      </w:r>
+      <w:r>
+        <w:rPr>
+          <w:rFonts w:ascii="Times New Roman" w:hAnsi="Times New Roman"/>
+          <w:sz w:val="24"/>
+          <w:szCs w:val="24"/>
+        </w:rPr>
+        <w:fldChar w:fldCharType="begin" w:fldLock="1"/>
+      </w:r>
+      <w:r>
+        <w:rPr>
+          <w:rFonts w:ascii="Times New Roman" w:hAnsi="Times New Roman"/>
+          <w:sz w:val="24"/>
+          <w:szCs w:val="24"/>
+        </w:rPr>
+        <w:instrText>ADDIN CSL_CITATION { "citationItems" : [ { "id" : "ITEM-1", "itemData" : { "DOI" : "10.1016/j.marchem.2007.12.002", "ISBN" : "0304-4203", "ISSN" : "03044203", "abstract" : "Over the past decade, radium isotopes have been frequently applied as tracers of submarine groundwater discharge (SGD). The unique radium signature of SGD is acquired within the subterranean estuary, a mixing zone between fresh groundwater and seawater in coastal aquifers, yet little is known about what controls Ra cycling in this system. The focus of this study was to examine controls on sediment and groundwater radium activities within permeable aquifer sands (Waquoit Bay, MA, USA) through a combination of field and laboratory studies. In the field, a series of sediment cores and corresponding groundwater profiles were collected for analysis of the four radium isotopes, as well as dissolved and sediment associated manganese, iron, and barium. We found that in addition to greater desorption at increasing salinity, radium was also closely tied to manganese and iron redox cycling within these sediments. A series of laboratory adsorption/desorption experiments helped elucidate the importance of 1) contact time between sediment and water, 2) salinity of water in contact with sediment, 3) redox conditions of water in contact with sediment, and 4) the chemical characteristics of sediment on radium adsorption/desorption. We found that these reactions are rapid (on the order of hours), desorption increases with increasing salinity and decreasing pH, and the presence of Fe and Mn (hydr)oxides on the sediment inhibit the release of radium. These sediments have a large capacity to sorb radium from fresh water. Combined with these experimental results, we present evidence from time series groundwater sampling that within this subterranean estuary there are cyclic periods of Ra accumulation and release controlled by changing salinity and redox conditions. ?? 2007 Elsevier B.V. All rights reserved.", "author" : [ { "dropping-particle" : "", "family" : "Gonneea", "given" : "Meagan Eagle", "non-dropping-particle" : "", "parse-names" : false, "suffix" : "" }, { "dropping-particle" : "", "family" : "Morris", "given" : "Paul J.", "non-dropping-particle" : "", "parse-names" : false, "suffix" : "" }, { "dropping-particle" : "", "family" : "Dulaiova", "given" : "Henrieta", "non-dropping-particle" : "", "parse-names" : false, "suffix" : "" }, { "dropping-particle" : "", "family" : "Charette", "given" : "Matthew a.", "non-dropping-particle" : "", "parse-names" : false, "suffix" : "" } ], "container-title" : "Marine Chemistry", "id" : "ITEM-1", "issue" : "3-4", "issued" : { "date-parts" : [ [ "2008" ] ] }, "page" : "250-267", "title" : "New perspectives on radium behavior within a subterranean estuary", "type" : "article-journal", "volume" : "109" }, "uris" : [ "http://www.mendeley.com/documents/?uuid=4adbef56-875c-4884-83d9-6a294409d070" ] } ], "mendeley" : { "formattedCitation" : "&lt;sup&gt;9&lt;/sup&gt;", "plainTextFormattedCitation" : "9", "previouslyFormattedCitation" : "&lt;sup&gt;9&lt;/sup&gt;" }, "properties" : { "noteIndex" : 14 }, "schema" : "https://github.com/citation-style-language/schema/raw/master/csl-citation.json" }</w:instrText>
+      </w:r>
+      <w:r>
+        <w:rPr>
+          <w:rFonts w:ascii="Times New Roman" w:hAnsi="Times New Roman"/>
+          <w:sz w:val="24"/>
+          <w:szCs w:val="24"/>
+        </w:rPr>
+        <w:fldChar w:fldCharType="separate"/>
+      </w:r>
+      <w:r>
+        <w:rPr>
+          <w:rFonts w:ascii="Times New Roman" w:hAnsi="Times New Roman"/>
+          <w:noProof/>
+          <w:sz w:val="24"/>
+          <w:szCs w:val="24"/>
+          <w:vertAlign w:val="superscript"/>
+        </w:rPr>
+        <w:t>9</w:t>
+      </w:r>
+      <w:r>
+        <w:rPr>
+          <w:rFonts w:ascii="Times New Roman" w:hAnsi="Times New Roman"/>
+          <w:sz w:val="24"/>
+          <w:szCs w:val="24"/>
+        </w:rPr>
+        <w:fldChar w:fldCharType="end"/>
+      </w:r>
+      <w:r>
+        <w:rPr>
+          <w:rFonts w:ascii="Times New Roman" w:hAnsi="Times New Roman"/>
+          <w:sz w:val="24"/>
+          <w:szCs w:val="24"/>
+        </w:rPr>
+        <w:t xml:space="preserve"> It is important to remember, however, that sorption processes, as described here, may not be the dominant process. </w:t>
+      </w:r>
+      <w:r>
+        <w:rPr>
+          <w:rFonts w:ascii="Times New Roman" w:hAnsi="Times New Roman"/>
+          <w:sz w:val="24"/>
+          <w:szCs w:val="24"/>
+        </w:rPr>
+        <w:lastRenderedPageBreak/>
+        <w:t>A recent study of Ra pore water variability in a salt marsh found little correlation with salinity or redox state, instead finding that the major drivers for Ra isotope variation were related to hydrologic flushing.</w:t>
+      </w:r>
+      <w:r>
+        <w:rPr>
+          <w:rFonts w:ascii="Times New Roman" w:hAnsi="Times New Roman"/>
+          <w:sz w:val="24"/>
+          <w:szCs w:val="24"/>
+        </w:rPr>
+        <w:fldChar w:fldCharType="begin" w:fldLock="1"/>
+      </w:r>
+      <w:r>
+        <w:rPr>
+          <w:rFonts w:ascii="Times New Roman" w:hAnsi="Times New Roman"/>
+          <w:sz w:val="24"/>
+          <w:szCs w:val="24"/>
+        </w:rPr>
+        <w:instrText>ADDIN CSL_CITATION { "citationItems" : [ { "id" : "ITEM-1", "itemData" : { "DOI" : "10.1016/j.ecss.2015.06.005", "ISSN" : "02727714", "abstract" : "Radium isotopes (&lt;sup&gt;223&lt;/sup&gt;Ra, t&lt;inf&gt;1/2&lt;/inf&gt; = 11.4 d; &lt;sup&gt;224&lt;/sup&gt;Ra, t&lt;inf&gt;1/2&lt;/inf&gt; = 3.66 d; &lt;sup&gt;226&lt;/sup&gt;Ra, t&lt;inf&gt;1/2&lt;/inf&gt; = 1600 y; and &lt;sup&gt;228&lt;/sup&gt;Ra, t&lt;inf&gt;1/2&lt;/inf&gt; = 5.75 y) are considered excellent tracers of groundwater movement and discharge in coastal systems. However, spatial and temporal variability in porewater radium activity have raised questions about the accuracy of these tracers. To better understand the factors affecting radium variability in coastal systems, measurements of porewater and surface water radium activity were made at an island in North Inlet Salt Marsh in Georgetown, South Carolina, from November 2009 to February 2011. Water salinity, temperature, pH, and redox potential were also recorded, and sediment samples were collected for analysis of bulk &lt;sup&gt;228&lt;/sup&gt;Ra and &lt;sup&gt;226&lt;/sup&gt;Ra activity. Hydraulic head observations during 2007-2008 from piezometers on the island were used to generate independent estimates of groundwater fluxes.Porewater radium activities decreased with depth below the marsh surface and increased with distance from the creek banks. Salinity measurements were lower and redox potential higher near the marsh creeks. The stratigraphy of the island is typical of intertidal wetlands in the southeastern U.S., with a mud layer overlying a confined sandy aquifer; the observed patterns in porewater radium, salinity, and redox potential were consistent with (1) shorter porewater residence times in the permeable sand aquifer than in the low-permeability mud, (2) differences in grain size between the mud and sand, and (3) greater tidal exchange near the creeks. Temporal variations in porewater radium activity were not associated with salinity, pH, and redox potential although temperature provided significant control (P &lt; 0.05, r&lt;sup&gt;2&lt;/sup&gt; &lt; 0.47) over variations in &lt;sup&gt;228&lt;/sup&gt;Ra and &lt;sup&gt;226&lt;/sup&gt;Ra activity. Lower mean sea water levels resulted in greater calculated groundwater discharge and were also associated with lower average porewater &lt;sup&gt;224&lt;/sup&gt;Ra and &lt;sup&gt;223&lt;/sup&gt;Ra activity, in that groundwater discharge variations strongly affected short-lived radium activity at this site. The &lt;sup&gt;228&lt;/sup&gt;Ra/&lt;sup&gt;226&lt;/sup&gt;Ra activity ratios in the surface water and porewater signified that the confined aquifer, rather than the surficial mud, was the primary source of radium to the surface water. Our results highlight the importance of understanding the hydrology of any coastal system when i\u2026", "author" : [ { "dropping-particle" : "", "family" : "Hughes", "given" : "Andrea L H", "non-dropping-particle" : "", "parse-names" : false, "suffix" : "" }, { "dropping-particle" : "", "family" : "Wilson", "given" : "Alicia M.", "non-dropping-particle" : "", "parse-names" : false, "suffix" : "" }, { "dropping-particle" : "", "family" : "Moore", "given" : "Willard S.", "non-dropping-particle" : "", "parse-names" : false, "suffix" : "" } ], "container-title" : "Estuarine, Coastal and Shelf Science", "id" : "ITEM-1", "issued" : { "date-parts" : [ [ "2015" ] ] }, "page" : "94-104", "publisher" : "Elsevier Ltd", "title" : "Groundwater transport and radium variability in coastal porewaters", "type" : "article-journal", "volume" : "164" }, "uris" : [ "http://www.mendeley.com/documents/?uuid=7642f6d2-626c-4701-8599-37daf789664a" ] } ], "mendeley" : { "formattedCitation" : "&lt;sup&gt;36&lt;/sup&gt;", "plainTextFormattedCitation" : "36", "previouslyFormattedCitation" : "&lt;sup&gt;36&lt;/sup&gt;" }, "properties" : { "noteIndex" : 15 }, "schema" : "https://github.com/citation-style-language/schema/raw/master/csl-citation.json" }</w:instrText>
+      </w:r>
+      <w:r>
+        <w:rPr>
+          <w:rFonts w:ascii="Times New Roman" w:hAnsi="Times New Roman"/>
+          <w:sz w:val="24"/>
+          <w:szCs w:val="24"/>
+        </w:rPr>
+        <w:fldChar w:fldCharType="separate"/>
+      </w:r>
+      <w:r>
+        <w:rPr>
+          <w:rFonts w:ascii="Times New Roman" w:hAnsi="Times New Roman"/>
+          <w:noProof/>
+          <w:sz w:val="24"/>
+          <w:szCs w:val="24"/>
+          <w:vertAlign w:val="superscript"/>
+        </w:rPr>
+        <w:t>36</w:t>
+      </w:r>
+      <w:r>
+        <w:rPr>
+          <w:rFonts w:ascii="Times New Roman" w:hAnsi="Times New Roman"/>
+          <w:sz w:val="24"/>
+          <w:szCs w:val="24"/>
+        </w:rPr>
+        <w:fldChar w:fldCharType="end"/>
       </w:r>
       <w:r>
         <w:rPr>
@@ -10221,596 +10225,7 @@
           <w:sz w:val="24"/>
           <w:szCs w:val="24"/>
         </w:rPr>
-        <w:t xml:space="preserve">observed Ra </w:t>
-      </w:r>
-      <w:r>
-        <w:rPr>
-          <w:rFonts w:ascii="Times New Roman" w:hAnsi="Times New Roman"/>
-          <w:sz w:val="24"/>
-          <w:szCs w:val="24"/>
-        </w:rPr>
-        <w:t xml:space="preserve">sorption trends </w:t>
-      </w:r>
-      <w:r>
-        <w:rPr>
-          <w:rFonts w:ascii="Times New Roman" w:hAnsi="Times New Roman"/>
-          <w:sz w:val="24"/>
-          <w:szCs w:val="24"/>
-        </w:rPr>
-        <w:t xml:space="preserve">differently </w:t>
-      </w:r>
-      <w:r>
-        <w:rPr>
-          <w:rFonts w:ascii="Times New Roman" w:hAnsi="Times New Roman"/>
-          <w:sz w:val="24"/>
-          <w:szCs w:val="24"/>
-        </w:rPr>
-        <w:t>for each mineral</w:t>
-      </w:r>
-      <w:r>
-        <w:rPr>
-          <w:rFonts w:ascii="Times New Roman" w:hAnsi="Times New Roman"/>
-          <w:sz w:val="24"/>
-          <w:szCs w:val="24"/>
-        </w:rPr>
-        <w:t xml:space="preserve">, </w:t>
-      </w:r>
-      <w:r>
-        <w:rPr>
-          <w:rFonts w:ascii="Times New Roman" w:hAnsi="Times New Roman"/>
-          <w:sz w:val="24"/>
-          <w:szCs w:val="24"/>
-        </w:rPr>
-        <w:t xml:space="preserve">likely reflecting known or inferred mechanisms of Ra-solid association. For example, </w:t>
-      </w:r>
-      <w:r>
-        <w:rPr>
-          <w:rFonts w:ascii="Times New Roman" w:hAnsi="Times New Roman"/>
-          <w:sz w:val="24"/>
-          <w:szCs w:val="24"/>
-        </w:rPr>
-        <w:t xml:space="preserve">sodium </w:t>
-      </w:r>
-      <w:r>
-        <w:rPr>
-          <w:rFonts w:ascii="Times New Roman" w:hAnsi="Times New Roman"/>
-          <w:sz w:val="24"/>
-          <w:szCs w:val="24"/>
-        </w:rPr>
-        <w:t>montmorillonite retains more Ra than ferrihydrite under low-ionic strength and pH conditions, but this trend is reversed</w:t>
-      </w:r>
-      <w:r>
-        <w:rPr>
-          <w:rFonts w:ascii="Times New Roman" w:hAnsi="Times New Roman"/>
-          <w:sz w:val="24"/>
-          <w:szCs w:val="24"/>
-        </w:rPr>
-        <w:t xml:space="preserve"> with increased activity of divalent cations that compete with Ra for </w:t>
-      </w:r>
-      <w:r>
-        <w:rPr>
-          <w:rFonts w:ascii="Times New Roman" w:hAnsi="Times New Roman"/>
-          <w:sz w:val="24"/>
-          <w:szCs w:val="24"/>
-        </w:rPr>
-        <w:lastRenderedPageBreak/>
-        <w:t xml:space="preserve">interlayer sites through mass action (and </w:t>
-      </w:r>
-      <w:r>
-        <w:rPr>
-          <w:rFonts w:ascii="Times New Roman" w:hAnsi="Times New Roman"/>
-          <w:sz w:val="24"/>
-          <w:szCs w:val="24"/>
-        </w:rPr>
-        <w:t>greater</w:t>
-      </w:r>
-      <w:r>
-        <w:rPr>
-          <w:rFonts w:ascii="Times New Roman" w:hAnsi="Times New Roman"/>
-          <w:sz w:val="24"/>
-          <w:szCs w:val="24"/>
-        </w:rPr>
-        <w:t xml:space="preserve"> selectivity relative to monovalent cations)</w:t>
-      </w:r>
-      <w:r>
-        <w:rPr>
-          <w:rFonts w:ascii="Times New Roman" w:hAnsi="Times New Roman"/>
-          <w:sz w:val="24"/>
-          <w:szCs w:val="24"/>
-        </w:rPr>
-        <w:t xml:space="preserve"> compared to competition with Ra complexed with ferrihydrite surface sites</w:t>
-      </w:r>
-      <w:r>
-        <w:rPr>
-          <w:rFonts w:ascii="Times New Roman" w:hAnsi="Times New Roman"/>
-          <w:sz w:val="24"/>
-          <w:szCs w:val="24"/>
-        </w:rPr>
-        <w:t>.</w:t>
-      </w:r>
-      <w:r>
-        <w:rPr>
-          <w:rFonts w:ascii="Times New Roman" w:hAnsi="Times New Roman"/>
-          <w:sz w:val="24"/>
-          <w:szCs w:val="24"/>
-        </w:rPr>
-        <w:t xml:space="preserve">  </w:t>
-      </w:r>
-      <w:r>
-        <w:rPr>
-          <w:rFonts w:ascii="Times New Roman" w:hAnsi="Times New Roman"/>
-          <w:sz w:val="24"/>
-          <w:szCs w:val="24"/>
-        </w:rPr>
-        <w:t>These</w:t>
-      </w:r>
-      <w:r>
-        <w:rPr>
-          <w:rFonts w:ascii="Times New Roman" w:hAnsi="Times New Roman"/>
-          <w:sz w:val="24"/>
-          <w:szCs w:val="24"/>
-        </w:rPr>
-        <w:t xml:space="preserve"> mechanisms are partially validated through SCM, which </w:t>
-      </w:r>
-      <w:r>
-        <w:rPr>
-          <w:rFonts w:ascii="Times New Roman" w:hAnsi="Times New Roman"/>
-          <w:sz w:val="24"/>
-          <w:szCs w:val="24"/>
-        </w:rPr>
-        <w:t>are</w:t>
-      </w:r>
-      <w:r>
-        <w:rPr>
-          <w:rFonts w:ascii="Times New Roman" w:hAnsi="Times New Roman"/>
-          <w:sz w:val="24"/>
-          <w:szCs w:val="24"/>
-        </w:rPr>
-        <w:t xml:space="preserve"> used to success</w:t>
-      </w:r>
-      <w:r>
-        <w:rPr>
-          <w:rFonts w:ascii="Times New Roman" w:hAnsi="Times New Roman"/>
-          <w:sz w:val="24"/>
-          <w:szCs w:val="24"/>
-        </w:rPr>
-        <w:t>fully describe Ra sorption to iron</w:t>
-      </w:r>
-      <w:r>
-        <w:rPr>
-          <w:rFonts w:ascii="Times New Roman" w:hAnsi="Times New Roman"/>
-          <w:sz w:val="24"/>
-          <w:szCs w:val="24"/>
-        </w:rPr>
-        <w:t xml:space="preserve"> (</w:t>
-      </w:r>
-      <w:proofErr w:type="spellStart"/>
-      <w:r>
-        <w:rPr>
-          <w:rFonts w:ascii="Times New Roman" w:hAnsi="Times New Roman"/>
-          <w:sz w:val="24"/>
-          <w:szCs w:val="24"/>
-        </w:rPr>
-        <w:t>hydr</w:t>
-      </w:r>
-      <w:proofErr w:type="spellEnd"/>
-      <w:r>
-        <w:rPr>
-          <w:rFonts w:ascii="Times New Roman" w:hAnsi="Times New Roman"/>
-          <w:sz w:val="24"/>
-          <w:szCs w:val="24"/>
-        </w:rPr>
-        <w:t>)oxide surfaces and sodium montmorillonite edge and inter-layer sites</w:t>
-      </w:r>
-      <w:r>
-        <w:rPr>
-          <w:rFonts w:ascii="Times New Roman" w:hAnsi="Times New Roman"/>
-          <w:sz w:val="24"/>
-          <w:szCs w:val="24"/>
-        </w:rPr>
-        <w:t xml:space="preserve">, and </w:t>
-      </w:r>
-      <w:r>
-        <w:rPr>
-          <w:rFonts w:ascii="Times New Roman" w:hAnsi="Times New Roman"/>
-          <w:sz w:val="24"/>
-          <w:szCs w:val="24"/>
-        </w:rPr>
-        <w:t xml:space="preserve">which </w:t>
-      </w:r>
-      <w:r>
-        <w:rPr>
-          <w:rFonts w:ascii="Times New Roman" w:hAnsi="Times New Roman"/>
-          <w:sz w:val="24"/>
-          <w:szCs w:val="24"/>
-        </w:rPr>
-        <w:t xml:space="preserve">also provide a means to quantitatively compare Ra sorption between minerals across a range of geochemical conditions. However, </w:t>
-      </w:r>
-      <w:r>
-        <w:rPr>
-          <w:rFonts w:ascii="Times New Roman" w:hAnsi="Times New Roman"/>
-          <w:sz w:val="24"/>
-          <w:szCs w:val="24"/>
-        </w:rPr>
-        <w:t>discrepancies in Log K values obtained for Ra sorption under different solution conditions</w:t>
-      </w:r>
-      <w:r>
-        <w:rPr>
-          <w:rFonts w:ascii="Times New Roman" w:hAnsi="Times New Roman"/>
-          <w:sz w:val="24"/>
-          <w:szCs w:val="24"/>
-        </w:rPr>
-        <w:t>, and difficulties associated with modeling Ra sorption to pyrite</w:t>
-      </w:r>
-      <w:r>
-        <w:rPr>
-          <w:rFonts w:ascii="Times New Roman" w:hAnsi="Times New Roman"/>
-          <w:sz w:val="24"/>
-          <w:szCs w:val="24"/>
-        </w:rPr>
-        <w:t xml:space="preserve"> illustrate</w:t>
-      </w:r>
-      <w:r>
-        <w:rPr>
-          <w:rFonts w:ascii="Times New Roman" w:hAnsi="Times New Roman"/>
-          <w:sz w:val="24"/>
-          <w:szCs w:val="24"/>
-        </w:rPr>
-        <w:t xml:space="preserve"> that laboratory derived SCM reaction constants </w:t>
-      </w:r>
-      <w:r>
-        <w:rPr>
-          <w:rFonts w:ascii="Times New Roman" w:hAnsi="Times New Roman"/>
-          <w:sz w:val="24"/>
-          <w:szCs w:val="24"/>
-        </w:rPr>
-        <w:t>will not accurately</w:t>
-      </w:r>
-      <w:r>
-        <w:rPr>
-          <w:rFonts w:ascii="Times New Roman" w:hAnsi="Times New Roman"/>
-          <w:sz w:val="24"/>
-          <w:szCs w:val="24"/>
-        </w:rPr>
-        <w:t xml:space="preserve"> describe or</w:t>
-      </w:r>
-      <w:r>
-        <w:rPr>
-          <w:rFonts w:ascii="Times New Roman" w:hAnsi="Times New Roman"/>
-          <w:sz w:val="24"/>
-          <w:szCs w:val="24"/>
-        </w:rPr>
-        <w:t xml:space="preserve"> predict </w:t>
-      </w:r>
-      <w:r>
-        <w:rPr>
-          <w:rFonts w:ascii="Times New Roman" w:hAnsi="Times New Roman"/>
-          <w:sz w:val="24"/>
-          <w:szCs w:val="24"/>
-        </w:rPr>
-        <w:t xml:space="preserve">Ra sorption and </w:t>
-      </w:r>
-      <w:r>
-        <w:rPr>
-          <w:rFonts w:ascii="Times New Roman" w:hAnsi="Times New Roman"/>
-          <w:sz w:val="24"/>
-          <w:szCs w:val="24"/>
-        </w:rPr>
-        <w:t xml:space="preserve">reactive </w:t>
-      </w:r>
-      <w:r>
-        <w:rPr>
-          <w:rFonts w:ascii="Times New Roman" w:hAnsi="Times New Roman"/>
-          <w:sz w:val="24"/>
-          <w:szCs w:val="24"/>
-        </w:rPr>
-        <w:t>transport within (bio)geochemically complex systems</w:t>
-      </w:r>
-      <w:r>
-        <w:rPr>
-          <w:rFonts w:ascii="Times New Roman" w:hAnsi="Times New Roman"/>
-          <w:sz w:val="24"/>
-          <w:szCs w:val="24"/>
-        </w:rPr>
-        <w:t xml:space="preserve">. </w:t>
-      </w:r>
-      <w:r>
-        <w:rPr>
-          <w:rFonts w:ascii="Times New Roman" w:hAnsi="Times New Roman"/>
-          <w:sz w:val="24"/>
-          <w:szCs w:val="24"/>
-        </w:rPr>
-        <w:t xml:space="preserve">Additionally, </w:t>
-      </w:r>
-      <w:r>
-        <w:rPr>
-          <w:rFonts w:ascii="Times New Roman" w:hAnsi="Times New Roman"/>
-          <w:sz w:val="24"/>
-          <w:szCs w:val="24"/>
-        </w:rPr>
-        <w:t>only a limited number of studies describe and report selectivity coefficients and reaction constants for key competing cations (e.g. Na</w:t>
-      </w:r>
-      <w:r>
-        <w:rPr>
-          <w:rFonts w:ascii="Times New Roman" w:hAnsi="Times New Roman"/>
-          <w:sz w:val="24"/>
-          <w:szCs w:val="24"/>
-          <w:vertAlign w:val="superscript"/>
-        </w:rPr>
-        <w:t>+</w:t>
-      </w:r>
-      <w:r>
-        <w:rPr>
-          <w:rFonts w:ascii="Times New Roman" w:hAnsi="Times New Roman"/>
-          <w:sz w:val="24"/>
-          <w:szCs w:val="24"/>
-        </w:rPr>
-        <w:t>, Ca</w:t>
-      </w:r>
-      <w:r>
-        <w:rPr>
-          <w:rFonts w:ascii="Times New Roman" w:hAnsi="Times New Roman"/>
-          <w:sz w:val="24"/>
-          <w:szCs w:val="24"/>
-          <w:vertAlign w:val="superscript"/>
-        </w:rPr>
-        <w:t>2+</w:t>
-      </w:r>
-      <w:r>
-        <w:rPr>
-          <w:rFonts w:ascii="Times New Roman" w:hAnsi="Times New Roman"/>
-          <w:sz w:val="24"/>
-          <w:szCs w:val="24"/>
-        </w:rPr>
-        <w:t>) used to describe Ra sorption and transport using SCM</w:t>
-      </w:r>
-      <w:r>
-        <w:rPr>
-          <w:rFonts w:ascii="Times New Roman" w:hAnsi="Times New Roman"/>
-          <w:sz w:val="24"/>
-          <w:szCs w:val="24"/>
-        </w:rPr>
-        <w:t xml:space="preserve">. </w:t>
-      </w:r>
-      <w:r>
-        <w:rPr>
-          <w:rFonts w:ascii="Times New Roman" w:hAnsi="Times New Roman"/>
-          <w:sz w:val="24"/>
-          <w:szCs w:val="24"/>
-        </w:rPr>
-        <w:t>Further analytical investigation</w:t>
-      </w:r>
-      <w:r>
-        <w:rPr>
-          <w:rFonts w:ascii="Times New Roman" w:hAnsi="Times New Roman"/>
-          <w:sz w:val="24"/>
-          <w:szCs w:val="24"/>
-        </w:rPr>
-        <w:t xml:space="preserve"> of </w:t>
-      </w:r>
-      <w:r>
-        <w:rPr>
-          <w:rFonts w:ascii="Times New Roman" w:hAnsi="Times New Roman"/>
-          <w:sz w:val="24"/>
-          <w:szCs w:val="24"/>
-        </w:rPr>
-        <w:t>Ra interaction</w:t>
-      </w:r>
-      <w:r>
-        <w:rPr>
-          <w:rFonts w:ascii="Times New Roman" w:hAnsi="Times New Roman"/>
-          <w:sz w:val="24"/>
-          <w:szCs w:val="24"/>
-        </w:rPr>
-        <w:t>s</w:t>
-      </w:r>
-      <w:r>
-        <w:rPr>
-          <w:rFonts w:ascii="Times New Roman" w:hAnsi="Times New Roman"/>
-          <w:sz w:val="24"/>
-          <w:szCs w:val="24"/>
-        </w:rPr>
-        <w:t xml:space="preserve"> with mineral</w:t>
-      </w:r>
-      <w:r>
-        <w:rPr>
-          <w:rFonts w:ascii="Times New Roman" w:hAnsi="Times New Roman"/>
-          <w:sz w:val="24"/>
-          <w:szCs w:val="24"/>
-        </w:rPr>
-        <w:t>s and mineral</w:t>
-      </w:r>
-      <w:r>
-        <w:rPr>
-          <w:rFonts w:ascii="Times New Roman" w:hAnsi="Times New Roman"/>
-          <w:sz w:val="24"/>
-          <w:szCs w:val="24"/>
-        </w:rPr>
-        <w:t xml:space="preserve"> surfaces</w:t>
-      </w:r>
-      <w:r>
-        <w:rPr>
-          <w:rFonts w:ascii="Times New Roman" w:hAnsi="Times New Roman"/>
-          <w:sz w:val="24"/>
-          <w:szCs w:val="24"/>
-        </w:rPr>
-        <w:t xml:space="preserve"> </w:t>
-      </w:r>
-      <w:r>
-        <w:rPr>
-          <w:rFonts w:ascii="Times New Roman" w:hAnsi="Times New Roman"/>
-          <w:sz w:val="24"/>
-          <w:szCs w:val="24"/>
-        </w:rPr>
-        <w:t>is</w:t>
-      </w:r>
-      <w:r>
-        <w:rPr>
-          <w:rFonts w:ascii="Times New Roman" w:hAnsi="Times New Roman"/>
-          <w:sz w:val="24"/>
-          <w:szCs w:val="24"/>
-        </w:rPr>
-        <w:t xml:space="preserve"> therefore </w:t>
-      </w:r>
-      <w:r>
-        <w:rPr>
-          <w:rFonts w:ascii="Times New Roman" w:hAnsi="Times New Roman"/>
-          <w:sz w:val="24"/>
-          <w:szCs w:val="24"/>
-        </w:rPr>
-        <w:t>required to improve mechanistic descriptions used in modeling efforts</w:t>
-      </w:r>
-      <w:r>
-        <w:rPr>
-          <w:rFonts w:ascii="Times New Roman" w:hAnsi="Times New Roman"/>
-          <w:sz w:val="24"/>
-          <w:szCs w:val="24"/>
-        </w:rPr>
-        <w:t>,</w:t>
-      </w:r>
-      <w:r>
-        <w:rPr>
-          <w:rFonts w:ascii="Times New Roman" w:hAnsi="Times New Roman"/>
-          <w:sz w:val="24"/>
-          <w:szCs w:val="24"/>
-        </w:rPr>
-        <w:t xml:space="preserve"> </w:t>
-      </w:r>
-      <w:r>
-        <w:rPr>
-          <w:rFonts w:ascii="Times New Roman" w:hAnsi="Times New Roman"/>
-          <w:sz w:val="24"/>
-          <w:szCs w:val="24"/>
-        </w:rPr>
-        <w:t>particularly</w:t>
-      </w:r>
-      <w:r>
-        <w:rPr>
-          <w:rFonts w:ascii="Times New Roman" w:hAnsi="Times New Roman"/>
-          <w:sz w:val="24"/>
-          <w:szCs w:val="24"/>
-        </w:rPr>
-        <w:t xml:space="preserve"> those used</w:t>
-      </w:r>
-      <w:r>
-        <w:rPr>
-          <w:rFonts w:ascii="Times New Roman" w:hAnsi="Times New Roman"/>
-          <w:sz w:val="24"/>
-          <w:szCs w:val="24"/>
-        </w:rPr>
-        <w:t xml:space="preserve"> </w:t>
-      </w:r>
-      <w:r>
-        <w:rPr>
-          <w:rFonts w:ascii="Times New Roman" w:hAnsi="Times New Roman"/>
-          <w:sz w:val="24"/>
-          <w:szCs w:val="24"/>
-        </w:rPr>
-        <w:t xml:space="preserve">for describing </w:t>
-      </w:r>
-      <w:r>
-        <w:rPr>
-          <w:rFonts w:ascii="Times New Roman" w:hAnsi="Times New Roman"/>
-          <w:sz w:val="24"/>
-          <w:szCs w:val="24"/>
-        </w:rPr>
-        <w:t xml:space="preserve">Ra transport </w:t>
-      </w:r>
-      <w:r>
-        <w:rPr>
-          <w:rFonts w:ascii="Times New Roman" w:hAnsi="Times New Roman"/>
-          <w:sz w:val="24"/>
-          <w:szCs w:val="24"/>
-        </w:rPr>
-        <w:t xml:space="preserve">within soil and sedimentary systems </w:t>
-      </w:r>
-      <w:r>
-        <w:rPr>
-          <w:rFonts w:ascii="Times New Roman" w:hAnsi="Times New Roman"/>
-          <w:sz w:val="24"/>
-          <w:szCs w:val="24"/>
-        </w:rPr>
-        <w:t xml:space="preserve">with fluctuating </w:t>
-      </w:r>
-      <w:r>
-        <w:rPr>
-          <w:rFonts w:ascii="Times New Roman" w:hAnsi="Times New Roman"/>
-          <w:sz w:val="24"/>
-          <w:szCs w:val="24"/>
-        </w:rPr>
-        <w:t>geochemical conditions driven by tidal activity</w:t>
-      </w:r>
-      <w:r>
-        <w:rPr>
-          <w:rFonts w:ascii="Times New Roman" w:hAnsi="Times New Roman"/>
-          <w:sz w:val="24"/>
-          <w:szCs w:val="24"/>
-        </w:rPr>
-        <w:t>,</w:t>
-      </w:r>
-      <w:r>
-        <w:rPr>
-          <w:rFonts w:ascii="Times New Roman" w:hAnsi="Times New Roman"/>
-          <w:sz w:val="24"/>
-          <w:szCs w:val="24"/>
-        </w:rPr>
-        <w:t xml:space="preserve"> variable groundwater flow, and </w:t>
-      </w:r>
-      <w:r>
-        <w:rPr>
-          <w:rFonts w:ascii="Times New Roman" w:hAnsi="Times New Roman"/>
-          <w:sz w:val="24"/>
-          <w:szCs w:val="24"/>
-        </w:rPr>
-        <w:t xml:space="preserve">the industrial </w:t>
-      </w:r>
-      <w:r>
-        <w:rPr>
-          <w:rFonts w:ascii="Times New Roman" w:hAnsi="Times New Roman"/>
-          <w:sz w:val="24"/>
-          <w:szCs w:val="24"/>
-        </w:rPr>
-        <w:t xml:space="preserve">extraction and processing of deep groundwater </w:t>
-      </w:r>
-      <w:r>
-        <w:rPr>
-          <w:rFonts w:ascii="Times New Roman" w:hAnsi="Times New Roman"/>
-          <w:sz w:val="24"/>
-          <w:szCs w:val="24"/>
-        </w:rPr>
-        <w:t xml:space="preserve">generated </w:t>
-      </w:r>
-      <w:r>
-        <w:rPr>
-          <w:rFonts w:ascii="Times New Roman" w:hAnsi="Times New Roman"/>
-          <w:sz w:val="24"/>
-          <w:szCs w:val="24"/>
-        </w:rPr>
-        <w:t xml:space="preserve">from </w:t>
-      </w:r>
-      <w:r>
-        <w:rPr>
-          <w:rFonts w:ascii="Times New Roman" w:hAnsi="Times New Roman"/>
-          <w:sz w:val="24"/>
-          <w:szCs w:val="24"/>
-        </w:rPr>
-        <w:t xml:space="preserve">hydraulic fracturing </w:t>
-      </w:r>
-      <w:r>
-        <w:rPr>
-          <w:rFonts w:ascii="Times New Roman" w:hAnsi="Times New Roman"/>
-          <w:sz w:val="24"/>
-          <w:szCs w:val="24"/>
-        </w:rPr>
-        <w:t xml:space="preserve">and hydrocarbon extraction </w:t>
-      </w:r>
-      <w:r>
-        <w:rPr>
-          <w:rFonts w:ascii="Times New Roman" w:hAnsi="Times New Roman"/>
-          <w:sz w:val="24"/>
-          <w:szCs w:val="24"/>
-        </w:rPr>
-        <w:t xml:space="preserve">operations. </w:t>
+        <w:t>This is consistent with our findings here, as the high salinity of the porewater only varied a small amount, and which would result in minimal Ra sorption regardless of mineral phase, thus hydrologic flushing ought to dominate transport.</w:t>
       </w:r>
     </w:p>
     <w:p>
@@ -10818,21 +10233,294 @@
         <w:spacing w:line="480" w:lineRule="auto"/>
         <w:rPr>
           <w:rFonts w:ascii="Times New Roman" w:hAnsi="Times New Roman"/>
-          <w:b/>
-          <w:sz w:val="24"/>
-          <w:szCs w:val="24"/>
-          <w:u w:val="single"/>
+          <w:sz w:val="24"/>
+          <w:szCs w:val="24"/>
         </w:rPr>
       </w:pPr>
       <w:r>
         <w:rPr>
           <w:rFonts w:ascii="Times New Roman" w:hAnsi="Times New Roman"/>
-          <w:b/>
-          <w:sz w:val="24"/>
-          <w:szCs w:val="24"/>
-          <w:u w:val="single"/>
-        </w:rPr>
-        <w:t>Acknowledgements</w:t>
+          <w:sz w:val="24"/>
+          <w:szCs w:val="24"/>
+        </w:rPr>
+        <w:tab/>
+        <w:t xml:space="preserve">Ra sorption is </w:t>
+      </w:r>
+      <w:r>
+        <w:rPr>
+          <w:rFonts w:ascii="Times New Roman" w:hAnsi="Times New Roman"/>
+          <w:sz w:val="24"/>
+          <w:szCs w:val="24"/>
+        </w:rPr>
+        <w:t>also an important process related to</w:t>
+      </w:r>
+      <w:r>
+        <w:rPr>
+          <w:rFonts w:ascii="Times New Roman" w:hAnsi="Times New Roman"/>
+          <w:sz w:val="24"/>
+          <w:szCs w:val="24"/>
+        </w:rPr>
+        <w:t xml:space="preserve"> unconventional gas extraction, where</w:t>
+      </w:r>
+      <w:r>
+        <w:rPr>
+          <w:rFonts w:ascii="Times New Roman" w:hAnsi="Times New Roman"/>
+          <w:sz w:val="24"/>
+          <w:szCs w:val="24"/>
+        </w:rPr>
+        <w:t xml:space="preserve"> Ra naturally accumulates in the natural brines of tight shales that are rich in natural gas, and then can be released alongside produced water after fracturing fluid injection.</w:t>
+      </w:r>
+      <w:r>
+        <w:rPr>
+          <w:rFonts w:ascii="Times New Roman" w:hAnsi="Times New Roman"/>
+          <w:sz w:val="24"/>
+          <w:szCs w:val="24"/>
+        </w:rPr>
+        <w:fldChar w:fldCharType="begin" w:fldLock="1"/>
+      </w:r>
+      <w:r>
+        <w:rPr>
+          <w:rFonts w:ascii="Times New Roman" w:hAnsi="Times New Roman"/>
+          <w:sz w:val="24"/>
+          <w:szCs w:val="24"/>
+        </w:rPr>
+        <w:instrText>ADDIN CSL_CITATION { "citationItems" : [ { "id" : "ITEM-1", "itemData" : { "DOI" : "10.1021/es403852h", "ISBN" : "0013-936X", "ISSN" : "0013936X", "PMID" : "24367969", "abstract" : "Wastewaters generated during hydraulic fracturing of the Marcellus Shale typically contain high concentrations of salts, naturally occurring radioactive material (NORM), and metals, such as barium, that pose environmental and public health risks upon inadequate treatment and disposal. In addition, fresh water scarcity in dry regions or during periods of drought could limit shale gas development. This paper explores the possibility of using alternative water sources and their impact on NORM levels through blending acid mine drainage (AMD) effluent with recycled hydraulic fracturing flowback fluids (HFFFs). We conducted a series of laboratory experiments in which the chemistry and NORM of different mix proportions of AMD and HFFF were examined after reacting for 48 h. The experimental data combined with geochemical modeling and X-ray diffraction analysis suggest that several ions, including sulfate, iron, barium, strontium, and a large portion of radium (60?100%), precipitated into newly formed solids composed mainly of Sr barite within the first ?10 h of mixing. The results imply that blending AMD and HFFF could be an effective management practice for both remediation of the high NORM in the Marcellus HFFF wastewater and beneficial utilization of AMD that is currently contaminating waterways in northeastern U.S.A.", "author" : [ { "dropping-particle" : "", "family" : "Kondash", "given" : "Andrew J.", "non-dropping-particle" : "", "parse-names" : false, "suffix" : "" }, { "dropping-particle" : "", "family" : "Warner", "given" : "Nathaniel R.", "non-dropping-particle" : "", "parse-names" : false, "suffix" : "" }, { "dropping-particle" : "", "family" : "Lahav", "given" : "Ori", "non-dropping-particle" : "", "parse-names" : false, "suffix" : "" }, { "dropping-particle" : "", "family" : "Vengosh", "given" : "Avner", "non-dropping-particle" : "", "parse-names" : false, "suffix" : "" } ], "container-title" : "Environmental Science and Technology", "id" : "ITEM-1", "issue" : "2", "issued" : { "date-parts" : [ [ "2014" ] ] }, "page" : "1334-1342", "title" : "Radium and barium removal through blending hydraulic fracturing fluids with acid mine drainage", "type" : "article-journal", "volume" : "48" }, "uris" : [ "http://www.mendeley.com/documents/?uuid=68ba728a-329d-45e3-b38a-fe7e886af31e" ] }, { "id" : "ITEM-2", "itemData" : { "DOI" : "10.1021/es405118y", "ISSN" : "1520-5851", "PMID" : "24606408", "abstract" : "The rapid rise of shale gas development through horizontal drilling and high volume hydraulic fracturing has expanded the extraction of hydrocarbon resources in the U.S. The rise of shale gas development has triggered an intense public debate regarding the potential environmental and human health effects from hydraulic fracturing. This paper provides a critical review of the potential risks that shale gas operations pose to water resources, with an emphasis on case studies mostly from the U.S. Four potential risks for water resources are identified: (1) the contamination of shallow aquifers with fugitive hydrocarbon gases (i.e., stray gas contamination), which can also potentially lead to the salinization of shallow groundwater through leaking natural gas wells and subsurface flow; (2) the contamination of surface water and shallow groundwater from spills, leaks, and/or the disposal of inadequately treated shale gas wastewater; (3) the accumulation of toxic and radioactive elements in soil or stream sediments near disposal or spill sites; and (4) the overextraction of water resources for high-volume hydraulic fracturing that could induce water shortages or conflicts with other water users, particularly in water-scarce areas. Analysis of published data (through January 2014) reveals evidence for stray gas contamination, surface water impacts in areas of intensive shale gas development, and the accumulation of radium isotopes in some disposal and spill sites. The direct contamination of shallow groundwater from hydraulic fracturing fluids and deep formation waters by hydraulic fracturing itself, however, remains controversial.", "author" : [ { "dropping-particle" : "", "family" : "Vengosh", "given" : "Avner", "non-dropping-particle" : "", "parse-names" : false, "suffix" : "" }, { "dropping-particle" : "", "family" : "Jackson", "given" : "Robert B", "non-dropping-particle" : "", "parse-names" : false, "suffix" : "" }, { "dropping-particle" : "", "family" : "Warner", "given" : "Nathaniel", "non-dropping-particle" : "", "parse-names" : false, "suffix" : "" }, { "dropping-particle" : "", "family" : "Darrah", "given" : "Thomas H", "non-dropping-particle" : "", "parse-names" : false, "suffix" : "" }, { "dropping-particle" : "", "family" : "Kondash", "given" : "Andrew", "non-dropping-particle" : "", "parse-names" : false, "suffix" : "" } ], "container-title" : "Environmental science &amp; technology", "id" : "ITEM-2", "issue" : "15", "issued" : { "date-parts" : [ [ "2014", "3", "5" ] ] }, "page" : "8334-8348", "title" : "A Critical Review of the Risks to Water Resources from Unconventional Shale Gas Development and Hydraulic Fracturing in the United States", "type" : "article-journal", "volume" : "48" }, "uris" : [ "http://www.mendeley.com/documents/?uuid=85ea7da6-f587-4def-8a0b-63540186aaa5" ] }, { "id" : "ITEM-3", "itemData" : { "author" : [ { "dropping-particle" : "", "family" : "Rowan", "given" : "E.L.", "non-dropping-particle" : "", "parse-names" : false, "suffix" : "" }, { "dropping-particle" : "", "family" : "Engle", "given" : "M.A.", "non-dropping-particle" : "", "parse-names" : false, "suffix" : "" }, { "dropping-particle" : "", "family" : "Kirby", "given" : "C.S.", "non-dropping-particle" : "", "parse-names" : false, "suffix" : "" }, { "dropping-particle" : "", "family" : "Kraemer", "given" : "T.F.", "non-dropping-particle" : "", "parse-names" : false, "suffix" : "" } ], "id" : "ITEM-3", "issued" : { "date-parts" : [ [ "2011" ] ] }, "number-of-pages" : "31", "title" : "Radium Content of Oil- and Gas-Field Produced Waters in the Northern Appalachian Basin (USA):", "type" : "report" }, "uris" : [ "http://www.mendeley.com/documents/?uuid=887b802a-34d4-4ac6-b77f-20af0ccf878a" ] } ], "mendeley" : { "formattedCitation" : "&lt;sup&gt;40\u201342&lt;/sup&gt;", "plainTextFormattedCitation" : "40\u201342", "previouslyFormattedCitation" : "&lt;sup&gt;40\u201342&lt;/sup&gt;" }, "properties" : { "noteIndex" : 15 }, "schema" : "https://github.com/citation-style-language/schema/raw/master/csl-citation.json" }</w:instrText>
+      </w:r>
+      <w:r>
+        <w:rPr>
+          <w:rFonts w:ascii="Times New Roman" w:hAnsi="Times New Roman"/>
+          <w:sz w:val="24"/>
+          <w:szCs w:val="24"/>
+        </w:rPr>
+        <w:fldChar w:fldCharType="separate"/>
+      </w:r>
+      <w:r>
+        <w:rPr>
+          <w:rFonts w:ascii="Times New Roman" w:hAnsi="Times New Roman"/>
+          <w:noProof/>
+          <w:sz w:val="24"/>
+          <w:szCs w:val="24"/>
+          <w:vertAlign w:val="superscript"/>
+        </w:rPr>
+        <w:t>40–42</w:t>
+      </w:r>
+      <w:r>
+        <w:rPr>
+          <w:rFonts w:ascii="Times New Roman" w:hAnsi="Times New Roman"/>
+          <w:sz w:val="24"/>
+          <w:szCs w:val="24"/>
+        </w:rPr>
+        <w:fldChar w:fldCharType="end"/>
+      </w:r>
+      <w:r>
+        <w:rPr>
+          <w:rFonts w:ascii="Times New Roman" w:hAnsi="Times New Roman"/>
+          <w:sz w:val="24"/>
+          <w:szCs w:val="24"/>
+        </w:rPr>
+        <w:t xml:space="preserve"> While the injected fluid typically does not include Ra isotopes, produced waters that are mixes of the injected fluid and the formation brine do contain appreciable amounts of Ra</w:t>
+      </w:r>
+      <w:r>
+        <w:rPr>
+          <w:rFonts w:ascii="Times New Roman" w:hAnsi="Times New Roman"/>
+          <w:sz w:val="24"/>
+          <w:szCs w:val="24"/>
+        </w:rPr>
+        <w:t xml:space="preserve"> (~0.1-100 </w:t>
+      </w:r>
+      <w:proofErr w:type="spellStart"/>
+      <w:r>
+        <w:rPr>
+          <w:rFonts w:ascii="Times New Roman" w:hAnsi="Times New Roman"/>
+          <w:sz w:val="24"/>
+          <w:szCs w:val="24"/>
+        </w:rPr>
+        <w:t>Bq</w:t>
+      </w:r>
+      <w:proofErr w:type="spellEnd"/>
+      <w:r>
+        <w:rPr>
+          <w:rFonts w:ascii="Times New Roman" w:hAnsi="Times New Roman"/>
+          <w:sz w:val="24"/>
+          <w:szCs w:val="24"/>
+        </w:rPr>
+        <w:t>/L).</w:t>
+      </w:r>
+      <w:r>
+        <w:rPr>
+          <w:rFonts w:ascii="Times New Roman" w:hAnsi="Times New Roman"/>
+          <w:sz w:val="24"/>
+          <w:szCs w:val="24"/>
+        </w:rPr>
+        <w:fldChar w:fldCharType="begin" w:fldLock="1"/>
+      </w:r>
+      <w:r>
+        <w:rPr>
+          <w:rFonts w:ascii="Times New Roman" w:hAnsi="Times New Roman"/>
+          <w:sz w:val="24"/>
+          <w:szCs w:val="24"/>
+        </w:rPr>
+        <w:instrText>ADDIN CSL_CITATION { "citationItems" : [ { "id" : "ITEM-1", "itemData" : { "DOI" : "10.1021/es402165b", "ISBN" : "1520-5851 (Electronic)\\r0013-936X (Linking)", "ISSN" : "0013936X", "PMID" : "24087919", "abstract" : "The safe disposal of liquid wastes associated with oil and gas production in the United States is a major challenge given their large volumes and typically high levels of contaminants. In Pennsylvania, oil and gas wastewater is sometimes treated at brine treatment facilities and discharged to local streams. This study examined the water quality and isotopic compositions of discharged effluents, surface waters, and stream sediments associated with a treatment facility site in western Pennsylvania. The elevated levels of chloride and bromide, combined with the strontium, radium, oxygen, and hydrogen isotopic compositions of the effluents reflect the composition of Marcellus Shale produced waters. The discharge of the effluent from the treatment facility increased downstream concentrations of chloride and bromide above background levels. Barium and radium were substantially (&gt;90%) reduced in the treated effluents compared to concentrations in Marcellus Shale produced waters. Nonetheless, (226)Ra levels in stream sediments (544-8759 Bq/kg) at the point of discharge were ~200 times greater than upstream and background sediments (22-44 Bq/kg) and above radioactive waste disposal threshold regulations, posing potential environmental risks of radium bioaccumulation in localized areas of shale gas wastewater disposal.", "author" : [ { "dropping-particle" : "", "family" : "Warner", "given" : "Nathaniel R.", "non-dropping-particle" : "", "parse-names" : false, "suffix" : "" }, { "dropping-particle" : "", "family" : "Christie", "given" : "Cidney a.", "non-dropping-particle" : "", "parse-names" : false, "suffix" : "" }, { "dropping-particle" : "", "family" : "Jackson", "given" : "Robert B.", "non-dropping-particle" : "", "parse-names" : false, "suffix" : "" }, { "dropping-particle" : "", "family" : "Vengosh", "given" : "Avner", "non-dropping-particle" : "", "parse-names" : false, "suffix" : "" } ], "container-title" : "Environmental Science and Technology", "id" : "ITEM-1", "issued" : { "date-parts" : [ [ "2013" ] ] }, "page" : "11849-11857", "title" : "Impacts of shale gas wastewater disposal on water quality in Western Pennsylvania", "type" : "article-journal", "volume" : "47" }, "uris" : [ "http://www.mendeley.com/documents/?uuid=ea81c248-6125-4f20-ab46-74a939e10564" ] }, { "id" : "ITEM-2", "itemData" : { "author" : [ { "dropping-particle" : "", "family" : "Rowan", "given" : "E.L.", "non-dropping-particle" : "", "parse-names" : false, "suffix" : "" }, { "dropping-particle" : "", "family" : "Engle", "given" : "M.A.", "non-dropping-particle" : "", "parse-names" : false, "suffix" : "" }, { "dropping-particle" : "", "family" : "Kirby", "given" : "C.S.", "non-dropping-particle" : "", "parse-names" : false, "suffix" : "" }, { "dropping-particle" : "", "family" : "Kraemer", "given" : "T.F.", "non-dropping-particle" : "", "parse-names" : false, "suffix" : "" } ], "id" : "ITEM-2", "issued" : { "date-parts" : [ [ "2011" ] ] }, "number-of-pages" : "31", "title" : "Radium Content of Oil- and Gas-Field Produced Waters in the Northern Appalachian Basin (USA):", "type" : "report" }, "uris" : [ "http://www.mendeley.com/documents/?uuid=887b802a-34d4-4ac6-b77f-20af0ccf878a" ] } ], "mendeley" : { "formattedCitation" : "&lt;sup&gt;42,43&lt;/sup&gt;", "plainTextFormattedCitation" : "42,43", "previouslyFormattedCitation" : "&lt;sup&gt;42,43&lt;/sup&gt;" }, "properties" : { "noteIndex" : 15 }, "schema" : "https://github.com/citation-style-language/schema/raw/master/csl-citation.json" }</w:instrText>
+      </w:r>
+      <w:r>
+        <w:rPr>
+          <w:rFonts w:ascii="Times New Roman" w:hAnsi="Times New Roman"/>
+          <w:sz w:val="24"/>
+          <w:szCs w:val="24"/>
+        </w:rPr>
+        <w:fldChar w:fldCharType="separate"/>
+      </w:r>
+      <w:r>
+        <w:rPr>
+          <w:rFonts w:ascii="Times New Roman" w:hAnsi="Times New Roman"/>
+          <w:noProof/>
+          <w:sz w:val="24"/>
+          <w:szCs w:val="24"/>
+          <w:vertAlign w:val="superscript"/>
+        </w:rPr>
+        <w:t>42,43</w:t>
+      </w:r>
+      <w:r>
+        <w:rPr>
+          <w:rFonts w:ascii="Times New Roman" w:hAnsi="Times New Roman"/>
+          <w:sz w:val="24"/>
+          <w:szCs w:val="24"/>
+        </w:rPr>
+        <w:fldChar w:fldCharType="end"/>
+      </w:r>
+      <w:r>
+        <w:rPr>
+          <w:rFonts w:ascii="Times New Roman" w:hAnsi="Times New Roman"/>
+          <w:sz w:val="24"/>
+          <w:szCs w:val="24"/>
+        </w:rPr>
+        <w:t xml:space="preserve"> Typical formation brines are extremely saline,</w:t>
+      </w:r>
+      <w:r>
+        <w:rPr>
+          <w:rFonts w:ascii="Times New Roman" w:hAnsi="Times New Roman"/>
+          <w:sz w:val="24"/>
+          <w:szCs w:val="24"/>
+        </w:rPr>
+        <w:t xml:space="preserve"> often</w:t>
+      </w:r>
+      <w:r>
+        <w:rPr>
+          <w:rFonts w:ascii="Times New Roman" w:hAnsi="Times New Roman"/>
+          <w:sz w:val="24"/>
+          <w:szCs w:val="24"/>
+        </w:rPr>
+        <w:t xml:space="preserve"> more so than even seawater, thus these Ra concentrations are expected to reflect the balance of Ra production by alpha recoil, balanced by radioactive decay. However, the mixing of low salinity, </w:t>
+      </w:r>
+      <w:proofErr w:type="spellStart"/>
+      <w:r>
+        <w:rPr>
+          <w:rFonts w:ascii="Times New Roman" w:hAnsi="Times New Roman"/>
+          <w:sz w:val="24"/>
+          <w:szCs w:val="24"/>
+        </w:rPr>
+        <w:t>oxic</w:t>
+      </w:r>
+      <w:proofErr w:type="spellEnd"/>
+      <w:r>
+        <w:rPr>
+          <w:rFonts w:ascii="Times New Roman" w:hAnsi="Times New Roman"/>
+          <w:sz w:val="24"/>
+          <w:szCs w:val="24"/>
+        </w:rPr>
+        <w:t xml:space="preserve"> solutions (</w:t>
+      </w:r>
+      <w:proofErr w:type="spellStart"/>
+      <w:r>
+        <w:rPr>
+          <w:rFonts w:ascii="Times New Roman" w:hAnsi="Times New Roman"/>
+          <w:sz w:val="24"/>
+          <w:szCs w:val="24"/>
+        </w:rPr>
+        <w:t>ie</w:t>
+      </w:r>
+      <w:proofErr w:type="spellEnd"/>
+      <w:r>
+        <w:rPr>
+          <w:rFonts w:ascii="Times New Roman" w:hAnsi="Times New Roman"/>
+          <w:sz w:val="24"/>
+          <w:szCs w:val="24"/>
+        </w:rPr>
+        <w:t>, hydraulic fracturing fluid) could serve to oxidize reduced mineral phases, and reduce</w:t>
+      </w:r>
+      <w:r>
+        <w:rPr>
+          <w:rFonts w:ascii="Times New Roman" w:hAnsi="Times New Roman"/>
+          <w:sz w:val="24"/>
+          <w:szCs w:val="24"/>
+        </w:rPr>
+        <w:t xml:space="preserve"> the formation salinity, thus resulting in the retention of Ra on shale formation surfaces. However, the experimental conditions, especially temperature and pressure, studied here are significantly different from formation brin</w:t>
+      </w:r>
+      <w:r>
+        <w:rPr>
+          <w:rFonts w:ascii="Times New Roman" w:hAnsi="Times New Roman"/>
+          <w:sz w:val="24"/>
+          <w:szCs w:val="24"/>
+        </w:rPr>
+        <w:t>es. A second, related scenario is the use of Ra isotopes as markers for contamination associated with unconventional gas development, as the Ra isotopic ratios of the formation brines are typically different from shallow groundwater.</w:t>
+      </w:r>
+      <w:r>
+        <w:rPr>
+          <w:rFonts w:ascii="Times New Roman" w:hAnsi="Times New Roman"/>
+          <w:sz w:val="24"/>
+          <w:szCs w:val="24"/>
+        </w:rPr>
+        <w:fldChar w:fldCharType="begin" w:fldLock="1"/>
+      </w:r>
+      <w:r>
+        <w:rPr>
+          <w:rFonts w:ascii="Times New Roman" w:hAnsi="Times New Roman"/>
+          <w:sz w:val="24"/>
+          <w:szCs w:val="24"/>
+        </w:rPr>
+        <w:instrText>ADDIN CSL_CITATION { "citationItems" : [ { "id" : "ITEM-1", "itemData" : { "DOI" : "10.1016/j.apgeochem.2013.04.013", "ISSN" : "08832927", "author" : [ { "dropping-particle" : "", "family" : "Warner", "given" : "Nathaniel R.", "non-dropping-particle" : "", "parse-names" : false, "suffix" : "" }, { "dropping-particle" : "", "family" : "Kresse", "given" : "Timothy M.", "non-dropping-particle" : "", "parse-names" : false, "suffix" : "" }, { "dropping-particle" : "", "family" : "Hays", "given" : "Phillip D.", "non-dropping-particle" : "", "parse-names" : false, "suffix" : "" }, { "dropping-particle" : "", "family" : "Down", "given" : "Adrian", "non-dropping-particle" : "", "parse-names" : false, "suffix" : "" }, { "dropping-particle" : "", "family" : "Karr", "given" : "Jonathan D.", "non-dropping-particle" : "", "parse-names" : false, "suffix" : "" }, { "dropping-particle" : "", "family" : "Jackson", "given" : "Robert B.", "non-dropping-particle" : "", "parse-names" : false, "suffix" : "" }, { "dropping-particle" : "", "family" : "Vengosh", "given" : "Avner", "non-dropping-particle" : "", "parse-names" : false, "suffix" : "" } ], "container-title" : "Applied Geochemistry", "id" : "ITEM-1", "issued" : { "date-parts" : [ [ "2013", "8" ] ] }, "page" : "207-220", "publisher" : "Elsevier Ltd", "title" : "Geochemical and isotopic variations in shallow groundwater in areas of the Fayetteville Shale development, north-central Arkansas", "type" : "article-journal", "volume" : "35" }, "uris" : [ "http://www.mendeley.com/documents/?uuid=c3165a65-3bc1-4d9f-b6ab-d87ad4ad9c62" ] }, { "id" : "ITEM-2", "itemData" : { "DOI" : "10.1021/acs.estlett.6b00118", "ISBN" : "9196818050", "ISSN" : "2328-8930", "abstract" : "Spills from oil and gas operations can contaminate water resources, sediment, and soil, but in many cases, information about spill sources and environmental impacts is not available. Here we present age dating methods to estimate the time since the accumulation of radium in impacted soils and sediments from oil and gas wastewater spills. The retention of unsupported 226Ra and 228Ra from spill water to soil and sediment and the ingrowth of Ra progeny result in three independent age dating methods using the 228Th/228Ra, 210Pb/226Ra, and 228Ra/226Ra activity ratios. We tested the 228Th/228Ra method on spill sites in North Dakota and West Virginia, where the dates of the spills are known. The 228Th/228Ra method yields ages similar to the documented spill ages and can reveal the initial 228Ra/226Ra ratios of the spill waters, validating the notion that Ra isotopes and their decay products in contaminated soils and sediments can reveal the ages and origins of spills.", "author" : [ { "dropping-particle" : "", "family" : "Lauer", "given" : "Nancy", "non-dropping-particle" : "", "parse-names" : false, "suffix" : "" }, { "dropping-particle" : "", "family" : "Vengosh", "given" : "Avner", "non-dropping-particle" : "", "parse-names" : false, "suffix" : "" } ], "container-title" : "Environmental Science &amp; Technology Letters", "id" : "ITEM-2", "issue" : "5", "issued" : { "date-parts" : [ [ "2016" ] ] }, "page" : "acs.estlett.6b00118", "title" : "Age Dating Oil and Gas Wastewater Spills Using Radium Isotopes and Their Decay Products in Impacted Soil and Sediment", "type" : "article-journal", "volume" : "3" }, "uris" : [ "http://www.mendeley.com/documents/?uuid=5bafe14d-919b-4f9e-b9f4-b6aa34230bfe" ] } ], "mendeley" : { "formattedCitation" : "&lt;sup&gt;44,45&lt;/sup&gt;", "plainTextFormattedCitation" : "44,45", "previouslyFormattedCitation" : "&lt;sup&gt;44,45&lt;/sup&gt;" }, "properties" : { "noteIndex" : 15 }, "schema" : "https://github.com/citation-style-language/schema/raw/master/csl-citation.json" }</w:instrText>
+      </w:r>
+      <w:r>
+        <w:rPr>
+          <w:rFonts w:ascii="Times New Roman" w:hAnsi="Times New Roman"/>
+          <w:sz w:val="24"/>
+          <w:szCs w:val="24"/>
+        </w:rPr>
+        <w:fldChar w:fldCharType="separate"/>
+      </w:r>
+      <w:r>
+        <w:rPr>
+          <w:rFonts w:ascii="Times New Roman" w:hAnsi="Times New Roman"/>
+          <w:noProof/>
+          <w:sz w:val="24"/>
+          <w:szCs w:val="24"/>
+          <w:vertAlign w:val="superscript"/>
+        </w:rPr>
+        <w:t>44,45</w:t>
+      </w:r>
+      <w:r>
+        <w:rPr>
+          <w:rFonts w:ascii="Times New Roman" w:hAnsi="Times New Roman"/>
+          <w:sz w:val="24"/>
+          <w:szCs w:val="24"/>
+        </w:rPr>
+        <w:fldChar w:fldCharType="end"/>
+      </w:r>
+      <w:r>
+        <w:rPr>
+          <w:rFonts w:ascii="Times New Roman" w:hAnsi="Times New Roman"/>
+          <w:sz w:val="24"/>
+          <w:szCs w:val="24"/>
+        </w:rPr>
+        <w:t xml:space="preserve"> While a promising method that follows the use of Ra isotopes to predict SGD fluxes, this is still faces many of the same issues that the </w:t>
+      </w:r>
+      <w:r>
+        <w:rPr>
+          <w:rFonts w:ascii="Times New Roman" w:hAnsi="Times New Roman"/>
+          <w:sz w:val="24"/>
+          <w:szCs w:val="24"/>
+        </w:rPr>
+        <w:t>prediction of SGD does.</w:t>
       </w:r>
     </w:p>
     <w:p>
@@ -10850,6 +10538,64 @@
           <w:sz w:val="24"/>
           <w:szCs w:val="24"/>
         </w:rPr>
+        <w:tab/>
+        <w:t xml:space="preserve">These scenarios and the results here highlight that further work is needed to constrain how Ra sorption will influence the natural variability of Ra in the environment, as well as the </w:t>
+      </w:r>
+      <w:r>
+        <w:rPr>
+          <w:rFonts w:ascii="Times New Roman" w:hAnsi="Times New Roman"/>
+          <w:sz w:val="24"/>
+          <w:szCs w:val="24"/>
+        </w:rPr>
+        <w:lastRenderedPageBreak/>
+        <w:t>mineral specific mechanisms that control Ra sorption</w:t>
+      </w:r>
+      <w:r>
+        <w:rPr>
+          <w:rFonts w:ascii="Times New Roman" w:hAnsi="Times New Roman"/>
+          <w:sz w:val="24"/>
+          <w:szCs w:val="24"/>
+        </w:rPr>
+        <w:t>. While the use of relatively simple SCMs has broadly constrained possible mechanisms, further investigation is needed to probe the role competing cations will play on these minerals. Lastly, while this work adds to the base of knowledge on processes that control Ra fate in the environment, future work must integrate these single process focused works into a more comprehensive model that can be used to not only interpret Ra variability in a natural environment, but also predict Ra fate.</w:t>
+      </w:r>
+    </w:p>
+    <w:p>
+      <w:pPr>
+        <w:spacing w:line="480" w:lineRule="auto"/>
+        <w:rPr>
+          <w:rFonts w:ascii="Times New Roman" w:hAnsi="Times New Roman"/>
+          <w:b/>
+          <w:sz w:val="24"/>
+          <w:szCs w:val="24"/>
+          <w:u w:val="single"/>
+        </w:rPr>
+      </w:pPr>
+      <w:r>
+        <w:rPr>
+          <w:rFonts w:ascii="Times New Roman" w:hAnsi="Times New Roman"/>
+          <w:b/>
+          <w:sz w:val="24"/>
+          <w:szCs w:val="24"/>
+          <w:u w:val="single"/>
+        </w:rPr>
+        <w:t>Acknowledgements</w:t>
+      </w:r>
+    </w:p>
+    <w:p>
+      <w:pPr>
+        <w:spacing w:line="480" w:lineRule="auto"/>
+        <w:rPr>
+          <w:rFonts w:ascii="Times New Roman" w:hAnsi="Times New Roman"/>
+          <w:sz w:val="24"/>
+          <w:szCs w:val="24"/>
+        </w:rPr>
+      </w:pPr>
+      <w:r>
+        <w:rPr>
+          <w:rFonts w:ascii="Times New Roman" w:hAnsi="Times New Roman"/>
+          <w:sz w:val="24"/>
+          <w:szCs w:val="24"/>
+        </w:rPr>
         <w:t xml:space="preserve">The authors thank Mitch </w:t>
       </w:r>
       <w:proofErr w:type="spellStart"/>
@@ -10903,16 +10649,7 @@
           <w:sz w:val="24"/>
           <w:szCs w:val="24"/>
         </w:rPr>
-        <w:t xml:space="preserve"> of the Kim Lab (Chapman University) for performing BET analysis. </w:t>
-      </w:r>
-      <w:r>
-        <w:rPr>
-          <w:rFonts w:ascii="Times New Roman" w:hAnsi="Times New Roman"/>
-          <w:sz w:val="24"/>
-          <w:szCs w:val="24"/>
-        </w:rPr>
-        <w:lastRenderedPageBreak/>
-        <w:t>This work was partially supported by the MIT energy initiative (MITEI).  The authors declare no competing financial interest.</w:t>
+        <w:t xml:space="preserve"> of the Kim Lab (Chapman University) for performing BET analysis. This work was partially supported by the MIT energy initiative (MITEI).  The authors declare no competing financial interest.</w:t>
       </w:r>
     </w:p>
     <w:p>
@@ -16812,6 +16549,7 @@
           <w:rFonts w:ascii="Times New Roman" w:hAnsi="Times New Roman"/>
           <w:noProof/>
           <w:sz w:val="24"/>
+          <w:szCs w:val="24"/>
         </w:rPr>
       </w:pPr>
       <w:r>
@@ -16892,6 +16630,916 @@
           <w:szCs w:val="24"/>
         </w:rPr>
         <w:t xml:space="preserve"> (3), 449–455 DOI: 10.1007/s10967-009-0030-x.</w:t>
+      </w:r>
+    </w:p>
+    <w:p>
+      <w:pPr>
+        <w:widowControl w:val="0"/>
+        <w:autoSpaceDE w:val="0"/>
+        <w:autoSpaceDN w:val="0"/>
+        <w:adjustRightInd w:val="0"/>
+        <w:spacing w:line="240" w:lineRule="auto"/>
+        <w:ind w:left="640" w:hanging="640"/>
+        <w:rPr>
+          <w:rFonts w:ascii="Times New Roman" w:hAnsi="Times New Roman"/>
+          <w:noProof/>
+          <w:sz w:val="24"/>
+          <w:szCs w:val="24"/>
+        </w:rPr>
+      </w:pPr>
+      <w:r>
+        <w:rPr>
+          <w:rFonts w:ascii="Times New Roman" w:hAnsi="Times New Roman"/>
+          <w:noProof/>
+          <w:sz w:val="24"/>
+          <w:szCs w:val="24"/>
+        </w:rPr>
+        <w:t xml:space="preserve">(36) </w:t>
+      </w:r>
+      <w:r>
+        <w:rPr>
+          <w:rFonts w:ascii="Times New Roman" w:hAnsi="Times New Roman"/>
+          <w:noProof/>
+          <w:sz w:val="24"/>
+          <w:szCs w:val="24"/>
+        </w:rPr>
+        <w:tab/>
+        <w:t xml:space="preserve">Hughes, A. L. H.; Wilson, A. M.; Moore, W. S. Groundwater transport and radium variability in coastal porewaters. </w:t>
+      </w:r>
+      <w:r>
+        <w:rPr>
+          <w:rFonts w:ascii="Times New Roman" w:hAnsi="Times New Roman"/>
+          <w:i/>
+          <w:iCs/>
+          <w:noProof/>
+          <w:sz w:val="24"/>
+          <w:szCs w:val="24"/>
+        </w:rPr>
+        <w:t>Estuar. Coast. Shelf Sci.</w:t>
+      </w:r>
+      <w:r>
+        <w:rPr>
+          <w:rFonts w:ascii="Times New Roman" w:hAnsi="Times New Roman"/>
+          <w:noProof/>
+          <w:sz w:val="24"/>
+          <w:szCs w:val="24"/>
+        </w:rPr>
+        <w:t xml:space="preserve"> </w:t>
+      </w:r>
+      <w:r>
+        <w:rPr>
+          <w:rFonts w:ascii="Times New Roman" w:hAnsi="Times New Roman"/>
+          <w:b/>
+          <w:bCs/>
+          <w:noProof/>
+          <w:sz w:val="24"/>
+          <w:szCs w:val="24"/>
+        </w:rPr>
+        <w:t>2015</w:t>
+      </w:r>
+      <w:r>
+        <w:rPr>
+          <w:rFonts w:ascii="Times New Roman" w:hAnsi="Times New Roman"/>
+          <w:noProof/>
+          <w:sz w:val="24"/>
+          <w:szCs w:val="24"/>
+        </w:rPr>
+        <w:t xml:space="preserve">, </w:t>
+      </w:r>
+      <w:r>
+        <w:rPr>
+          <w:rFonts w:ascii="Times New Roman" w:hAnsi="Times New Roman"/>
+          <w:i/>
+          <w:iCs/>
+          <w:noProof/>
+          <w:sz w:val="24"/>
+          <w:szCs w:val="24"/>
+        </w:rPr>
+        <w:t>164</w:t>
+      </w:r>
+      <w:r>
+        <w:rPr>
+          <w:rFonts w:ascii="Times New Roman" w:hAnsi="Times New Roman"/>
+          <w:noProof/>
+          <w:sz w:val="24"/>
+          <w:szCs w:val="24"/>
+        </w:rPr>
+        <w:t>, 94–104 DOI: 10.1016/j.ecss.2015.06.005.</w:t>
+      </w:r>
+    </w:p>
+    <w:p>
+      <w:pPr>
+        <w:widowControl w:val="0"/>
+        <w:autoSpaceDE w:val="0"/>
+        <w:autoSpaceDN w:val="0"/>
+        <w:adjustRightInd w:val="0"/>
+        <w:spacing w:line="240" w:lineRule="auto"/>
+        <w:ind w:left="640" w:hanging="640"/>
+        <w:rPr>
+          <w:rFonts w:ascii="Times New Roman" w:hAnsi="Times New Roman"/>
+          <w:noProof/>
+          <w:sz w:val="24"/>
+          <w:szCs w:val="24"/>
+        </w:rPr>
+      </w:pPr>
+      <w:r>
+        <w:rPr>
+          <w:rFonts w:ascii="Times New Roman" w:hAnsi="Times New Roman"/>
+          <w:noProof/>
+          <w:sz w:val="24"/>
+          <w:szCs w:val="24"/>
+        </w:rPr>
+        <w:t xml:space="preserve">(37) </w:t>
+      </w:r>
+      <w:r>
+        <w:rPr>
+          <w:rFonts w:ascii="Times New Roman" w:hAnsi="Times New Roman"/>
+          <w:noProof/>
+          <w:sz w:val="24"/>
+          <w:szCs w:val="24"/>
+        </w:rPr>
+        <w:tab/>
+        <w:t xml:space="preserve">Gonneea, M. E.; Mulligan, A. E.; Charette, M. A. Seasonal cycles in radium and barium within a subterranean estuary: Implications for groundwater derived chemical fluxes to surface waters. </w:t>
+      </w:r>
+      <w:r>
+        <w:rPr>
+          <w:rFonts w:ascii="Times New Roman" w:hAnsi="Times New Roman"/>
+          <w:i/>
+          <w:iCs/>
+          <w:noProof/>
+          <w:sz w:val="24"/>
+          <w:szCs w:val="24"/>
+        </w:rPr>
+        <w:t>Geochim. Cosmochim. Acta</w:t>
+      </w:r>
+      <w:r>
+        <w:rPr>
+          <w:rFonts w:ascii="Times New Roman" w:hAnsi="Times New Roman"/>
+          <w:noProof/>
+          <w:sz w:val="24"/>
+          <w:szCs w:val="24"/>
+        </w:rPr>
+        <w:t xml:space="preserve"> </w:t>
+      </w:r>
+      <w:r>
+        <w:rPr>
+          <w:rFonts w:ascii="Times New Roman" w:hAnsi="Times New Roman"/>
+          <w:b/>
+          <w:bCs/>
+          <w:noProof/>
+          <w:sz w:val="24"/>
+          <w:szCs w:val="24"/>
+        </w:rPr>
+        <w:t>2013</w:t>
+      </w:r>
+      <w:r>
+        <w:rPr>
+          <w:rFonts w:ascii="Times New Roman" w:hAnsi="Times New Roman"/>
+          <w:noProof/>
+          <w:sz w:val="24"/>
+          <w:szCs w:val="24"/>
+        </w:rPr>
+        <w:t xml:space="preserve">, </w:t>
+      </w:r>
+      <w:r>
+        <w:rPr>
+          <w:rFonts w:ascii="Times New Roman" w:hAnsi="Times New Roman"/>
+          <w:i/>
+          <w:iCs/>
+          <w:noProof/>
+          <w:sz w:val="24"/>
+          <w:szCs w:val="24"/>
+        </w:rPr>
+        <w:t>119</w:t>
+      </w:r>
+      <w:r>
+        <w:rPr>
+          <w:rFonts w:ascii="Times New Roman" w:hAnsi="Times New Roman"/>
+          <w:noProof/>
+          <w:sz w:val="24"/>
+          <w:szCs w:val="24"/>
+        </w:rPr>
+        <w:t>, 164–177 DOI: 10.1016/j.gca.2013.05.034.</w:t>
+      </w:r>
+    </w:p>
+    <w:p>
+      <w:pPr>
+        <w:widowControl w:val="0"/>
+        <w:autoSpaceDE w:val="0"/>
+        <w:autoSpaceDN w:val="0"/>
+        <w:adjustRightInd w:val="0"/>
+        <w:spacing w:line="240" w:lineRule="auto"/>
+        <w:ind w:left="640" w:hanging="640"/>
+        <w:rPr>
+          <w:rFonts w:ascii="Times New Roman" w:hAnsi="Times New Roman"/>
+          <w:noProof/>
+          <w:sz w:val="24"/>
+          <w:szCs w:val="24"/>
+        </w:rPr>
+      </w:pPr>
+      <w:r>
+        <w:rPr>
+          <w:rFonts w:ascii="Times New Roman" w:hAnsi="Times New Roman"/>
+          <w:noProof/>
+          <w:sz w:val="24"/>
+          <w:szCs w:val="24"/>
+        </w:rPr>
+        <w:t xml:space="preserve">(38) </w:t>
+      </w:r>
+      <w:r>
+        <w:rPr>
+          <w:rFonts w:ascii="Times New Roman" w:hAnsi="Times New Roman"/>
+          <w:noProof/>
+          <w:sz w:val="24"/>
+          <w:szCs w:val="24"/>
+        </w:rPr>
+        <w:tab/>
+        <w:t xml:space="preserve">Burnett, B.; Chanton, J.; Christoff, J.; Kontar, E.; Krupa, S.; Lambert, M.; Moore, W.; O’Rourke, D.; Paulsen, R.; Smith, C.; et al. Assessing methodologies for measuring groundwater discharge to the ocean. </w:t>
+      </w:r>
+      <w:r>
+        <w:rPr>
+          <w:rFonts w:ascii="Times New Roman" w:hAnsi="Times New Roman"/>
+          <w:i/>
+          <w:iCs/>
+          <w:noProof/>
+          <w:sz w:val="24"/>
+          <w:szCs w:val="24"/>
+        </w:rPr>
+        <w:t>Eos, Trans. Am. Geophys. Union</w:t>
+      </w:r>
+      <w:r>
+        <w:rPr>
+          <w:rFonts w:ascii="Times New Roman" w:hAnsi="Times New Roman"/>
+          <w:noProof/>
+          <w:sz w:val="24"/>
+          <w:szCs w:val="24"/>
+        </w:rPr>
+        <w:t xml:space="preserve"> </w:t>
+      </w:r>
+      <w:r>
+        <w:rPr>
+          <w:rFonts w:ascii="Times New Roman" w:hAnsi="Times New Roman"/>
+          <w:b/>
+          <w:bCs/>
+          <w:noProof/>
+          <w:sz w:val="24"/>
+          <w:szCs w:val="24"/>
+        </w:rPr>
+        <w:t>2002</w:t>
+      </w:r>
+      <w:r>
+        <w:rPr>
+          <w:rFonts w:ascii="Times New Roman" w:hAnsi="Times New Roman"/>
+          <w:noProof/>
+          <w:sz w:val="24"/>
+          <w:szCs w:val="24"/>
+        </w:rPr>
+        <w:t xml:space="preserve">, </w:t>
+      </w:r>
+      <w:r>
+        <w:rPr>
+          <w:rFonts w:ascii="Times New Roman" w:hAnsi="Times New Roman"/>
+          <w:i/>
+          <w:iCs/>
+          <w:noProof/>
+          <w:sz w:val="24"/>
+          <w:szCs w:val="24"/>
+        </w:rPr>
+        <w:t>83</w:t>
+      </w:r>
+      <w:r>
+        <w:rPr>
+          <w:rFonts w:ascii="Times New Roman" w:hAnsi="Times New Roman"/>
+          <w:noProof/>
+          <w:sz w:val="24"/>
+          <w:szCs w:val="24"/>
+        </w:rPr>
+        <w:t xml:space="preserve"> (11), 117 DOI: 10.1029/2002EO000069.</w:t>
+      </w:r>
+    </w:p>
+    <w:p>
+      <w:pPr>
+        <w:widowControl w:val="0"/>
+        <w:autoSpaceDE w:val="0"/>
+        <w:autoSpaceDN w:val="0"/>
+        <w:adjustRightInd w:val="0"/>
+        <w:spacing w:line="240" w:lineRule="auto"/>
+        <w:ind w:left="640" w:hanging="640"/>
+        <w:rPr>
+          <w:rFonts w:ascii="Times New Roman" w:hAnsi="Times New Roman"/>
+          <w:noProof/>
+          <w:sz w:val="24"/>
+          <w:szCs w:val="24"/>
+        </w:rPr>
+      </w:pPr>
+      <w:r>
+        <w:rPr>
+          <w:rFonts w:ascii="Times New Roman" w:hAnsi="Times New Roman"/>
+          <w:noProof/>
+          <w:sz w:val="24"/>
+          <w:szCs w:val="24"/>
+        </w:rPr>
+        <w:t xml:space="preserve">(39) </w:t>
+      </w:r>
+      <w:r>
+        <w:rPr>
+          <w:rFonts w:ascii="Times New Roman" w:hAnsi="Times New Roman"/>
+          <w:noProof/>
+          <w:sz w:val="24"/>
+          <w:szCs w:val="24"/>
+        </w:rPr>
+        <w:tab/>
+        <w:t xml:space="preserve">Charette, M. A.; Buesseler, K. O.; Andrews, J. E. Utility of radium isotopes for evaluating the input and transport of groundwater-derived nitrogen to a Cape Cod estuary. </w:t>
+      </w:r>
+      <w:r>
+        <w:rPr>
+          <w:rFonts w:ascii="Times New Roman" w:hAnsi="Times New Roman"/>
+          <w:i/>
+          <w:iCs/>
+          <w:noProof/>
+          <w:sz w:val="24"/>
+          <w:szCs w:val="24"/>
+        </w:rPr>
+        <w:t>Limnol. Oceanogr.</w:t>
+      </w:r>
+      <w:r>
+        <w:rPr>
+          <w:rFonts w:ascii="Times New Roman" w:hAnsi="Times New Roman"/>
+          <w:noProof/>
+          <w:sz w:val="24"/>
+          <w:szCs w:val="24"/>
+        </w:rPr>
+        <w:t xml:space="preserve"> </w:t>
+      </w:r>
+      <w:r>
+        <w:rPr>
+          <w:rFonts w:ascii="Times New Roman" w:hAnsi="Times New Roman"/>
+          <w:b/>
+          <w:bCs/>
+          <w:noProof/>
+          <w:sz w:val="24"/>
+          <w:szCs w:val="24"/>
+        </w:rPr>
+        <w:t>2001</w:t>
+      </w:r>
+      <w:r>
+        <w:rPr>
+          <w:rFonts w:ascii="Times New Roman" w:hAnsi="Times New Roman"/>
+          <w:noProof/>
+          <w:sz w:val="24"/>
+          <w:szCs w:val="24"/>
+        </w:rPr>
+        <w:t xml:space="preserve">, </w:t>
+      </w:r>
+      <w:r>
+        <w:rPr>
+          <w:rFonts w:ascii="Times New Roman" w:hAnsi="Times New Roman"/>
+          <w:i/>
+          <w:iCs/>
+          <w:noProof/>
+          <w:sz w:val="24"/>
+          <w:szCs w:val="24"/>
+        </w:rPr>
+        <w:t>46</w:t>
+      </w:r>
+      <w:r>
+        <w:rPr>
+          <w:rFonts w:ascii="Times New Roman" w:hAnsi="Times New Roman"/>
+          <w:noProof/>
+          <w:sz w:val="24"/>
+          <w:szCs w:val="24"/>
+        </w:rPr>
+        <w:t xml:space="preserve"> (2), 465–470 DOI: 10.4319/lo.2001.46.2.0465.</w:t>
+      </w:r>
+    </w:p>
+    <w:p>
+      <w:pPr>
+        <w:widowControl w:val="0"/>
+        <w:autoSpaceDE w:val="0"/>
+        <w:autoSpaceDN w:val="0"/>
+        <w:adjustRightInd w:val="0"/>
+        <w:spacing w:line="240" w:lineRule="auto"/>
+        <w:ind w:left="640" w:hanging="640"/>
+        <w:rPr>
+          <w:rFonts w:ascii="Times New Roman" w:hAnsi="Times New Roman"/>
+          <w:noProof/>
+          <w:sz w:val="24"/>
+          <w:szCs w:val="24"/>
+        </w:rPr>
+      </w:pPr>
+      <w:r>
+        <w:rPr>
+          <w:rFonts w:ascii="Times New Roman" w:hAnsi="Times New Roman"/>
+          <w:noProof/>
+          <w:sz w:val="24"/>
+          <w:szCs w:val="24"/>
+        </w:rPr>
+        <w:t xml:space="preserve">(40) </w:t>
+      </w:r>
+      <w:r>
+        <w:rPr>
+          <w:rFonts w:ascii="Times New Roman" w:hAnsi="Times New Roman"/>
+          <w:noProof/>
+          <w:sz w:val="24"/>
+          <w:szCs w:val="24"/>
+        </w:rPr>
+        <w:tab/>
+        <w:t xml:space="preserve">Kondash, A. J.; Warner, N. R.; Lahav, O.; Vengosh, A. Radium and barium removal through blending hydraulic fracturing fluids with acid mine drainage. </w:t>
+      </w:r>
+      <w:r>
+        <w:rPr>
+          <w:rFonts w:ascii="Times New Roman" w:hAnsi="Times New Roman"/>
+          <w:i/>
+          <w:iCs/>
+          <w:noProof/>
+          <w:sz w:val="24"/>
+          <w:szCs w:val="24"/>
+        </w:rPr>
+        <w:t>Environ. Sci. Technol.</w:t>
+      </w:r>
+      <w:r>
+        <w:rPr>
+          <w:rFonts w:ascii="Times New Roman" w:hAnsi="Times New Roman"/>
+          <w:noProof/>
+          <w:sz w:val="24"/>
+          <w:szCs w:val="24"/>
+        </w:rPr>
+        <w:t xml:space="preserve"> </w:t>
+      </w:r>
+      <w:r>
+        <w:rPr>
+          <w:rFonts w:ascii="Times New Roman" w:hAnsi="Times New Roman"/>
+          <w:b/>
+          <w:bCs/>
+          <w:noProof/>
+          <w:sz w:val="24"/>
+          <w:szCs w:val="24"/>
+        </w:rPr>
+        <w:t>2014</w:t>
+      </w:r>
+      <w:r>
+        <w:rPr>
+          <w:rFonts w:ascii="Times New Roman" w:hAnsi="Times New Roman"/>
+          <w:noProof/>
+          <w:sz w:val="24"/>
+          <w:szCs w:val="24"/>
+        </w:rPr>
+        <w:t xml:space="preserve">, </w:t>
+      </w:r>
+      <w:r>
+        <w:rPr>
+          <w:rFonts w:ascii="Times New Roman" w:hAnsi="Times New Roman"/>
+          <w:i/>
+          <w:iCs/>
+          <w:noProof/>
+          <w:sz w:val="24"/>
+          <w:szCs w:val="24"/>
+        </w:rPr>
+        <w:t>48</w:t>
+      </w:r>
+      <w:r>
+        <w:rPr>
+          <w:rFonts w:ascii="Times New Roman" w:hAnsi="Times New Roman"/>
+          <w:noProof/>
+          <w:sz w:val="24"/>
+          <w:szCs w:val="24"/>
+        </w:rPr>
+        <w:t xml:space="preserve"> (2), 1334–1342 DOI: 10.1021/es403852h.</w:t>
+      </w:r>
+    </w:p>
+    <w:p>
+      <w:pPr>
+        <w:widowControl w:val="0"/>
+        <w:autoSpaceDE w:val="0"/>
+        <w:autoSpaceDN w:val="0"/>
+        <w:adjustRightInd w:val="0"/>
+        <w:spacing w:line="240" w:lineRule="auto"/>
+        <w:ind w:left="640" w:hanging="640"/>
+        <w:rPr>
+          <w:rFonts w:ascii="Times New Roman" w:hAnsi="Times New Roman"/>
+          <w:noProof/>
+          <w:sz w:val="24"/>
+          <w:szCs w:val="24"/>
+        </w:rPr>
+      </w:pPr>
+      <w:r>
+        <w:rPr>
+          <w:rFonts w:ascii="Times New Roman" w:hAnsi="Times New Roman"/>
+          <w:noProof/>
+          <w:sz w:val="24"/>
+          <w:szCs w:val="24"/>
+        </w:rPr>
+        <w:lastRenderedPageBreak/>
+        <w:t xml:space="preserve">(41) </w:t>
+      </w:r>
+      <w:r>
+        <w:rPr>
+          <w:rFonts w:ascii="Times New Roman" w:hAnsi="Times New Roman"/>
+          <w:noProof/>
+          <w:sz w:val="24"/>
+          <w:szCs w:val="24"/>
+        </w:rPr>
+        <w:tab/>
+        <w:t xml:space="preserve">Vengosh, A.; Jackson, R. B.; Warner, N.; Darrah, T. H.; Kondash, A. A Critical Review of the Risks to Water Resources from Unconventional Shale Gas Development and Hydraulic Fracturing in the United States. </w:t>
+      </w:r>
+      <w:r>
+        <w:rPr>
+          <w:rFonts w:ascii="Times New Roman" w:hAnsi="Times New Roman"/>
+          <w:i/>
+          <w:iCs/>
+          <w:noProof/>
+          <w:sz w:val="24"/>
+          <w:szCs w:val="24"/>
+        </w:rPr>
+        <w:t>Environ. Sci. Technol.</w:t>
+      </w:r>
+      <w:r>
+        <w:rPr>
+          <w:rFonts w:ascii="Times New Roman" w:hAnsi="Times New Roman"/>
+          <w:noProof/>
+          <w:sz w:val="24"/>
+          <w:szCs w:val="24"/>
+        </w:rPr>
+        <w:t xml:space="preserve"> </w:t>
+      </w:r>
+      <w:r>
+        <w:rPr>
+          <w:rFonts w:ascii="Times New Roman" w:hAnsi="Times New Roman"/>
+          <w:b/>
+          <w:bCs/>
+          <w:noProof/>
+          <w:sz w:val="24"/>
+          <w:szCs w:val="24"/>
+        </w:rPr>
+        <w:t>2014</w:t>
+      </w:r>
+      <w:r>
+        <w:rPr>
+          <w:rFonts w:ascii="Times New Roman" w:hAnsi="Times New Roman"/>
+          <w:noProof/>
+          <w:sz w:val="24"/>
+          <w:szCs w:val="24"/>
+        </w:rPr>
+        <w:t xml:space="preserve">, </w:t>
+      </w:r>
+      <w:r>
+        <w:rPr>
+          <w:rFonts w:ascii="Times New Roman" w:hAnsi="Times New Roman"/>
+          <w:i/>
+          <w:iCs/>
+          <w:noProof/>
+          <w:sz w:val="24"/>
+          <w:szCs w:val="24"/>
+        </w:rPr>
+        <w:t>48</w:t>
+      </w:r>
+      <w:r>
+        <w:rPr>
+          <w:rFonts w:ascii="Times New Roman" w:hAnsi="Times New Roman"/>
+          <w:noProof/>
+          <w:sz w:val="24"/>
+          <w:szCs w:val="24"/>
+        </w:rPr>
+        <w:t xml:space="preserve"> (15), 8334–8348 DOI: 10.1021/es405118y.</w:t>
+      </w:r>
+    </w:p>
+    <w:p>
+      <w:pPr>
+        <w:widowControl w:val="0"/>
+        <w:autoSpaceDE w:val="0"/>
+        <w:autoSpaceDN w:val="0"/>
+        <w:adjustRightInd w:val="0"/>
+        <w:spacing w:line="240" w:lineRule="auto"/>
+        <w:ind w:left="640" w:hanging="640"/>
+        <w:rPr>
+          <w:rFonts w:ascii="Times New Roman" w:hAnsi="Times New Roman"/>
+          <w:noProof/>
+          <w:sz w:val="24"/>
+          <w:szCs w:val="24"/>
+        </w:rPr>
+      </w:pPr>
+      <w:r>
+        <w:rPr>
+          <w:rFonts w:ascii="Times New Roman" w:hAnsi="Times New Roman"/>
+          <w:noProof/>
+          <w:sz w:val="24"/>
+          <w:szCs w:val="24"/>
+        </w:rPr>
+        <w:t xml:space="preserve">(42) </w:t>
+      </w:r>
+      <w:r>
+        <w:rPr>
+          <w:rFonts w:ascii="Times New Roman" w:hAnsi="Times New Roman"/>
+          <w:noProof/>
+          <w:sz w:val="24"/>
+          <w:szCs w:val="24"/>
+        </w:rPr>
+        <w:tab/>
+        <w:t xml:space="preserve">Rowan, E. L.; Engle, M. A.; Kirby, C. S.; Kraemer, T. F. </w:t>
+      </w:r>
+      <w:r>
+        <w:rPr>
+          <w:rFonts w:ascii="Times New Roman" w:hAnsi="Times New Roman"/>
+          <w:i/>
+          <w:iCs/>
+          <w:noProof/>
+          <w:sz w:val="24"/>
+          <w:szCs w:val="24"/>
+        </w:rPr>
+        <w:t>Radium Content of Oil- and Gas-Field Produced Waters in the Northern Appalachian Basin (USA):</w:t>
+      </w:r>
+      <w:r>
+        <w:rPr>
+          <w:rFonts w:ascii="Times New Roman" w:hAnsi="Times New Roman"/>
+          <w:noProof/>
+          <w:sz w:val="24"/>
+          <w:szCs w:val="24"/>
+        </w:rPr>
+        <w:t>; 2011.</w:t>
+      </w:r>
+    </w:p>
+    <w:p>
+      <w:pPr>
+        <w:widowControl w:val="0"/>
+        <w:autoSpaceDE w:val="0"/>
+        <w:autoSpaceDN w:val="0"/>
+        <w:adjustRightInd w:val="0"/>
+        <w:spacing w:line="240" w:lineRule="auto"/>
+        <w:ind w:left="640" w:hanging="640"/>
+        <w:rPr>
+          <w:rFonts w:ascii="Times New Roman" w:hAnsi="Times New Roman"/>
+          <w:noProof/>
+          <w:sz w:val="24"/>
+          <w:szCs w:val="24"/>
+        </w:rPr>
+      </w:pPr>
+      <w:r>
+        <w:rPr>
+          <w:rFonts w:ascii="Times New Roman" w:hAnsi="Times New Roman"/>
+          <w:noProof/>
+          <w:sz w:val="24"/>
+          <w:szCs w:val="24"/>
+        </w:rPr>
+        <w:t xml:space="preserve">(43) </w:t>
+      </w:r>
+      <w:r>
+        <w:rPr>
+          <w:rFonts w:ascii="Times New Roman" w:hAnsi="Times New Roman"/>
+          <w:noProof/>
+          <w:sz w:val="24"/>
+          <w:szCs w:val="24"/>
+        </w:rPr>
+        <w:tab/>
+        <w:t xml:space="preserve">Warner, N. R.; Christie, C. a.; Jackson, R. B.; Vengosh, A. Impacts of shale gas wastewater disposal on water quality in Western Pennsylvania. </w:t>
+      </w:r>
+      <w:r>
+        <w:rPr>
+          <w:rFonts w:ascii="Times New Roman" w:hAnsi="Times New Roman"/>
+          <w:i/>
+          <w:iCs/>
+          <w:noProof/>
+          <w:sz w:val="24"/>
+          <w:szCs w:val="24"/>
+        </w:rPr>
+        <w:t>Environ. Sci. Technol.</w:t>
+      </w:r>
+      <w:r>
+        <w:rPr>
+          <w:rFonts w:ascii="Times New Roman" w:hAnsi="Times New Roman"/>
+          <w:noProof/>
+          <w:sz w:val="24"/>
+          <w:szCs w:val="24"/>
+        </w:rPr>
+        <w:t xml:space="preserve"> </w:t>
+      </w:r>
+      <w:r>
+        <w:rPr>
+          <w:rFonts w:ascii="Times New Roman" w:hAnsi="Times New Roman"/>
+          <w:b/>
+          <w:bCs/>
+          <w:noProof/>
+          <w:sz w:val="24"/>
+          <w:szCs w:val="24"/>
+        </w:rPr>
+        <w:t>2013</w:t>
+      </w:r>
+      <w:r>
+        <w:rPr>
+          <w:rFonts w:ascii="Times New Roman" w:hAnsi="Times New Roman"/>
+          <w:noProof/>
+          <w:sz w:val="24"/>
+          <w:szCs w:val="24"/>
+        </w:rPr>
+        <w:t xml:space="preserve">, </w:t>
+      </w:r>
+      <w:r>
+        <w:rPr>
+          <w:rFonts w:ascii="Times New Roman" w:hAnsi="Times New Roman"/>
+          <w:i/>
+          <w:iCs/>
+          <w:noProof/>
+          <w:sz w:val="24"/>
+          <w:szCs w:val="24"/>
+        </w:rPr>
+        <w:t>47</w:t>
+      </w:r>
+      <w:r>
+        <w:rPr>
+          <w:rFonts w:ascii="Times New Roman" w:hAnsi="Times New Roman"/>
+          <w:noProof/>
+          <w:sz w:val="24"/>
+          <w:szCs w:val="24"/>
+        </w:rPr>
+        <w:t>, 11849–11857 DOI: 10.1021/es402165b.</w:t>
+      </w:r>
+    </w:p>
+    <w:p>
+      <w:pPr>
+        <w:widowControl w:val="0"/>
+        <w:autoSpaceDE w:val="0"/>
+        <w:autoSpaceDN w:val="0"/>
+        <w:adjustRightInd w:val="0"/>
+        <w:spacing w:line="240" w:lineRule="auto"/>
+        <w:ind w:left="640" w:hanging="640"/>
+        <w:rPr>
+          <w:rFonts w:ascii="Times New Roman" w:hAnsi="Times New Roman"/>
+          <w:noProof/>
+          <w:sz w:val="24"/>
+          <w:szCs w:val="24"/>
+        </w:rPr>
+      </w:pPr>
+      <w:r>
+        <w:rPr>
+          <w:rFonts w:ascii="Times New Roman" w:hAnsi="Times New Roman"/>
+          <w:noProof/>
+          <w:sz w:val="24"/>
+          <w:szCs w:val="24"/>
+        </w:rPr>
+        <w:t xml:space="preserve">(44) </w:t>
+      </w:r>
+      <w:r>
+        <w:rPr>
+          <w:rFonts w:ascii="Times New Roman" w:hAnsi="Times New Roman"/>
+          <w:noProof/>
+          <w:sz w:val="24"/>
+          <w:szCs w:val="24"/>
+        </w:rPr>
+        <w:tab/>
+        <w:t xml:space="preserve">Warner, N. R.; Kresse, T. M.; Hays, P. D.; Down, A.; Karr, J. D.; Jackson, R. B.; Vengosh, A. Geochemical and isotopic variations in shallow groundwater in areas of the Fayetteville Shale development, north-central Arkansas. </w:t>
+      </w:r>
+      <w:r>
+        <w:rPr>
+          <w:rFonts w:ascii="Times New Roman" w:hAnsi="Times New Roman"/>
+          <w:i/>
+          <w:iCs/>
+          <w:noProof/>
+          <w:sz w:val="24"/>
+          <w:szCs w:val="24"/>
+        </w:rPr>
+        <w:t>Appl. Geochemistry</w:t>
+      </w:r>
+      <w:r>
+        <w:rPr>
+          <w:rFonts w:ascii="Times New Roman" w:hAnsi="Times New Roman"/>
+          <w:noProof/>
+          <w:sz w:val="24"/>
+          <w:szCs w:val="24"/>
+        </w:rPr>
+        <w:t xml:space="preserve"> </w:t>
+      </w:r>
+      <w:r>
+        <w:rPr>
+          <w:rFonts w:ascii="Times New Roman" w:hAnsi="Times New Roman"/>
+          <w:b/>
+          <w:bCs/>
+          <w:noProof/>
+          <w:sz w:val="24"/>
+          <w:szCs w:val="24"/>
+        </w:rPr>
+        <w:t>2013</w:t>
+      </w:r>
+      <w:r>
+        <w:rPr>
+          <w:rFonts w:ascii="Times New Roman" w:hAnsi="Times New Roman"/>
+          <w:noProof/>
+          <w:sz w:val="24"/>
+          <w:szCs w:val="24"/>
+        </w:rPr>
+        <w:t xml:space="preserve">, </w:t>
+      </w:r>
+      <w:r>
+        <w:rPr>
+          <w:rFonts w:ascii="Times New Roman" w:hAnsi="Times New Roman"/>
+          <w:i/>
+          <w:iCs/>
+          <w:noProof/>
+          <w:sz w:val="24"/>
+          <w:szCs w:val="24"/>
+        </w:rPr>
+        <w:t>35</w:t>
+      </w:r>
+      <w:r>
+        <w:rPr>
+          <w:rFonts w:ascii="Times New Roman" w:hAnsi="Times New Roman"/>
+          <w:noProof/>
+          <w:sz w:val="24"/>
+          <w:szCs w:val="24"/>
+        </w:rPr>
+        <w:t>, 207–220 DOI: 10.1016/j.apgeochem.2013.04.013.</w:t>
+      </w:r>
+    </w:p>
+    <w:p>
+      <w:pPr>
+        <w:widowControl w:val="0"/>
+        <w:autoSpaceDE w:val="0"/>
+        <w:autoSpaceDN w:val="0"/>
+        <w:adjustRightInd w:val="0"/>
+        <w:spacing w:line="240" w:lineRule="auto"/>
+        <w:ind w:left="640" w:hanging="640"/>
+        <w:rPr>
+          <w:rFonts w:ascii="Times New Roman" w:hAnsi="Times New Roman"/>
+          <w:noProof/>
+          <w:sz w:val="24"/>
+        </w:rPr>
+      </w:pPr>
+      <w:r>
+        <w:rPr>
+          <w:rFonts w:ascii="Times New Roman" w:hAnsi="Times New Roman"/>
+          <w:noProof/>
+          <w:sz w:val="24"/>
+          <w:szCs w:val="24"/>
+        </w:rPr>
+        <w:t xml:space="preserve">(45) </w:t>
+      </w:r>
+      <w:r>
+        <w:rPr>
+          <w:rFonts w:ascii="Times New Roman" w:hAnsi="Times New Roman"/>
+          <w:noProof/>
+          <w:sz w:val="24"/>
+          <w:szCs w:val="24"/>
+        </w:rPr>
+        <w:tab/>
+        <w:t xml:space="preserve">Lauer, N.; Vengosh, A. Age Dating Oil and Gas Wastewater Spills Using Radium Isotopes and Their Decay Products in Impacted Soil and Sediment. </w:t>
+      </w:r>
+      <w:r>
+        <w:rPr>
+          <w:rFonts w:ascii="Times New Roman" w:hAnsi="Times New Roman"/>
+          <w:i/>
+          <w:iCs/>
+          <w:noProof/>
+          <w:sz w:val="24"/>
+          <w:szCs w:val="24"/>
+        </w:rPr>
+        <w:t>Environ. Sci. Technol. Lett.</w:t>
+      </w:r>
+      <w:r>
+        <w:rPr>
+          <w:rFonts w:ascii="Times New Roman" w:hAnsi="Times New Roman"/>
+          <w:noProof/>
+          <w:sz w:val="24"/>
+          <w:szCs w:val="24"/>
+        </w:rPr>
+        <w:t xml:space="preserve"> </w:t>
+      </w:r>
+      <w:r>
+        <w:rPr>
+          <w:rFonts w:ascii="Times New Roman" w:hAnsi="Times New Roman"/>
+          <w:b/>
+          <w:bCs/>
+          <w:noProof/>
+          <w:sz w:val="24"/>
+          <w:szCs w:val="24"/>
+        </w:rPr>
+        <w:t>2016</w:t>
+      </w:r>
+      <w:r>
+        <w:rPr>
+          <w:rFonts w:ascii="Times New Roman" w:hAnsi="Times New Roman"/>
+          <w:noProof/>
+          <w:sz w:val="24"/>
+          <w:szCs w:val="24"/>
+        </w:rPr>
+        <w:t xml:space="preserve">, </w:t>
+      </w:r>
+      <w:r>
+        <w:rPr>
+          <w:rFonts w:ascii="Times New Roman" w:hAnsi="Times New Roman"/>
+          <w:i/>
+          <w:iCs/>
+          <w:noProof/>
+          <w:sz w:val="24"/>
+          <w:szCs w:val="24"/>
+        </w:rPr>
+        <w:t>3</w:t>
+      </w:r>
+      <w:r>
+        <w:rPr>
+          <w:rFonts w:ascii="Times New Roman" w:hAnsi="Times New Roman"/>
+          <w:noProof/>
+          <w:sz w:val="24"/>
+          <w:szCs w:val="24"/>
+        </w:rPr>
+        <w:t xml:space="preserve"> (5), acs.estlett.6b00118 DOI: 10.1021/acs.estlett.6b00118.</w:t>
       </w:r>
     </w:p>
     <w:p>
@@ -16998,7 +17646,7 @@
       <w:rPr>
         <w:noProof/>
       </w:rPr>
-      <w:t>5</w:t>
+      <w:t>23</w:t>
     </w:r>
     <w:r>
       <w:rPr>
@@ -18116,7 +18764,7 @@
 </file>
 
 <file path=customXml/itemProps1.xml><?xml version="1.0" encoding="utf-8"?>
-<ds:datastoreItem xmlns:ds="http://schemas.openxmlformats.org/officeDocument/2006/customXml" ds:itemID="{75D80D47-CCBC-49DE-9911-39850BCD004D}">
+<ds:datastoreItem xmlns:ds="http://schemas.openxmlformats.org/officeDocument/2006/customXml" ds:itemID="{291F2ED9-8E2F-4526-8D6E-EB62F452D4AD}">
   <ds:schemaRefs>
     <ds:schemaRef ds:uri="http://schemas.openxmlformats.org/officeDocument/2006/bibliography"/>
   </ds:schemaRefs>

</xml_diff>

<commit_message>
Add SCM Figures, Finalize adjustments, small editorial changes
Figures were not added to conserve space
</commit_message>
<xml_diff>
--- a/Manuscript/Third Submission EST/Radium Manuscript III D-1.docx
+++ b/Manuscript/Third Submission EST/Radium Manuscript III D-1.docx
@@ -468,15 +468,15 @@
           <w:sz w:val="24"/>
           <w:szCs w:val="24"/>
         </w:rPr>
-        <w:t xml:space="preserve">, but the resultant Ra-surface complex K values varied as much as 9 log K units. These </w:t>
-      </w:r>
-      <w:r>
-        <w:rPr>
-          <w:rFonts w:ascii="Times New Roman" w:hAnsi="Times New Roman"/>
-          <w:sz w:val="24"/>
-          <w:szCs w:val="24"/>
-        </w:rPr>
-        <w:t>discrepancies arise from missing constants for competing cations or incomplete descriptions of Ra sorption to these minerals’ surfaces.</w:t>
+        <w:t xml:space="preserve">, </w:t>
+      </w:r>
+      <w:r>
+        <w:rPr>
+          <w:rFonts w:ascii="Times New Roman" w:hAnsi="Times New Roman"/>
+          <w:sz w:val="24"/>
+          <w:szCs w:val="24"/>
+        </w:rPr>
+        <w:t>but were not able to predict the impacts of different geochemical conditions.</w:t>
       </w:r>
       <w:r>
         <w:rPr>
@@ -492,53 +492,15 @@
           <w:sz w:val="24"/>
           <w:szCs w:val="24"/>
         </w:rPr>
-        <w:t xml:space="preserve">Nevertheless, SCM results provide a quantitative comparison between Ra adsorption to different soil and aquifer minerals and under varying geochemical conditions, and suggest that </w:t>
-      </w:r>
-      <w:r>
-        <w:rPr>
-          <w:rFonts w:ascii="Times New Roman" w:hAnsi="Times New Roman"/>
-          <w:sz w:val="24"/>
-          <w:szCs w:val="24"/>
-        </w:rPr>
-        <w:lastRenderedPageBreak/>
-        <w:t xml:space="preserve">typical means of describing and predicting Ra transport (i.e. </w:t>
-      </w:r>
-      <w:r>
-        <w:rPr>
-          <w:rFonts w:ascii="Times New Roman" w:hAnsi="Times New Roman"/>
-          <w:sz w:val="24"/>
-          <w:szCs w:val="24"/>
-        </w:rPr>
-        <w:t>distribution coefficients</w:t>
-      </w:r>
-      <w:r>
-        <w:rPr>
-          <w:rFonts w:ascii="Times New Roman" w:hAnsi="Times New Roman"/>
-          <w:sz w:val="24"/>
-          <w:szCs w:val="24"/>
-        </w:rPr>
-        <w:t xml:space="preserve">) may not be sufficient to explain and predict </w:t>
-      </w:r>
-      <w:proofErr w:type="spellStart"/>
-      <w:r>
-        <w:rPr>
-          <w:rFonts w:ascii="Times New Roman" w:hAnsi="Times New Roman"/>
-          <w:sz w:val="24"/>
-          <w:szCs w:val="24"/>
-        </w:rPr>
-        <w:t>spatio</w:t>
-      </w:r>
-      <w:proofErr w:type="spellEnd"/>
-      <w:r>
-        <w:rPr>
-          <w:rFonts w:ascii="Times New Roman" w:hAnsi="Times New Roman"/>
-          <w:sz w:val="24"/>
-          <w:szCs w:val="24"/>
-        </w:rPr>
-        <w:t>-temporal distributions of Ra in subsurface environments.</w:t>
-      </w:r>
-      <w:r>
-        <w:t xml:space="preserve"> </w:t>
+        <w:t>Despite this, the use of SCMs provided a more mechanistic understanding of Ra sorption</w:t>
+      </w:r>
+      <w:r>
+        <w:rPr>
+          <w:rFonts w:ascii="Times New Roman" w:hAnsi="Times New Roman"/>
+          <w:sz w:val="24"/>
+          <w:szCs w:val="24"/>
+        </w:rPr>
+        <w:t xml:space="preserve"> as compared to commonly used distribution coefficients.</w:t>
       </w:r>
     </w:p>
     <w:p>
@@ -570,6 +532,7 @@
           <w:szCs w:val="24"/>
           <w:u w:val="single"/>
         </w:rPr>
+        <w:lastRenderedPageBreak/>
         <w:t>Table of Contents (TOC)</w:t>
       </w:r>
       <w:r>
@@ -610,13 +573,12 @@
           <w:noProof/>
           <w:sz w:val="24"/>
           <w:szCs w:val="24"/>
-          <w:lang w:eastAsia="en-US"/>
         </w:rPr>
         <w:drawing>
-          <wp:inline distT="0" distB="0" distL="0" distR="0" wp14:anchorId="30E4E98D" wp14:editId="041284B8">
-            <wp:extent cx="3543300" cy="2000250"/>
-            <wp:effectExtent l="0" t="0" r="0" b="0"/>
-            <wp:docPr id="15" name="Picture 15" descr="AbstractFigure D-3"/>
+          <wp:inline distT="0" distB="0" distL="0" distR="0" wp14:anchorId="46F41489" wp14:editId="3139AA62">
+            <wp:extent cx="3024500" cy="1709928"/>
+            <wp:effectExtent l="0" t="0" r="5080" b="5080"/>
+            <wp:docPr id="1" name="Picture 1"/>
             <wp:cNvGraphicFramePr>
               <a:graphicFrameLocks xmlns:a="http://schemas.openxmlformats.org/drawingml/2006/main" noChangeAspect="1"/>
             </wp:cNvGraphicFramePr>
@@ -624,10 +586,8 @@
               <a:graphicData uri="http://schemas.openxmlformats.org/drawingml/2006/picture">
                 <pic:pic xmlns:pic="http://schemas.openxmlformats.org/drawingml/2006/picture">
                   <pic:nvPicPr>
-                    <pic:cNvPr id="0" name="Picture 15" descr="AbstractFigure D-3"/>
-                    <pic:cNvPicPr>
-                      <a:picLocks noChangeAspect="1" noChangeArrowheads="1"/>
-                    </pic:cNvPicPr>
+                    <pic:cNvPr id="1" name="AbstractFigure D-1.png"/>
+                    <pic:cNvPicPr/>
                   </pic:nvPicPr>
                   <pic:blipFill>
                     <a:blip r:embed="rId8" cstate="print">
@@ -637,23 +597,18 @@
                         </a:ext>
                       </a:extLst>
                     </a:blip>
-                    <a:srcRect/>
                     <a:stretch>
                       <a:fillRect/>
                     </a:stretch>
                   </pic:blipFill>
-                  <pic:spPr bwMode="auto">
+                  <pic:spPr>
                     <a:xfrm>
                       <a:off x="0" y="0"/>
-                      <a:ext cx="3543300" cy="2000250"/>
+                      <a:ext cx="3024500" cy="1709928"/>
                     </a:xfrm>
                     <a:prstGeom prst="rect">
                       <a:avLst/>
                     </a:prstGeom>
-                    <a:noFill/>
-                    <a:ln>
-                      <a:noFill/>
-                    </a:ln>
                   </pic:spPr>
                 </pic:pic>
               </a:graphicData>
@@ -1357,7 +1312,7 @@
           <w:sz w:val="24"/>
           <w:szCs w:val="24"/>
         </w:rPr>
-        <w:instrText>ADDIN CSL_CITATION { "citationItems" : [ { "id" : "ITEM-1", "itemData" : { "DOI" : "10.1021/acs.est.5b06349", "ISSN" : "0013-936X", "author" : [ { "dropping-particle" : "", "family" : "Lauer", "given" : "Nancy E.", "non-dropping-particle" : "", "parse-names" : false, "suffix" : "" }, { "dropping-particle" : "", "family" : "Harkness", "given" : "Jennifer S.", "non-dropping-particle" : "", "parse-names" : false, "suffix" : "" }, { "dropping-particle" : "", "family" : "Vengosh", "given" : "Avner", "non-dropping-particle" : "", "parse-names" : false, "suffix" : "" } ], "container-title" : "Environmental Science &amp; Technology", "id" : "ITEM-1", "issued" : { "date-parts" : [ [ "2016" ] ] }, "page" : "acs.est.5b06349", "title" : "Brine Spills Associated with Unconventional Oil Development in North Dakota", "type" : "article-journal" }, "uris" : [ "http://www.mendeley.com/documents/?uuid=a1653eba-61b1-406f-97ec-10b7a478c600" ] } ], "mendeley" : { "formattedCitation" : "&lt;sup&gt;6&lt;/sup&gt;", "plainTextFormattedCitation" : "6", "previouslyFormattedCitation" : "&lt;sup&gt;6&lt;/sup&gt;" }, "properties" : { "noteIndex" : 3 }, "schema" : "https://github.com/citation-style-language/schema/raw/master/csl-citation.json" }</w:instrText>
+        <w:instrText>ADDIN CSL_CITATION { "citationItems" : [ { "id" : "ITEM-1", "itemData" : { "DOI" : "10.1021/acs.est.5b06349", "ISSN" : "0013-936X", "author" : [ { "dropping-particle" : "", "family" : "Lauer", "given" : "Nancy E.", "non-dropping-particle" : "", "parse-names" : false, "suffix" : "" }, { "dropping-particle" : "", "family" : "Harkness", "given" : "Jennifer S.", "non-dropping-particle" : "", "parse-names" : false, "suffix" : "" }, { "dropping-particle" : "", "family" : "Vengosh", "given" : "Avner", "non-dropping-particle" : "", "parse-names" : false, "suffix" : "" } ], "container-title" : "Environmental Science &amp; Technology", "id" : "ITEM-1", "issue" : "10", "issued" : { "date-parts" : [ [ "2016", "5", "17" ] ] }, "page" : "5389-5397", "title" : "Brine Spills Associated with Unconventional Oil Development in North Dakota", "type" : "article-journal", "volume" : "50" }, "uris" : [ "http://www.mendeley.com/documents/?uuid=a1653eba-61b1-406f-97ec-10b7a478c600" ] } ], "mendeley" : { "formattedCitation" : "&lt;sup&gt;6&lt;/sup&gt;", "plainTextFormattedCitation" : "6", "previouslyFormattedCitation" : "&lt;sup&gt;6&lt;/sup&gt;" }, "properties" : { "noteIndex" : 3 }, "schema" : "https://github.com/citation-style-language/schema/raw/master/csl-citation.json" }</w:instrText>
       </w:r>
       <w:r>
         <w:rPr>
@@ -2444,6 +2399,14 @@
           <w:szCs w:val="24"/>
         </w:rPr>
         <w:lastRenderedPageBreak/>
+        <w:t xml:space="preserve">only a </w:t>
+      </w:r>
+      <w:r>
+        <w:rPr>
+          <w:rFonts w:ascii="Times New Roman" w:hAnsi="Times New Roman"/>
+          <w:sz w:val="24"/>
+          <w:szCs w:val="24"/>
+        </w:rPr>
         <w:t xml:space="preserve">few studies that examine </w:t>
       </w:r>
       <w:r>
@@ -2452,23 +2415,55 @@
           <w:sz w:val="24"/>
           <w:szCs w:val="24"/>
         </w:rPr>
-        <w:t xml:space="preserve">the competition </w:t>
-      </w:r>
-      <w:r>
-        <w:rPr>
-          <w:rFonts w:ascii="Times New Roman" w:hAnsi="Times New Roman"/>
-          <w:sz w:val="24"/>
-          <w:szCs w:val="24"/>
-        </w:rPr>
-        <w:t xml:space="preserve">of different cations </w:t>
-      </w:r>
-      <w:r>
-        <w:rPr>
-          <w:rFonts w:ascii="Times New Roman" w:hAnsi="Times New Roman"/>
-          <w:sz w:val="24"/>
-          <w:szCs w:val="24"/>
-        </w:rPr>
-        <w:t xml:space="preserve">with Ra on sorption to </w:t>
+        <w:t>the</w:t>
+      </w:r>
+      <w:r>
+        <w:rPr>
+          <w:rFonts w:ascii="Times New Roman" w:hAnsi="Times New Roman"/>
+          <w:sz w:val="24"/>
+          <w:szCs w:val="24"/>
+        </w:rPr>
+        <w:t xml:space="preserve"> impact of</w:t>
+      </w:r>
+      <w:r>
+        <w:rPr>
+          <w:rFonts w:ascii="Times New Roman" w:hAnsi="Times New Roman"/>
+          <w:sz w:val="24"/>
+          <w:szCs w:val="24"/>
+        </w:rPr>
+        <w:t xml:space="preserve"> different</w:t>
+      </w:r>
+      <w:r>
+        <w:rPr>
+          <w:rFonts w:ascii="Times New Roman" w:hAnsi="Times New Roman"/>
+          <w:sz w:val="24"/>
+          <w:szCs w:val="24"/>
+        </w:rPr>
+        <w:t xml:space="preserve">, specific </w:t>
+      </w:r>
+      <w:r>
+        <w:rPr>
+          <w:rFonts w:ascii="Times New Roman" w:hAnsi="Times New Roman"/>
+          <w:sz w:val="24"/>
+          <w:szCs w:val="24"/>
+        </w:rPr>
+        <w:t xml:space="preserve">cations </w:t>
+      </w:r>
+      <w:r>
+        <w:rPr>
+          <w:rFonts w:ascii="Times New Roman" w:hAnsi="Times New Roman"/>
+          <w:sz w:val="24"/>
+          <w:szCs w:val="24"/>
+        </w:rPr>
+        <w:t>on Ra</w:t>
+      </w:r>
+      <w:r>
+        <w:rPr>
+          <w:rFonts w:ascii="Times New Roman" w:hAnsi="Times New Roman"/>
+          <w:sz w:val="24"/>
+          <w:szCs w:val="24"/>
+        </w:rPr>
+        <w:t xml:space="preserve"> sorption to </w:t>
       </w:r>
       <w:r>
         <w:rPr>
@@ -4381,7 +4376,57 @@
           <w:sz w:val="24"/>
           <w:szCs w:val="24"/>
         </w:rPr>
-        <w:t xml:space="preserve">Ra to reach secular equilibrium with its daughter products. The equilibrated samples were then counted using a Beckman Coulter LS 6500 scintillation counter, and the resulting counts were compared to a calibration curve of similarly prepared </w:t>
+        <w:t>Ra to reach secular equilibrium with its daughter products.</w:t>
+      </w:r>
+      <w:r>
+        <w:rPr>
+          <w:rFonts w:ascii="Times New Roman" w:hAnsi="Times New Roman"/>
+          <w:sz w:val="24"/>
+          <w:szCs w:val="24"/>
+        </w:rPr>
+        <w:fldChar w:fldCharType="begin" w:fldLock="1"/>
+      </w:r>
+      <w:r>
+        <w:rPr>
+          <w:rFonts w:ascii="Times New Roman" w:hAnsi="Times New Roman"/>
+          <w:sz w:val="24"/>
+          <w:szCs w:val="24"/>
+        </w:rPr>
+        <w:instrText>ADDIN CSL_CITATION { "citationItems" : [ { "id" : "ITEM-1", "itemData" : { "DOI" : "10.1016/j.jenvrad.2011.12.003", "ISBN" : "1111111111", "ISSN" : "0265931X", "abstract" : "In this paper three problems for a connectionist account of language are considered: 1. What is the nature of linguistic representations? 2. How can complex structural relationships such as a constituent structure be represented? 3. How can the apparently open-ended nature of langauge be accomadated by a fixed-resource system? Using a prediction task, a simple recurrent network (SRN) is trained on multiclausal sentences which contain multiply-embedded relative clauses. Principal compenent analysis of the hidden unit activation patterns reveals grammatical relations and hierarchical constituent structure. Differences betweeen the SRN state representations and the more traditional pushdown store are discussed in the final section.", "author" : [ { "dropping-particle" : "", "family" : "Jia", "given" : "Guogang", "non-dropping-particle" : "", "parse-names" : false, "suffix" : "" }, { "dropping-particle" : "", "family" : "Jia", "given" : "Jing", "non-dropping-particle" : "", "parse-names" : false, "suffix" : "" } ], "container-title" : "Journal of Environmental Radioactivity", "id" : "ITEM-1", "issued" : { "date-parts" : [ [ "2012", "4" ] ] }, "page" : "98-119", "title" : "Determination of radium isotopes in environmental samples by gamma spectrometry, liquid scintillation counting and alpha spectrometry: a review of analytical methodology", "type" : "article-journal", "volume" : "106" }, "uris" : [ "http://www.mendeley.com/documents/?uuid=acdd3107-0cdd-4c1c-96f1-3d6ff1324c1c" ] } ], "mendeley" : { "formattedCitation" : "&lt;sup&gt;18&lt;/sup&gt;", "plainTextFormattedCitation" : "18", "previouslyFormattedCitation" : "&lt;sup&gt;18&lt;/sup&gt;" }, "properties" : { "noteIndex" : 7 }, "schema" : "https://github.com/citation-style-language/schema/raw/master/csl-citation.json" }</w:instrText>
+      </w:r>
+      <w:r>
+        <w:rPr>
+          <w:rFonts w:ascii="Times New Roman" w:hAnsi="Times New Roman"/>
+          <w:sz w:val="24"/>
+          <w:szCs w:val="24"/>
+        </w:rPr>
+        <w:fldChar w:fldCharType="separate"/>
+      </w:r>
+      <w:r>
+        <w:rPr>
+          <w:rFonts w:ascii="Times New Roman" w:hAnsi="Times New Roman"/>
+          <w:noProof/>
+          <w:sz w:val="24"/>
+          <w:szCs w:val="24"/>
+          <w:vertAlign w:val="superscript"/>
+        </w:rPr>
+        <w:t>18</w:t>
+      </w:r>
+      <w:r>
+        <w:rPr>
+          <w:rFonts w:ascii="Times New Roman" w:hAnsi="Times New Roman"/>
+          <w:sz w:val="24"/>
+          <w:szCs w:val="24"/>
+        </w:rPr>
+        <w:fldChar w:fldCharType="end"/>
+      </w:r>
+      <w:r>
+        <w:rPr>
+          <w:rFonts w:ascii="Times New Roman" w:hAnsi="Times New Roman"/>
+          <w:sz w:val="24"/>
+          <w:szCs w:val="24"/>
+        </w:rPr>
+        <w:t xml:space="preserve"> The equilibrated samples were then counted using a Beckman Coulter LS 6500 scintillation counter, and the resulting counts were compared to a calibration curve of similarly prepared </w:t>
       </w:r>
       <w:r>
         <w:rPr>
@@ -4513,7 +4558,7 @@
           <w:sz w:val="24"/>
           <w:szCs w:val="24"/>
         </w:rPr>
-        <w:instrText>ADDIN CSL_CITATION { "citationItems" : [ { "id" : "ITEM-1", "itemData" : { "author" : [ { "dropping-particle" : "", "family" : "Parkhurst", "given" : "D.L.", "non-dropping-particle" : "", "parse-names" : false, "suffix" : "" }, { "dropping-particle" : "", "family" : "Appela", "given" : "C.A.J.", "non-dropping-particle" : "", "parse-names" : false, "suffix" : "" } ], "container-title" : "U.S. Geological Survey Techniques and Methods", "id" : "ITEM-1", "issued" : { "date-parts" : [ [ "2013" ] ] }, "title" : "Description of Input and Examples for PHREEQC Version 3 \u2014 A Computer Program for Speciation , Batch-Reaction , One-Dimensional Transport , and Inverse Geochemical Calculations", "type" : "report" }, "uris" : [ "http://www.mendeley.com/documents/?uuid=f1590749-b157-45cb-b05a-2b66f88015b5" ] } ], "mendeley" : { "formattedCitation" : "&lt;sup&gt;18&lt;/sup&gt;", "plainTextFormattedCitation" : "18", "previouslyFormattedCitation" : "&lt;sup&gt;18&lt;/sup&gt;" }, "properties" : { "noteIndex" : 7 }, "schema" : "https://github.com/citation-style-language/schema/raw/master/csl-citation.json" }</w:instrText>
+        <w:instrText>ADDIN CSL_CITATION { "citationItems" : [ { "id" : "ITEM-1", "itemData" : { "author" : [ { "dropping-particle" : "", "family" : "Parkhurst", "given" : "D.L.", "non-dropping-particle" : "", "parse-names" : false, "suffix" : "" }, { "dropping-particle" : "", "family" : "Appelo", "given" : "C.A.J.", "non-dropping-particle" : "", "parse-names" : false, "suffix" : "" } ], "container-title" : "U.S. Geological Survey Techniques and Methods", "id" : "ITEM-1", "issued" : { "date-parts" : [ [ "2013" ] ] }, "title" : "Description of Input and Examples for PHREEQC Version 3 \u2014 A Computer Program for Speciation , Batch-Reaction , One-Dimensional Transport , and Inverse Geochemical Calculations", "type" : "article-journal" }, "uris" : [ "http://www.mendeley.com/documents/?uuid=f1590749-b157-45cb-b05a-2b66f88015b5" ] } ], "mendeley" : { "formattedCitation" : "&lt;sup&gt;19&lt;/sup&gt;", "plainTextFormattedCitation" : "19", "previouslyFormattedCitation" : "&lt;sup&gt;19&lt;/sup&gt;" }, "properties" : { "noteIndex" : 7 }, "schema" : "https://github.com/citation-style-language/schema/raw/master/csl-citation.json" }</w:instrText>
       </w:r>
       <w:r>
         <w:rPr>
@@ -4531,7 +4576,7 @@
           <w:szCs w:val="24"/>
           <w:vertAlign w:val="superscript"/>
         </w:rPr>
-        <w:t>18</w:t>
+        <w:t>19</w:t>
       </w:r>
       <w:r>
         <w:rPr>
@@ -4563,7 +4608,7 @@
           <w:sz w:val="24"/>
           <w:szCs w:val="24"/>
         </w:rPr>
-        <w:instrText>ADDIN CSL_CITATION { "citationItems" : [ { "id" : "ITEM-1", "itemData" : { "DOI" : "doi:10.1201/9781584889304.axd", "ISBN" : "978-1-58488-929-8", "URL" : "https://www.python.org/", "abstract" : "https://www.python.org/psf-landing/", "author" : [ { "dropping-particle" : "", "family" : "Python Software Foundation", "given" : "", "non-dropping-particle" : "", "parse-names" : false, "suffix" : "" } ], "id" : "ITEM-1", "issued" : { "date-parts" : [ [ "2010" ] ] }, "page" : "Version 3.03., http://www.python.org", "title" : "Python Language Reference", "type" : "webpage" }, "uris" : [ "http://www.mendeley.com/documents/?uuid=8d5a68d5-2e2c-4aa8-b804-0dd681159ab1" ] } ], "mendeley" : { "formattedCitation" : "&lt;sup&gt;19&lt;/sup&gt;", "plainTextFormattedCitation" : "19", "previouslyFormattedCitation" : "&lt;sup&gt;19&lt;/sup&gt;" }, "properties" : { "noteIndex" : 7 }, "schema" : "https://github.com/citation-style-language/schema/raw/master/csl-citation.json" }</w:instrText>
+        <w:instrText>ADDIN CSL_CITATION { "citationItems" : [ { "id" : "ITEM-1", "itemData" : { "DOI" : "doi:10.1201/9781584889304.axd", "ISBN" : "978-1-58488-929-8", "URL" : "https://www.python.org/", "abstract" : "https://www.python.org/psf-landing/", "author" : [ { "dropping-particle" : "", "family" : "Python Software Foundation", "given" : "", "non-dropping-particle" : "", "parse-names" : false, "suffix" : "" } ], "id" : "ITEM-1", "issued" : { "date-parts" : [ [ "2010" ] ] }, "page" : "Version 3.03., http://www.python.org", "title" : "Python Language Reference", "type" : "webpage" }, "uris" : [ "http://www.mendeley.com/documents/?uuid=8d5a68d5-2e2c-4aa8-b804-0dd681159ab1" ] } ], "mendeley" : { "formattedCitation" : "&lt;sup&gt;20&lt;/sup&gt;", "plainTextFormattedCitation" : "20", "previouslyFormattedCitation" : "&lt;sup&gt;20&lt;/sup&gt;" }, "properties" : { "noteIndex" : 7 }, "schema" : "https://github.com/citation-style-language/schema/raw/master/csl-citation.json" }</w:instrText>
       </w:r>
       <w:r>
         <w:rPr>
@@ -4581,7 +4626,7 @@
           <w:szCs w:val="24"/>
           <w:vertAlign w:val="superscript"/>
         </w:rPr>
-        <w:t>19</w:t>
+        <w:t>20</w:t>
       </w:r>
       <w:r>
         <w:rPr>
@@ -4613,7 +4658,97 @@
           <w:sz w:val="24"/>
           <w:szCs w:val="24"/>
         </w:rPr>
-        <w:t xml:space="preserve">n all cases, a double diffuse layer formulation is used for SCM, following </w:t>
+        <w:t xml:space="preserve">n all cases, </w:t>
+      </w:r>
+      <w:r>
+        <w:rPr>
+          <w:rFonts w:ascii="Times New Roman" w:hAnsi="Times New Roman"/>
+          <w:sz w:val="24"/>
+          <w:szCs w:val="24"/>
+        </w:rPr>
+        <w:t xml:space="preserve">relatively simple SCMs that have already been established in the literature are used, except for pyrite, where fitting of any previously </w:t>
+      </w:r>
+      <w:r>
+        <w:rPr>
+          <w:rFonts w:ascii="Times New Roman" w:hAnsi="Times New Roman"/>
+          <w:sz w:val="24"/>
+          <w:szCs w:val="24"/>
+        </w:rPr>
+        <w:t>published</w:t>
+      </w:r>
+      <w:r>
+        <w:rPr>
+          <w:rFonts w:ascii="Times New Roman" w:hAnsi="Times New Roman"/>
+          <w:sz w:val="24"/>
+          <w:szCs w:val="24"/>
+        </w:rPr>
+        <w:t xml:space="preserve"> models did not produce reasonable fits</w:t>
+      </w:r>
+      <w:r>
+        <w:rPr>
+          <w:rFonts w:ascii="Times New Roman" w:hAnsi="Times New Roman"/>
+          <w:sz w:val="24"/>
+          <w:szCs w:val="24"/>
+        </w:rPr>
+        <w:t>.</w:t>
+      </w:r>
+      <w:r>
+        <w:rPr>
+          <w:rFonts w:ascii="Times New Roman" w:hAnsi="Times New Roman"/>
+          <w:sz w:val="24"/>
+          <w:szCs w:val="24"/>
+        </w:rPr>
+        <w:fldChar w:fldCharType="begin" w:fldLock="1"/>
+      </w:r>
+      <w:r>
+        <w:rPr>
+          <w:rFonts w:ascii="Times New Roman" w:hAnsi="Times New Roman"/>
+          <w:sz w:val="24"/>
+          <w:szCs w:val="24"/>
+        </w:rPr>
+        <w:instrText>ADDIN CSL_CITATION { "citationItems" : [ { "id" : "ITEM-1", "itemData" : { "ISBN" : "0471637319", "author" : [ { "dropping-particle" : "", "family" : "Dzombak", "given" : "DA.", "non-dropping-particle" : "", "parse-names" : false, "suffix" : "" }, { "dropping-particle" : "", "family" : "Morel", "given" : "FMM.", "non-dropping-particle" : "", "parse-names" : false, "suffix" : "" } ], "id" : "ITEM-1", "issued" : { "date-parts" : [ [ "1990" ] ] }, "publisher" : "Wiley", "publisher-place" : "New York, NY", "title" : "Surface Complexation Modeling: Hydrous Ferric Oxide", "type" : "book" }, "uris" : [ "http://www.mendeley.com/documents/?uuid=a1a40670-7195-4e56-8172-1ff3cf0956d2" ] }, { "id" : "ITEM-2", "itemData" : { "DOI" : "10.1016/S0169-7722(97)00008-9", "ISBN" : "0169-7722", "ISSN" : "01697722", "abstract" : "In this paper experimental investigations into the acid/base titration characteristics of Namontmorillonite and the sorption behaviour of Ni and Zn under a wide variety of conditions are presented. From these measurements the dominant sorption mechanisms could be deduced. In the following paper (Bradbury and Baeyens, 1997) the titration and sorption data are analysed to determine the parameters in cation exchange and surface complexation based models which together provide a quantitative description of the titration and sorption data. A conditioning procedure was applied to the SWy-1 Na- montmorillonite starting material in order to remove background metal impurities, soluble salts and sparingly soluble minerals which could influence titration and sorption measurements. The purified clay, in the homo-ionic Na form, was thoroughly physico-chemically characterised before carrying out batch titration measurements on suspensions in 0.1 and 0.5 M NaClO4. The influence of background impurities, not removed by the conditioning, and cation exchange processes on the form of the titration curves is discussed. Titration data can be analysed to yield site capacities and protonation/deprotonation constants for the amphoteric surface hydroxyl groups (???SOH). The acid endpoint in the titration data was used to estimate an ???SOH site capacity of 0.08 mol kg-1. The sorption of Ni and Zn on conditioned Na-montmorillonite was studied at trace concentrations as a function of pH over a range from ~ 3 to ~ 10 to produce so-called 'sorption edges'. In the case of Ni, such measurements were carried out as a function of the NaClO4 background electrolyte concentration. In addition, sorption isotherms were determined for both nuclides at several fixed pH values in 0.1 M NaClO4. From the form of the 'edges' it was deduced that two main sorption mechanisms were controlling the uptake of Ni and Zn onto the clay mineral; a pH-independent component, identified as cation exchange on the permanent charge sites, and a pH-dependent one, interpreted as surface complexation on the amphoteric surface hydroxyl groups. The non-linearity of the sorption isotherms indicated that at least two different ???SOH type sites were contributing to the overall sorption on Na-montmorillonite.", "author" : [ { "dropping-particle" : "", "family" : "Baeyens", "given" : "Bart", "non-dropping-particle" : "", "parse-names" : false, "suffix" : "" }, { "dropping-particle" : "", "family" : "Bradbury", "given" : "Michael H.", "non-dropping-particle" : "", "parse-names" : false, "suffix" : "" } ], "container-title" : "Journal of Contaminant Hydrology", "id" : "ITEM-2", "issue" : "3-4", "issued" : { "date-parts" : [ [ "1997" ] ] }, "page" : "199-222", "title" : "A mechanistic description of Ni and Zn sorption on na-montmorillonite. Part I: Titration and sorption measurements", "type" : "article-journal", "volume" : "27" }, "uris" : [ "http://www.mendeley.com/documents/?uuid=627648af-31f6-41bd-8c5c-901436417e55" ] } ], "mendeley" : { "formattedCitation" : "&lt;sup&gt;21,22&lt;/sup&gt;", "plainTextFormattedCitation" : "21,22", "previouslyFormattedCitation" : "&lt;sup&gt;21,22&lt;/sup&gt;" }, "properties" : { "noteIndex" : 8 }, "schema" : "https://github.com/citation-style-language/schema/raw/master/csl-citation.json" }</w:instrText>
+      </w:r>
+      <w:r>
+        <w:rPr>
+          <w:rFonts w:ascii="Times New Roman" w:hAnsi="Times New Roman"/>
+          <w:sz w:val="24"/>
+          <w:szCs w:val="24"/>
+        </w:rPr>
+        <w:fldChar w:fldCharType="separate"/>
+      </w:r>
+      <w:r>
+        <w:rPr>
+          <w:rFonts w:ascii="Times New Roman" w:hAnsi="Times New Roman"/>
+          <w:noProof/>
+          <w:sz w:val="24"/>
+          <w:szCs w:val="24"/>
+          <w:vertAlign w:val="superscript"/>
+        </w:rPr>
+        <w:t>21,22</w:t>
+      </w:r>
+      <w:r>
+        <w:rPr>
+          <w:rFonts w:ascii="Times New Roman" w:hAnsi="Times New Roman"/>
+          <w:sz w:val="24"/>
+          <w:szCs w:val="24"/>
+        </w:rPr>
+        <w:fldChar w:fldCharType="end"/>
+      </w:r>
+      <w:r>
+        <w:rPr>
+          <w:rFonts w:ascii="Times New Roman" w:hAnsi="Times New Roman"/>
+          <w:sz w:val="24"/>
+          <w:szCs w:val="24"/>
+        </w:rPr>
+        <w:t xml:space="preserve"> </w:t>
+      </w:r>
+      <w:r>
+        <w:rPr>
+          <w:rFonts w:ascii="Times New Roman" w:hAnsi="Times New Roman"/>
+          <w:sz w:val="24"/>
+          <w:szCs w:val="24"/>
+        </w:rPr>
+        <w:t>For the iron (</w:t>
       </w:r>
       <w:proofErr w:type="spellStart"/>
       <w:r>
@@ -4622,6 +4757,33 @@
           <w:sz w:val="24"/>
           <w:szCs w:val="24"/>
         </w:rPr>
+        <w:t>hydr</w:t>
+      </w:r>
+      <w:proofErr w:type="spellEnd"/>
+      <w:r>
+        <w:rPr>
+          <w:rFonts w:ascii="Times New Roman" w:hAnsi="Times New Roman"/>
+          <w:sz w:val="24"/>
+          <w:szCs w:val="24"/>
+        </w:rPr>
+        <w:t xml:space="preserve">)oxides, a double diffuse layer </w:t>
+      </w:r>
+      <w:r>
+        <w:rPr>
+          <w:rFonts w:ascii="Times New Roman" w:hAnsi="Times New Roman"/>
+          <w:sz w:val="24"/>
+          <w:szCs w:val="24"/>
+        </w:rPr>
+        <w:lastRenderedPageBreak/>
+        <w:t xml:space="preserve">model is used following work following </w:t>
+      </w:r>
+      <w:proofErr w:type="spellStart"/>
+      <w:r>
+        <w:rPr>
+          <w:rFonts w:ascii="Times New Roman" w:hAnsi="Times New Roman"/>
+          <w:sz w:val="24"/>
+          <w:szCs w:val="24"/>
+        </w:rPr>
         <w:t>Dzombak</w:t>
       </w:r>
       <w:proofErr w:type="spellEnd"/>
@@ -4631,7 +4793,7 @@
           <w:sz w:val="24"/>
           <w:szCs w:val="24"/>
         </w:rPr>
-        <w:t xml:space="preserve"> and Morel’s generalized two layer model, except for pyrite, where fitting attempts were unsuccessful.</w:t>
+        <w:t xml:space="preserve"> and Morel’s work.</w:t>
       </w:r>
       <w:r>
         <w:rPr>
@@ -4647,7 +4809,7 @@
           <w:sz w:val="24"/>
           <w:szCs w:val="24"/>
         </w:rPr>
-        <w:instrText>ADDIN CSL_CITATION { "citationItems" : [ { "id" : "ITEM-1", "itemData" : { "ISBN" : "0471637319", "author" : [ { "dropping-particle" : "", "family" : "Dzombak", "given" : "DA.", "non-dropping-particle" : "", "parse-names" : false, "suffix" : "" }, { "dropping-particle" : "", "family" : "Morel", "given" : "FMM.", "non-dropping-particle" : "", "parse-names" : false, "suffix" : "" } ], "id" : "ITEM-1", "issued" : { "date-parts" : [ [ "1990" ] ] }, "publisher" : "Wiley", "publisher-place" : "New York, NY", "title" : "Surface Complexation Modeling: Hydrous Ferric Oxide", "type" : "book" }, "uris" : [ "http://www.mendeley.com/documents/?uuid=a1a40670-7195-4e56-8172-1ff3cf0956d2" ] } ], "mendeley" : { "formattedCitation" : "&lt;sup&gt;20&lt;/sup&gt;", "plainTextFormattedCitation" : "20", "previouslyFormattedCitation" : "&lt;sup&gt;20&lt;/sup&gt;" }, "properties" : { "noteIndex" : 8 }, "schema" : "https://github.com/citation-style-language/schema/raw/master/csl-citation.json" }</w:instrText>
+        <w:instrText>ADDIN CSL_CITATION { "citationItems" : [ { "id" : "ITEM-1", "itemData" : { "ISBN" : "0471637319", "author" : [ { "dropping-particle" : "", "family" : "Dzombak", "given" : "DA.", "non-dropping-particle" : "", "parse-names" : false, "suffix" : "" }, { "dropping-particle" : "", "family" : "Morel", "given" : "FMM.", "non-dropping-particle" : "", "parse-names" : false, "suffix" : "" } ], "id" : "ITEM-1", "issued" : { "date-parts" : [ [ "1990" ] ] }, "publisher" : "Wiley", "publisher-place" : "New York, NY", "title" : "Surface Complexation Modeling: Hydrous Ferric Oxide", "type" : "book" }, "uris" : [ "http://www.mendeley.com/documents/?uuid=a1a40670-7195-4e56-8172-1ff3cf0956d2" ] }, { "id" : "ITEM-2", "itemData" : { "DOI" : "10.1016/S1573-4285(06)80060-8", "author" : [ { "dropping-particle" : "", "family" : "Mathur", "given" : "S.S.", "non-dropping-particle" : "", "parse-names" : false, "suffix" : "" }, { "dropping-particle" : "", "family" : "Dzombak", "given" : "D.A.", "non-dropping-particle" : "", "parse-names" : false, "suffix" : "" } ], "container-title" : "Surface complexation modeling", "editor" : [ { "dropping-particle" : "", "family" : "Lutzenkirchen", "given" : "J.", "non-dropping-particle" : "", "parse-names" : false, "suffix" : "" } ], "id" : "ITEM-2", "issued" : { "date-parts" : [ [ "2006" ] ] }, "page" : "443-468", "title" : "Surface complexation modeling: Goethite", "type" : "chapter" }, "uris" : [ "http://www.mendeley.com/documents/?uuid=abd17cc8-7ec5-4842-9a9a-f66f854ad34a" ] } ], "mendeley" : { "formattedCitation" : "&lt;sup&gt;21,23&lt;/sup&gt;", "plainTextFormattedCitation" : "21,23", "previouslyFormattedCitation" : "&lt;sup&gt;21,23&lt;/sup&gt;" }, "properties" : { "noteIndex" : 8 }, "schema" : "https://github.com/citation-style-language/schema/raw/master/csl-citation.json" }</w:instrText>
       </w:r>
       <w:r>
         <w:rPr>
@@ -4665,7 +4827,7 @@
           <w:szCs w:val="24"/>
           <w:vertAlign w:val="superscript"/>
         </w:rPr>
-        <w:t>20</w:t>
+        <w:t>21,23</w:t>
       </w:r>
       <w:r>
         <w:rPr>
@@ -4681,6 +4843,108 @@
           <w:sz w:val="24"/>
           <w:szCs w:val="24"/>
         </w:rPr>
+        <w:t xml:space="preserve"> In the case of sodium montmorillonite, a non-electrostatic model using both protonated surface sites and cation exchange sites following Bradbury and </w:t>
+      </w:r>
+      <w:proofErr w:type="spellStart"/>
+      <w:r>
+        <w:rPr>
+          <w:rFonts w:ascii="Times New Roman" w:hAnsi="Times New Roman"/>
+          <w:sz w:val="24"/>
+          <w:szCs w:val="24"/>
+        </w:rPr>
+        <w:t>Baeyens</w:t>
+      </w:r>
+      <w:proofErr w:type="spellEnd"/>
+      <w:r>
+        <w:rPr>
+          <w:rFonts w:ascii="Times New Roman" w:hAnsi="Times New Roman"/>
+          <w:sz w:val="24"/>
+          <w:szCs w:val="24"/>
+        </w:rPr>
+        <w:t>’ work was used</w:t>
+      </w:r>
+      <w:r>
+        <w:rPr>
+          <w:rFonts w:ascii="Times New Roman" w:hAnsi="Times New Roman"/>
+          <w:sz w:val="24"/>
+          <w:szCs w:val="24"/>
+        </w:rPr>
+        <w:t xml:space="preserve">, namely, the 2 site </w:t>
+      </w:r>
+      <w:proofErr w:type="spellStart"/>
+      <w:r>
+        <w:rPr>
+          <w:rFonts w:ascii="Times New Roman" w:hAnsi="Times New Roman"/>
+          <w:sz w:val="24"/>
+          <w:szCs w:val="24"/>
+        </w:rPr>
+        <w:t>protolysis</w:t>
+      </w:r>
+      <w:proofErr w:type="spellEnd"/>
+      <w:r>
+        <w:rPr>
+          <w:rFonts w:ascii="Times New Roman" w:hAnsi="Times New Roman"/>
+          <w:sz w:val="24"/>
+          <w:szCs w:val="24"/>
+        </w:rPr>
+        <w:t xml:space="preserve"> non-electrostatic surface complexation model and cation exchange model (2SPNE SC/CE)</w:t>
+      </w:r>
+      <w:r>
+        <w:rPr>
+          <w:rFonts w:ascii="Times New Roman" w:hAnsi="Times New Roman"/>
+          <w:sz w:val="24"/>
+          <w:szCs w:val="24"/>
+        </w:rPr>
+        <w:t>.</w:t>
+      </w:r>
+      <w:r>
+        <w:rPr>
+          <w:rFonts w:ascii="Times New Roman" w:hAnsi="Times New Roman"/>
+          <w:sz w:val="24"/>
+          <w:szCs w:val="24"/>
+        </w:rPr>
+        <w:fldChar w:fldCharType="begin" w:fldLock="1"/>
+      </w:r>
+      <w:r>
+        <w:rPr>
+          <w:rFonts w:ascii="Times New Roman" w:hAnsi="Times New Roman"/>
+          <w:sz w:val="24"/>
+          <w:szCs w:val="24"/>
+        </w:rPr>
+        <w:instrText>ADDIN CSL_CITATION { "citationItems" : [ { "id" : "ITEM-1", "itemData" : { "DOI" : "10.1016/S0169-7722(97)00008-9", "ISBN" : "0169-7722", "ISSN" : "01697722", "abstract" : "In this paper experimental investigations into the acid/base titration characteristics of Namontmorillonite and the sorption behaviour of Ni and Zn under a wide variety of conditions are presented. From these measurements the dominant sorption mechanisms could be deduced. In the following paper (Bradbury and Baeyens, 1997) the titration and sorption data are analysed to determine the parameters in cation exchange and surface complexation based models which together provide a quantitative description of the titration and sorption data. A conditioning procedure was applied to the SWy-1 Na- montmorillonite starting material in order to remove background metal impurities, soluble salts and sparingly soluble minerals which could influence titration and sorption measurements. The purified clay, in the homo-ionic Na form, was thoroughly physico-chemically characterised before carrying out batch titration measurements on suspensions in 0.1 and 0.5 M NaClO4. The influence of background impurities, not removed by the conditioning, and cation exchange processes on the form of the titration curves is discussed. Titration data can be analysed to yield site capacities and protonation/deprotonation constants for the amphoteric surface hydroxyl groups (???SOH). The acid endpoint in the titration data was used to estimate an ???SOH site capacity of 0.08 mol kg-1. The sorption of Ni and Zn on conditioned Na-montmorillonite was studied at trace concentrations as a function of pH over a range from ~ 3 to ~ 10 to produce so-called 'sorption edges'. In the case of Ni, such measurements were carried out as a function of the NaClO4 background electrolyte concentration. In addition, sorption isotherms were determined for both nuclides at several fixed pH values in 0.1 M NaClO4. From the form of the 'edges' it was deduced that two main sorption mechanisms were controlling the uptake of Ni and Zn onto the clay mineral; a pH-independent component, identified as cation exchange on the permanent charge sites, and a pH-dependent one, interpreted as surface complexation on the amphoteric surface hydroxyl groups. The non-linearity of the sorption isotherms indicated that at least two different ???SOH type sites were contributing to the overall sorption on Na-montmorillonite.", "author" : [ { "dropping-particle" : "", "family" : "Baeyens", "given" : "Bart", "non-dropping-particle" : "", "parse-names" : false, "suffix" : "" }, { "dropping-particle" : "", "family" : "Bradbury", "given" : "Michael H.", "non-dropping-particle" : "", "parse-names" : false, "suffix" : "" } ], "container-title" : "Journal of Contaminant Hydrology", "id" : "ITEM-1", "issue" : "3-4", "issued" : { "date-parts" : [ [ "1997" ] ] }, "page" : "199-222", "title" : "A mechanistic description of Ni and Zn sorption on na-montmorillonite. Part I: Titration and sorption measurements", "type" : "article-journal", "volume" : "27" }, "uris" : [ "http://www.mendeley.com/documents/?uuid=627648af-31f6-41bd-8c5c-901436417e55" ] } ], "mendeley" : { "formattedCitation" : "&lt;sup&gt;22&lt;/sup&gt;", "plainTextFormattedCitation" : "22", "previouslyFormattedCitation" : "&lt;sup&gt;22&lt;/sup&gt;" }, "properties" : { "noteIndex" : 8 }, "schema" : "https://github.com/citation-style-language/schema/raw/master/csl-citation.json" }</w:instrText>
+      </w:r>
+      <w:r>
+        <w:rPr>
+          <w:rFonts w:ascii="Times New Roman" w:hAnsi="Times New Roman"/>
+          <w:sz w:val="24"/>
+          <w:szCs w:val="24"/>
+        </w:rPr>
+        <w:fldChar w:fldCharType="separate"/>
+      </w:r>
+      <w:r>
+        <w:rPr>
+          <w:rFonts w:ascii="Times New Roman" w:hAnsi="Times New Roman"/>
+          <w:noProof/>
+          <w:sz w:val="24"/>
+          <w:szCs w:val="24"/>
+          <w:vertAlign w:val="superscript"/>
+        </w:rPr>
+        <w:t>22</w:t>
+      </w:r>
+      <w:r>
+        <w:rPr>
+          <w:rFonts w:ascii="Times New Roman" w:hAnsi="Times New Roman"/>
+          <w:sz w:val="24"/>
+          <w:szCs w:val="24"/>
+        </w:rPr>
+        <w:fldChar w:fldCharType="end"/>
+      </w:r>
+      <w:r>
+        <w:rPr>
+          <w:rFonts w:ascii="Times New Roman" w:hAnsi="Times New Roman"/>
+          <w:sz w:val="24"/>
+          <w:szCs w:val="24"/>
+        </w:rPr>
         <w:t xml:space="preserve"> </w:t>
       </w:r>
       <w:r>
@@ -4689,6 +4953,32 @@
           <w:sz w:val="24"/>
           <w:szCs w:val="24"/>
         </w:rPr>
+        <w:t xml:space="preserve">For clarity, when discussing SCM, we also mean to include </w:t>
+      </w:r>
+      <w:r>
+        <w:rPr>
+          <w:rFonts w:ascii="Times New Roman" w:hAnsi="Times New Roman"/>
+          <w:sz w:val="24"/>
+          <w:szCs w:val="24"/>
+        </w:rPr>
+        <w:t>the 2SPNE SC/CE model</w:t>
+      </w:r>
+      <w:bookmarkStart w:id="0" w:name="_GoBack"/>
+      <w:bookmarkEnd w:id="0"/>
+      <w:r>
+        <w:rPr>
+          <w:rFonts w:ascii="Times New Roman" w:hAnsi="Times New Roman"/>
+          <w:sz w:val="24"/>
+          <w:szCs w:val="24"/>
+        </w:rPr>
+        <w:t xml:space="preserve">, even though it contains both SCM and ion exchange. </w:t>
+      </w:r>
+      <w:r>
+        <w:rPr>
+          <w:rFonts w:ascii="Times New Roman" w:hAnsi="Times New Roman"/>
+          <w:sz w:val="24"/>
+          <w:szCs w:val="24"/>
+        </w:rPr>
         <w:fldChar w:fldCharType="begin"/>
       </w:r>
       <w:r>
@@ -4722,16 +5012,23 @@
           <w:sz w:val="24"/>
           <w:szCs w:val="24"/>
         </w:rPr>
-        <w:t xml:space="preserve">Ra surface complexes were derived from group II cation </w:t>
-      </w:r>
-      <w:r>
-        <w:rPr>
-          <w:rFonts w:ascii="Times New Roman" w:hAnsi="Times New Roman"/>
-          <w:sz w:val="24"/>
-          <w:szCs w:val="24"/>
-        </w:rPr>
-        <w:lastRenderedPageBreak/>
-        <w:t>SCM reactions published in previous studies, and then</w:t>
+        <w:t xml:space="preserve">Ra surface complexes were derived from group II cation SCM reactions published </w:t>
+      </w:r>
+      <w:r>
+        <w:rPr>
+          <w:rFonts w:ascii="Times New Roman" w:hAnsi="Times New Roman"/>
+          <w:sz w:val="24"/>
+          <w:szCs w:val="24"/>
+        </w:rPr>
+        <w:t>by</w:t>
+      </w:r>
+      <w:r>
+        <w:rPr>
+          <w:rFonts w:ascii="Times New Roman" w:hAnsi="Times New Roman"/>
+          <w:sz w:val="24"/>
+          <w:szCs w:val="24"/>
+        </w:rPr>
+        <w:t xml:space="preserve"> previous studies, and then</w:t>
       </w:r>
       <w:r>
         <w:rPr>
@@ -4827,7 +5124,7 @@
           <w:sz w:val="24"/>
           <w:szCs w:val="24"/>
         </w:rPr>
-        <w:instrText>ADDIN CSL_CITATION { "citationItems" : [ { "id" : "ITEM-1", "itemData" : { "ISBN" : "0471637319", "author" : [ { "dropping-particle" : "", "family" : "Dzombak", "given" : "DA.", "non-dropping-particle" : "", "parse-names" : false, "suffix" : "" }, { "dropping-particle" : "", "family" : "Morel", "given" : "FMM.", "non-dropping-particle" : "", "parse-names" : false, "suffix" : "" } ], "id" : "ITEM-1", "issued" : { "date-parts" : [ [ "1990" ] ] }, "publisher" : "Wiley", "publisher-place" : "New York, NY", "title" : "Surface Complexation Modeling: Hydrous Ferric Oxide", "type" : "book" }, "uris" : [ "http://www.mendeley.com/documents/?uuid=a1a40670-7195-4e56-8172-1ff3cf0956d2" ] }, { "id" : "ITEM-2", "itemData" : { "DOI" : "10.1016/S1573-4285(06)80060-8", "author" : [ { "dropping-particle" : "", "family" : "Mathur", "given" : "S.S.", "non-dropping-particle" : "", "parse-names" : false, "suffix" : "" }, { "dropping-particle" : "", "family" : "Dzombak", "given" : "D.A.", "non-dropping-particle" : "", "parse-names" : false, "suffix" : "" } ], "id" : "ITEM-2", "issued" : { "date-parts" : [ [ "2006" ] ] }, "page" : "443-468", "title" : "Surface complexation modeling: Goethite", "type" : "chapter" }, "uris" : [ "http://www.mendeley.com/documents/?uuid=abd17cc8-7ec5-4842-9a9a-f66f854ad34a" ] }, { "id" : "ITEM-3", "itemData" : { "DOI" : "10.1016/0016-7037(94)90286-0", "ISBN" : "0016-7037", "ISSN" : "00167037", "abstract" : "Headspace PCo2 was measured with an infrared gas analyzer over an equilibrated goethite suspension to determine adsorption of carbonate species in the pH range 3 to 8. For a 2 g/L goethite suspension in 0.1 N NaClO4 (~3 10-4 M surface sites), the fraction of carbonate species adsorbed increased from 0.15 at pH 3 to a maximum of 0.56 at pH 6. In 0.01 N NaClO4, the fraction of carbonate species adsorbed at pH 6 increased to 0.67. The total concentration of CO2 in the suspension increased from about 0.4 to 0.6 10-4 M in the pH range of these experiments. The development of surface charge at the goethite surface was determined in the pH range 4 to 11 by potentiometric titration under controlled low CO2 conditions. No hysteresis was observed between the acid and base legs of titrations in 0.10, 0.03, and 0.01 N NaClO4 resulting in a pHpzc of 8.9. The carbonate species adsorption data were modelled using the least squares optimization program FITEQL for the diffuse double-layer model and the triplelayer model using stoichiometries of the type Fe-OCOOH and Fe-OCOO- for surface bound carbonate species. The model results are consistent with separate experiments showing a significant reduction in chromate adsorption on goethite as the partial pressure of CO2 was increased from &lt;5 to 450 and 40,000 \u03bcatm. Our data suggest that mineral oxide surface sites which control solid/solute partitioning of metal ions in natural systems may be largely bound to adsorbed carbonate species. \u00a9 1994.", "author" : [ { "dropping-particle" : "", "family" : "Geen", "given" : "Alexander", "non-dropping-particle" : "van", "parse-names" : false, "suffix" : "" }, { "dropping-particle" : "", "family" : "Robertson", "given" : "Alexander P.", "non-dropping-particle" : "", "parse-names" : false, "suffix" : "" }, { "dropping-particle" : "", "family" : "Leckie", "given" : "James O.", "non-dropping-particle" : "", "parse-names" : false, "suffix" : "" } ], "container-title" : "Geochimica et Cosmochimica Acta", "id" : "ITEM-3", "issue" : "9", "issued" : { "date-parts" : [ [ "1994" ] ] }, "page" : "2073-2086", "title" : "Complexation of carbonate species at the goethite surface: Implications for adsorption of metal ions in natural waters", "type" : "article-journal", "volume" : "58" }, "uris" : [ "http://www.mendeley.com/documents/?uuid=5bb795bb-381a-4226-83d0-85071360ec9a" ] }, { "id" : "ITEM-4", "itemData" : { "URL" : "http://clays.org/sourceclays_data.html", "accessed" : { "date-parts" : [ [ "2017", "12", "10" ] ] }, "author" : [ { "dropping-particle" : "", "family" : "The Clay Minerals Society", "given" : "", "non-dropping-particle" : "", "parse-names" : false, "suffix" : "" } ], "id" : "ITEM-4", "issued" : { "date-parts" : [ [ "2017" ] ] }, "title" : "Source Clay Physical/Chemical Data", "type" : "webpage" }, "uris" : [ "http://www.mendeley.com/documents/?uuid=eb5b61f1-9a2a-4ab1-b916-efa2b03922ea" ] }, { "id" : "ITEM-5", "itemData" : { "DOI" : "10.1016/j.jcis.2003.11.022", "ISBN" : "0021-9797", "ISSN" : "00219797", "PMID" : "15051457", "abstract" : "The potentiometric titration and CEC data presented in part I are modeled in this paper, part II. Two models are compared: the two pK, three complexation sites plus exchange sites nonelectrostatic model developed by Baeyens and Bradbury and a model based on the MUSIC approach developed by Hiemstra and Van Riemsdijk. Both morphological and structural information is used to develop this new model. Morphological information is taken from the literature, while structural information is taken from the literature and constrained by supporting FTIR experiments. The Baeyens and Bradbury model is found to reproduce the general tendency of the titration curve, whereas the model based on the Hiemstra and Van Riemsdijk MUSIC approach provides a better fit to the experimental data. The former uses only 3 edge reaction sites, whereas the latter uses at least 27 edge reaction sites. Five main reactive sites are sufficient to fit the MUSIC model curve, but the model allows us to derive the properties of 22 other reactive sites. Logically, the greater the number of sites, the better the fit. Nevertheless, fewer adjustable parameters are necessary for the Hiemstra and Van Riemsdijk MUSIC model than for the Baeyens and Bradbury model, thanks to structural and morphological constraints. The precision of the potentiometric titration curve is insufficient to verify that the properties of the 27 sites given by the MUSIC model are effective. Thus, we coupled some properties of clay minerals, such as dissolution, to the modeled acid-base properties of these sites to assess our model. We then questioned the ability of simplified models such as the Baeyens and Bradbury model to predict the interactions between clay minerals and solutions in natural environments. In addition, we derived the cation exchange selectivity coefficients for CaCl+ ionic pairs and H+ from our CEC data and gave an estimate for the CaOH+ selectivity coefficient. \u00a9 2003 Elsevier Inc. All rights reserved.", "author" : [ { "dropping-particle" : "", "family" : "Tournassat", "given" : "Christophe", "non-dropping-particle" : "", "parse-names" : false, "suffix" : "" }, { "dropping-particle" : "", "family" : "Ferrage", "given" : "Eric", "non-dropping-particle" : "", "parse-names" : false, "suffix" : "" }, { "dropping-particle" : "", "family" : "Poinsignon", "given" : "Christiane", "non-dropping-particle" : "", "parse-names" : false, "suffix" : "" }, { "dropping-particle" : "", "family" : "Charlet", "given" : "Laurent", "non-dropping-particle" : "", "parse-names" : false, "suffix" : "" } ], "container-title" : "Journal of Colloid and Interface Science", "id" : "ITEM-5", "issue" : "1", "issued" : { "date-parts" : [ [ "2004" ] ] }, "page" : "234-246", "title" : "The titration of clay minerals: II. Structure-based model and implications for clay reactivity", "type" : "article-journal", "volume" : "273" }, "uris" : [ "http://www.mendeley.com/documents/?uuid=00652482-f575-4dae-928c-dc27d915829e" ] }, { "id" : "ITEM-6", "itemData" : { "DOI" : "10.1007/s10498-004-1166-5", "ISSN" : "13806165", "abstract" : "Fe(II)-Ca(II), Fe(II)-Na(I), and Fe(II)-Ca(II)-Na(I) exchange experiments on montmorillonite were performed in chloride background. These experiments show the possible sorption of Fe2+ and FeCl+ ion pairs in exchange site positions, a result confirmed with 77 K Fe-57 Mossbauer experiments. The sorption data were modeled and the cation exchange selectivity for Fe(II) were found to be nearly equal to that of Ca(II). Vanselow selectivity coefficients, for Na-Fe2+ and Na-FeCl+ reactions, were found to be equal to 0.4 (0.5 for Ca2+) and 2.3 (2.5 for CaCl+) respectively. High affinity of montmorillonite for chloride ion pairs seems to be a common mechanism as first stated by Sposito et al., (Soil Sci. Soc. Am. J. 47, 51-56, 1983a), and should have implications e.g., on the chemistry of suspended particles in seawater. Exchange selectivity coefficients derived from this study and others were used to model experimental data on river water and seawater equilibrated particles. The agreement between simulations and experimental data is very good. The simulation shows the predominance of monovalent ion (Na+ and chloride ion pairs) sorption on clay particles in seawater. This sorption of monovalent ions leads to the dispersion of particles in seawater and to the extension of a \"plume\" of particles spreading away from river deltas, such as that of the River Amazon.", "author" : [ { "dropping-particle" : "", "family" : "Charlet", "given" : "Laurent", "non-dropping-particle" : "", "parse-names" : false, "suffix" : "" }, { "dropping-particle" : "", "family" : "Tournassat", "given" : "Christophe", "non-dropping-particle" : "", "parse-names" : false, "suffix" : "" } ], "container-title" : "Aquatic Geochemistry", "id" : "ITEM-6", "issue" : "2", "issued" : { "date-parts" : [ [ "2005" ] ] }, "page" : "115-137", "title" : "Fe(II)-Na(I)-Ca(II) cation exchange on montmorillonite in chloride medium: Evidence for preferential clay adsorption of chloride - Metal ion pairs in seawater", "type" : "article-journal", "volume" : "11" }, "uris" : [ "http://www.mendeley.com/documents/?uuid=241f163c-425f-416d-9ba4-cd7b20b84f21" ] }, { "id" : "ITEM-7", "itemData" : { "DOI" : "10.1016/S0169-7722(97)00008-9", "author" : [ { "dropping-particle" : "", "family" : "Bradbury", "given" : "Michael H", "non-dropping-particle" : "", "parse-names" : false, "suffix" : "" }, { "dropping-particle" : "", "family" : "Baeyens", "given" : "Bart", "non-dropping-particle" : "", "parse-names" : false, "suffix" : "" } ], "container-title" : "Journal of Contaminant Hydrology", "id" : "ITEM-7", "issued" : { "date-parts" : [ [ "1997" ] ] }, "page" : "223-248", "title" : "A mechanistic description of Ni and Zn sorption on Part II: modelling", "type" : "article-journal", "volume" : "27" }, "uris" : [ "http://www.mendeley.com/documents/?uuid=1b7ce73b-f8b8-48ac-be4e-df754e5bf53c" ] }, { "id" : "ITEM-8", "itemData" : { "DOI" : "10.1016/j.gca.2004.07.020", "ISSN" : "00167037", "abstract" : "In solution thermodynamics, and more recently in surface chemistry, it is well established that relationships can be found between the free energies of formation of aqueous or surface metal complexes and thermodynamic properties of the metal ions or ligands. Such systematic dependencies are commonly termed linear free energy relationships (LFER). A 2 site protolysis non-electrostatic surface complexation and cation exchange (2SPNE SC/CE) model has been used to model \"in house\" and literature sorption edge data for eleven elements: Mn(II), Co(II), Ni(II), Zn(II), Cd(II), Eu(III), Am(III), Sn(IV), Th(IV), Np(V) and U(VI) to provide surface complexation constants for the strong sites on montmorillonite. Modelling a further 4 sets of sorption isotherms for Ni(II), Zn(II), Eu(III) and U(VI) provided complexation constants for the weak sites. The protolysis constants and site capacities derived for the 2SPNE SC/CE model in previous work were fixed in all of the calculations. Cation exchange was modelled simultaneously to provide selectivity coefficients. Good correlations between the logarithms of strong SKx-1 and weak W1Kx-1 site binding constants on montmorillonite and the logarithm of the aqueous hydrolysis constants OH Kx were found which could be described by the following equations: Strong (???SSOH) sites: logSKX-1 = 8.1 ?? 0.3 + (0.90 ?? 0.02)logOHKX Weak (???SW1OH) sites: logW1KX-1 = 6.2 ?? 0.8 + (0.98 ?? 0.09)logOHKX where x is an integer. Sorption data for heavy metals and actinides such as Pd(II), Pb(II), Pu(III), Zr(IV), U(IV), Np(IV), Pu(IV) and Pa(V), are important in safety studies for radioactive waste repositories and are either very poorly known or not available at all. The LFER approach was used to estimate surface complexation constants for these radionuclides on both site types. The surface protolysis constants, site capacity values, selectivity coefficients and surface complexation constants given in this work, coupled with the LFERs established for the strong and weak sites on montmorillonite, are considered to form a sound basis for a thermodynamic sorption database. Copyright ?? 2005 Elsevier Ltd.", "author" : [ { "dropping-particle" : "", "family" : "Bradbury", "given" : "Michael H.", "non-dropping-particle" : "", "parse-names" : false, "suffix" : "" }, { "dropping-particle" : "", "family" : "Baeyens", "given" : "Bart", "non-dropping-particle" : "", "parse-names" : false, "suffix" : "" } ], "container-title" : "Geochimica et Cosmochimica Acta", "id" : "ITEM-8", "issue" : "4", "issued" : { "date-parts" : [ [ "2005" ] ] }, "page" : "875-892", "title" : "Modelling the sorption of Mn(II), Co(II), Ni(II), Zn(II), Cd(II), Eu(III), Am(III), Sn(IV), Th(IV), Np(V) and U(VI) on montmorillonite: Linear free energy relationships and estimates of surface binding constants for some selected heavy metals and actinide", "type" : "article-journal", "volume" : "69" }, "uris" : [ "http://www.mendeley.com/documents/?uuid=87428a4a-a004-4eb1-a479-b485719c4b2e" ] } ], "mendeley" : { "formattedCitation" : "&lt;sup&gt;20\u201327&lt;/sup&gt;", "plainTextFormattedCitation" : "20\u201327", "previouslyFormattedCitation" : "&lt;sup&gt;20\u201327&lt;/sup&gt;" }, "properties" : { "noteIndex" : 8 }, "schema" : "https://github.com/citation-style-language/schema/raw/master/csl-citation.json" }</w:instrText>
+        <w:instrText>ADDIN CSL_CITATION { "citationItems" : [ { "id" : "ITEM-1", "itemData" : { "ISBN" : "0471637319", "author" : [ { "dropping-particle" : "", "family" : "Dzombak", "given" : "DA.", "non-dropping-particle" : "", "parse-names" : false, "suffix" : "" }, { "dropping-particle" : "", "family" : "Morel", "given" : "FMM.", "non-dropping-particle" : "", "parse-names" : false, "suffix" : "" } ], "id" : "ITEM-1", "issued" : { "date-parts" : [ [ "1990" ] ] }, "publisher" : "Wiley", "publisher-place" : "New York, NY", "title" : "Surface Complexation Modeling: Hydrous Ferric Oxide", "type" : "book" }, "uris" : [ "http://www.mendeley.com/documents/?uuid=a1a40670-7195-4e56-8172-1ff3cf0956d2" ] }, { "id" : "ITEM-2", "itemData" : { "DOI" : "10.1016/S1573-4285(06)80060-8", "author" : [ { "dropping-particle" : "", "family" : "Mathur", "given" : "S.S.", "non-dropping-particle" : "", "parse-names" : false, "suffix" : "" }, { "dropping-particle" : "", "family" : "Dzombak", "given" : "D.A.", "non-dropping-particle" : "", "parse-names" : false, "suffix" : "" } ], "container-title" : "Surface complexation modeling", "editor" : [ { "dropping-particle" : "", "family" : "Lutzenkirchen", "given" : "J.", "non-dropping-particle" : "", "parse-names" : false, "suffix" : "" } ], "id" : "ITEM-2", "issued" : { "date-parts" : [ [ "2006" ] ] }, "page" : "443-468", "title" : "Surface complexation modeling: Goethite", "type" : "chapter" }, "uris" : [ "http://www.mendeley.com/documents/?uuid=abd17cc8-7ec5-4842-9a9a-f66f854ad34a" ] }, { "id" : "ITEM-3", "itemData" : { "DOI" : "10.1016/0016-7037(94)90286-0", "ISBN" : "0016-7037", "ISSN" : "00167037", "abstract" : "Headspace PCo2 was measured with an infrared gas analyzer over an equilibrated goethite suspension to determine adsorption of carbonate species in the pH range 3 to 8. For a 2 g/L goethite suspension in 0.1 N NaClO4 (~3 10-4 M surface sites), the fraction of carbonate species adsorbed increased from 0.15 at pH 3 to a maximum of 0.56 at pH 6. In 0.01 N NaClO4, the fraction of carbonate species adsorbed at pH 6 increased to 0.67. The total concentration of CO2 in the suspension increased from about 0.4 to 0.6 10-4 M in the pH range of these experiments. The development of surface charge at the goethite surface was determined in the pH range 4 to 11 by potentiometric titration under controlled low CO2 conditions. No hysteresis was observed between the acid and base legs of titrations in 0.10, 0.03, and 0.01 N NaClO4 resulting in a pHpzc of 8.9. The carbonate species adsorption data were modelled using the least squares optimization program FITEQL for the diffuse double-layer model and the triplelayer model using stoichiometries of the type Fe-OCOOH and Fe-OCOO- for surface bound carbonate species. The model results are consistent with separate experiments showing a significant reduction in chromate adsorption on goethite as the partial pressure of CO2 was increased from &lt;5 to 450 and 40,000 \u03bcatm. Our data suggest that mineral oxide surface sites which control solid/solute partitioning of metal ions in natural systems may be largely bound to adsorbed carbonate species. \u00a9 1994.", "author" : [ { "dropping-particle" : "", "family" : "Geen", "given" : "Alexander", "non-dropping-particle" : "van", "parse-names" : false, "suffix" : "" }, { "dropping-particle" : "", "family" : "Robertson", "given" : "Alexander P.", "non-dropping-particle" : "", "parse-names" : false, "suffix" : "" }, { "dropping-particle" : "", "family" : "Leckie", "given" : "James O.", "non-dropping-particle" : "", "parse-names" : false, "suffix" : "" } ], "container-title" : "Geochimica et Cosmochimica Acta", "id" : "ITEM-3", "issue" : "9", "issued" : { "date-parts" : [ [ "1994" ] ] }, "page" : "2073-2086", "title" : "Complexation of carbonate species at the goethite surface: Implications for adsorption of metal ions in natural waters", "type" : "article-journal", "volume" : "58" }, "uris" : [ "http://www.mendeley.com/documents/?uuid=5bb795bb-381a-4226-83d0-85071360ec9a" ] }, { "id" : "ITEM-4", "itemData" : { "URL" : "http://clays.org/sourceclays_data.html", "accessed" : { "date-parts" : [ [ "2017", "12", "10" ] ] }, "author" : [ { "dropping-particle" : "", "family" : "The Clay Minerals Society", "given" : "", "non-dropping-particle" : "", "parse-names" : false, "suffix" : "" } ], "id" : "ITEM-4", "issued" : { "date-parts" : [ [ "2017" ] ] }, "title" : "Source Clay Physical/Chemical Data", "type" : "webpage" }, "uris" : [ "http://www.mendeley.com/documents/?uuid=eb5b61f1-9a2a-4ab1-b916-efa2b03922ea" ] }, { "id" : "ITEM-5", "itemData" : { "DOI" : "10.1016/j.jcis.2003.11.022", "ISBN" : "0021-9797", "ISSN" : "00219797", "PMID" : "15051457", "abstract" : "The potentiometric titration and CEC data presented in part I are modeled in this paper, part II. Two models are compared: the two pK, three complexation sites plus exchange sites nonelectrostatic model developed by Baeyens and Bradbury and a model based on the MUSIC approach developed by Hiemstra and Van Riemsdijk. Both morphological and structural information is used to develop this new model. Morphological information is taken from the literature, while structural information is taken from the literature and constrained by supporting FTIR experiments. The Baeyens and Bradbury model is found to reproduce the general tendency of the titration curve, whereas the model based on the Hiemstra and Van Riemsdijk MUSIC approach provides a better fit to the experimental data. The former uses only 3 edge reaction sites, whereas the latter uses at least 27 edge reaction sites. Five main reactive sites are sufficient to fit the MUSIC model curve, but the model allows us to derive the properties of 22 other reactive sites. Logically, the greater the number of sites, the better the fit. Nevertheless, fewer adjustable parameters are necessary for the Hiemstra and Van Riemsdijk MUSIC model than for the Baeyens and Bradbury model, thanks to structural and morphological constraints. The precision of the potentiometric titration curve is insufficient to verify that the properties of the 27 sites given by the MUSIC model are effective. Thus, we coupled some properties of clay minerals, such as dissolution, to the modeled acid-base properties of these sites to assess our model. We then questioned the ability of simplified models such as the Baeyens and Bradbury model to predict the interactions between clay minerals and solutions in natural environments. In addition, we derived the cation exchange selectivity coefficients for CaCl+ ionic pairs and H+ from our CEC data and gave an estimate for the CaOH+ selectivity coefficient. \u00a9 2003 Elsevier Inc. All rights reserved.", "author" : [ { "dropping-particle" : "", "family" : "Tournassat", "given" : "Christophe", "non-dropping-particle" : "", "parse-names" : false, "suffix" : "" }, { "dropping-particle" : "", "family" : "Ferrage", "given" : "Eric", "non-dropping-particle" : "", "parse-names" : false, "suffix" : "" }, { "dropping-particle" : "", "family" : "Poinsignon", "given" : "Christiane", "non-dropping-particle" : "", "parse-names" : false, "suffix" : "" }, { "dropping-particle" : "", "family" : "Charlet", "given" : "Laurent", "non-dropping-particle" : "", "parse-names" : false, "suffix" : "" } ], "container-title" : "Journal of Colloid and Interface Science", "id" : "ITEM-5", "issue" : "1", "issued" : { "date-parts" : [ [ "2004" ] ] }, "page" : "234-246", "title" : "The titration of clay minerals: II. Structure-based model and implications for clay reactivity", "type" : "article-journal", "volume" : "273" }, "uris" : [ "http://www.mendeley.com/documents/?uuid=00652482-f575-4dae-928c-dc27d915829e" ] }, { "id" : "ITEM-6", "itemData" : { "DOI" : "10.1007/s10498-004-1166-5", "ISSN" : "13806165", "abstract" : "Fe(II)-Ca(II), Fe(II)-Na(I), and Fe(II)-Ca(II)-Na(I) exchange experiments on montmorillonite were performed in chloride background. These experiments show the possible sorption of Fe2+ and FeCl+ ion pairs in exchange site positions, a result confirmed with 77 K Fe-57 Mossbauer experiments. The sorption data were modeled and the cation exchange selectivity for Fe(II) were found to be nearly equal to that of Ca(II). Vanselow selectivity coefficients, for Na-Fe2+ and Na-FeCl+ reactions, were found to be equal to 0.4 (0.5 for Ca2+) and 2.3 (2.5 for CaCl+) respectively. High affinity of montmorillonite for chloride ion pairs seems to be a common mechanism as first stated by Sposito et al., (Soil Sci. Soc. Am. J. 47, 51-56, 1983a), and should have implications e.g., on the chemistry of suspended particles in seawater. Exchange selectivity coefficients derived from this study and others were used to model experimental data on river water and seawater equilibrated particles. The agreement between simulations and experimental data is very good. The simulation shows the predominance of monovalent ion (Na+ and chloride ion pairs) sorption on clay particles in seawater. This sorption of monovalent ions leads to the dispersion of particles in seawater and to the extension of a \"plume\" of particles spreading away from river deltas, such as that of the River Amazon.", "author" : [ { "dropping-particle" : "", "family" : "Charlet", "given" : "Laurent", "non-dropping-particle" : "", "parse-names" : false, "suffix" : "" }, { "dropping-particle" : "", "family" : "Tournassat", "given" : "Christophe", "non-dropping-particle" : "", "parse-names" : false, "suffix" : "" } ], "container-title" : "Aquatic Geochemistry", "id" : "ITEM-6", "issue" : "2", "issued" : { "date-parts" : [ [ "2005" ] ] }, "page" : "115-137", "title" : "Fe(II)-Na(I)-Ca(II) cation exchange on montmorillonite in chloride medium: Evidence for preferential clay adsorption of chloride - Metal ion pairs in seawater", "type" : "article-journal", "volume" : "11" }, "uris" : [ "http://www.mendeley.com/documents/?uuid=241f163c-425f-416d-9ba4-cd7b20b84f21" ] }, { "id" : "ITEM-7", "itemData" : { "DOI" : "10.1016/S0169-7722(97)00008-9", "author" : [ { "dropping-particle" : "", "family" : "Bradbury", "given" : "Michael H", "non-dropping-particle" : "", "parse-names" : false, "suffix" : "" }, { "dropping-particle" : "", "family" : "Baeyens", "given" : "Bart", "non-dropping-particle" : "", "parse-names" : false, "suffix" : "" } ], "container-title" : "Journal of Contaminant Hydrology", "id" : "ITEM-7", "issued" : { "date-parts" : [ [ "1997" ] ] }, "page" : "223-248", "title" : "A mechanistic description of Ni and Zn sorption on Part II: modelling", "type" : "article-journal", "volume" : "27" }, "uris" : [ "http://www.mendeley.com/documents/?uuid=1b7ce73b-f8b8-48ac-be4e-df754e5bf53c" ] }, { "id" : "ITEM-8", "itemData" : { "DOI" : "10.1016/j.gca.2004.07.020", "ISSN" : "00167037", "abstract" : "In solution thermodynamics, and more recently in surface chemistry, it is well established that relationships can be found between the free energies of formation of aqueous or surface metal complexes and thermodynamic properties of the metal ions or ligands. Such systematic dependencies are commonly termed linear free energy relationships (LFER). A 2 site protolysis non-electrostatic surface complexation and cation exchange (2SPNE SC/CE) model has been used to model \"in house\" and literature sorption edge data for eleven elements: Mn(II), Co(II), Ni(II), Zn(II), Cd(II), Eu(III), Am(III), Sn(IV), Th(IV), Np(V) and U(VI) to provide surface complexation constants for the strong sites on montmorillonite. Modelling a further 4 sets of sorption isotherms for Ni(II), Zn(II), Eu(III) and U(VI) provided complexation constants for the weak sites. The protolysis constants and site capacities derived for the 2SPNE SC/CE model in previous work were fixed in all of the calculations. Cation exchange was modelled simultaneously to provide selectivity coefficients. Good correlations between the logarithms of strong SKx-1 and weak W1Kx-1 site binding constants on montmorillonite and the logarithm of the aqueous hydrolysis constants OH Kx were found which could be described by the following equations: Strong (???SSOH) sites: logSKX-1 = 8.1 ?? 0.3 + (0.90 ?? 0.02)logOHKX Weak (???SW1OH) sites: logW1KX-1 = 6.2 ?? 0.8 + (0.98 ?? 0.09)logOHKX where x is an integer. Sorption data for heavy metals and actinides such as Pd(II), Pb(II), Pu(III), Zr(IV), U(IV), Np(IV), Pu(IV) and Pa(V), are important in safety studies for radioactive waste repositories and are either very poorly known or not available at all. The LFER approach was used to estimate surface complexation constants for these radionuclides on both site types. The surface protolysis constants, site capacity values, selectivity coefficients and surface complexation constants given in this work, coupled with the LFERs established for the strong and weak sites on montmorillonite, are considered to form a sound basis for a thermodynamic sorption database. Copyright ?? 2005 Elsevier Ltd.", "author" : [ { "dropping-particle" : "", "family" : "Bradbury", "given" : "Michael H.", "non-dropping-particle" : "", "parse-names" : false, "suffix" : "" }, { "dropping-particle" : "", "family" : "Baeyens", "given" : "Bart", "non-dropping-particle" : "", "parse-names" : false, "suffix" : "" } ], "container-title" : "Geochimica et Cosmochimica Acta", "id" : "ITEM-8", "issue" : "4", "issued" : { "date-parts" : [ [ "2005" ] ] }, "page" : "875-892", "title" : "Modelling the sorption of Mn(II), Co(II), Ni(II), Zn(II), Cd(II), Eu(III), Am(III), Sn(IV), Th(IV), Np(V) and U(VI) on montmorillonite: Linear free energy relationships and estimates of surface binding constants for some selected heavy metals and actinide", "type" : "article-journal", "volume" : "69" }, "uris" : [ "http://www.mendeley.com/documents/?uuid=87428a4a-a004-4eb1-a479-b485719c4b2e" ] } ], "mendeley" : { "formattedCitation" : "&lt;sup&gt;21,23\u201329&lt;/sup&gt;", "plainTextFormattedCitation" : "21,23\u201329", "previouslyFormattedCitation" : "&lt;sup&gt;21,23\u201329&lt;/sup&gt;" }, "properties" : { "noteIndex" : 8 }, "schema" : "https://github.com/citation-style-language/schema/raw/master/csl-citation.json" }</w:instrText>
       </w:r>
       <w:r>
         <w:rPr>
@@ -4845,7 +5142,7 @@
           <w:szCs w:val="24"/>
           <w:vertAlign w:val="superscript"/>
         </w:rPr>
-        <w:t>20–27</w:t>
+        <w:t>21,23–29</w:t>
       </w:r>
       <w:r>
         <w:rPr>
@@ -5267,7 +5564,16 @@
           <w:sz w:val="24"/>
           <w:szCs w:val="24"/>
         </w:rPr>
-        <w:t>, with ferrihydrite having nearly twice the surface area of goethite</w:t>
+        <w:t xml:space="preserve">, with ferrihydrite having nearly twice the surface </w:t>
+      </w:r>
+      <w:r>
+        <w:rPr>
+          <w:rFonts w:ascii="Times New Roman" w:hAnsi="Times New Roman"/>
+          <w:sz w:val="24"/>
+          <w:szCs w:val="24"/>
+        </w:rPr>
+        <w:lastRenderedPageBreak/>
+        <w:t>area of goethite</w:t>
       </w:r>
       <w:r>
         <w:rPr>
@@ -5493,6 +5799,48 @@
           <w:sz w:val="24"/>
           <w:szCs w:val="24"/>
         </w:rPr>
+        <w:t xml:space="preserve"> Fe </w:t>
+      </w:r>
+      <w:proofErr w:type="spellStart"/>
+      <w:r>
+        <w:rPr>
+          <w:rFonts w:ascii="Times New Roman" w:hAnsi="Times New Roman"/>
+          <w:sz w:val="24"/>
+          <w:szCs w:val="24"/>
+        </w:rPr>
+        <w:t>coordinations</w:t>
+      </w:r>
+      <w:proofErr w:type="spellEnd"/>
+      <w:r>
+        <w:rPr>
+          <w:rFonts w:ascii="Times New Roman" w:hAnsi="Times New Roman"/>
+          <w:sz w:val="24"/>
+          <w:szCs w:val="24"/>
+        </w:rPr>
+        <w:t xml:space="preserve"> (tetrahedral and octahedral) found in ferrihydrite could result in </w:t>
+      </w:r>
+      <w:r>
+        <w:rPr>
+          <w:rFonts w:ascii="Times New Roman" w:hAnsi="Times New Roman"/>
+          <w:sz w:val="24"/>
+          <w:szCs w:val="24"/>
+        </w:rPr>
+        <w:t>larger</w:t>
+      </w:r>
+      <w:r>
+        <w:rPr>
+          <w:rFonts w:ascii="Times New Roman" w:hAnsi="Times New Roman"/>
+          <w:sz w:val="24"/>
+          <w:szCs w:val="24"/>
+        </w:rPr>
+        <w:t xml:space="preserve"> surface site</w:t>
+      </w:r>
+      <w:r>
+        <w:rPr>
+          <w:rFonts w:ascii="Times New Roman" w:hAnsi="Times New Roman"/>
+          <w:sz w:val="24"/>
+          <w:szCs w:val="24"/>
+        </w:rPr>
         <w:t xml:space="preserve"> </w:t>
       </w:r>
       <w:r>
@@ -5501,42 +5849,32 @@
           <w:sz w:val="24"/>
           <w:szCs w:val="24"/>
         </w:rPr>
-        <w:lastRenderedPageBreak/>
-        <w:t xml:space="preserve">Fe </w:t>
-      </w:r>
-      <w:proofErr w:type="spellStart"/>
-      <w:r>
-        <w:rPr>
-          <w:rFonts w:ascii="Times New Roman" w:hAnsi="Times New Roman"/>
-          <w:sz w:val="24"/>
-          <w:szCs w:val="24"/>
-        </w:rPr>
-        <w:t>coordinations</w:t>
-      </w:r>
-      <w:proofErr w:type="spellEnd"/>
-      <w:r>
-        <w:rPr>
-          <w:rFonts w:ascii="Times New Roman" w:hAnsi="Times New Roman"/>
-          <w:sz w:val="24"/>
-          <w:szCs w:val="24"/>
-        </w:rPr>
-        <w:t xml:space="preserve"> (tetrahedral and octahedral) found in ferrihydrite could result in </w:t>
-      </w:r>
-      <w:r>
-        <w:rPr>
-          <w:rFonts w:ascii="Times New Roman" w:hAnsi="Times New Roman"/>
-          <w:sz w:val="24"/>
-          <w:szCs w:val="24"/>
-        </w:rPr>
-        <w:t>larger</w:t>
-      </w:r>
-      <w:r>
-        <w:rPr>
-          <w:rFonts w:ascii="Times New Roman" w:hAnsi="Times New Roman"/>
-          <w:sz w:val="24"/>
-          <w:szCs w:val="24"/>
-        </w:rPr>
-        <w:t xml:space="preserve"> surface site</w:t>
+        <w:t>affinity</w:t>
+      </w:r>
+      <w:r>
+        <w:rPr>
+          <w:rFonts w:ascii="Times New Roman" w:hAnsi="Times New Roman"/>
+          <w:sz w:val="24"/>
+          <w:szCs w:val="24"/>
+        </w:rPr>
+        <w:t xml:space="preserve"> for Ra</w:t>
+      </w:r>
+      <w:r>
+        <w:rPr>
+          <w:rFonts w:ascii="Times New Roman" w:hAnsi="Times New Roman"/>
+          <w:sz w:val="24"/>
+          <w:szCs w:val="24"/>
+          <w:vertAlign w:val="superscript"/>
+        </w:rPr>
+        <w:t>2+</w:t>
+      </w:r>
+      <w:r>
+        <w:rPr>
+          <w:rFonts w:ascii="Times New Roman" w:hAnsi="Times New Roman"/>
+          <w:sz w:val="24"/>
+          <w:szCs w:val="24"/>
+        </w:rPr>
+        <w:t xml:space="preserve"> as compared to the</w:t>
       </w:r>
       <w:r>
         <w:rPr>
@@ -5552,114 +5890,73 @@
           <w:sz w:val="24"/>
           <w:szCs w:val="24"/>
         </w:rPr>
-        <w:t>affinity</w:t>
-      </w:r>
-      <w:r>
-        <w:rPr>
-          <w:rFonts w:ascii="Times New Roman" w:hAnsi="Times New Roman"/>
-          <w:sz w:val="24"/>
-          <w:szCs w:val="24"/>
-        </w:rPr>
-        <w:t xml:space="preserve"> for Ra</w:t>
-      </w:r>
-      <w:r>
-        <w:rPr>
-          <w:rFonts w:ascii="Times New Roman" w:hAnsi="Times New Roman"/>
+        <w:t xml:space="preserve">single </w:t>
+      </w:r>
+      <w:r>
+        <w:rPr>
+          <w:rFonts w:ascii="Times New Roman" w:hAnsi="Times New Roman"/>
+          <w:sz w:val="24"/>
+          <w:szCs w:val="24"/>
+        </w:rPr>
+        <w:t xml:space="preserve">octahedral coordination </w:t>
+      </w:r>
+      <w:r>
+        <w:rPr>
+          <w:rFonts w:ascii="Times New Roman" w:hAnsi="Times New Roman"/>
+          <w:sz w:val="24"/>
+          <w:szCs w:val="24"/>
+        </w:rPr>
+        <w:t xml:space="preserve">environment </w:t>
+      </w:r>
+      <w:r>
+        <w:rPr>
+          <w:rFonts w:ascii="Times New Roman" w:hAnsi="Times New Roman"/>
+          <w:sz w:val="24"/>
+          <w:szCs w:val="24"/>
+        </w:rPr>
+        <w:t>of Fe atoms in goethite</w:t>
+      </w:r>
+      <w:r>
+        <w:rPr>
+          <w:rFonts w:ascii="Times New Roman" w:hAnsi="Times New Roman"/>
+          <w:sz w:val="24"/>
+          <w:szCs w:val="24"/>
+        </w:rPr>
+        <w:t>.</w:t>
+      </w:r>
+      <w:r>
+        <w:rPr>
+          <w:rFonts w:ascii="Times New Roman" w:hAnsi="Times New Roman"/>
+          <w:sz w:val="24"/>
+          <w:szCs w:val="24"/>
+        </w:rPr>
+        <w:fldChar w:fldCharType="begin" w:fldLock="1"/>
+      </w:r>
+      <w:r>
+        <w:rPr>
+          <w:rFonts w:ascii="Times New Roman" w:hAnsi="Times New Roman"/>
+          <w:sz w:val="24"/>
+          <w:szCs w:val="24"/>
+        </w:rPr>
+        <w:instrText>ADDIN CSL_CITATION { "citationItems" : [ { "id" : "ITEM-1", "itemData" : { "DOI" : "10.1126/science.1142525", "ISSN" : "1095-9203", "PMID" : "17525301", "abstract" : "Despite the ubiquity of ferrihydrite in natural sediments and its importance as an industrial sorbent, the nanocrystallinity of this iron oxyhydroxide has hampered accurate structure determination by traditional methods that rely on long-range order. We uncovered the atomic arrangement by real-space modeling of the pair distribution function (PDF) derived from direct Fourier transformation of the total x-ray scattering. The PDF for ferrihydrite synthesized with the use of different routes is consistent with a single phase (hexagonal space group P6(3)mc; a = approximately 5.95 angstroms, c = approximately 9.06 angstroms). In its ideal form, this structure contains 20% tetrahedrally and 80% octahedrally coordinated iron and has a basic structural motif closely related to the Baker-Figgis delta-Keggin cluster. Real-space fitting indicates structural relaxation with decreasing particle size and also suggests that second-order effects such as internal strain, stacking faults, and particle shape contribute to the PDFs.", "author" : [ { "dropping-particle" : "", "family" : "Michel", "given" : "F Marc", "non-dropping-particle" : "", "parse-names" : false, "suffix" : "" }, { "dropping-particle" : "", "family" : "Ehm", "given" : "Lars", "non-dropping-particle" : "", "parse-names" : false, "suffix" : "" }, { "dropping-particle" : "", "family" : "Antao", "given" : "Sytle M", "non-dropping-particle" : "", "parse-names" : false, "suffix" : "" }, { "dropping-particle" : "", "family" : "Lee", "given" : "Peter L", "non-dropping-particle" : "", "parse-names" : false, "suffix" : "" }, { "dropping-particle" : "", "family" : "Chupas", "given" : "Peter J", "non-dropping-particle" : "", "parse-names" : false, "suffix" : "" }, { "dropping-particle" : "", "family" : "Liu", "given" : "Gang", "non-dropping-particle" : "", "parse-names" : false, "suffix" : "" }, { "dropping-particle" : "", "family" : "Strongin", "given" : "Daniel R", "non-dropping-particle" : "", "parse-names" : false, "suffix" : "" }, { "dropping-particle" : "", "family" : "Schoonen", "given" : "Martin A A", "non-dropping-particle" : "", "parse-names" : false, "suffix" : "" }, { "dropping-particle" : "", "family" : "Phillips", "given" : "Brian L", "non-dropping-particle" : "", "parse-names" : false, "suffix" : "" }, { "dropping-particle" : "", "family" : "Parise", "given" : "John B", "non-dropping-particle" : "", "parse-names" : false, "suffix" : "" } ], "container-title" : "Science (New York, N.Y.)", "id" : "ITEM-1", "issue" : "5832", "issued" : { "date-parts" : [ [ "2007", "6", "22" ] ] }, "page" : "1726-9", "title" : "The structure of ferrihydrite, a nanocrystalline material.", "type" : "article-journal", "volume" : "316" }, "uris" : [ "http://www.mendeley.com/documents/?uuid=c31303eb-b6e2-433e-9429-39842d1a029e" ] }, { "id" : "ITEM-2", "itemData" : { "DOI" : "10.1002/3527602097", "ISBN" : "3527302743", "author" : [ { "dropping-particle" : "", "family" : "Cornell", "given" : "R. M.", "non-dropping-particle" : "", "parse-names" : false, "suffix" : "" }, { "dropping-particle" : "", "family" : "Schwertmann", "given" : "U.", "non-dropping-particle" : "", "parse-names" : false, "suffix" : "" } ], "chapter-number" : "2", "container-title" : "The Iron Oxides: Structure, Properties, Reactions, Occurences and Uses", "edition" : "2", "id" : "ITEM-2", "issued" : { "date-parts" : [ [ "2003" ] ] }, "page" : "9-38", "publisher" : "Wiley-VCH Verlag GmbH", "title" : "Crystal structure", "type" : "chapter" }, "uris" : [ "http://www.mendeley.com/documents/?uuid=ab2b3212-b2c5-4b43-9dd6-e3053a0de8c3" ] } ], "mendeley" : { "formattedCitation" : "&lt;sup&gt;30,31&lt;/sup&gt;", "plainTextFormattedCitation" : "30,31", "previouslyFormattedCitation" : "&lt;sup&gt;30,31&lt;/sup&gt;" }, "properties" : { "noteIndex" : 9 }, "schema" : "https://github.com/citation-style-language/schema/raw/master/csl-citation.json" }</w:instrText>
+      </w:r>
+      <w:r>
+        <w:rPr>
+          <w:rFonts w:ascii="Times New Roman" w:hAnsi="Times New Roman"/>
+          <w:sz w:val="24"/>
+          <w:szCs w:val="24"/>
+        </w:rPr>
+        <w:fldChar w:fldCharType="separate"/>
+      </w:r>
+      <w:r>
+        <w:rPr>
+          <w:rFonts w:ascii="Times New Roman" w:hAnsi="Times New Roman"/>
+          <w:noProof/>
           <w:sz w:val="24"/>
           <w:szCs w:val="24"/>
           <w:vertAlign w:val="superscript"/>
         </w:rPr>
-        <w:t>2+</w:t>
-      </w:r>
-      <w:r>
-        <w:rPr>
-          <w:rFonts w:ascii="Times New Roman" w:hAnsi="Times New Roman"/>
-          <w:sz w:val="24"/>
-          <w:szCs w:val="24"/>
-        </w:rPr>
-        <w:t xml:space="preserve"> as compared to the</w:t>
-      </w:r>
-      <w:r>
-        <w:rPr>
-          <w:rFonts w:ascii="Times New Roman" w:hAnsi="Times New Roman"/>
-          <w:sz w:val="24"/>
-          <w:szCs w:val="24"/>
-        </w:rPr>
-        <w:t xml:space="preserve"> </w:t>
-      </w:r>
-      <w:r>
-        <w:rPr>
-          <w:rFonts w:ascii="Times New Roman" w:hAnsi="Times New Roman"/>
-          <w:sz w:val="24"/>
-          <w:szCs w:val="24"/>
-        </w:rPr>
-        <w:t xml:space="preserve">single </w:t>
-      </w:r>
-      <w:r>
-        <w:rPr>
-          <w:rFonts w:ascii="Times New Roman" w:hAnsi="Times New Roman"/>
-          <w:sz w:val="24"/>
-          <w:szCs w:val="24"/>
-        </w:rPr>
-        <w:t xml:space="preserve">octahedral coordination </w:t>
-      </w:r>
-      <w:r>
-        <w:rPr>
-          <w:rFonts w:ascii="Times New Roman" w:hAnsi="Times New Roman"/>
-          <w:sz w:val="24"/>
-          <w:szCs w:val="24"/>
-        </w:rPr>
-        <w:t xml:space="preserve">environment </w:t>
-      </w:r>
-      <w:r>
-        <w:rPr>
-          <w:rFonts w:ascii="Times New Roman" w:hAnsi="Times New Roman"/>
-          <w:sz w:val="24"/>
-          <w:szCs w:val="24"/>
-        </w:rPr>
-        <w:t>of Fe atoms in goethite</w:t>
-      </w:r>
-      <w:r>
-        <w:rPr>
-          <w:rFonts w:ascii="Times New Roman" w:hAnsi="Times New Roman"/>
-          <w:sz w:val="24"/>
-          <w:szCs w:val="24"/>
-        </w:rPr>
-        <w:t>.</w:t>
-      </w:r>
-      <w:r>
-        <w:rPr>
-          <w:rFonts w:ascii="Times New Roman" w:hAnsi="Times New Roman"/>
-          <w:sz w:val="24"/>
-          <w:szCs w:val="24"/>
-        </w:rPr>
-        <w:fldChar w:fldCharType="begin" w:fldLock="1"/>
-      </w:r>
-      <w:r>
-        <w:rPr>
-          <w:rFonts w:ascii="Times New Roman" w:hAnsi="Times New Roman"/>
-          <w:sz w:val="24"/>
-          <w:szCs w:val="24"/>
-        </w:rPr>
-        <w:instrText>ADDIN CSL_CITATION { "citationItems" : [ { "id" : "ITEM-1", "itemData" : { "DOI" : "10.1126/science.1142525", "ISSN" : "1095-9203", "PMID" : "17525301", "abstract" : "Despite the ubiquity of ferrihydrite in natural sediments and its importance as an industrial sorbent, the nanocrystallinity of this iron oxyhydroxide has hampered accurate structure determination by traditional methods that rely on long-range order. We uncovered the atomic arrangement by real-space modeling of the pair distribution function (PDF) derived from direct Fourier transformation of the total x-ray scattering. The PDF for ferrihydrite synthesized with the use of different routes is consistent with a single phase (hexagonal space group P6(3)mc; a = approximately 5.95 angstroms, c = approximately 9.06 angstroms). In its ideal form, this structure contains 20% tetrahedrally and 80% octahedrally coordinated iron and has a basic structural motif closely related to the Baker-Figgis delta-Keggin cluster. Real-space fitting indicates structural relaxation with decreasing particle size and also suggests that second-order effects such as internal strain, stacking faults, and particle shape contribute to the PDFs.", "author" : [ { "dropping-particle" : "", "family" : "Michel", "given" : "F Marc", "non-dropping-particle" : "", "parse-names" : false, "suffix" : "" }, { "dropping-particle" : "", "family" : "Ehm", "given" : "Lars", "non-dropping-particle" : "", "parse-names" : false, "suffix" : "" }, { "dropping-particle" : "", "family" : "Antao", "given" : "Sytle M", "non-dropping-particle" : "", "parse-names" : false, "suffix" : "" }, { "dropping-particle" : "", "family" : "Lee", "given" : "Peter L", "non-dropping-particle" : "", "parse-names" : false, "suffix" : "" }, { "dropping-particle" : "", "family" : "Chupas", "given" : "Peter J", "non-dropping-particle" : "", "parse-names" : false, "suffix" : "" }, { "dropping-particle" : "", "family" : "Liu", "given" : "Gang", "non-dropping-particle" : "", "parse-names" : false, "suffix" : "" }, { "dropping-particle" : "", "family" : "Strongin", "given" : "Daniel R", "non-dropping-particle" : "", "parse-names" : false, "suffix" : "" }, { "dropping-particle" : "", "family" : "Schoonen", "given" : "Martin A A", "non-dropping-particle" : "", "parse-names" : false, "suffix" : "" }, { "dropping-particle" : "", "family" : "Phillips", "given" : "Brian L", "non-dropping-particle" : "", "parse-names" : false, "suffix" : "" }, { "dropping-particle" : "", "family" : "Parise", "given" : "John B", "non-dropping-particle" : "", "parse-names" : false, "suffix" : "" } ], "container-title" : "Science (New York, N.Y.)", "id" : "ITEM-1", "issue" : "5832", "issued" : { "date-parts" : [ [ "2007", "6", "22" ] ] }, "page" : "1726-9", "title" : "The structure of ferrihydrite, a nanocrystalline material.", "type" : "article-journal", "volume" : "316" }, "uris" : [ "http://www.mendeley.com/documents/?uuid=c31303eb-b6e2-433e-9429-39842d1a029e" ] }, { "id" : "ITEM-2", "itemData" : { "DOI" : "10.1002/3527602097", "ISBN" : "3527302743", "author" : [ { "dropping-particle" : "", "family" : "Cornell", "given" : "R. M.", "non-dropping-particle" : "", "parse-names" : false, "suffix" : "" }, { "dropping-particle" : "", "family" : "Schwertmann", "given" : "U.", "non-dropping-particle" : "", "parse-names" : false, "suffix" : "" } ], "chapter-number" : "2", "container-title" : "The Iron Oxides: Structure, Properties, Reactions, Occurences and Uses", "edition" : "2", "id" : "ITEM-2", "issued" : { "date-parts" : [ [ "2003" ] ] }, "page" : "9-38", "publisher" : "Wiley-VCH Verlag GmbH", "title" : "Crystal structure", "type" : "chapter" }, "uris" : [ "http://www.mendeley.com/documents/?uuid=ab2b3212-b2c5-4b43-9dd6-e3053a0de8c3" ] } ], "mendeley" : { "formattedCitation" : "&lt;sup&gt;28,29&lt;/sup&gt;", "plainTextFormattedCitation" : "28,29", "previouslyFormattedCitation" : "&lt;sup&gt;28,29&lt;/sup&gt;" }, "properties" : { "noteIndex" : 9 }, "schema" : "https://github.com/citation-style-language/schema/raw/master/csl-citation.json" }</w:instrText>
-      </w:r>
-      <w:r>
-        <w:rPr>
-          <w:rFonts w:ascii="Times New Roman" w:hAnsi="Times New Roman"/>
-          <w:sz w:val="24"/>
-          <w:szCs w:val="24"/>
-        </w:rPr>
-        <w:fldChar w:fldCharType="separate"/>
-      </w:r>
-      <w:r>
-        <w:rPr>
-          <w:rFonts w:ascii="Times New Roman" w:hAnsi="Times New Roman"/>
-          <w:noProof/>
-          <w:sz w:val="24"/>
-          <w:szCs w:val="24"/>
-          <w:vertAlign w:val="superscript"/>
-        </w:rPr>
-        <w:t>28,29</w:t>
+        <w:t>30,31</w:t>
       </w:r>
       <w:r>
         <w:rPr>
@@ -6563,7 +6860,16 @@
           <w:sz w:val="24"/>
           <w:szCs w:val="24"/>
         </w:rPr>
-        <w:t>, in spite of similar background solution composition</w:t>
+        <w:t xml:space="preserve">, </w:t>
+      </w:r>
+      <w:r>
+        <w:rPr>
+          <w:rFonts w:ascii="Times New Roman" w:hAnsi="Times New Roman"/>
+          <w:sz w:val="24"/>
+          <w:szCs w:val="24"/>
+        </w:rPr>
+        <w:lastRenderedPageBreak/>
+        <w:t>in spite of similar background solution composition</w:t>
       </w:r>
       <w:r>
         <w:rPr>
@@ -6861,7 +7167,7 @@
           <w:sz w:val="24"/>
           <w:szCs w:val="24"/>
         </w:rPr>
-        <w:instrText>ADDIN CSL_CITATION { "citationItems" : [ { "id" : "ITEM-1", "itemData" : { "URL" : "http://clays.org/sourceclays_data.html", "accessed" : { "date-parts" : [ [ "2017", "12", "10" ] ] }, "author" : [ { "dropping-particle" : "", "family" : "The Clay Minerals Society", "given" : "", "non-dropping-particle" : "", "parse-names" : false, "suffix" : "" } ], "id" : "ITEM-1", "issued" : { "date-parts" : [ [ "2017" ] ] }, "title" : "Source Clay Physical/Chemical Data", "type" : "webpage" }, "uris" : [ "http://www.mendeley.com/documents/?uuid=eb5b61f1-9a2a-4ab1-b916-efa2b03922ea" ] } ], "mendeley" : { "formattedCitation" : "&lt;sup&gt;23&lt;/sup&gt;", "plainTextFormattedCitation" : "23", "previouslyFormattedCitation" : "&lt;sup&gt;23&lt;/sup&gt;" }, "properties" : { "noteIndex" : 10 }, "schema" : "https://github.com/citation-style-language/schema/raw/master/csl-citation.json" }</w:instrText>
+        <w:instrText>ADDIN CSL_CITATION { "citationItems" : [ { "id" : "ITEM-1", "itemData" : { "URL" : "http://clays.org/sourceclays_data.html", "accessed" : { "date-parts" : [ [ "2017", "12", "10" ] ] }, "author" : [ { "dropping-particle" : "", "family" : "The Clay Minerals Society", "given" : "", "non-dropping-particle" : "", "parse-names" : false, "suffix" : "" } ], "id" : "ITEM-1", "issued" : { "date-parts" : [ [ "2017" ] ] }, "title" : "Source Clay Physical/Chemical Data", "type" : "webpage" }, "uris" : [ "http://www.mendeley.com/documents/?uuid=eb5b61f1-9a2a-4ab1-b916-efa2b03922ea" ] } ], "mendeley" : { "formattedCitation" : "&lt;sup&gt;25&lt;/sup&gt;", "plainTextFormattedCitation" : "25", "previouslyFormattedCitation" : "&lt;sup&gt;25&lt;/sup&gt;" }, "properties" : { "noteIndex" : 10 }, "schema" : "https://github.com/citation-style-language/schema/raw/master/csl-citation.json" }</w:instrText>
       </w:r>
       <w:r>
         <w:rPr>
@@ -6879,7 +7185,7 @@
           <w:szCs w:val="24"/>
           <w:vertAlign w:val="superscript"/>
         </w:rPr>
-        <w:t>23</w:t>
+        <w:t>25</w:t>
       </w:r>
       <w:r>
         <w:rPr>
@@ -6930,6 +7236,104 @@
           <w:sz w:val="24"/>
           <w:szCs w:val="24"/>
         </w:rPr>
+        <w:t xml:space="preserve"> values would also be similar. This discrepancy may be explained by </w:t>
+      </w:r>
+      <w:r>
+        <w:rPr>
+          <w:rFonts w:ascii="Times New Roman" w:hAnsi="Times New Roman"/>
+          <w:sz w:val="24"/>
+          <w:szCs w:val="24"/>
+        </w:rPr>
+        <w:t>mineralogical differences that are not readily captured by th</w:t>
+      </w:r>
+      <w:r>
+        <w:rPr>
+          <w:rFonts w:ascii="Times New Roman" w:hAnsi="Times New Roman"/>
+          <w:sz w:val="24"/>
+          <w:szCs w:val="24"/>
+        </w:rPr>
+        <w:t xml:space="preserve">ese common sorption parameters, </w:t>
+      </w:r>
+      <w:r>
+        <w:rPr>
+          <w:rFonts w:ascii="Times New Roman" w:hAnsi="Times New Roman"/>
+          <w:sz w:val="24"/>
+          <w:szCs w:val="24"/>
+        </w:rPr>
+        <w:t>as this study and the previous studies each used a different type of montmorillonite</w:t>
+      </w:r>
+      <w:r>
+        <w:rPr>
+          <w:rFonts w:ascii="Times New Roman" w:hAnsi="Times New Roman"/>
+          <w:sz w:val="24"/>
+          <w:szCs w:val="24"/>
+        </w:rPr>
+        <w:t xml:space="preserve"> (here, STx-1b, </w:t>
+      </w:r>
+      <w:proofErr w:type="spellStart"/>
+      <w:r>
+        <w:rPr>
+          <w:rFonts w:ascii="Times New Roman" w:hAnsi="Times New Roman"/>
+          <w:sz w:val="24"/>
+          <w:szCs w:val="24"/>
+        </w:rPr>
+        <w:t>Tamamura</w:t>
+      </w:r>
+      <w:proofErr w:type="spellEnd"/>
+      <w:r>
+        <w:rPr>
+          <w:rFonts w:ascii="Times New Roman" w:hAnsi="Times New Roman"/>
+          <w:sz w:val="24"/>
+          <w:szCs w:val="24"/>
+        </w:rPr>
+        <w:t xml:space="preserve">, SWy-2, Ames, SAz-1). </w:t>
+      </w:r>
+      <w:r>
+        <w:rPr>
+          <w:rFonts w:ascii="Times New Roman" w:hAnsi="Times New Roman"/>
+          <w:sz w:val="24"/>
+          <w:szCs w:val="24"/>
+        </w:rPr>
+        <w:t>For example, s</w:t>
+      </w:r>
+      <w:r>
+        <w:rPr>
+          <w:rFonts w:ascii="Times New Roman" w:hAnsi="Times New Roman"/>
+          <w:sz w:val="24"/>
+          <w:szCs w:val="24"/>
+        </w:rPr>
+        <w:t>tructural variation</w:t>
+      </w:r>
+      <w:r>
+        <w:rPr>
+          <w:rFonts w:ascii="Times New Roman" w:hAnsi="Times New Roman"/>
+          <w:sz w:val="24"/>
+          <w:szCs w:val="24"/>
+        </w:rPr>
+        <w:t xml:space="preserve">, including the extent of isomorphic substitution, </w:t>
+      </w:r>
+      <w:r>
+        <w:rPr>
+          <w:rFonts w:ascii="Times New Roman" w:hAnsi="Times New Roman"/>
+          <w:sz w:val="24"/>
+          <w:szCs w:val="24"/>
+        </w:rPr>
+        <w:t>will</w:t>
+      </w:r>
+      <w:r>
+        <w:rPr>
+          <w:rFonts w:ascii="Times New Roman" w:hAnsi="Times New Roman"/>
+          <w:sz w:val="24"/>
+          <w:szCs w:val="24"/>
+        </w:rPr>
+        <w:t xml:space="preserve"> drive differences in</w:t>
+      </w:r>
+      <w:r>
+        <w:rPr>
+          <w:rFonts w:ascii="Times New Roman" w:hAnsi="Times New Roman"/>
+          <w:sz w:val="24"/>
+          <w:szCs w:val="24"/>
+        </w:rPr>
         <w:t xml:space="preserve"> </w:t>
       </w:r>
       <w:r>
@@ -6938,113 +7342,6 @@
           <w:sz w:val="24"/>
           <w:szCs w:val="24"/>
         </w:rPr>
-        <w:lastRenderedPageBreak/>
-        <w:t xml:space="preserve">values would also be similar. This discrepancy may be explained by </w:t>
-      </w:r>
-      <w:r>
-        <w:rPr>
-          <w:rFonts w:ascii="Times New Roman" w:hAnsi="Times New Roman"/>
-          <w:sz w:val="24"/>
-          <w:szCs w:val="24"/>
-        </w:rPr>
-        <w:t>mineralogical differences that are not readily captured by th</w:t>
-      </w:r>
-      <w:r>
-        <w:rPr>
-          <w:rFonts w:ascii="Times New Roman" w:hAnsi="Times New Roman"/>
-          <w:sz w:val="24"/>
-          <w:szCs w:val="24"/>
-        </w:rPr>
-        <w:t xml:space="preserve">ese common sorption parameters, </w:t>
-      </w:r>
-      <w:r>
-        <w:rPr>
-          <w:rFonts w:ascii="Times New Roman" w:hAnsi="Times New Roman"/>
-          <w:sz w:val="24"/>
-          <w:szCs w:val="24"/>
-        </w:rPr>
-        <w:t>as this study and the previous studies each used a different type of montmorillonite</w:t>
-      </w:r>
-      <w:r>
-        <w:rPr>
-          <w:rFonts w:ascii="Times New Roman" w:hAnsi="Times New Roman"/>
-          <w:sz w:val="24"/>
-          <w:szCs w:val="24"/>
-        </w:rPr>
-        <w:t xml:space="preserve"> (here, STx-1b, </w:t>
-      </w:r>
-      <w:proofErr w:type="spellStart"/>
-      <w:r>
-        <w:rPr>
-          <w:rFonts w:ascii="Times New Roman" w:hAnsi="Times New Roman"/>
-          <w:sz w:val="24"/>
-          <w:szCs w:val="24"/>
-        </w:rPr>
-        <w:t>Tamamura</w:t>
-      </w:r>
-      <w:proofErr w:type="spellEnd"/>
-      <w:r>
-        <w:rPr>
-          <w:rFonts w:ascii="Times New Roman" w:hAnsi="Times New Roman"/>
-          <w:sz w:val="24"/>
-          <w:szCs w:val="24"/>
-        </w:rPr>
-        <w:t xml:space="preserve">, SWy-2, Ames, SAz-1). </w:t>
-      </w:r>
-      <w:r>
-        <w:rPr>
-          <w:rFonts w:ascii="Times New Roman" w:hAnsi="Times New Roman"/>
-          <w:sz w:val="24"/>
-          <w:szCs w:val="24"/>
-        </w:rPr>
-        <w:t>For example, s</w:t>
-      </w:r>
-      <w:r>
-        <w:rPr>
-          <w:rFonts w:ascii="Times New Roman" w:hAnsi="Times New Roman"/>
-          <w:sz w:val="24"/>
-          <w:szCs w:val="24"/>
-        </w:rPr>
-        <w:t>tructural variation</w:t>
-      </w:r>
-      <w:r>
-        <w:rPr>
-          <w:rFonts w:ascii="Times New Roman" w:hAnsi="Times New Roman"/>
-          <w:sz w:val="24"/>
-          <w:szCs w:val="24"/>
-        </w:rPr>
-        <w:t xml:space="preserve">, including the extent of isomorphic substitution, </w:t>
-      </w:r>
-      <w:r>
-        <w:rPr>
-          <w:rFonts w:ascii="Times New Roman" w:hAnsi="Times New Roman"/>
-          <w:sz w:val="24"/>
-          <w:szCs w:val="24"/>
-        </w:rPr>
-        <w:t>will</w:t>
-      </w:r>
-      <w:r>
-        <w:rPr>
-          <w:rFonts w:ascii="Times New Roman" w:hAnsi="Times New Roman"/>
-          <w:sz w:val="24"/>
-          <w:szCs w:val="24"/>
-        </w:rPr>
-        <w:t xml:space="preserve"> drive differences in</w:t>
-      </w:r>
-      <w:r>
-        <w:rPr>
-          <w:rFonts w:ascii="Times New Roman" w:hAnsi="Times New Roman"/>
-          <w:sz w:val="24"/>
-          <w:szCs w:val="24"/>
-        </w:rPr>
-        <w:t xml:space="preserve"> </w:t>
-      </w:r>
-      <w:r>
-        <w:rPr>
-          <w:rFonts w:ascii="Times New Roman" w:hAnsi="Times New Roman"/>
-          <w:sz w:val="24"/>
-          <w:szCs w:val="24"/>
-        </w:rPr>
         <w:t xml:space="preserve">Ra </w:t>
       </w:r>
       <w:r>
@@ -7077,7 +7374,7 @@
           <w:sz w:val="24"/>
           <w:szCs w:val="24"/>
         </w:rPr>
-        <w:instrText>ADDIN CSL_CITATION { "citationItems" : [ { "id" : "ITEM-1", "itemData" : { "URL" : "http://clays.org/sourceclays_data.html", "accessed" : { "date-parts" : [ [ "2017", "12", "10" ] ] }, "author" : [ { "dropping-particle" : "", "family" : "The Clay Minerals Society", "given" : "", "non-dropping-particle" : "", "parse-names" : false, "suffix" : "" } ], "id" : "ITEM-1", "issued" : { "date-parts" : [ [ "2017" ] ] }, "title" : "Source Clay Physical/Chemical Data", "type" : "webpage" }, "uris" : [ "http://www.mendeley.com/documents/?uuid=eb5b61f1-9a2a-4ab1-b916-efa2b03922ea" ] } ], "mendeley" : { "formattedCitation" : "&lt;sup&gt;23&lt;/sup&gt;", "plainTextFormattedCitation" : "23", "previouslyFormattedCitation" : "&lt;sup&gt;23&lt;/sup&gt;" }, "properties" : { "noteIndex" : 10 }, "schema" : "https://github.com/citation-style-language/schema/raw/master/csl-citation.json" }</w:instrText>
+        <w:instrText>ADDIN CSL_CITATION { "citationItems" : [ { "id" : "ITEM-1", "itemData" : { "URL" : "http://clays.org/sourceclays_data.html", "accessed" : { "date-parts" : [ [ "2017", "12", "10" ] ] }, "author" : [ { "dropping-particle" : "", "family" : "The Clay Minerals Society", "given" : "", "non-dropping-particle" : "", "parse-names" : false, "suffix" : "" } ], "id" : "ITEM-1", "issued" : { "date-parts" : [ [ "2017" ] ] }, "title" : "Source Clay Physical/Chemical Data", "type" : "webpage" }, "uris" : [ "http://www.mendeley.com/documents/?uuid=eb5b61f1-9a2a-4ab1-b916-efa2b03922ea" ] } ], "mendeley" : { "formattedCitation" : "&lt;sup&gt;25&lt;/sup&gt;", "plainTextFormattedCitation" : "25", "previouslyFormattedCitation" : "&lt;sup&gt;25&lt;/sup&gt;" }, "properties" : { "noteIndex" : 10 }, "schema" : "https://github.com/citation-style-language/schema/raw/master/csl-citation.json" }</w:instrText>
       </w:r>
       <w:r>
         <w:rPr>
@@ -7095,7 +7392,7 @@
           <w:szCs w:val="24"/>
           <w:vertAlign w:val="superscript"/>
         </w:rPr>
-        <w:t>23</w:t>
+        <w:t>25</w:t>
       </w:r>
       <w:r>
         <w:rPr>
@@ -7338,7 +7635,7 @@
           <w:sz w:val="24"/>
           <w:szCs w:val="24"/>
         </w:rPr>
-        <w:instrText>ADDIN CSL_CITATION { "citationItems" : [ { "id" : "ITEM-1", "itemData" : { "DOI" : "10.1016/j.jcis.2005.06.049", "ISSN" : "00219797", "PMID" : "16111692", "abstract" : "Understanding sorption processes is fundamental for the prediction of radionuclide migration in the surroundings of a deep geological disposal of high-level nuclear wastes. Pyrite (FeS2) is a mineral phase often present as inclusions in temperate soils. Moreover, it constitutes an indirect corrosion product of steel, a containment material that is candidate to confine radionuclides in deep geological disposals. The present study was thus initiated to determine the capacity of pyrite to immobilize Sr(II) and Eu(III). An air oxidized pyrite and a freshly acid-washed (non-oxidized) pyrite were used in background electrolytes of varying reducing-oxidizing ability (NaCl, NH 3OHCl, and NaClO4) to study the sorption of both cationic species. The sorptive capacity of pyrite appeared directly correlated to the oxidation of the surface. Non-oxidized pyrite had nearly no affinity for the studied cations whereas Sr(II) and Eu(III) species were significantly retained by oxidized pyrite surface. Using the surface complexation theory, sorption mechanisms were modeled with the Fiteql v3.2 and the Jchess 2.0 codes. Sorption of both Sr and Eu was well fitted, assuming hydroxylated species as the major surface species. This study demonstrates that not only the components of a barrier but also the redox conditions and speciations should be well characterized to predict transport of contaminants in the surrounding of a nuclear wastes disposal. ?? 2005 Elsevier Inc. All rights reserved.", "author" : [ { "dropping-particle" : "", "family" : "Naveau", "given" : "Aude", "non-dropping-particle" : "", "parse-names" : false, "suffix" : "" }, { "dropping-particle" : "", "family" : "Monteil-Rivera", "given" : "Fanny", "non-dropping-particle" : "", "parse-names" : false, "suffix" : "" }, { "dropping-particle" : "", "family" : "Dumonceau", "given" : "Jacques", "non-dropping-particle" : "", "parse-names" : false, "suffix" : "" }, { "dropping-particle" : "", "family" : "Catalette", "given" : "Hubert", "non-dropping-particle" : "", "parse-names" : false, "suffix" : "" }, { "dropping-particle" : "", "family" : "Simoni", "given" : "Eric", "non-dropping-particle" : "", "parse-names" : false, "suffix" : "" } ], "container-title" : "Journal of Colloid and Interface Science", "id" : "ITEM-1", "issue" : "1", "issued" : { "date-parts" : [ [ "2006" ] ] }, "page" : "27-35", "title" : "Sorption of Sr(II) and Eu(III) onto pyrite under different redox potential conditions", "type" : "article-journal", "volume" : "293" }, "uris" : [ "http://www.mendeley.com/documents/?uuid=b794b22d-a62e-4c73-98a8-cf4e8e47f919" ] } ], "mendeley" : { "formattedCitation" : "&lt;sup&gt;30&lt;/sup&gt;", "plainTextFormattedCitation" : "30", "previouslyFormattedCitation" : "&lt;sup&gt;30&lt;/sup&gt;" }, "properties" : { "noteIndex" : 10 }, "schema" : "https://github.com/citation-style-language/schema/raw/master/csl-citation.json" }</w:instrText>
+        <w:instrText>ADDIN CSL_CITATION { "citationItems" : [ { "id" : "ITEM-1", "itemData" : { "DOI" : "10.1016/j.jcis.2005.06.049", "ISSN" : "00219797", "PMID" : "16111692", "abstract" : "Understanding sorption processes is fundamental for the prediction of radionuclide migration in the surroundings of a deep geological disposal of high-level nuclear wastes. Pyrite (FeS2) is a mineral phase often present as inclusions in temperate soils. Moreover, it constitutes an indirect corrosion product of steel, a containment material that is candidate to confine radionuclides in deep geological disposals. The present study was thus initiated to determine the capacity of pyrite to immobilize Sr(II) and Eu(III). An air oxidized pyrite and a freshly acid-washed (non-oxidized) pyrite were used in background electrolytes of varying reducing-oxidizing ability (NaCl, NH 3OHCl, and NaClO4) to study the sorption of both cationic species. The sorptive capacity of pyrite appeared directly correlated to the oxidation of the surface. Non-oxidized pyrite had nearly no affinity for the studied cations whereas Sr(II) and Eu(III) species were significantly retained by oxidized pyrite surface. Using the surface complexation theory, sorption mechanisms were modeled with the Fiteql v3.2 and the Jchess 2.0 codes. Sorption of both Sr and Eu was well fitted, assuming hydroxylated species as the major surface species. This study demonstrates that not only the components of a barrier but also the redox conditions and speciations should be well characterized to predict transport of contaminants in the surrounding of a nuclear wastes disposal. ?? 2005 Elsevier Inc. All rights reserved.", "author" : [ { "dropping-particle" : "", "family" : "Naveau", "given" : "Aude", "non-dropping-particle" : "", "parse-names" : false, "suffix" : "" }, { "dropping-particle" : "", "family" : "Monteil-Rivera", "given" : "Fanny", "non-dropping-particle" : "", "parse-names" : false, "suffix" : "" }, { "dropping-particle" : "", "family" : "Dumonceau", "given" : "Jacques", "non-dropping-particle" : "", "parse-names" : false, "suffix" : "" }, { "dropping-particle" : "", "family" : "Catalette", "given" : "Hubert", "non-dropping-particle" : "", "parse-names" : false, "suffix" : "" }, { "dropping-particle" : "", "family" : "Simoni", "given" : "Eric", "non-dropping-particle" : "", "parse-names" : false, "suffix" : "" } ], "container-title" : "Journal of Colloid and Interface Science", "id" : "ITEM-1", "issue" : "1", "issued" : { "date-parts" : [ [ "2006" ] ] }, "page" : "27-35", "title" : "Sorption of Sr(II) and Eu(III) onto pyrite under different redox potential conditions", "type" : "article-journal", "volume" : "293" }, "uris" : [ "http://www.mendeley.com/documents/?uuid=b794b22d-a62e-4c73-98a8-cf4e8e47f919" ] } ], "mendeley" : { "formattedCitation" : "&lt;sup&gt;32&lt;/sup&gt;", "plainTextFormattedCitation" : "32", "previouslyFormattedCitation" : "&lt;sup&gt;32&lt;/sup&gt;" }, "properties" : { "noteIndex" : 10 }, "schema" : "https://github.com/citation-style-language/schema/raw/master/csl-citation.json" }</w:instrText>
       </w:r>
       <w:r>
         <w:rPr>
@@ -7356,7 +7653,7 @@
           <w:szCs w:val="24"/>
           <w:vertAlign w:val="superscript"/>
         </w:rPr>
-        <w:t>30</w:t>
+        <w:t>32</w:t>
       </w:r>
       <w:r>
         <w:rPr>
@@ -7420,7 +7717,7 @@
           <w:sz w:val="24"/>
           <w:szCs w:val="24"/>
         </w:rPr>
-        <w:instrText>ADDIN CSL_CITATION { "citationItems" : [ { "id" : "ITEM-1", "itemData" : { "DOI" : "10.1016/j.jcis.2005.06.049", "ISSN" : "00219797", "PMID" : "16111692", "abstract" : "Understanding sorption processes is fundamental for the prediction of radionuclide migration in the surroundings of a deep geological disposal of high-level nuclear wastes. Pyrite (FeS2) is a mineral phase often present as inclusions in temperate soils. Moreover, it constitutes an indirect corrosion product of steel, a containment material that is candidate to confine radionuclides in deep geological disposals. The present study was thus initiated to determine the capacity of pyrite to immobilize Sr(II) and Eu(III). An air oxidized pyrite and a freshly acid-washed (non-oxidized) pyrite were used in background electrolytes of varying reducing-oxidizing ability (NaCl, NH 3OHCl, and NaClO4) to study the sorption of both cationic species. The sorptive capacity of pyrite appeared directly correlated to the oxidation of the surface. Non-oxidized pyrite had nearly no affinity for the studied cations whereas Sr(II) and Eu(III) species were significantly retained by oxidized pyrite surface. Using the surface complexation theory, sorption mechanisms were modeled with the Fiteql v3.2 and the Jchess 2.0 codes. Sorption of both Sr and Eu was well fitted, assuming hydroxylated species as the major surface species. This study demonstrates that not only the components of a barrier but also the redox conditions and speciations should be well characterized to predict transport of contaminants in the surrounding of a nuclear wastes disposal. ?? 2005 Elsevier Inc. All rights reserved.", "author" : [ { "dropping-particle" : "", "family" : "Naveau", "given" : "Aude", "non-dropping-particle" : "", "parse-names" : false, "suffix" : "" }, { "dropping-particle" : "", "family" : "Monteil-Rivera", "given" : "Fanny", "non-dropping-particle" : "", "parse-names" : false, "suffix" : "" }, { "dropping-particle" : "", "family" : "Dumonceau", "given" : "Jacques", "non-dropping-particle" : "", "parse-names" : false, "suffix" : "" }, { "dropping-particle" : "", "family" : "Catalette", "given" : "Hubert", "non-dropping-particle" : "", "parse-names" : false, "suffix" : "" }, { "dropping-particle" : "", "family" : "Simoni", "given" : "Eric", "non-dropping-particle" : "", "parse-names" : false, "suffix" : "" } ], "container-title" : "Journal of Colloid and Interface Science", "id" : "ITEM-1", "issue" : "1", "issued" : { "date-parts" : [ [ "2006" ] ] }, "page" : "27-35", "title" : "Sorption of Sr(II) and Eu(III) onto pyrite under different redox potential conditions", "type" : "article-journal", "volume" : "293" }, "uris" : [ "http://www.mendeley.com/documents/?uuid=b794b22d-a62e-4c73-98a8-cf4e8e47f919" ] }, { "id" : "ITEM-2", "itemData" : { "DOI" : "10.1016/j.surfrep.2008.09.002", "ISSN" : "01675729", "author" : [ { "dropping-particle" : "", "family" : "Murphy", "given" : "R", "non-dropping-particle" : "", "parse-names" : false, "suffix" : "" }, { "dropping-particle" : "", "family" : "Strongin", "given" : "D", "non-dropping-particle" : "", "parse-names" : false, "suffix" : "" } ], "container-title" : "Surface Science Reports", "id" : "ITEM-2", "issue" : "1", "issued" : { "date-parts" : [ [ "2009", "1", "1" ] ] }, "page" : "1-45", "publisher" : "Elsevier B.V.", "title" : "Surface reactivity of pyrite and related sulfides", "type" : "article-journal", "volume" : "64" }, "uris" : [ "http://www.mendeley.com/documents/?uuid=71ce558a-257c-43ec-a0de-9e0981828d1f" ] }, { "id" : "ITEM-3", "itemData" : { "DOI" : "10.1016/0016-7037(91)90094-L", "ISSN" : "00167037", "abstract" : "Interactions between pyrite and dissolved Ca2+, Mn2+, Co2+, Ni2+, Cd2+, and Zn2+ were studied as a function of pH, ionic strength, and adsorbate concentration in NaCl solutions and in seawater. Apparent adsorption constants were calculated using an ion-exchange surface complexation model, and second-order rate constants for the sorption of Co2+, Ni2+, Cd2+, and Zn2+ were calculated from their uptake kinetics. Apparent adsorption constants generally varied by less than an order of magnitude, except for Ca2+ which exhibited complex behavior. The apparent adsorption constants decreased in the order Co2+ &gt; Cd2+ &gt; Mn2+ &gt; Ni2+ &gt; Ca2+ &gt; Zn2+. The ranking of the apparent adsorption constants does not correlate with the first hydrolysis constants of the adsorbates or the solubility products of their sulfide minerals. The behavior of the second-order forward and reverse rate constants in different solutions indicates that adsorption is more complex than the second-order reaction model described by the ion exchange surface complexation model. The forward sorption reaction rate constants increased with increasing pH, and decreased with increasing ionic strength or initial adsorbate concentration. The reverse sorption reaction rate constants increased with increasing pH or initial adsorbate concentration, and were unaffected by ionic strength. The effect of pH on the forward and reverse rate constants may have been due to, respectively, a surface-induced hydrolysis reaction mechanism and a rate-limiting step prior to the surface complex-hydrogen ion reaction. The effect of ionic strength on the forward rate constants may have been due to site competition with Na+, while the effect of initial adsorbate concentration on the forward and reverse rate constants may have been due to, respectively, the assumption of a constant concentration of surface sites available for reaction and the presence of heterogeneous surface sites. \u00a9 1991.", "author" : [ { "dropping-particle" : "", "family" : "Kornicker", "given" : "William A.", "non-dropping-particle" : "", "parse-names" : false, "suffix" : "" }, { "dropping-particle" : "", "family" : "Morse", "given" : "John W.", "non-dropping-particle" : "", "parse-names" : false, "suffix" : "" } ], "container-title" : "Geochimica et Cosmochimica Acta", "id" : "ITEM-3", "issue" : "8", "issued" : { "date-parts" : [ [ "1991" ] ] }, "page" : "2159-2171", "title" : "Interactions of divalent cations with the surface of pyrite", "type" : "article-journal", "volume" : "55" }, "uris" : [ "http://www.mendeley.com/documents/?uuid=d1857faf-2566-41b2-ac85-cbf33257c4db" ] }, { "id" : "ITEM-4", "itemData" : { "DOI" : "10.1016/0016-7037(94)90117-1", "ISBN" : "0016-7037", "ISSN" : "00167037", "abstract" : "The interaction of aqueous U(VI) with galena and pyrite surfaces under anoxic conditions has been studied by solution analysis and by spectroscopic methods. The solution data indicate that uranyl uptake is strongly dependent on pH; maximum uptake (&gt;98%) occurs above a pH range of between 4.8 and 5.5, depending on experimental conditions. Increasing the sorbate/sorbent ratio results in a relative decrease in uptake of uranyl and in slower sorption kinetics. Auger electron spectroscopy (AES) analysis indicates an inhomogeneous distribution of sorbed uranium at the surface. In the case of galena, formation of small precipitates (~40 nm wide needles) of a uranium oxide compound are found. Pyrite shows a patchy distribution of uranium, mainly associated with oxidized surface species of sulfur and iron. X-ray photoelectron spectroscopy (XPS) yields insight into possible redox processes indicating, for both sulfides, the concomitant formation of polysulfides and a uranium oxide compound with a mixed oxidation state at a U(VI)/U(IV) ratio of ~2. Furthermore, in the case of pyrite, at pH above 6 increased oxidation of sulfur and iron and higher relative amounts of unreduced surface-uranyl are observed. Fourier Transformed Infrared (FTIR) analysis of surface-bound uranyl shows a significant shift of the asymmetric stretching frequency to lower wavenumbers which is consistent with the formation of a U3O8-type compound and thus, independently, confirms the partial reduction of uranyl at the sulfide surface. The combination of AES, XPS, and FTIR provides a powerful approach for identifying mechanisms that govern the interaction of redox sensitive compounds in aqueous systems. Our overall results indicate that sulfide minerals are efficient scavengers of soluble uranyl. Comparing our results with recent field observations, we suggest that thermodynamically metastable U3O8 controls uranium concentrations in many anoxic groundwaters. \u00a9 1994.", "author" : [ { "dropping-particle" : "", "family" : "Wersin", "given" : "Paul", "non-dropping-particle" : "", "parse-names" : false, "suffix" : "" }, { "dropping-particle" : "", "family" : "Hochella", "given" : "Michael F.", "non-dropping-particle" : "", "parse-names" : false, "suffix" : "" }, { "dropping-particle" : "", "family" : "Persson", "given" : "Per", "non-dropping-particle" : "", "parse-names" : false, "suffix" : "" }, { "dropping-particle" : "", "family" : "Redden", "given" : "George", "non-dropping-particle" : "", "parse-names" : false, "suffix" : "" }, { "dropping-particle" : "", "family" : "Leckie", "given" : "James O.", "non-dropping-particle" : "", "parse-names" : false, "suffix" : "" }, { "dropping-particle" : "", "family" : "Harris", "given" : "David W.", "non-dropping-particle" : "", "parse-names" : false, "suffix" : "" } ], "container-title" : "Geochimica et Cosmochimica Acta", "id" : "ITEM-4", "issue" : "13", "issued" : { "date-parts" : [ [ "1994" ] ] }, "page" : "2829-2843", "title" : "Interaction between aqueous uranium (VI) and sulfide minerals: Spectroscopic evidence for sorption and reduction", "type" : "article-journal", "volume" : "58" }, "uris" : [ "http://www.mendeley.com/documents/?uuid=bb84512f-1c90-4be0-ad31-f8871c719272" ] }, { "id" : "ITEM-5", "itemData" : { "DOI" : "10.1021/es0704481", "ISBN" : "0013-936x", "ISSN" : "0013936X", "PMID" : "17822105", "abstract" : "The present study was initiated to determine the capacity of sulfide minerals (pyrite FeS2 and chalcopyrite CuFeS2) to delay the migration of inorganic selenium species in geological formations. Interactions between Se(IV) and Se(-II) and synthetic and natural sulfide minerals were investigated under anoxic conditions using the batch method. Significant sorption of selenium occurred under acidic conditions. Analysis of the solids after Se sorption using X-ray photoelectron spectroscopy (XPS) and X-ray absorption near edge structure (XANES) demonstrated the presence of reduced selenium species on the metallic sulfide surfaces, thus suggesting an oxido-reduction process coupled with sorption. Selenium reduction occurred concomitantly with the oxidation of pyritic sulfur, whereas metallic species (Fe, Cu) were not involved in the redox process. Formation of ferroselite (FeSe2) was postulated to take place on the synthetic solid while surface complexation or ionic exchange processes were more likely on the natural solids.", "author" : [ { "dropping-particle" : "", "family" : "Naveau", "given" : "Aude", "non-dropping-particle" : "", "parse-names" : false, "suffix" : "" }, { "dropping-particle" : "", "family" : "Monteil-Rivera", "given" : "Fanny", "non-dropping-particle" : "", "parse-names" : false, "suffix" : "" }, { "dropping-particle" : "", "family" : "Guillon", "given" : "Emmanuel", "non-dropping-particle" : "", "parse-names" : false, "suffix" : "" }, { "dropping-particle" : "", "family" : "Dumonceau", "given" : "Jacques", "non-dropping-particle" : "", "parse-names" : false, "suffix" : "" } ], "container-title" : "Environmental Science and Technology", "id" : "ITEM-5", "issue" : "15", "issued" : { "date-parts" : [ [ "2007" ] ] }, "page" : "5376-5382", "title" : "Interactions of aqueous selenium (-II) and (IV) with metallic sulfide surfaces", "type" : "article-journal", "volume" : "41" }, "uris" : [ "http://www.mendeley.com/documents/?uuid=b73e390e-3597-410a-ac72-a4f2232d9a29" ] }, { "id" : "ITEM-6", "itemData" : { "DOI" : "10.1007/s10967-009-0030-x", "ISBN" : "0236-5731", "ISSN" : "02365731", "abstract" : "Sorption behavior of Am-241 (similar to 10(-9) M) on naturally occurring mineral pyrite ( particle size: &lt;= 70 mu m) has been studied under varying conditions of pH (2-11), and ionic strength (0.01-1.0 M(NaClO4)). The effects of humic acid (2 mg/L), other complexing anions (1 x 10(-4) M CO32-, SO42-, C2O42- and PO43-), di- and trivalent metal ions (1 x 10(-3) M Mg2+, Ca2+ and Nd3+) on sorption behavior of Am3+ at a fixed ionic strength (I = 0.10 M (NaClO4)) have been studied. The sorption of Am-241 on pyrite increased with pH from 2.8 (84%) to 8.1 (97%). The sorption of Am-241 decreased with ionic strength at low pH values (2 &lt;= pH &lt;= 4), but was insensitive in the pH range of 4-10, suggesting the formation of outer-sphere complexes on pyrite surface at lower pH, and inner-sphere complexes at higher pH values. The sorption of Am-241 increased in the presence of (i) humic acid (5 &lt; pH &lt; 7.5), and (ii) C2O42- (2 &lt; pH &lt; 3). By contrast, other complexing anions such as ( carbonate, phosphate, and sulphate) showed negligible influence on Am-241 sorption. The presence of Mg2+, Ca2+ ions showed marginal effect on the sorption profile of Am-241; while the presence of Nd3+ ion suppressed its sorption significantly under the conditions of present study. The sorption of Am-241 on pyrite decreased with increased temperature indicating an exothermic process.", "author" : [ { "dropping-particle" : "", "family" : "Das", "given" : "D. K.", "non-dropping-particle" : "", "parse-names" : false, "suffix" : "" }, { "dropping-particle" : "", "family" : "Pathak", "given" : "P. N.", "non-dropping-particle" : "", "parse-names" : false, "suffix" : "" }, { "dropping-particle" : "", "family" : "Kumar", "given" : "S.", "non-dropping-particle" : "", "parse-names" : false, "suffix" : "" }, { "dropping-particle" : "", "family" : "Manchanda", "given" : "V. K.", "non-dropping-particle" : "", "parse-names" : false, "suffix" : "" } ], "container-title" : "Journal of Radioanalytical and Nuclear Chemistry", "id" : "ITEM-6", "issue" : "3", "issued" : { "date-parts" : [ [ "2009" ] ] }, "page" : "449-455", "title" : "Sorption behavior of Am3+ on suspended pyrite", "type" : "article-journal", "volume" : "281" }, "uris" : [ "http://www.mendeley.com/documents/?uuid=b448b5f5-daa3-4386-b6c2-1c44b4f00ba9" ] } ], "mendeley" : { "formattedCitation" : "&lt;sup&gt;30\u201335&lt;/sup&gt;", "plainTextFormattedCitation" : "30\u201335", "previouslyFormattedCitation" : "&lt;sup&gt;30\u201335&lt;/sup&gt;" }, "properties" : { "noteIndex" : 11 }, "schema" : "https://github.com/citation-style-language/schema/raw/master/csl-citation.json" }</w:instrText>
+        <w:instrText>ADDIN CSL_CITATION { "citationItems" : [ { "id" : "ITEM-1", "itemData" : { "DOI" : "10.1016/j.jcis.2005.06.049", "ISSN" : "00219797", "PMID" : "16111692", "abstract" : "Understanding sorption processes is fundamental for the prediction of radionuclide migration in the surroundings of a deep geological disposal of high-level nuclear wastes. Pyrite (FeS2) is a mineral phase often present as inclusions in temperate soils. Moreover, it constitutes an indirect corrosion product of steel, a containment material that is candidate to confine radionuclides in deep geological disposals. The present study was thus initiated to determine the capacity of pyrite to immobilize Sr(II) and Eu(III). An air oxidized pyrite and a freshly acid-washed (non-oxidized) pyrite were used in background electrolytes of varying reducing-oxidizing ability (NaCl, NH 3OHCl, and NaClO4) to study the sorption of both cationic species. The sorptive capacity of pyrite appeared directly correlated to the oxidation of the surface. Non-oxidized pyrite had nearly no affinity for the studied cations whereas Sr(II) and Eu(III) species were significantly retained by oxidized pyrite surface. Using the surface complexation theory, sorption mechanisms were modeled with the Fiteql v3.2 and the Jchess 2.0 codes. Sorption of both Sr and Eu was well fitted, assuming hydroxylated species as the major surface species. This study demonstrates that not only the components of a barrier but also the redox conditions and speciations should be well characterized to predict transport of contaminants in the surrounding of a nuclear wastes disposal. ?? 2005 Elsevier Inc. All rights reserved.", "author" : [ { "dropping-particle" : "", "family" : "Naveau", "given" : "Aude", "non-dropping-particle" : "", "parse-names" : false, "suffix" : "" }, { "dropping-particle" : "", "family" : "Monteil-Rivera", "given" : "Fanny", "non-dropping-particle" : "", "parse-names" : false, "suffix" : "" }, { "dropping-particle" : "", "family" : "Dumonceau", "given" : "Jacques", "non-dropping-particle" : "", "parse-names" : false, "suffix" : "" }, { "dropping-particle" : "", "family" : "Catalette", "given" : "Hubert", "non-dropping-particle" : "", "parse-names" : false, "suffix" : "" }, { "dropping-particle" : "", "family" : "Simoni", "given" : "Eric", "non-dropping-particle" : "", "parse-names" : false, "suffix" : "" } ], "container-title" : "Journal of Colloid and Interface Science", "id" : "ITEM-1", "issue" : "1", "issued" : { "date-parts" : [ [ "2006" ] ] }, "page" : "27-35", "title" : "Sorption of Sr(II) and Eu(III) onto pyrite under different redox potential conditions", "type" : "article-journal", "volume" : "293" }, "uris" : [ "http://www.mendeley.com/documents/?uuid=b794b22d-a62e-4c73-98a8-cf4e8e47f919" ] }, { "id" : "ITEM-2", "itemData" : { "DOI" : "10.1016/j.surfrep.2008.09.002", "ISSN" : "01675729", "author" : [ { "dropping-particle" : "", "family" : "Murphy", "given" : "R", "non-dropping-particle" : "", "parse-names" : false, "suffix" : "" }, { "dropping-particle" : "", "family" : "Strongin", "given" : "D", "non-dropping-particle" : "", "parse-names" : false, "suffix" : "" } ], "container-title" : "Surface Science Reports", "id" : "ITEM-2", "issue" : "1", "issued" : { "date-parts" : [ [ "2009", "1", "1" ] ] }, "page" : "1-45", "publisher" : "Elsevier B.V.", "title" : "Surface reactivity of pyrite and related sulfides", "type" : "article-journal", "volume" : "64" }, "uris" : [ "http://www.mendeley.com/documents/?uuid=71ce558a-257c-43ec-a0de-9e0981828d1f" ] }, { "id" : "ITEM-3", "itemData" : { "DOI" : "10.1016/0016-7037(91)90094-L", "ISSN" : "00167037", "abstract" : "Interactions between pyrite and dissolved Ca2+, Mn2+, Co2+, Ni2+, Cd2+, and Zn2+ were studied as a function of pH, ionic strength, and adsorbate concentration in NaCl solutions and in seawater. Apparent adsorption constants were calculated using an ion-exchange surface complexation model, and second-order rate constants for the sorption of Co2+, Ni2+, Cd2+, and Zn2+ were calculated from their uptake kinetics. Apparent adsorption constants generally varied by less than an order of magnitude, except for Ca2+ which exhibited complex behavior. The apparent adsorption constants decreased in the order Co2+ &gt; Cd2+ &gt; Mn2+ &gt; Ni2+ &gt; Ca2+ &gt; Zn2+. The ranking of the apparent adsorption constants does not correlate with the first hydrolysis constants of the adsorbates or the solubility products of their sulfide minerals. The behavior of the second-order forward and reverse rate constants in different solutions indicates that adsorption is more complex than the second-order reaction model described by the ion exchange surface complexation model. The forward sorption reaction rate constants increased with increasing pH, and decreased with increasing ionic strength or initial adsorbate concentration. The reverse sorption reaction rate constants increased with increasing pH or initial adsorbate concentration, and were unaffected by ionic strength. The effect of pH on the forward and reverse rate constants may have been due to, respectively, a surface-induced hydrolysis reaction mechanism and a rate-limiting step prior to the surface complex-hydrogen ion reaction. The effect of ionic strength on the forward rate constants may have been due to site competition with Na+, while the effect of initial adsorbate concentration on the forward and reverse rate constants may have been due to, respectively, the assumption of a constant concentration of surface sites available for reaction and the presence of heterogeneous surface sites. \u00a9 1991.", "author" : [ { "dropping-particle" : "", "family" : "Kornicker", "given" : "William A.", "non-dropping-particle" : "", "parse-names" : false, "suffix" : "" }, { "dropping-particle" : "", "family" : "Morse", "given" : "John W.", "non-dropping-particle" : "", "parse-names" : false, "suffix" : "" } ], "container-title" : "Geochimica et Cosmochimica Acta", "id" : "ITEM-3", "issue" : "8", "issued" : { "date-parts" : [ [ "1991" ] ] }, "page" : "2159-2171", "title" : "Interactions of divalent cations with the surface of pyrite", "type" : "article-journal", "volume" : "55" }, "uris" : [ "http://www.mendeley.com/documents/?uuid=d1857faf-2566-41b2-ac85-cbf33257c4db" ] }, { "id" : "ITEM-4", "itemData" : { "DOI" : "10.1016/0016-7037(94)90117-1", "ISBN" : "0016-7037", "ISSN" : "00167037", "abstract" : "The interaction of aqueous U(VI) with galena and pyrite surfaces under anoxic conditions has been studied by solution analysis and by spectroscopic methods. The solution data indicate that uranyl uptake is strongly dependent on pH; maximum uptake (&gt;98%) occurs above a pH range of between 4.8 and 5.5, depending on experimental conditions. Increasing the sorbate/sorbent ratio results in a relative decrease in uptake of uranyl and in slower sorption kinetics. Auger electron spectroscopy (AES) analysis indicates an inhomogeneous distribution of sorbed uranium at the surface. In the case of galena, formation of small precipitates (~40 nm wide needles) of a uranium oxide compound are found. Pyrite shows a patchy distribution of uranium, mainly associated with oxidized surface species of sulfur and iron. X-ray photoelectron spectroscopy (XPS) yields insight into possible redox processes indicating, for both sulfides, the concomitant formation of polysulfides and a uranium oxide compound with a mixed oxidation state at a U(VI)/U(IV) ratio of ~2. Furthermore, in the case of pyrite, at pH above 6 increased oxidation of sulfur and iron and higher relative amounts of unreduced surface-uranyl are observed. Fourier Transformed Infrared (FTIR) analysis of surface-bound uranyl shows a significant shift of the asymmetric stretching frequency to lower wavenumbers which is consistent with the formation of a U3O8-type compound and thus, independently, confirms the partial reduction of uranyl at the sulfide surface. The combination of AES, XPS, and FTIR provides a powerful approach for identifying mechanisms that govern the interaction of redox sensitive compounds in aqueous systems. Our overall results indicate that sulfide minerals are efficient scavengers of soluble uranyl. Comparing our results with recent field observations, we suggest that thermodynamically metastable U3O8 controls uranium concentrations in many anoxic groundwaters. \u00a9 1994.", "author" : [ { "dropping-particle" : "", "family" : "Wersin", "given" : "Paul", "non-dropping-particle" : "", "parse-names" : false, "suffix" : "" }, { "dropping-particle" : "", "family" : "Hochella", "given" : "Michael F.", "non-dropping-particle" : "", "parse-names" : false, "suffix" : "" }, { "dropping-particle" : "", "family" : "Persson", "given" : "Per", "non-dropping-particle" : "", "parse-names" : false, "suffix" : "" }, { "dropping-particle" : "", "family" : "Redden", "given" : "George", "non-dropping-particle" : "", "parse-names" : false, "suffix" : "" }, { "dropping-particle" : "", "family" : "Leckie", "given" : "James O.", "non-dropping-particle" : "", "parse-names" : false, "suffix" : "" }, { "dropping-particle" : "", "family" : "Harris", "given" : "David W.", "non-dropping-particle" : "", "parse-names" : false, "suffix" : "" } ], "container-title" : "Geochimica et Cosmochimica Acta", "id" : "ITEM-4", "issue" : "13", "issued" : { "date-parts" : [ [ "1994" ] ] }, "page" : "2829-2843", "title" : "Interaction between aqueous uranium (VI) and sulfide minerals: Spectroscopic evidence for sorption and reduction", "type" : "article-journal", "volume" : "58" }, "uris" : [ "http://www.mendeley.com/documents/?uuid=bb84512f-1c90-4be0-ad31-f8871c719272" ] }, { "id" : "ITEM-5", "itemData" : { "DOI" : "10.1021/es0704481", "ISBN" : "0013-936x", "ISSN" : "0013936X", "PMID" : "17822105", "abstract" : "The present study was initiated to determine the capacity of sulfide minerals (pyrite FeS2 and chalcopyrite CuFeS2) to delay the migration of inorganic selenium species in geological formations. Interactions between Se(IV) and Se(-II) and synthetic and natural sulfide minerals were investigated under anoxic conditions using the batch method. Significant sorption of selenium occurred under acidic conditions. Analysis of the solids after Se sorption using X-ray photoelectron spectroscopy (XPS) and X-ray absorption near edge structure (XANES) demonstrated the presence of reduced selenium species on the metallic sulfide surfaces, thus suggesting an oxido-reduction process coupled with sorption. Selenium reduction occurred concomitantly with the oxidation of pyritic sulfur, whereas metallic species (Fe, Cu) were not involved in the redox process. Formation of ferroselite (FeSe2) was postulated to take place on the synthetic solid while surface complexation or ionic exchange processes were more likely on the natural solids.", "author" : [ { "dropping-particle" : "", "family" : "Naveau", "given" : "Aude", "non-dropping-particle" : "", "parse-names" : false, "suffix" : "" }, { "dropping-particle" : "", "family" : "Monteil-Rivera", "given" : "Fanny", "non-dropping-particle" : "", "parse-names" : false, "suffix" : "" }, { "dropping-particle" : "", "family" : "Guillon", "given" : "Emmanuel", "non-dropping-particle" : "", "parse-names" : false, "suffix" : "" }, { "dropping-particle" : "", "family" : "Dumonceau", "given" : "Jacques", "non-dropping-particle" : "", "parse-names" : false, "suffix" : "" } ], "container-title" : "Environmental Science and Technology", "id" : "ITEM-5", "issue" : "15", "issued" : { "date-parts" : [ [ "2007" ] ] }, "page" : "5376-5382", "title" : "Interactions of aqueous selenium (-II) and (IV) with metallic sulfide surfaces", "type" : "article-journal", "volume" : "41" }, "uris" : [ "http://www.mendeley.com/documents/?uuid=b73e390e-3597-410a-ac72-a4f2232d9a29" ] }, { "id" : "ITEM-6", "itemData" : { "DOI" : "10.1007/s10967-009-0030-x", "ISBN" : "0236-5731", "ISSN" : "02365731", "abstract" : "Sorption behavior of Am-241 (similar to 10(-9) M) on naturally occurring mineral pyrite ( particle size: &lt;= 70 mu m) has been studied under varying conditions of pH (2-11), and ionic strength (0.01-1.0 M(NaClO4)). The effects of humic acid (2 mg/L), other complexing anions (1 x 10(-4) M CO32-, SO42-, C2O42- and PO43-), di- and trivalent metal ions (1 x 10(-3) M Mg2+, Ca2+ and Nd3+) on sorption behavior of Am3+ at a fixed ionic strength (I = 0.10 M (NaClO4)) have been studied. The sorption of Am-241 on pyrite increased with pH from 2.8 (84%) to 8.1 (97%). The sorption of Am-241 decreased with ionic strength at low pH values (2 &lt;= pH &lt;= 4), but was insensitive in the pH range of 4-10, suggesting the formation of outer-sphere complexes on pyrite surface at lower pH, and inner-sphere complexes at higher pH values. The sorption of Am-241 increased in the presence of (i) humic acid (5 &lt; pH &lt; 7.5), and (ii) C2O42- (2 &lt; pH &lt; 3). By contrast, other complexing anions such as ( carbonate, phosphate, and sulphate) showed negligible influence on Am-241 sorption. The presence of Mg2+, Ca2+ ions showed marginal effect on the sorption profile of Am-241; while the presence of Nd3+ ion suppressed its sorption significantly under the conditions of present study. The sorption of Am-241 on pyrite decreased with increased temperature indicating an exothermic process.", "author" : [ { "dropping-particle" : "", "family" : "Das", "given" : "D. K.", "non-dropping-particle" : "", "parse-names" : false, "suffix" : "" }, { "dropping-particle" : "", "family" : "Pathak", "given" : "P. N.", "non-dropping-particle" : "", "parse-names" : false, "suffix" : "" }, { "dropping-particle" : "", "family" : "Kumar", "given" : "S.", "non-dropping-particle" : "", "parse-names" : false, "suffix" : "" }, { "dropping-particle" : "", "family" : "Manchanda", "given" : "V. K.", "non-dropping-particle" : "", "parse-names" : false, "suffix" : "" } ], "container-title" : "Journal of Radioanalytical and Nuclear Chemistry", "id" : "ITEM-6", "issue" : "3", "issued" : { "date-parts" : [ [ "2009" ] ] }, "page" : "449-455", "title" : "Sorption behavior of Am3+ on suspended pyrite", "type" : "article-journal", "volume" : "281" }, "uris" : [ "http://www.mendeley.com/documents/?uuid=b448b5f5-daa3-4386-b6c2-1c44b4f00ba9" ] } ], "mendeley" : { "formattedCitation" : "&lt;sup&gt;32\u201337&lt;/sup&gt;", "plainTextFormattedCitation" : "32\u201337", "previouslyFormattedCitation" : "&lt;sup&gt;32\u201337&lt;/sup&gt;" }, "properties" : { "noteIndex" : 11 }, "schema" : "https://github.com/citation-style-language/schema/raw/master/csl-citation.json" }</w:instrText>
       </w:r>
       <w:r>
         <w:rPr>
@@ -7438,7 +7735,7 @@
           <w:szCs w:val="24"/>
           <w:vertAlign w:val="superscript"/>
         </w:rPr>
-        <w:t>30–35</w:t>
+        <w:t>32–37</w:t>
       </w:r>
       <w:r>
         <w:rPr>
@@ -7619,7 +7916,16 @@
           <w:sz w:val="24"/>
           <w:szCs w:val="24"/>
         </w:rPr>
-        <w:t xml:space="preserve">, and use exceedingly low Ra concentrations (0.06-31 </w:t>
+        <w:t xml:space="preserve">, and use exceedingly </w:t>
+      </w:r>
+      <w:r>
+        <w:rPr>
+          <w:rFonts w:ascii="Times New Roman" w:hAnsi="Times New Roman"/>
+          <w:sz w:val="24"/>
+          <w:szCs w:val="24"/>
+        </w:rPr>
+        <w:lastRenderedPageBreak/>
+        <w:t xml:space="preserve">low Ra concentrations (0.06-31 </w:t>
       </w:r>
       <w:proofErr w:type="spellStart"/>
       <w:r>
@@ -7752,7 +8058,6 @@
           <w:sz w:val="24"/>
           <w:szCs w:val="24"/>
         </w:rPr>
-        <w:lastRenderedPageBreak/>
         <w:t>Background cation controls on Ra</w:t>
       </w:r>
       <w:r>
@@ -8379,6 +8684,7 @@
           <w:sz w:val="24"/>
           <w:szCs w:val="24"/>
         </w:rPr>
+        <w:lastRenderedPageBreak/>
         <w:tab/>
       </w:r>
       <w:r>
@@ -8481,16 +8787,7 @@
           <w:sz w:val="24"/>
           <w:szCs w:val="24"/>
         </w:rPr>
-        <w:t xml:space="preserve"> in the </w:t>
-      </w:r>
-      <w:r>
-        <w:rPr>
-          <w:rFonts w:ascii="Times New Roman" w:hAnsi="Times New Roman"/>
-          <w:sz w:val="24"/>
-          <w:szCs w:val="24"/>
-        </w:rPr>
-        <w:lastRenderedPageBreak/>
-        <w:t xml:space="preserve">background solution was shown to decrease Ra sorption to ferrihydrite by ~20%, while even ratios of 1:100 </w:t>
+        <w:t xml:space="preserve"> in the background solution was shown to decrease Ra sorption to ferrihydrite by ~20%, while even ratios of 1:100 </w:t>
       </w:r>
       <w:proofErr w:type="spellStart"/>
       <w:r>
@@ -8861,7 +9158,16 @@
           <w:sz w:val="24"/>
           <w:szCs w:val="24"/>
         </w:rPr>
-        <w:t>Ra sorption to goethite and ferrihydrite</w:t>
+        <w:t xml:space="preserve">Ra sorption to goethite and </w:t>
+      </w:r>
+      <w:r>
+        <w:rPr>
+          <w:rFonts w:ascii="Times New Roman" w:hAnsi="Times New Roman"/>
+          <w:sz w:val="24"/>
+          <w:szCs w:val="24"/>
+        </w:rPr>
+        <w:lastRenderedPageBreak/>
+        <w:t>ferrihydrite</w:t>
       </w:r>
       <w:r>
         <w:rPr>
@@ -9083,7 +9389,6 @@
           <w:sz w:val="24"/>
           <w:szCs w:val="24"/>
         </w:rPr>
-        <w:lastRenderedPageBreak/>
         <w:t>This is consistent with</w:t>
       </w:r>
       <w:r>
@@ -9365,10 +9670,24 @@
           <w:sz w:val="24"/>
           <w:szCs w:val="24"/>
         </w:rPr>
-        <w:t xml:space="preserve"> over all condtions</w:t>
-      </w:r>
-      <w:bookmarkStart w:id="0" w:name="_GoBack"/>
-      <w:bookmarkEnd w:id="0"/>
+        <w:t xml:space="preserve"> over all cond</w:t>
+      </w:r>
+      <w:r>
+        <w:rPr>
+          <w:rFonts w:ascii="Times New Roman" w:hAnsi="Times New Roman"/>
+          <w:sz w:val="24"/>
+          <w:szCs w:val="24"/>
+        </w:rPr>
+        <w:t>i</w:t>
+      </w:r>
+      <w:r>
+        <w:rPr>
+          <w:rFonts w:ascii="Times New Roman" w:hAnsi="Times New Roman"/>
+          <w:sz w:val="24"/>
+          <w:szCs w:val="24"/>
+        </w:rPr>
+        <w:t>tions</w:t>
+      </w:r>
       <w:r>
         <w:rPr>
           <w:rFonts w:ascii="Times New Roman" w:hAnsi="Times New Roman"/>
@@ -9547,6 +9866,7 @@
           <w:sz w:val="24"/>
           <w:szCs w:val="24"/>
         </w:rPr>
+        <w:lastRenderedPageBreak/>
         <w:tab/>
       </w:r>
       <w:r>
@@ -9653,16 +9973,7 @@
           <w:sz w:val="24"/>
           <w:szCs w:val="24"/>
         </w:rPr>
-        <w:t xml:space="preserve">they are specifically derived for trace levels of competing </w:t>
-      </w:r>
-      <w:r>
-        <w:rPr>
-          <w:rFonts w:ascii="Times New Roman" w:hAnsi="Times New Roman"/>
-          <w:sz w:val="24"/>
-          <w:szCs w:val="24"/>
-        </w:rPr>
-        <w:lastRenderedPageBreak/>
-        <w:t>cation.</w:t>
+        <w:t>they are specifically derived for trace levels of competing cation.</w:t>
       </w:r>
       <w:r>
         <w:rPr>
@@ -9873,7 +10184,23 @@
           <w:sz w:val="24"/>
           <w:szCs w:val="24"/>
         </w:rPr>
-        <w:t>The results presented here delineate the roles that specific mineral phases and geochemical conditions exert on Ra retention by aquifer solids.</w:t>
+        <w:t xml:space="preserve">The results presented here delineate the </w:t>
+      </w:r>
+      <w:r>
+        <w:rPr>
+          <w:rFonts w:ascii="Times New Roman" w:hAnsi="Times New Roman"/>
+          <w:sz w:val="24"/>
+          <w:szCs w:val="24"/>
+        </w:rPr>
+        <w:t>controls</w:t>
+      </w:r>
+      <w:r>
+        <w:rPr>
+          <w:rFonts w:ascii="Times New Roman" w:hAnsi="Times New Roman"/>
+          <w:sz w:val="24"/>
+          <w:szCs w:val="24"/>
+        </w:rPr>
+        <w:t xml:space="preserve"> that specific mineral phases and geochemical conditions exert on Ra retention by aquifer solids.</w:t>
       </w:r>
       <w:r>
         <w:rPr>
@@ -9945,7 +10272,7 @@
           <w:sz w:val="24"/>
           <w:szCs w:val="24"/>
         </w:rPr>
-        <w:instrText>ADDIN CSL_CITATION { "citationItems" : [ { "id" : "ITEM-1", "itemData" : { "DOI" : "10.1016/j.ecss.2015.06.005", "ISSN" : "02727714", "abstract" : "Radium isotopes (&lt;sup&gt;223&lt;/sup&gt;Ra, t&lt;inf&gt;1/2&lt;/inf&gt; = 11.4 d; &lt;sup&gt;224&lt;/sup&gt;Ra, t&lt;inf&gt;1/2&lt;/inf&gt; = 3.66 d; &lt;sup&gt;226&lt;/sup&gt;Ra, t&lt;inf&gt;1/2&lt;/inf&gt; = 1600 y; and &lt;sup&gt;228&lt;/sup&gt;Ra, t&lt;inf&gt;1/2&lt;/inf&gt; = 5.75 y) are considered excellent tracers of groundwater movement and discharge in coastal systems. However, spatial and temporal variability in porewater radium activity have raised questions about the accuracy of these tracers. To better understand the factors affecting radium variability in coastal systems, measurements of porewater and surface water radium activity were made at an island in North Inlet Salt Marsh in Georgetown, South Carolina, from November 2009 to February 2011. Water salinity, temperature, pH, and redox potential were also recorded, and sediment samples were collected for analysis of bulk &lt;sup&gt;228&lt;/sup&gt;Ra and &lt;sup&gt;226&lt;/sup&gt;Ra activity. Hydraulic head observations during 2007-2008 from piezometers on the island were used to generate independent estimates of groundwater fluxes.Porewater radium activities decreased with depth below the marsh surface and increased with distance from the creek banks. Salinity measurements were lower and redox potential higher near the marsh creeks. The stratigraphy of the island is typical of intertidal wetlands in the southeastern U.S., with a mud layer overlying a confined sandy aquifer; the observed patterns in porewater radium, salinity, and redox potential were consistent with (1) shorter porewater residence times in the permeable sand aquifer than in the low-permeability mud, (2) differences in grain size between the mud and sand, and (3) greater tidal exchange near the creeks. Temporal variations in porewater radium activity were not associated with salinity, pH, and redox potential although temperature provided significant control (P &lt; 0.05, r&lt;sup&gt;2&lt;/sup&gt; &lt; 0.47) over variations in &lt;sup&gt;228&lt;/sup&gt;Ra and &lt;sup&gt;226&lt;/sup&gt;Ra activity. Lower mean sea water levels resulted in greater calculated groundwater discharge and were also associated with lower average porewater &lt;sup&gt;224&lt;/sup&gt;Ra and &lt;sup&gt;223&lt;/sup&gt;Ra activity, in that groundwater discharge variations strongly affected short-lived radium activity at this site. The &lt;sup&gt;228&lt;/sup&gt;Ra/&lt;sup&gt;226&lt;/sup&gt;Ra activity ratios in the surface water and porewater signified that the confined aquifer, rather than the surficial mud, was the primary source of radium to the surface water. Our results highlight the importance of understanding the hydrology of any coastal system when i\u2026", "author" : [ { "dropping-particle" : "", "family" : "Hughes", "given" : "Andrea L H", "non-dropping-particle" : "", "parse-names" : false, "suffix" : "" }, { "dropping-particle" : "", "family" : "Wilson", "given" : "Alicia M.", "non-dropping-particle" : "", "parse-names" : false, "suffix" : "" }, { "dropping-particle" : "", "family" : "Moore", "given" : "Willard S.", "non-dropping-particle" : "", "parse-names" : false, "suffix" : "" } ], "container-title" : "Estuarine, Coastal and Shelf Science", "id" : "ITEM-1", "issued" : { "date-parts" : [ [ "2015" ] ] }, "page" : "94-104", "publisher" : "Elsevier Ltd", "title" : "Groundwater transport and radium variability in coastal porewaters", "type" : "article-journal", "volume" : "164" }, "uris" : [ "http://www.mendeley.com/documents/?uuid=7642f6d2-626c-4701-8599-37daf789664a" ] }, { "id" : "ITEM-2", "itemData" : { "DOI" : "10.1016/j.marchem.2007.12.002", "ISBN" : "0304-4203", "ISSN" : "03044203", "abstract" : "Over the past decade, radium isotopes have been frequently applied as tracers of submarine groundwater discharge (SGD). The unique radium signature of SGD is acquired within the subterranean estuary, a mixing zone between fresh groundwater and seawater in coastal aquifers, yet little is known about what controls Ra cycling in this system. The focus of this study was to examine controls on sediment and groundwater radium activities within permeable aquifer sands (Waquoit Bay, MA, USA) through a combination of field and laboratory studies. In the field, a series of sediment cores and corresponding groundwater profiles were collected for analysis of the four radium isotopes, as well as dissolved and sediment associated manganese, iron, and barium. We found that in addition to greater desorption at increasing salinity, radium was also closely tied to manganese and iron redox cycling within these sediments. A series of laboratory adsorption/desorption experiments helped elucidate the importance of 1) contact time between sediment and water, 2) salinity of water in contact with sediment, 3) redox conditions of water in contact with sediment, and 4) the chemical characteristics of sediment on radium adsorption/desorption. We found that these reactions are rapid (on the order of hours), desorption increases with increasing salinity and decreasing pH, and the presence of Fe and Mn (hydr)oxides on the sediment inhibit the release of radium. These sediments have a large capacity to sorb radium from fresh water. Combined with these experimental results, we present evidence from time series groundwater sampling that within this subterranean estuary there are cyclic periods of Ra accumulation and release controlled by changing salinity and redox conditions. ?? 2007 Elsevier B.V. All rights reserved.", "author" : [ { "dropping-particle" : "", "family" : "Gonneea", "given" : "Meagan Eagle", "non-dropping-particle" : "", "parse-names" : false, "suffix" : "" }, { "dropping-particle" : "", "family" : "Morris", "given" : "Paul J.", "non-dropping-particle" : "", "parse-names" : false, "suffix" : "" }, { "dropping-particle" : "", "family" : "Dulaiova", "given" : "Henrieta", "non-dropping-particle" : "", "parse-names" : false, "suffix" : "" }, { "dropping-particle" : "", "family" : "Charette", "given" : "Matthew a.", "non-dropping-particle" : "", "parse-names" : false, "suffix" : "" } ], "container-title" : "Marine Chemistry", "id" : "ITEM-2", "issue" : "3-4", "issued" : { "date-parts" : [ [ "2008" ] ] }, "page" : "250-267", "title" : "New perspectives on radium behavior within a subterranean estuary", "type" : "article-journal", "volume" : "109" }, "uris" : [ "http://www.mendeley.com/documents/?uuid=4adbef56-875c-4884-83d9-6a294409d070" ] }, { "id" : "ITEM-3", "itemData" : { "DOI" : "10.1016/j.gca.2013.05.034", "ISBN" : "00167037", "ISSN" : "00167037", "abstract" : "There is increasing evidence that submarine groundwater discharge (SGD) is an important source of water and dissolved materials to the ocean. One of the primary tracers of this process is the quartet of radium isotopes (223Ra, 224Ra, 226Ra and 228Ra), whereby excess activities in surface waters can often be attributed to an input supplied via SGD. This approach requires the radium end member activity to be well constrained, however, natural variability in groundwater radium may span several orders of magnitude. Therefore, this variability is usually the main driver of uncertainties in volumetric SGD estimates. To investigate the physical and biogeochemical controls on groundwater radium activities, we conducted a three-year time series of radium and barium, a chemical analogue for radium, within the subterranean estuary of a coastal aquifer (Waquoit Bay, MA, USA). Gonneea et al. (2013) demonstrated that movement of the salinity interface within the subterranean estuary is driven by changes in the hydraulic gradient between groundwater level and sea level height. For Waquoit Bay, seasonal scale sea level change, not groundwater level, was the main driver in hydraulic gradient fluctuations. Seasonal changes in groundwater chemistry can be attributed to the resulting movement of the salinity transition zone between terrestrial and marine groundwater. Landward movement of the interface results in a large release of radium isotopes (226Ra = 1400 dpm 100 L-1) and barium (3000 nmol kg-1) associated with an increase in groundwater salinity. The magnitude of these releases cannot be explained by in situ production or weathering alone, but is likely due to salinity driven desorption from surface-bound sediment inventory. The timing of these peak concentrations is not always in phase with model-derived estimates of SGD; as a result, the groundwater concentration rather than the water flux is the main driver of Ra and Ba inputs to Waquoit Bay surface waters. The behavior of the subterranean estuary as an ion exchange reservoir has important implications for the timing and flux of various nutrients and pollutants that transit this region prior to discharge. In addition to modulating chemical fluxes via submarine groundwater discharge on seasonal time scales, transgression of the subterranean estuary may alter the input of chemicals to the ocean on decadal and longer time scales. During this study, the observed excess flux of 226Ra and Ba from the subterranean estuar\u2026", "author" : [ { "dropping-particle" : "", "family" : "Gonneea", "given" : "Meagan Eagle", "non-dropping-particle" : "", "parse-names" : false, "suffix" : "" }, { "dropping-particle" : "", "family" : "Mulligan", "given" : "Ann E.", "non-dropping-particle" : "", "parse-names" : false, "suffix" : "" }, { "dropping-particle" : "", "family" : "Charette", "given" : "Matthew A.", "non-dropping-particle" : "", "parse-names" : false, "suffix" : "" } ], "container-title" : "Geochimica et Cosmochimica Acta", "id" : "ITEM-3", "issued" : { "date-parts" : [ [ "2013" ] ] }, "page" : "164-177", "publisher" : "Elsevier Ltd", "title" : "Seasonal cycles in radium and barium within a subterranean estuary: Implications for groundwater derived chemical fluxes to surface waters", "type" : "article-journal", "volume" : "119" }, "uris" : [ "http://www.mendeley.com/documents/?uuid=c9ab297f-a146-4a62-9849-dfedb709566e" ] }, { "id" : "ITEM-4", "itemData" : { "DOI" : "10.1029/2002EO000069", "ISBN" : "2-0096-3941", "ISSN" : "0096-3941", "author" : [ { "dropping-particle" : "", "family" : "Burnett", "given" : "Bill", "non-dropping-particle" : "", "parse-names" : false, "suffix" : "" }, { "dropping-particle" : "", "family" : "Chanton", "given" : "Jeff", "non-dropping-particle" : "", "parse-names" : false, "suffix" : "" }, { "dropping-particle" : "", "family" : "Christoff", "given" : "Jamie", "non-dropping-particle" : "", "parse-names" : false, "suffix" : "" }, { "dropping-particle" : "", "family" : "Kontar", "given" : "Eugeny", "non-dropping-particle" : "", "parse-names" : false, "suffix" : "" }, { "dropping-particle" : "", "family" : "Krupa", "given" : "Steve", "non-dropping-particle" : "", "parse-names" : false, "suffix" : "" }, { "dropping-particle" : "", "family" : "Lambert", "given" : "Michael", "non-dropping-particle" : "", "parse-names" : false, "suffix" : "" }, { "dropping-particle" : "", "family" : "Moore", "given" : "Willard", "non-dropping-particle" : "", "parse-names" : false, "suffix" : "" }, { "dropping-particle" : "", "family" : "O'Rourke", "given" : "Daniel", "non-dropping-particle" : "", "parse-names" : false, "suffix" : "" }, { "dropping-particle" : "", "family" : "Paulsen", "given" : "Ronald", "non-dropping-particle" : "", "parse-names" : false, "suffix" : "" }, { "dropping-particle" : "", "family" : "Smith", "given" : "Christopher", "non-dropping-particle" : "", "parse-names" : false, "suffix" : "" }, { "dropping-particle" : "", "family" : "Smith", "given" : "Leslie", "non-dropping-particle" : "", "parse-names" : false, "suffix" : "" }, { "dropping-particle" : "", "family" : "Taniguchi", "given" : "Makoto", "non-dropping-particle" : "", "parse-names" : false, "suffix" : "" } ], "container-title" : "Eos, Transactions American Geophysical Union", "id" : "ITEM-4", "issue" : "11", "issued" : { "date-parts" : [ [ "2002" ] ] }, "page" : "117", "title" : "Assessing methodologies for measuring groundwater discharge to the ocean", "type" : "article-journal", "volume" : "83" }, "uris" : [ "http://www.mendeley.com/documents/?uuid=d05326c9-8712-49cf-91f4-0ccbeb8e9510" ] } ], "mendeley" : { "formattedCitation" : "&lt;sup&gt;9,36\u201338&lt;/sup&gt;", "plainTextFormattedCitation" : "9,36\u201338", "previouslyFormattedCitation" : "&lt;sup&gt;9,36\u201338&lt;/sup&gt;" }, "properties" : { "noteIndex" : 14 }, "schema" : "https://github.com/citation-style-language/schema/raw/master/csl-citation.json" }</w:instrText>
+        <w:instrText>ADDIN CSL_CITATION { "citationItems" : [ { "id" : "ITEM-1", "itemData" : { "DOI" : "10.1016/j.ecss.2015.06.005", "ISSN" : "02727714", "abstract" : "Radium isotopes (&lt;sup&gt;223&lt;/sup&gt;Ra, t&lt;inf&gt;1/2&lt;/inf&gt; = 11.4 d; &lt;sup&gt;224&lt;/sup&gt;Ra, t&lt;inf&gt;1/2&lt;/inf&gt; = 3.66 d; &lt;sup&gt;226&lt;/sup&gt;Ra, t&lt;inf&gt;1/2&lt;/inf&gt; = 1600 y; and &lt;sup&gt;228&lt;/sup&gt;Ra, t&lt;inf&gt;1/2&lt;/inf&gt; = 5.75 y) are considered excellent tracers of groundwater movement and discharge in coastal systems. However, spatial and temporal variability in porewater radium activity have raised questions about the accuracy of these tracers. To better understand the factors affecting radium variability in coastal systems, measurements of porewater and surface water radium activity were made at an island in North Inlet Salt Marsh in Georgetown, South Carolina, from November 2009 to February 2011. Water salinity, temperature, pH, and redox potential were also recorded, and sediment samples were collected for analysis of bulk &lt;sup&gt;228&lt;/sup&gt;Ra and &lt;sup&gt;226&lt;/sup&gt;Ra activity. Hydraulic head observations during 2007-2008 from piezometers on the island were used to generate independent estimates of groundwater fluxes.Porewater radium activities decreased with depth below the marsh surface and increased with distance from the creek banks. Salinity measurements were lower and redox potential higher near the marsh creeks. The stratigraphy of the island is typical of intertidal wetlands in the southeastern U.S., with a mud layer overlying a confined sandy aquifer; the observed patterns in porewater radium, salinity, and redox potential were consistent with (1) shorter porewater residence times in the permeable sand aquifer than in the low-permeability mud, (2) differences in grain size between the mud and sand, and (3) greater tidal exchange near the creeks. Temporal variations in porewater radium activity were not associated with salinity, pH, and redox potential although temperature provided significant control (P &lt; 0.05, r&lt;sup&gt;2&lt;/sup&gt; &lt; 0.47) over variations in &lt;sup&gt;228&lt;/sup&gt;Ra and &lt;sup&gt;226&lt;/sup&gt;Ra activity. Lower mean sea water levels resulted in greater calculated groundwater discharge and were also associated with lower average porewater &lt;sup&gt;224&lt;/sup&gt;Ra and &lt;sup&gt;223&lt;/sup&gt;Ra activity, in that groundwater discharge variations strongly affected short-lived radium activity at this site. The &lt;sup&gt;228&lt;/sup&gt;Ra/&lt;sup&gt;226&lt;/sup&gt;Ra activity ratios in the surface water and porewater signified that the confined aquifer, rather than the surficial mud, was the primary source of radium to the surface water. Our results highlight the importance of understanding the hydrology of any coastal system when i\u2026", "author" : [ { "dropping-particle" : "", "family" : "Hughes", "given" : "Andrea L H", "non-dropping-particle" : "", "parse-names" : false, "suffix" : "" }, { "dropping-particle" : "", "family" : "Wilson", "given" : "Alicia M.", "non-dropping-particle" : "", "parse-names" : false, "suffix" : "" }, { "dropping-particle" : "", "family" : "Moore", "given" : "Willard S.", "non-dropping-particle" : "", "parse-names" : false, "suffix" : "" } ], "container-title" : "Estuarine, Coastal and Shelf Science", "id" : "ITEM-1", "issued" : { "date-parts" : [ [ "2015" ] ] }, "page" : "94-104", "publisher" : "Elsevier Ltd", "title" : "Groundwater transport and radium variability in coastal porewaters", "type" : "article-journal", "volume" : "164" }, "uris" : [ "http://www.mendeley.com/documents/?uuid=7642f6d2-626c-4701-8599-37daf789664a" ] }, { "id" : "ITEM-2", "itemData" : { "DOI" : "10.1016/j.marchem.2007.12.002", "ISBN" : "0304-4203", "ISSN" : "03044203", "abstract" : "Over the past decade, radium isotopes have been frequently applied as tracers of submarine groundwater discharge (SGD). The unique radium signature of SGD is acquired within the subterranean estuary, a mixing zone between fresh groundwater and seawater in coastal aquifers, yet little is known about what controls Ra cycling in this system. The focus of this study was to examine controls on sediment and groundwater radium activities within permeable aquifer sands (Waquoit Bay, MA, USA) through a combination of field and laboratory studies. In the field, a series of sediment cores and corresponding groundwater profiles were collected for analysis of the four radium isotopes, as well as dissolved and sediment associated manganese, iron, and barium. We found that in addition to greater desorption at increasing salinity, radium was also closely tied to manganese and iron redox cycling within these sediments. A series of laboratory adsorption/desorption experiments helped elucidate the importance of 1) contact time between sediment and water, 2) salinity of water in contact with sediment, 3) redox conditions of water in contact with sediment, and 4) the chemical characteristics of sediment on radium adsorption/desorption. We found that these reactions are rapid (on the order of hours), desorption increases with increasing salinity and decreasing pH, and the presence of Fe and Mn (hydr)oxides on the sediment inhibit the release of radium. These sediments have a large capacity to sorb radium from fresh water. Combined with these experimental results, we present evidence from time series groundwater sampling that within this subterranean estuary there are cyclic periods of Ra accumulation and release controlled by changing salinity and redox conditions. ?? 2007 Elsevier B.V. All rights reserved.", "author" : [ { "dropping-particle" : "", "family" : "Gonneea", "given" : "Meagan Eagle", "non-dropping-particle" : "", "parse-names" : false, "suffix" : "" }, { "dropping-particle" : "", "family" : "Morris", "given" : "Paul J.", "non-dropping-particle" : "", "parse-names" : false, "suffix" : "" }, { "dropping-particle" : "", "family" : "Dulaiova", "given" : "Henrieta", "non-dropping-particle" : "", "parse-names" : false, "suffix" : "" }, { "dropping-particle" : "", "family" : "Charette", "given" : "Matthew a.", "non-dropping-particle" : "", "parse-names" : false, "suffix" : "" } ], "container-title" : "Marine Chemistry", "id" : "ITEM-2", "issue" : "3-4", "issued" : { "date-parts" : [ [ "2008" ] ] }, "page" : "250-267", "title" : "New perspectives on radium behavior within a subterranean estuary", "type" : "article-journal", "volume" : "109" }, "uris" : [ "http://www.mendeley.com/documents/?uuid=4adbef56-875c-4884-83d9-6a294409d070" ] }, { "id" : "ITEM-3", "itemData" : { "DOI" : "10.1016/j.gca.2013.05.034", "ISBN" : "00167037", "ISSN" : "00167037", "abstract" : "There is increasing evidence that submarine groundwater discharge (SGD) is an important source of water and dissolved materials to the ocean. One of the primary tracers of this process is the quartet of radium isotopes (223Ra, 224Ra, 226Ra and 228Ra), whereby excess activities in surface waters can often be attributed to an input supplied via SGD. This approach requires the radium end member activity to be well constrained, however, natural variability in groundwater radium may span several orders of magnitude. Therefore, this variability is usually the main driver of uncertainties in volumetric SGD estimates. To investigate the physical and biogeochemical controls on groundwater radium activities, we conducted a three-year time series of radium and barium, a chemical analogue for radium, within the subterranean estuary of a coastal aquifer (Waquoit Bay, MA, USA). Gonneea et al. (2013) demonstrated that movement of the salinity interface within the subterranean estuary is driven by changes in the hydraulic gradient between groundwater level and sea level height. For Waquoit Bay, seasonal scale sea level change, not groundwater level, was the main driver in hydraulic gradient fluctuations. Seasonal changes in groundwater chemistry can be attributed to the resulting movement of the salinity transition zone between terrestrial and marine groundwater. Landward movement of the interface results in a large release of radium isotopes (226Ra = 1400 dpm 100 L-1) and barium (3000 nmol kg-1) associated with an increase in groundwater salinity. The magnitude of these releases cannot be explained by in situ production or weathering alone, but is likely due to salinity driven desorption from surface-bound sediment inventory. The timing of these peak concentrations is not always in phase with model-derived estimates of SGD; as a result, the groundwater concentration rather than the water flux is the main driver of Ra and Ba inputs to Waquoit Bay surface waters. The behavior of the subterranean estuary as an ion exchange reservoir has important implications for the timing and flux of various nutrients and pollutants that transit this region prior to discharge. In addition to modulating chemical fluxes via submarine groundwater discharge on seasonal time scales, transgression of the subterranean estuary may alter the input of chemicals to the ocean on decadal and longer time scales. During this study, the observed excess flux of 226Ra and Ba from the subterranean estuar\u2026", "author" : [ { "dropping-particle" : "", "family" : "Gonneea", "given" : "Meagan Eagle", "non-dropping-particle" : "", "parse-names" : false, "suffix" : "" }, { "dropping-particle" : "", "family" : "Mulligan", "given" : "Ann E.", "non-dropping-particle" : "", "parse-names" : false, "suffix" : "" }, { "dropping-particle" : "", "family" : "Charette", "given" : "Matthew A.", "non-dropping-particle" : "", "parse-names" : false, "suffix" : "" } ], "container-title" : "Geochimica et Cosmochimica Acta", "id" : "ITEM-3", "issued" : { "date-parts" : [ [ "2013" ] ] }, "page" : "164-177", "publisher" : "Elsevier Ltd", "title" : "Seasonal cycles in radium and barium within a subterranean estuary: Implications for groundwater derived chemical fluxes to surface waters", "type" : "article-journal", "volume" : "119" }, "uris" : [ "http://www.mendeley.com/documents/?uuid=c9ab297f-a146-4a62-9849-dfedb709566e" ] }, { "id" : "ITEM-4", "itemData" : { "DOI" : "10.1029/2002EO000069", "ISBN" : "2-0096-3941", "ISSN" : "0096-3941", "author" : [ { "dropping-particle" : "", "family" : "Burnett", "given" : "Bill", "non-dropping-particle" : "", "parse-names" : false, "suffix" : "" }, { "dropping-particle" : "", "family" : "Chanton", "given" : "Jeff", "non-dropping-particle" : "", "parse-names" : false, "suffix" : "" }, { "dropping-particle" : "", "family" : "Christoff", "given" : "Jamie", "non-dropping-particle" : "", "parse-names" : false, "suffix" : "" }, { "dropping-particle" : "", "family" : "Kontar", "given" : "Eugeny", "non-dropping-particle" : "", "parse-names" : false, "suffix" : "" }, { "dropping-particle" : "", "family" : "Krupa", "given" : "Steve", "non-dropping-particle" : "", "parse-names" : false, "suffix" : "" }, { "dropping-particle" : "", "family" : "Lambert", "given" : "Michael", "non-dropping-particle" : "", "parse-names" : false, "suffix" : "" }, { "dropping-particle" : "", "family" : "Moore", "given" : "Willard", "non-dropping-particle" : "", "parse-names" : false, "suffix" : "" }, { "dropping-particle" : "", "family" : "O'Rourke", "given" : "Daniel", "non-dropping-particle" : "", "parse-names" : false, "suffix" : "" }, { "dropping-particle" : "", "family" : "Paulsen", "given" : "Ronald", "non-dropping-particle" : "", "parse-names" : false, "suffix" : "" }, { "dropping-particle" : "", "family" : "Smith", "given" : "Christopher", "non-dropping-particle" : "", "parse-names" : false, "suffix" : "" }, { "dropping-particle" : "", "family" : "Smith", "given" : "Leslie", "non-dropping-particle" : "", "parse-names" : false, "suffix" : "" }, { "dropping-particle" : "", "family" : "Taniguchi", "given" : "Makoto", "non-dropping-particle" : "", "parse-names" : false, "suffix" : "" } ], "container-title" : "Eos, Transactions American Geophysical Union", "id" : "ITEM-4", "issue" : "11", "issued" : { "date-parts" : [ [ "2002" ] ] }, "page" : "117", "title" : "Assessing methodologies for measuring groundwater discharge to the ocean", "type" : "article-journal", "volume" : "83" }, "uris" : [ "http://www.mendeley.com/documents/?uuid=d05326c9-8712-49cf-91f4-0ccbeb8e9510" ] } ], "mendeley" : { "formattedCitation" : "&lt;sup&gt;9,38\u201340&lt;/sup&gt;", "plainTextFormattedCitation" : "9,38\u201340", "previouslyFormattedCitation" : "&lt;sup&gt;9,38\u201340&lt;/sup&gt;" }, "properties" : { "noteIndex" : 14 }, "schema" : "https://github.com/citation-style-language/schema/raw/master/csl-citation.json" }</w:instrText>
       </w:r>
       <w:r>
         <w:rPr>
@@ -9963,7 +10290,7 @@
           <w:szCs w:val="24"/>
           <w:vertAlign w:val="superscript"/>
         </w:rPr>
-        <w:t>9,36–38</w:t>
+        <w:t>9,38–40</w:t>
       </w:r>
       <w:r>
         <w:rPr>
@@ -10005,7 +10332,16 @@
           <w:sz w:val="24"/>
           <w:szCs w:val="24"/>
         </w:rPr>
-        <w:t>)oxides, have been highlighted</w:t>
+        <w:t xml:space="preserve">)oxides, have been </w:t>
+      </w:r>
+      <w:r>
+        <w:rPr>
+          <w:rFonts w:ascii="Times New Roman" w:hAnsi="Times New Roman"/>
+          <w:sz w:val="24"/>
+          <w:szCs w:val="24"/>
+        </w:rPr>
+        <w:lastRenderedPageBreak/>
+        <w:t>highlighted</w:t>
       </w:r>
       <w:r>
         <w:rPr>
@@ -10037,7 +10373,7 @@
           <w:sz w:val="24"/>
           <w:szCs w:val="24"/>
         </w:rPr>
-        <w:instrText>ADDIN CSL_CITATION { "citationItems" : [ { "id" : "ITEM-1", "itemData" : { "DOI" : "10.1016/j.gca.2013.05.034", "ISBN" : "00167037", "ISSN" : "00167037", "abstract" : "There is increasing evidence that submarine groundwater discharge (SGD) is an important source of water and dissolved materials to the ocean. One of the primary tracers of this process is the quartet of radium isotopes (223Ra, 224Ra, 226Ra and 228Ra), whereby excess activities in surface waters can often be attributed to an input supplied via SGD. This approach requires the radium end member activity to be well constrained, however, natural variability in groundwater radium may span several orders of magnitude. Therefore, this variability is usually the main driver of uncertainties in volumetric SGD estimates. To investigate the physical and biogeochemical controls on groundwater radium activities, we conducted a three-year time series of radium and barium, a chemical analogue for radium, within the subterranean estuary of a coastal aquifer (Waquoit Bay, MA, USA). Gonneea et al. (2013) demonstrated that movement of the salinity interface within the subterranean estuary is driven by changes in the hydraulic gradient between groundwater level and sea level height. For Waquoit Bay, seasonal scale sea level change, not groundwater level, was the main driver in hydraulic gradient fluctuations. Seasonal changes in groundwater chemistry can be attributed to the resulting movement of the salinity transition zone between terrestrial and marine groundwater. Landward movement of the interface results in a large release of radium isotopes (226Ra = 1400 dpm 100 L-1) and barium (3000 nmol kg-1) associated with an increase in groundwater salinity. The magnitude of these releases cannot be explained by in situ production or weathering alone, but is likely due to salinity driven desorption from surface-bound sediment inventory. The timing of these peak concentrations is not always in phase with model-derived estimates of SGD; as a result, the groundwater concentration rather than the water flux is the main driver of Ra and Ba inputs to Waquoit Bay surface waters. The behavior of the subterranean estuary as an ion exchange reservoir has important implications for the timing and flux of various nutrients and pollutants that transit this region prior to discharge. In addition to modulating chemical fluxes via submarine groundwater discharge on seasonal time scales, transgression of the subterranean estuary may alter the input of chemicals to the ocean on decadal and longer time scales. During this study, the observed excess flux of 226Ra and Ba from the subterranean estuar\u2026", "author" : [ { "dropping-particle" : "", "family" : "Gonneea", "given" : "Meagan Eagle", "non-dropping-particle" : "", "parse-names" : false, "suffix" : "" }, { "dropping-particle" : "", "family" : "Mulligan", "given" : "Ann E.", "non-dropping-particle" : "", "parse-names" : false, "suffix" : "" }, { "dropping-particle" : "", "family" : "Charette", "given" : "Matthew A.", "non-dropping-particle" : "", "parse-names" : false, "suffix" : "" } ], "container-title" : "Geochimica et Cosmochimica Acta", "id" : "ITEM-1", "issued" : { "date-parts" : [ [ "2013" ] ] }, "page" : "164-177", "publisher" : "Elsevier Ltd", "title" : "Seasonal cycles in radium and barium within a subterranean estuary: Implications for groundwater derived chemical fluxes to surface waters", "type" : "article-journal", "volume" : "119" }, "uris" : [ "http://www.mendeley.com/documents/?uuid=c9ab297f-a146-4a62-9849-dfedb709566e" ] }, { "id" : "ITEM-2", "itemData" : { "DOI" : "10.4319/lo.2001.46.2.0465", "ISSN" : "00243590", "author" : [ { "dropping-particle" : "", "family" : "Charette", "given" : "Matthew A.", "non-dropping-particle" : "", "parse-names" : false, "suffix" : "" }, { "dropping-particle" : "", "family" : "Buesseler", "given" : "Ken O.", "non-dropping-particle" : "", "parse-names" : false, "suffix" : "" }, { "dropping-particle" : "", "family" : "Andrews", "given" : "John E.", "non-dropping-particle" : "", "parse-names" : false, "suffix" : "" } ], "container-title" : "Limnology and Oceanography", "id" : "ITEM-2", "issue" : "2", "issued" : { "date-parts" : [ [ "2001" ] ] }, "page" : "465-470", "title" : "Utility of radium isotopes for evaluating the input and transport of groundwater-derived nitrogen to a Cape Cod estuary", "type" : "article-journal", "volume" : "46" }, "uris" : [ "http://www.mendeley.com/documents/?uuid=d69c276e-5b8e-4b91-84f1-e7619d4b687c" ] }, { "id" : "ITEM-3", "itemData" : { "DOI" : "10.1016/j.marchem.2013.01.008", "ISSN" : "03044203", "author" : [ { "dropping-particle" : "", "family" : "Beck", "given" : "Aaron J.", "non-dropping-particle" : "", "parse-names" : false, "suffix" : "" }, { "dropping-particle" : "", "family" : "Cochran", "given" : "Michele a.", "non-dropping-particle" : "", "parse-names" : false, "suffix" : "" } ], "container-title" : "Marine Chemistry", "id" : "ITEM-3", "issued" : { "date-parts" : [ [ "2013", "10" ] ] }, "page" : "38-48", "publisher" : "Elsevier B.V.", "title" : "Controls on solid-solution partitioning of radium in saturated marine sands", "type" : "article-journal", "volume" : "156" }, "uris" : [ "http://www.mendeley.com/documents/?uuid=433c5ed5-fe4f-49b1-8e02-0514d092d5f5" ] } ], "mendeley" : { "formattedCitation" : "&lt;sup&gt;15,37,39&lt;/sup&gt;", "plainTextFormattedCitation" : "15,37,39", "previouslyFormattedCitation" : "&lt;sup&gt;15,37,39&lt;/sup&gt;" }, "properties" : { "noteIndex" : 14 }, "schema" : "https://github.com/citation-style-language/schema/raw/master/csl-citation.json" }</w:instrText>
+        <w:instrText>ADDIN CSL_CITATION { "citationItems" : [ { "id" : "ITEM-1", "itemData" : { "DOI" : "10.1016/j.gca.2013.05.034", "ISBN" : "00167037", "ISSN" : "00167037", "abstract" : "There is increasing evidence that submarine groundwater discharge (SGD) is an important source of water and dissolved materials to the ocean. One of the primary tracers of this process is the quartet of radium isotopes (223Ra, 224Ra, 226Ra and 228Ra), whereby excess activities in surface waters can often be attributed to an input supplied via SGD. This approach requires the radium end member activity to be well constrained, however, natural variability in groundwater radium may span several orders of magnitude. Therefore, this variability is usually the main driver of uncertainties in volumetric SGD estimates. To investigate the physical and biogeochemical controls on groundwater radium activities, we conducted a three-year time series of radium and barium, a chemical analogue for radium, within the subterranean estuary of a coastal aquifer (Waquoit Bay, MA, USA). Gonneea et al. (2013) demonstrated that movement of the salinity interface within the subterranean estuary is driven by changes in the hydraulic gradient between groundwater level and sea level height. For Waquoit Bay, seasonal scale sea level change, not groundwater level, was the main driver in hydraulic gradient fluctuations. Seasonal changes in groundwater chemistry can be attributed to the resulting movement of the salinity transition zone between terrestrial and marine groundwater. Landward movement of the interface results in a large release of radium isotopes (226Ra = 1400 dpm 100 L-1) and barium (3000 nmol kg-1) associated with an increase in groundwater salinity. The magnitude of these releases cannot be explained by in situ production or weathering alone, but is likely due to salinity driven desorption from surface-bound sediment inventory. The timing of these peak concentrations is not always in phase with model-derived estimates of SGD; as a result, the groundwater concentration rather than the water flux is the main driver of Ra and Ba inputs to Waquoit Bay surface waters. The behavior of the subterranean estuary as an ion exchange reservoir has important implications for the timing and flux of various nutrients and pollutants that transit this region prior to discharge. In addition to modulating chemical fluxes via submarine groundwater discharge on seasonal time scales, transgression of the subterranean estuary may alter the input of chemicals to the ocean on decadal and longer time scales. During this study, the observed excess flux of 226Ra and Ba from the subterranean estuar\u2026", "author" : [ { "dropping-particle" : "", "family" : "Gonneea", "given" : "Meagan Eagle", "non-dropping-particle" : "", "parse-names" : false, "suffix" : "" }, { "dropping-particle" : "", "family" : "Mulligan", "given" : "Ann E.", "non-dropping-particle" : "", "parse-names" : false, "suffix" : "" }, { "dropping-particle" : "", "family" : "Charette", "given" : "Matthew A.", "non-dropping-particle" : "", "parse-names" : false, "suffix" : "" } ], "container-title" : "Geochimica et Cosmochimica Acta", "id" : "ITEM-1", "issued" : { "date-parts" : [ [ "2013" ] ] }, "page" : "164-177", "publisher" : "Elsevier Ltd", "title" : "Seasonal cycles in radium and barium within a subterranean estuary: Implications for groundwater derived chemical fluxes to surface waters", "type" : "article-journal", "volume" : "119" }, "uris" : [ "http://www.mendeley.com/documents/?uuid=c9ab297f-a146-4a62-9849-dfedb709566e" ] }, { "id" : "ITEM-2", "itemData" : { "DOI" : "10.4319/lo.2001.46.2.0465", "ISSN" : "00243590", "author" : [ { "dropping-particle" : "", "family" : "Charette", "given" : "Matthew A.", "non-dropping-particle" : "", "parse-names" : false, "suffix" : "" }, { "dropping-particle" : "", "family" : "Buesseler", "given" : "Ken O.", "non-dropping-particle" : "", "parse-names" : false, "suffix" : "" }, { "dropping-particle" : "", "family" : "Andrews", "given" : "John E.", "non-dropping-particle" : "", "parse-names" : false, "suffix" : "" } ], "container-title" : "Limnology and Oceanography", "id" : "ITEM-2", "issue" : "2", "issued" : { "date-parts" : [ [ "2001" ] ] }, "page" : "465-470", "title" : "Utility of radium isotopes for evaluating the input and transport of groundwater-derived nitrogen to a Cape Cod estuary", "type" : "article-journal", "volume" : "46" }, "uris" : [ "http://www.mendeley.com/documents/?uuid=d69c276e-5b8e-4b91-84f1-e7619d4b687c" ] }, { "id" : "ITEM-3", "itemData" : { "DOI" : "10.1016/j.marchem.2013.01.008", "ISSN" : "03044203", "author" : [ { "dropping-particle" : "", "family" : "Beck", "given" : "Aaron J.", "non-dropping-particle" : "", "parse-names" : false, "suffix" : "" }, { "dropping-particle" : "", "family" : "Cochran", "given" : "Michele a.", "non-dropping-particle" : "", "parse-names" : false, "suffix" : "" } ], "container-title" : "Marine Chemistry", "id" : "ITEM-3", "issued" : { "date-parts" : [ [ "2013", "10" ] ] }, "page" : "38-48", "publisher" : "Elsevier B.V.", "title" : "Controls on solid-solution partitioning of radium in saturated marine sands", "type" : "article-journal", "volume" : "156" }, "uris" : [ "http://www.mendeley.com/documents/?uuid=433c5ed5-fe4f-49b1-8e02-0514d092d5f5" ] } ], "mendeley" : { "formattedCitation" : "&lt;sup&gt;15,39,41&lt;/sup&gt;", "plainTextFormattedCitation" : "15,39,41", "previouslyFormattedCitation" : "&lt;sup&gt;15,39,41&lt;/sup&gt;" }, "properties" : { "noteIndex" : 14 }, "schema" : "https://github.com/citation-style-language/schema/raw/master/csl-citation.json" }</w:instrText>
       </w:r>
       <w:r>
         <w:rPr>
@@ -10055,7 +10391,7 @@
           <w:szCs w:val="24"/>
           <w:vertAlign w:val="superscript"/>
         </w:rPr>
-        <w:t>15,37,39</w:t>
+        <w:t>15,39,41</w:t>
       </w:r>
       <w:r>
         <w:rPr>
@@ -10108,7 +10444,23 @@
           <w:sz w:val="24"/>
           <w:szCs w:val="24"/>
         </w:rPr>
-        <w:t>value.</w:t>
+        <w:t>value</w:t>
+      </w:r>
+      <w:r>
+        <w:rPr>
+          <w:rFonts w:ascii="Times New Roman" w:hAnsi="Times New Roman"/>
+          <w:sz w:val="24"/>
+          <w:szCs w:val="24"/>
+        </w:rPr>
+        <w:t xml:space="preserve"> (e.g. particle size distribution, sand-silt-clay fraction)</w:t>
+      </w:r>
+      <w:r>
+        <w:rPr>
+          <w:rFonts w:ascii="Times New Roman" w:hAnsi="Times New Roman"/>
+          <w:sz w:val="24"/>
+          <w:szCs w:val="24"/>
+        </w:rPr>
+        <w:t>.</w:t>
       </w:r>
       <w:r>
         <w:rPr>
@@ -10158,16 +10510,23 @@
           <w:sz w:val="24"/>
           <w:szCs w:val="24"/>
         </w:rPr>
-        <w:t xml:space="preserve"> It is important to remember, however, that sorption processes, as described here, may not be the dominant process. </w:t>
-      </w:r>
-      <w:r>
-        <w:rPr>
-          <w:rFonts w:ascii="Times New Roman" w:hAnsi="Times New Roman"/>
-          <w:sz w:val="24"/>
-          <w:szCs w:val="24"/>
-        </w:rPr>
-        <w:lastRenderedPageBreak/>
-        <w:t>A recent study of Ra pore water variability in a salt marsh found little correlation with salinity or redox state, instead finding that the major drivers for Ra isotope variation were related to hydrologic flushing.</w:t>
+        <w:t xml:space="preserve"> </w:t>
+      </w:r>
+      <w:r>
+        <w:rPr>
+          <w:rFonts w:ascii="Times New Roman" w:hAnsi="Times New Roman"/>
+          <w:sz w:val="24"/>
+          <w:szCs w:val="24"/>
+        </w:rPr>
+        <w:t xml:space="preserve">Accounting for the specific mineral phases present may help constrain sources of variation. </w:t>
+      </w:r>
+      <w:r>
+        <w:rPr>
+          <w:rFonts w:ascii="Times New Roman" w:hAnsi="Times New Roman"/>
+          <w:sz w:val="24"/>
+          <w:szCs w:val="24"/>
+        </w:rPr>
+        <w:t>It is important to remember, however, that sorption processes, as described here, may not be the dominant process. A recent study of Ra pore water variability in a salt marsh found little correlation with salinity or redox state, instead finding that the major drivers for Ra isotope variation were related to hydrologic flushing.</w:t>
       </w:r>
       <w:r>
         <w:rPr>
@@ -10183,7 +10542,7 @@
           <w:sz w:val="24"/>
           <w:szCs w:val="24"/>
         </w:rPr>
-        <w:instrText>ADDIN CSL_CITATION { "citationItems" : [ { "id" : "ITEM-1", "itemData" : { "DOI" : "10.1016/j.ecss.2015.06.005", "ISSN" : "02727714", "abstract" : "Radium isotopes (&lt;sup&gt;223&lt;/sup&gt;Ra, t&lt;inf&gt;1/2&lt;/inf&gt; = 11.4 d; &lt;sup&gt;224&lt;/sup&gt;Ra, t&lt;inf&gt;1/2&lt;/inf&gt; = 3.66 d; &lt;sup&gt;226&lt;/sup&gt;Ra, t&lt;inf&gt;1/2&lt;/inf&gt; = 1600 y; and &lt;sup&gt;228&lt;/sup&gt;Ra, t&lt;inf&gt;1/2&lt;/inf&gt; = 5.75 y) are considered excellent tracers of groundwater movement and discharge in coastal systems. However, spatial and temporal variability in porewater radium activity have raised questions about the accuracy of these tracers. To better understand the factors affecting radium variability in coastal systems, measurements of porewater and surface water radium activity were made at an island in North Inlet Salt Marsh in Georgetown, South Carolina, from November 2009 to February 2011. Water salinity, temperature, pH, and redox potential were also recorded, and sediment samples were collected for analysis of bulk &lt;sup&gt;228&lt;/sup&gt;Ra and &lt;sup&gt;226&lt;/sup&gt;Ra activity. Hydraulic head observations during 2007-2008 from piezometers on the island were used to generate independent estimates of groundwater fluxes.Porewater radium activities decreased with depth below the marsh surface and increased with distance from the creek banks. Salinity measurements were lower and redox potential higher near the marsh creeks. The stratigraphy of the island is typical of intertidal wetlands in the southeastern U.S., with a mud layer overlying a confined sandy aquifer; the observed patterns in porewater radium, salinity, and redox potential were consistent with (1) shorter porewater residence times in the permeable sand aquifer than in the low-permeability mud, (2) differences in grain size between the mud and sand, and (3) greater tidal exchange near the creeks. Temporal variations in porewater radium activity were not associated with salinity, pH, and redox potential although temperature provided significant control (P &lt; 0.05, r&lt;sup&gt;2&lt;/sup&gt; &lt; 0.47) over variations in &lt;sup&gt;228&lt;/sup&gt;Ra and &lt;sup&gt;226&lt;/sup&gt;Ra activity. Lower mean sea water levels resulted in greater calculated groundwater discharge and were also associated with lower average porewater &lt;sup&gt;224&lt;/sup&gt;Ra and &lt;sup&gt;223&lt;/sup&gt;Ra activity, in that groundwater discharge variations strongly affected short-lived radium activity at this site. The &lt;sup&gt;228&lt;/sup&gt;Ra/&lt;sup&gt;226&lt;/sup&gt;Ra activity ratios in the surface water and porewater signified that the confined aquifer, rather than the surficial mud, was the primary source of radium to the surface water. Our results highlight the importance of understanding the hydrology of any coastal system when i\u2026", "author" : [ { "dropping-particle" : "", "family" : "Hughes", "given" : "Andrea L H", "non-dropping-particle" : "", "parse-names" : false, "suffix" : "" }, { "dropping-particle" : "", "family" : "Wilson", "given" : "Alicia M.", "non-dropping-particle" : "", "parse-names" : false, "suffix" : "" }, { "dropping-particle" : "", "family" : "Moore", "given" : "Willard S.", "non-dropping-particle" : "", "parse-names" : false, "suffix" : "" } ], "container-title" : "Estuarine, Coastal and Shelf Science", "id" : "ITEM-1", "issued" : { "date-parts" : [ [ "2015" ] ] }, "page" : "94-104", "publisher" : "Elsevier Ltd", "title" : "Groundwater transport and radium variability in coastal porewaters", "type" : "article-journal", "volume" : "164" }, "uris" : [ "http://www.mendeley.com/documents/?uuid=7642f6d2-626c-4701-8599-37daf789664a" ] } ], "mendeley" : { "formattedCitation" : "&lt;sup&gt;36&lt;/sup&gt;", "plainTextFormattedCitation" : "36", "previouslyFormattedCitation" : "&lt;sup&gt;36&lt;/sup&gt;" }, "properties" : { "noteIndex" : 15 }, "schema" : "https://github.com/citation-style-language/schema/raw/master/csl-citation.json" }</w:instrText>
+        <w:instrText>ADDIN CSL_CITATION { "citationItems" : [ { "id" : "ITEM-1", "itemData" : { "DOI" : "10.1016/j.ecss.2015.06.005", "ISSN" : "02727714", "abstract" : "Radium isotopes (&lt;sup&gt;223&lt;/sup&gt;Ra, t&lt;inf&gt;1/2&lt;/inf&gt; = 11.4 d; &lt;sup&gt;224&lt;/sup&gt;Ra, t&lt;inf&gt;1/2&lt;/inf&gt; = 3.66 d; &lt;sup&gt;226&lt;/sup&gt;Ra, t&lt;inf&gt;1/2&lt;/inf&gt; = 1600 y; and &lt;sup&gt;228&lt;/sup&gt;Ra, t&lt;inf&gt;1/2&lt;/inf&gt; = 5.75 y) are considered excellent tracers of groundwater movement and discharge in coastal systems. However, spatial and temporal variability in porewater radium activity have raised questions about the accuracy of these tracers. To better understand the factors affecting radium variability in coastal systems, measurements of porewater and surface water radium activity were made at an island in North Inlet Salt Marsh in Georgetown, South Carolina, from November 2009 to February 2011. Water salinity, temperature, pH, and redox potential were also recorded, and sediment samples were collected for analysis of bulk &lt;sup&gt;228&lt;/sup&gt;Ra and &lt;sup&gt;226&lt;/sup&gt;Ra activity. Hydraulic head observations during 2007-2008 from piezometers on the island were used to generate independent estimates of groundwater fluxes.Porewater radium activities decreased with depth below the marsh surface and increased with distance from the creek banks. Salinity measurements were lower and redox potential higher near the marsh creeks. The stratigraphy of the island is typical of intertidal wetlands in the southeastern U.S., with a mud layer overlying a confined sandy aquifer; the observed patterns in porewater radium, salinity, and redox potential were consistent with (1) shorter porewater residence times in the permeable sand aquifer than in the low-permeability mud, (2) differences in grain size between the mud and sand, and (3) greater tidal exchange near the creeks. Temporal variations in porewater radium activity were not associated with salinity, pH, and redox potential although temperature provided significant control (P &lt; 0.05, r&lt;sup&gt;2&lt;/sup&gt; &lt; 0.47) over variations in &lt;sup&gt;228&lt;/sup&gt;Ra and &lt;sup&gt;226&lt;/sup&gt;Ra activity. Lower mean sea water levels resulted in greater calculated groundwater discharge and were also associated with lower average porewater &lt;sup&gt;224&lt;/sup&gt;Ra and &lt;sup&gt;223&lt;/sup&gt;Ra activity, in that groundwater discharge variations strongly affected short-lived radium activity at this site. The &lt;sup&gt;228&lt;/sup&gt;Ra/&lt;sup&gt;226&lt;/sup&gt;Ra activity ratios in the surface water and porewater signified that the confined aquifer, rather than the surficial mud, was the primary source of radium to the surface water. Our results highlight the importance of understanding the hydrology of any coastal system when i\u2026", "author" : [ { "dropping-particle" : "", "family" : "Hughes", "given" : "Andrea L H", "non-dropping-particle" : "", "parse-names" : false, "suffix" : "" }, { "dropping-particle" : "", "family" : "Wilson", "given" : "Alicia M.", "non-dropping-particle" : "", "parse-names" : false, "suffix" : "" }, { "dropping-particle" : "", "family" : "Moore", "given" : "Willard S.", "non-dropping-particle" : "", "parse-names" : false, "suffix" : "" } ], "container-title" : "Estuarine, Coastal and Shelf Science", "id" : "ITEM-1", "issued" : { "date-parts" : [ [ "2015" ] ] }, "page" : "94-104", "publisher" : "Elsevier Ltd", "title" : "Groundwater transport and radium variability in coastal porewaters", "type" : "article-journal", "volume" : "164" }, "uris" : [ "http://www.mendeley.com/documents/?uuid=7642f6d2-626c-4701-8599-37daf789664a" ] } ], "mendeley" : { "formattedCitation" : "&lt;sup&gt;38&lt;/sup&gt;", "plainTextFormattedCitation" : "38", "previouslyFormattedCitation" : "&lt;sup&gt;38&lt;/sup&gt;" }, "properties" : { "noteIndex" : 15 }, "schema" : "https://github.com/citation-style-language/schema/raw/master/csl-citation.json" }</w:instrText>
       </w:r>
       <w:r>
         <w:rPr>
@@ -10201,7 +10560,7 @@
           <w:szCs w:val="24"/>
           <w:vertAlign w:val="superscript"/>
         </w:rPr>
-        <w:t>36</w:t>
+        <w:t>38</w:t>
       </w:r>
       <w:r>
         <w:rPr>
@@ -10284,7 +10643,7 @@
           <w:sz w:val="24"/>
           <w:szCs w:val="24"/>
         </w:rPr>
-        <w:instrText>ADDIN CSL_CITATION { "citationItems" : [ { "id" : "ITEM-1", "itemData" : { "DOI" : "10.1021/es403852h", "ISBN" : "0013-936X", "ISSN" : "0013936X", "PMID" : "24367969", "abstract" : "Wastewaters generated during hydraulic fracturing of the Marcellus Shale typically contain high concentrations of salts, naturally occurring radioactive material (NORM), and metals, such as barium, that pose environmental and public health risks upon inadequate treatment and disposal. In addition, fresh water scarcity in dry regions or during periods of drought could limit shale gas development. This paper explores the possibility of using alternative water sources and their impact on NORM levels through blending acid mine drainage (AMD) effluent with recycled hydraulic fracturing flowback fluids (HFFFs). We conducted a series of laboratory experiments in which the chemistry and NORM of different mix proportions of AMD and HFFF were examined after reacting for 48 h. The experimental data combined with geochemical modeling and X-ray diffraction analysis suggest that several ions, including sulfate, iron, barium, strontium, and a large portion of radium (60?100%), precipitated into newly formed solids composed mainly of Sr barite within the first ?10 h of mixing. The results imply that blending AMD and HFFF could be an effective management practice for both remediation of the high NORM in the Marcellus HFFF wastewater and beneficial utilization of AMD that is currently contaminating waterways in northeastern U.S.A.", "author" : [ { "dropping-particle" : "", "family" : "Kondash", "given" : "Andrew J.", "non-dropping-particle" : "", "parse-names" : false, "suffix" : "" }, { "dropping-particle" : "", "family" : "Warner", "given" : "Nathaniel R.", "non-dropping-particle" : "", "parse-names" : false, "suffix" : "" }, { "dropping-particle" : "", "family" : "Lahav", "given" : "Ori", "non-dropping-particle" : "", "parse-names" : false, "suffix" : "" }, { "dropping-particle" : "", "family" : "Vengosh", "given" : "Avner", "non-dropping-particle" : "", "parse-names" : false, "suffix" : "" } ], "container-title" : "Environmental Science and Technology", "id" : "ITEM-1", "issue" : "2", "issued" : { "date-parts" : [ [ "2014" ] ] }, "page" : "1334-1342", "title" : "Radium and barium removal through blending hydraulic fracturing fluids with acid mine drainage", "type" : "article-journal", "volume" : "48" }, "uris" : [ "http://www.mendeley.com/documents/?uuid=68ba728a-329d-45e3-b38a-fe7e886af31e" ] }, { "id" : "ITEM-2", "itemData" : { "DOI" : "10.1021/es405118y", "ISSN" : "1520-5851", "PMID" : "24606408", "abstract" : "The rapid rise of shale gas development through horizontal drilling and high volume hydraulic fracturing has expanded the extraction of hydrocarbon resources in the U.S. The rise of shale gas development has triggered an intense public debate regarding the potential environmental and human health effects from hydraulic fracturing. This paper provides a critical review of the potential risks that shale gas operations pose to water resources, with an emphasis on case studies mostly from the U.S. Four potential risks for water resources are identified: (1) the contamination of shallow aquifers with fugitive hydrocarbon gases (i.e., stray gas contamination), which can also potentially lead to the salinization of shallow groundwater through leaking natural gas wells and subsurface flow; (2) the contamination of surface water and shallow groundwater from spills, leaks, and/or the disposal of inadequately treated shale gas wastewater; (3) the accumulation of toxic and radioactive elements in soil or stream sediments near disposal or spill sites; and (4) the overextraction of water resources for high-volume hydraulic fracturing that could induce water shortages or conflicts with other water users, particularly in water-scarce areas. Analysis of published data (through January 2014) reveals evidence for stray gas contamination, surface water impacts in areas of intensive shale gas development, and the accumulation of radium isotopes in some disposal and spill sites. The direct contamination of shallow groundwater from hydraulic fracturing fluids and deep formation waters by hydraulic fracturing itself, however, remains controversial.", "author" : [ { "dropping-particle" : "", "family" : "Vengosh", "given" : "Avner", "non-dropping-particle" : "", "parse-names" : false, "suffix" : "" }, { "dropping-particle" : "", "family" : "Jackson", "given" : "Robert B", "non-dropping-particle" : "", "parse-names" : false, "suffix" : "" }, { "dropping-particle" : "", "family" : "Warner", "given" : "Nathaniel", "non-dropping-particle" : "", "parse-names" : false, "suffix" : "" }, { "dropping-particle" : "", "family" : "Darrah", "given" : "Thomas H", "non-dropping-particle" : "", "parse-names" : false, "suffix" : "" }, { "dropping-particle" : "", "family" : "Kondash", "given" : "Andrew", "non-dropping-particle" : "", "parse-names" : false, "suffix" : "" } ], "container-title" : "Environmental science &amp; technology", "id" : "ITEM-2", "issue" : "15", "issued" : { "date-parts" : [ [ "2014", "3", "5" ] ] }, "page" : "8334-8348", "title" : "A Critical Review of the Risks to Water Resources from Unconventional Shale Gas Development and Hydraulic Fracturing in the United States", "type" : "article-journal", "volume" : "48" }, "uris" : [ "http://www.mendeley.com/documents/?uuid=85ea7da6-f587-4def-8a0b-63540186aaa5" ] }, { "id" : "ITEM-3", "itemData" : { "author" : [ { "dropping-particle" : "", "family" : "Rowan", "given" : "E.L.", "non-dropping-particle" : "", "parse-names" : false, "suffix" : "" }, { "dropping-particle" : "", "family" : "Engle", "given" : "M.A.", "non-dropping-particle" : "", "parse-names" : false, "suffix" : "" }, { "dropping-particle" : "", "family" : "Kirby", "given" : "C.S.", "non-dropping-particle" : "", "parse-names" : false, "suffix" : "" }, { "dropping-particle" : "", "family" : "Kraemer", "given" : "T.F.", "non-dropping-particle" : "", "parse-names" : false, "suffix" : "" } ], "id" : "ITEM-3", "issued" : { "date-parts" : [ [ "2011" ] ] }, "number-of-pages" : "31", "title" : "Radium Content of Oil- and Gas-Field Produced Waters in the Northern Appalachian Basin (USA):", "type" : "report" }, "uris" : [ "http://www.mendeley.com/documents/?uuid=887b802a-34d4-4ac6-b77f-20af0ccf878a" ] } ], "mendeley" : { "formattedCitation" : "&lt;sup&gt;40\u201342&lt;/sup&gt;", "plainTextFormattedCitation" : "40\u201342", "previouslyFormattedCitation" : "&lt;sup&gt;40\u201342&lt;/sup&gt;" }, "properties" : { "noteIndex" : 15 }, "schema" : "https://github.com/citation-style-language/schema/raw/master/csl-citation.json" }</w:instrText>
+        <w:instrText>ADDIN CSL_CITATION { "citationItems" : [ { "id" : "ITEM-1", "itemData" : { "DOI" : "10.1021/es403852h", "ISBN" : "0013-936X", "ISSN" : "0013936X", "PMID" : "24367969", "abstract" : "Wastewaters generated during hydraulic fracturing of the Marcellus Shale typically contain high concentrations of salts, naturally occurring radioactive material (NORM), and metals, such as barium, that pose environmental and public health risks upon inadequate treatment and disposal. In addition, fresh water scarcity in dry regions or during periods of drought could limit shale gas development. This paper explores the possibility of using alternative water sources and their impact on NORM levels through blending acid mine drainage (AMD) effluent with recycled hydraulic fracturing flowback fluids (HFFFs). We conducted a series of laboratory experiments in which the chemistry and NORM of different mix proportions of AMD and HFFF were examined after reacting for 48 h. The experimental data combined with geochemical modeling and X-ray diffraction analysis suggest that several ions, including sulfate, iron, barium, strontium, and a large portion of radium (60?100%), precipitated into newly formed solids composed mainly of Sr barite within the first ?10 h of mixing. The results imply that blending AMD and HFFF could be an effective management practice for both remediation of the high NORM in the Marcellus HFFF wastewater and beneficial utilization of AMD that is currently contaminating waterways in northeastern U.S.A.", "author" : [ { "dropping-particle" : "", "family" : "Kondash", "given" : "Andrew J.", "non-dropping-particle" : "", "parse-names" : false, "suffix" : "" }, { "dropping-particle" : "", "family" : "Warner", "given" : "Nathaniel R.", "non-dropping-particle" : "", "parse-names" : false, "suffix" : "" }, { "dropping-particle" : "", "family" : "Lahav", "given" : "Ori", "non-dropping-particle" : "", "parse-names" : false, "suffix" : "" }, { "dropping-particle" : "", "family" : "Vengosh", "given" : "Avner", "non-dropping-particle" : "", "parse-names" : false, "suffix" : "" } ], "container-title" : "Environmental Science and Technology", "id" : "ITEM-1", "issue" : "2", "issued" : { "date-parts" : [ [ "2014" ] ] }, "page" : "1334-1342", "title" : "Radium and barium removal through blending hydraulic fracturing fluids with acid mine drainage", "type" : "article-journal", "volume" : "48" }, "uris" : [ "http://www.mendeley.com/documents/?uuid=68ba728a-329d-45e3-b38a-fe7e886af31e" ] }, { "id" : "ITEM-2", "itemData" : { "DOI" : "10.1021/es405118y", "ISSN" : "1520-5851", "PMID" : "24606408", "abstract" : "The rapid rise of shale gas development through horizontal drilling and high volume hydraulic fracturing has expanded the extraction of hydrocarbon resources in the U.S. The rise of shale gas development has triggered an intense public debate regarding the potential environmental and human health effects from hydraulic fracturing. This paper provides a critical review of the potential risks that shale gas operations pose to water resources, with an emphasis on case studies mostly from the U.S. Four potential risks for water resources are identified: (1) the contamination of shallow aquifers with fugitive hydrocarbon gases (i.e., stray gas contamination), which can also potentially lead to the salinization of shallow groundwater through leaking natural gas wells and subsurface flow; (2) the contamination of surface water and shallow groundwater from spills, leaks, and/or the disposal of inadequately treated shale gas wastewater; (3) the accumulation of toxic and radioactive elements in soil or stream sediments near disposal or spill sites; and (4) the overextraction of water resources for high-volume hydraulic fracturing that could induce water shortages or conflicts with other water users, particularly in water-scarce areas. Analysis of published data (through January 2014) reveals evidence for stray gas contamination, surface water impacts in areas of intensive shale gas development, and the accumulation of radium isotopes in some disposal and spill sites. The direct contamination of shallow groundwater from hydraulic fracturing fluids and deep formation waters by hydraulic fracturing itself, however, remains controversial.", "author" : [ { "dropping-particle" : "", "family" : "Vengosh", "given" : "Avner", "non-dropping-particle" : "", "parse-names" : false, "suffix" : "" }, { "dropping-particle" : "", "family" : "Jackson", "given" : "Robert B", "non-dropping-particle" : "", "parse-names" : false, "suffix" : "" }, { "dropping-particle" : "", "family" : "Warner", "given" : "Nathaniel", "non-dropping-particle" : "", "parse-names" : false, "suffix" : "" }, { "dropping-particle" : "", "family" : "Darrah", "given" : "Thomas H", "non-dropping-particle" : "", "parse-names" : false, "suffix" : "" }, { "dropping-particle" : "", "family" : "Kondash", "given" : "Andrew", "non-dropping-particle" : "", "parse-names" : false, "suffix" : "" } ], "container-title" : "Environmental science &amp; technology", "id" : "ITEM-2", "issue" : "15", "issued" : { "date-parts" : [ [ "2014", "3", "5" ] ] }, "page" : "8334-8348", "title" : "A Critical Review of the Risks to Water Resources from Unconventional Shale Gas Development and Hydraulic Fracturing in the United States", "type" : "article-journal", "volume" : "48" }, "uris" : [ "http://www.mendeley.com/documents/?uuid=85ea7da6-f587-4def-8a0b-63540186aaa5" ] }, { "id" : "ITEM-3", "itemData" : { "author" : [ { "dropping-particle" : "", "family" : "Rowan", "given" : "E.L.", "non-dropping-particle" : "", "parse-names" : false, "suffix" : "" }, { "dropping-particle" : "", "family" : "Engle", "given" : "M.A.", "non-dropping-particle" : "", "parse-names" : false, "suffix" : "" }, { "dropping-particle" : "", "family" : "Kirby", "given" : "C.S.", "non-dropping-particle" : "", "parse-names" : false, "suffix" : "" }, { "dropping-particle" : "", "family" : "Kraemer", "given" : "T.F.", "non-dropping-particle" : "", "parse-names" : false, "suffix" : "" } ], "id" : "ITEM-3", "issued" : { "date-parts" : [ [ "2011" ] ] }, "number-of-pages" : "31", "title" : "Radium Content of Oil- and Gas-Field Produced Waters in the Northern Appalachian Basin (USA):", "type" : "report" }, "uris" : [ "http://www.mendeley.com/documents/?uuid=887b802a-34d4-4ac6-b77f-20af0ccf878a" ] } ], "mendeley" : { "formattedCitation" : "&lt;sup&gt;42\u201344&lt;/sup&gt;", "plainTextFormattedCitation" : "42\u201344", "previouslyFormattedCitation" : "&lt;sup&gt;42\u201344&lt;/sup&gt;" }, "properties" : { "noteIndex" : 15 }, "schema" : "https://github.com/citation-style-language/schema/raw/master/csl-citation.json" }</w:instrText>
       </w:r>
       <w:r>
         <w:rPr>
@@ -10302,7 +10661,7 @@
           <w:szCs w:val="24"/>
           <w:vertAlign w:val="superscript"/>
         </w:rPr>
-        <w:t>40–42</w:t>
+        <w:t>42–44</w:t>
       </w:r>
       <w:r>
         <w:rPr>
@@ -10360,7 +10719,7 @@
           <w:sz w:val="24"/>
           <w:szCs w:val="24"/>
         </w:rPr>
-        <w:instrText>ADDIN CSL_CITATION { "citationItems" : [ { "id" : "ITEM-1", "itemData" : { "DOI" : "10.1021/es402165b", "ISBN" : "1520-5851 (Electronic)\\r0013-936X (Linking)", "ISSN" : "0013936X", "PMID" : "24087919", "abstract" : "The safe disposal of liquid wastes associated with oil and gas production in the United States is a major challenge given their large volumes and typically high levels of contaminants. In Pennsylvania, oil and gas wastewater is sometimes treated at brine treatment facilities and discharged to local streams. This study examined the water quality and isotopic compositions of discharged effluents, surface waters, and stream sediments associated with a treatment facility site in western Pennsylvania. The elevated levels of chloride and bromide, combined with the strontium, radium, oxygen, and hydrogen isotopic compositions of the effluents reflect the composition of Marcellus Shale produced waters. The discharge of the effluent from the treatment facility increased downstream concentrations of chloride and bromide above background levels. Barium and radium were substantially (&gt;90%) reduced in the treated effluents compared to concentrations in Marcellus Shale produced waters. Nonetheless, (226)Ra levels in stream sediments (544-8759 Bq/kg) at the point of discharge were ~200 times greater than upstream and background sediments (22-44 Bq/kg) and above radioactive waste disposal threshold regulations, posing potential environmental risks of radium bioaccumulation in localized areas of shale gas wastewater disposal.", "author" : [ { "dropping-particle" : "", "family" : "Warner", "given" : "Nathaniel R.", "non-dropping-particle" : "", "parse-names" : false, "suffix" : "" }, { "dropping-particle" : "", "family" : "Christie", "given" : "Cidney a.", "non-dropping-particle" : "", "parse-names" : false, "suffix" : "" }, { "dropping-particle" : "", "family" : "Jackson", "given" : "Robert B.", "non-dropping-particle" : "", "parse-names" : false, "suffix" : "" }, { "dropping-particle" : "", "family" : "Vengosh", "given" : "Avner", "non-dropping-particle" : "", "parse-names" : false, "suffix" : "" } ], "container-title" : "Environmental Science and Technology", "id" : "ITEM-1", "issued" : { "date-parts" : [ [ "2013" ] ] }, "page" : "11849-11857", "title" : "Impacts of shale gas wastewater disposal on water quality in Western Pennsylvania", "type" : "article-journal", "volume" : "47" }, "uris" : [ "http://www.mendeley.com/documents/?uuid=ea81c248-6125-4f20-ab46-74a939e10564" ] }, { "id" : "ITEM-2", "itemData" : { "author" : [ { "dropping-particle" : "", "family" : "Rowan", "given" : "E.L.", "non-dropping-particle" : "", "parse-names" : false, "suffix" : "" }, { "dropping-particle" : "", "family" : "Engle", "given" : "M.A.", "non-dropping-particle" : "", "parse-names" : false, "suffix" : "" }, { "dropping-particle" : "", "family" : "Kirby", "given" : "C.S.", "non-dropping-particle" : "", "parse-names" : false, "suffix" : "" }, { "dropping-particle" : "", "family" : "Kraemer", "given" : "T.F.", "non-dropping-particle" : "", "parse-names" : false, "suffix" : "" } ], "id" : "ITEM-2", "issued" : { "date-parts" : [ [ "2011" ] ] }, "number-of-pages" : "31", "title" : "Radium Content of Oil- and Gas-Field Produced Waters in the Northern Appalachian Basin (USA):", "type" : "report" }, "uris" : [ "http://www.mendeley.com/documents/?uuid=887b802a-34d4-4ac6-b77f-20af0ccf878a" ] } ], "mendeley" : { "formattedCitation" : "&lt;sup&gt;42,43&lt;/sup&gt;", "plainTextFormattedCitation" : "42,43", "previouslyFormattedCitation" : "&lt;sup&gt;42,43&lt;/sup&gt;" }, "properties" : { "noteIndex" : 15 }, "schema" : "https://github.com/citation-style-language/schema/raw/master/csl-citation.json" }</w:instrText>
+        <w:instrText>ADDIN CSL_CITATION { "citationItems" : [ { "id" : "ITEM-1", "itemData" : { "DOI" : "10.1021/es402165b", "ISBN" : "1520-5851 (Electronic)\\r0013-936X (Linking)", "ISSN" : "0013936X", "PMID" : "24087919", "abstract" : "The safe disposal of liquid wastes associated with oil and gas production in the United States is a major challenge given their large volumes and typically high levels of contaminants. In Pennsylvania, oil and gas wastewater is sometimes treated at brine treatment facilities and discharged to local streams. This study examined the water quality and isotopic compositions of discharged effluents, surface waters, and stream sediments associated with a treatment facility site in western Pennsylvania. The elevated levels of chloride and bromide, combined with the strontium, radium, oxygen, and hydrogen isotopic compositions of the effluents reflect the composition of Marcellus Shale produced waters. The discharge of the effluent from the treatment facility increased downstream concentrations of chloride and bromide above background levels. Barium and radium were substantially (&gt;90%) reduced in the treated effluents compared to concentrations in Marcellus Shale produced waters. Nonetheless, (226)Ra levels in stream sediments (544-8759 Bq/kg) at the point of discharge were ~200 times greater than upstream and background sediments (22-44 Bq/kg) and above radioactive waste disposal threshold regulations, posing potential environmental risks of radium bioaccumulation in localized areas of shale gas wastewater disposal.", "author" : [ { "dropping-particle" : "", "family" : "Warner", "given" : "Nathaniel R.", "non-dropping-particle" : "", "parse-names" : false, "suffix" : "" }, { "dropping-particle" : "", "family" : "Christie", "given" : "Cidney a.", "non-dropping-particle" : "", "parse-names" : false, "suffix" : "" }, { "dropping-particle" : "", "family" : "Jackson", "given" : "Robert B.", "non-dropping-particle" : "", "parse-names" : false, "suffix" : "" }, { "dropping-particle" : "", "family" : "Vengosh", "given" : "Avner", "non-dropping-particle" : "", "parse-names" : false, "suffix" : "" } ], "container-title" : "Environmental Science and Technology", "id" : "ITEM-1", "issued" : { "date-parts" : [ [ "2013" ] ] }, "page" : "11849-11857", "title" : "Impacts of shale gas wastewater disposal on water quality in Western Pennsylvania", "type" : "article-journal", "volume" : "47" }, "uris" : [ "http://www.mendeley.com/documents/?uuid=ea81c248-6125-4f20-ab46-74a939e10564" ] }, { "id" : "ITEM-2", "itemData" : { "author" : [ { "dropping-particle" : "", "family" : "Rowan", "given" : "E.L.", "non-dropping-particle" : "", "parse-names" : false, "suffix" : "" }, { "dropping-particle" : "", "family" : "Engle", "given" : "M.A.", "non-dropping-particle" : "", "parse-names" : false, "suffix" : "" }, { "dropping-particle" : "", "family" : "Kirby", "given" : "C.S.", "non-dropping-particle" : "", "parse-names" : false, "suffix" : "" }, { "dropping-particle" : "", "family" : "Kraemer", "given" : "T.F.", "non-dropping-particle" : "", "parse-names" : false, "suffix" : "" } ], "id" : "ITEM-2", "issued" : { "date-parts" : [ [ "2011" ] ] }, "number-of-pages" : "31", "title" : "Radium Content of Oil- and Gas-Field Produced Waters in the Northern Appalachian Basin (USA):", "type" : "report" }, "uris" : [ "http://www.mendeley.com/documents/?uuid=887b802a-34d4-4ac6-b77f-20af0ccf878a" ] } ], "mendeley" : { "formattedCitation" : "&lt;sup&gt;44,45&lt;/sup&gt;", "plainTextFormattedCitation" : "44,45", "previouslyFormattedCitation" : "&lt;sup&gt;44,45&lt;/sup&gt;" }, "properties" : { "noteIndex" : 15 }, "schema" : "https://github.com/citation-style-language/schema/raw/master/csl-citation.json" }</w:instrText>
       </w:r>
       <w:r>
         <w:rPr>
@@ -10378,7 +10737,7 @@
           <w:szCs w:val="24"/>
           <w:vertAlign w:val="superscript"/>
         </w:rPr>
-        <w:t>42,43</w:t>
+        <w:t>44,45</w:t>
       </w:r>
       <w:r>
         <w:rPr>
@@ -10454,15 +10813,40 @@
           <w:sz w:val="24"/>
           <w:szCs w:val="24"/>
         </w:rPr>
-        <w:t xml:space="preserve"> the formation salinity, thus resulting in the retention of Ra on shale formation surfaces. However, the experimental conditions, especially temperature and pressure, studied here are significantly different from formation brin</w:t>
-      </w:r>
-      <w:r>
-        <w:rPr>
-          <w:rFonts w:ascii="Times New Roman" w:hAnsi="Times New Roman"/>
-          <w:sz w:val="24"/>
-          <w:szCs w:val="24"/>
-        </w:rPr>
-        <w:t>es. A second, related scenario is the use of Ra isotopes as markers for contamination associated with unconventional gas development, as the Ra isotopic ratios of the formation brines are typically different from shallow groundwater.</w:t>
+        <w:t xml:space="preserve"> the formation salinity, thus resulting in the retention of Ra on shale formation surfaces. However, the experimental </w:t>
+      </w:r>
+      <w:r>
+        <w:rPr>
+          <w:rFonts w:ascii="Times New Roman" w:hAnsi="Times New Roman"/>
+          <w:sz w:val="24"/>
+          <w:szCs w:val="24"/>
+        </w:rPr>
+        <w:lastRenderedPageBreak/>
+        <w:t>conditions, especially temperature and pressure, studied here are significantly different from formation brin</w:t>
+      </w:r>
+      <w:r>
+        <w:rPr>
+          <w:rFonts w:ascii="Times New Roman" w:hAnsi="Times New Roman"/>
+          <w:sz w:val="24"/>
+          <w:szCs w:val="24"/>
+        </w:rPr>
+        <w:t>es</w:t>
+      </w:r>
+      <w:r>
+        <w:rPr>
+          <w:rFonts w:ascii="Times New Roman" w:hAnsi="Times New Roman"/>
+          <w:sz w:val="24"/>
+          <w:szCs w:val="24"/>
+        </w:rPr>
+        <w:t>, and require further investigation</w:t>
+      </w:r>
+      <w:r>
+        <w:rPr>
+          <w:rFonts w:ascii="Times New Roman" w:hAnsi="Times New Roman"/>
+          <w:sz w:val="24"/>
+          <w:szCs w:val="24"/>
+        </w:rPr>
+        <w:t>. A second related scenario is the use of Ra isotopes as markers for contamination associated with unconventional gas development, as the Ra isotopic ratios of the formation brines are typically different from shallow groundwater.</w:t>
       </w:r>
       <w:r>
         <w:rPr>
@@ -10478,7 +10862,7 @@
           <w:sz w:val="24"/>
           <w:szCs w:val="24"/>
         </w:rPr>
-        <w:instrText>ADDIN CSL_CITATION { "citationItems" : [ { "id" : "ITEM-1", "itemData" : { "DOI" : "10.1016/j.apgeochem.2013.04.013", "ISSN" : "08832927", "author" : [ { "dropping-particle" : "", "family" : "Warner", "given" : "Nathaniel R.", "non-dropping-particle" : "", "parse-names" : false, "suffix" : "" }, { "dropping-particle" : "", "family" : "Kresse", "given" : "Timothy M.", "non-dropping-particle" : "", "parse-names" : false, "suffix" : "" }, { "dropping-particle" : "", "family" : "Hays", "given" : "Phillip D.", "non-dropping-particle" : "", "parse-names" : false, "suffix" : "" }, { "dropping-particle" : "", "family" : "Down", "given" : "Adrian", "non-dropping-particle" : "", "parse-names" : false, "suffix" : "" }, { "dropping-particle" : "", "family" : "Karr", "given" : "Jonathan D.", "non-dropping-particle" : "", "parse-names" : false, "suffix" : "" }, { "dropping-particle" : "", "family" : "Jackson", "given" : "Robert B.", "non-dropping-particle" : "", "parse-names" : false, "suffix" : "" }, { "dropping-particle" : "", "family" : "Vengosh", "given" : "Avner", "non-dropping-particle" : "", "parse-names" : false, "suffix" : "" } ], "container-title" : "Applied Geochemistry", "id" : "ITEM-1", "issued" : { "date-parts" : [ [ "2013", "8" ] ] }, "page" : "207-220", "publisher" : "Elsevier Ltd", "title" : "Geochemical and isotopic variations in shallow groundwater in areas of the Fayetteville Shale development, north-central Arkansas", "type" : "article-journal", "volume" : "35" }, "uris" : [ "http://www.mendeley.com/documents/?uuid=c3165a65-3bc1-4d9f-b6ab-d87ad4ad9c62" ] }, { "id" : "ITEM-2", "itemData" : { "DOI" : "10.1021/acs.estlett.6b00118", "ISBN" : "9196818050", "ISSN" : "2328-8930", "abstract" : "Spills from oil and gas operations can contaminate water resources, sediment, and soil, but in many cases, information about spill sources and environmental impacts is not available. Here we present age dating methods to estimate the time since the accumulation of radium in impacted soils and sediments from oil and gas wastewater spills. The retention of unsupported 226Ra and 228Ra from spill water to soil and sediment and the ingrowth of Ra progeny result in three independent age dating methods using the 228Th/228Ra, 210Pb/226Ra, and 228Ra/226Ra activity ratios. We tested the 228Th/228Ra method on spill sites in North Dakota and West Virginia, where the dates of the spills are known. The 228Th/228Ra method yields ages similar to the documented spill ages and can reveal the initial 228Ra/226Ra ratios of the spill waters, validating the notion that Ra isotopes and their decay products in contaminated soils and sediments can reveal the ages and origins of spills.", "author" : [ { "dropping-particle" : "", "family" : "Lauer", "given" : "Nancy", "non-dropping-particle" : "", "parse-names" : false, "suffix" : "" }, { "dropping-particle" : "", "family" : "Vengosh", "given" : "Avner", "non-dropping-particle" : "", "parse-names" : false, "suffix" : "" } ], "container-title" : "Environmental Science &amp; Technology Letters", "id" : "ITEM-2", "issue" : "5", "issued" : { "date-parts" : [ [ "2016" ] ] }, "page" : "acs.estlett.6b00118", "title" : "Age Dating Oil and Gas Wastewater Spills Using Radium Isotopes and Their Decay Products in Impacted Soil and Sediment", "type" : "article-journal", "volume" : "3" }, "uris" : [ "http://www.mendeley.com/documents/?uuid=5bafe14d-919b-4f9e-b9f4-b6aa34230bfe" ] } ], "mendeley" : { "formattedCitation" : "&lt;sup&gt;44,45&lt;/sup&gt;", "plainTextFormattedCitation" : "44,45", "previouslyFormattedCitation" : "&lt;sup&gt;44,45&lt;/sup&gt;" }, "properties" : { "noteIndex" : 15 }, "schema" : "https://github.com/citation-style-language/schema/raw/master/csl-citation.json" }</w:instrText>
+        <w:instrText>ADDIN CSL_CITATION { "citationItems" : [ { "id" : "ITEM-1", "itemData" : { "DOI" : "10.1016/j.apgeochem.2013.04.013", "ISSN" : "08832927", "author" : [ { "dropping-particle" : "", "family" : "Warner", "given" : "Nathaniel R.", "non-dropping-particle" : "", "parse-names" : false, "suffix" : "" }, { "dropping-particle" : "", "family" : "Kresse", "given" : "Timothy M.", "non-dropping-particle" : "", "parse-names" : false, "suffix" : "" }, { "dropping-particle" : "", "family" : "Hays", "given" : "Phillip D.", "non-dropping-particle" : "", "parse-names" : false, "suffix" : "" }, { "dropping-particle" : "", "family" : "Down", "given" : "Adrian", "non-dropping-particle" : "", "parse-names" : false, "suffix" : "" }, { "dropping-particle" : "", "family" : "Karr", "given" : "Jonathan D.", "non-dropping-particle" : "", "parse-names" : false, "suffix" : "" }, { "dropping-particle" : "", "family" : "Jackson", "given" : "Robert B.", "non-dropping-particle" : "", "parse-names" : false, "suffix" : "" }, { "dropping-particle" : "", "family" : "Vengosh", "given" : "Avner", "non-dropping-particle" : "", "parse-names" : false, "suffix" : "" } ], "container-title" : "Applied Geochemistry", "id" : "ITEM-1", "issued" : { "date-parts" : [ [ "2013", "8" ] ] }, "page" : "207-220", "publisher" : "Elsevier Ltd", "title" : "Geochemical and isotopic variations in shallow groundwater in areas of the Fayetteville Shale development, north-central Arkansas", "type" : "article-journal", "volume" : "35" }, "uris" : [ "http://www.mendeley.com/documents/?uuid=c3165a65-3bc1-4d9f-b6ab-d87ad4ad9c62" ] }, { "id" : "ITEM-2", "itemData" : { "DOI" : "10.1021/acs.estlett.6b00118", "ISBN" : "9196818050", "ISSN" : "2328-8930", "abstract" : "Spills from oil and gas operations can contaminate water resources, sediment, and soil, but in many cases, information about spill sources and environmental impacts is not available. Here we present age dating methods to estimate the time since the accumulation of radium in impacted soils and sediments from oil and gas wastewater spills. The retention of unsupported 226Ra and 228Ra from spill water to soil and sediment and the ingrowth of Ra progeny result in three independent age dating methods using the 228Th/228Ra, 210Pb/226Ra, and 228Ra/226Ra activity ratios. We tested the 228Th/228Ra method on spill sites in North Dakota and West Virginia, where the dates of the spills are known. The 228Th/228Ra method yields ages similar to the documented spill ages and can reveal the initial 228Ra/226Ra ratios of the spill waters, validating the notion that Ra isotopes and their decay products in contaminated soils and sediments can reveal the ages and origins of spills.", "author" : [ { "dropping-particle" : "", "family" : "Lauer", "given" : "Nancy", "non-dropping-particle" : "", "parse-names" : false, "suffix" : "" }, { "dropping-particle" : "", "family" : "Vengosh", "given" : "Avner", "non-dropping-particle" : "", "parse-names" : false, "suffix" : "" } ], "container-title" : "Environmental Science &amp; Technology Letters", "id" : "ITEM-2", "issue" : "5", "issued" : { "date-parts" : [ [ "2016", "5", "10" ] ] }, "page" : "205-209", "title" : "Age Dating Oil and Gas Wastewater Spills Using Radium Isotopes and Their Decay Products in Impacted Soil and Sediment", "type" : "article-journal", "volume" : "3" }, "uris" : [ "http://www.mendeley.com/documents/?uuid=5bafe14d-919b-4f9e-b9f4-b6aa34230bfe" ] } ], "mendeley" : { "formattedCitation" : "&lt;sup&gt;46,47&lt;/sup&gt;", "plainTextFormattedCitation" : "46,47", "previouslyFormattedCitation" : "&lt;sup&gt;46,47&lt;/sup&gt;" }, "properties" : { "noteIndex" : 15 }, "schema" : "https://github.com/citation-style-language/schema/raw/master/csl-citation.json" }</w:instrText>
       </w:r>
       <w:r>
         <w:rPr>
@@ -10496,7 +10880,7 @@
           <w:szCs w:val="24"/>
           <w:vertAlign w:val="superscript"/>
         </w:rPr>
-        <w:t>44,45</w:t>
+        <w:t>46,47</w:t>
       </w:r>
       <w:r>
         <w:rPr>
@@ -10520,7 +10904,23 @@
           <w:sz w:val="24"/>
           <w:szCs w:val="24"/>
         </w:rPr>
-        <w:t>prediction of SGD does.</w:t>
+        <w:t>prediction of SGD does</w:t>
+      </w:r>
+      <w:r>
+        <w:rPr>
+          <w:rFonts w:ascii="Times New Roman" w:hAnsi="Times New Roman"/>
+          <w:sz w:val="24"/>
+          <w:szCs w:val="24"/>
+        </w:rPr>
+        <w:t>, particularly in constraining sources of Ra variability in pore water driven by the various competing processes that control Ra in solution</w:t>
+      </w:r>
+      <w:r>
+        <w:rPr>
+          <w:rFonts w:ascii="Times New Roman" w:hAnsi="Times New Roman"/>
+          <w:sz w:val="24"/>
+          <w:szCs w:val="24"/>
+        </w:rPr>
+        <w:t>.</w:t>
       </w:r>
     </w:p>
     <w:p>
@@ -10539,24 +10939,31 @@
           <w:szCs w:val="24"/>
         </w:rPr>
         <w:tab/>
-        <w:t xml:space="preserve">These scenarios and the results here highlight that further work is needed to constrain how Ra sorption will influence the natural variability of Ra in the environment, as well as the </w:t>
-      </w:r>
-      <w:r>
-        <w:rPr>
-          <w:rFonts w:ascii="Times New Roman" w:hAnsi="Times New Roman"/>
-          <w:sz w:val="24"/>
-          <w:szCs w:val="24"/>
-        </w:rPr>
-        <w:lastRenderedPageBreak/>
-        <w:t>mineral specific mechanisms that control Ra sorption</w:t>
-      </w:r>
-      <w:r>
-        <w:rPr>
-          <w:rFonts w:ascii="Times New Roman" w:hAnsi="Times New Roman"/>
-          <w:sz w:val="24"/>
-          <w:szCs w:val="24"/>
-        </w:rPr>
-        <w:t>. While the use of relatively simple SCMs has broadly constrained possible mechanisms, further investigation is needed to probe the role competing cations will play on these minerals. Lastly, while this work adds to the base of knowledge on processes that control Ra fate in the environment, future work must integrate these single process focused works into a more comprehensive model that can be used to not only interpret Ra variability in a natural environment, but also predict Ra fate.</w:t>
+        <w:t>These scenarios and the results here highlight that further work is needed to constrain how Ra sorption will influence the natural variability of Ra in the environment, as well as the mineral specific mechanisms that control Ra sorption</w:t>
+      </w:r>
+      <w:r>
+        <w:rPr>
+          <w:rFonts w:ascii="Times New Roman" w:hAnsi="Times New Roman"/>
+          <w:sz w:val="24"/>
+          <w:szCs w:val="24"/>
+        </w:rPr>
+        <w:t xml:space="preserve">. While the use of relatively simple SCMs has broadly constrained possible mechanisms, further </w:t>
+      </w:r>
+      <w:r>
+        <w:rPr>
+          <w:rFonts w:ascii="Times New Roman" w:hAnsi="Times New Roman"/>
+          <w:sz w:val="24"/>
+          <w:szCs w:val="24"/>
+        </w:rPr>
+        <w:t>study</w:t>
+      </w:r>
+      <w:r>
+        <w:rPr>
+          <w:rFonts w:ascii="Times New Roman" w:hAnsi="Times New Roman"/>
+          <w:sz w:val="24"/>
+          <w:szCs w:val="24"/>
+        </w:rPr>
+        <w:t xml:space="preserve"> is needed to probe the role competing cations will play on these minerals. Lastly, while this work adds to the base of knowledge on processes that control Ra fate in the environment, future work must integrate these single process focused works into a more comprehensive model that can be used to not only interpret Ra variability in a natural environment, but also predict Ra fate.</w:t>
       </w:r>
     </w:p>
     <w:p>
@@ -14243,7 +14650,27 @@
           <w:sz w:val="24"/>
           <w:szCs w:val="24"/>
         </w:rPr>
-        <w:t>, acs.est.5b06349 DOI: 10.1021/acs.est.5b06349.</w:t>
+        <w:t xml:space="preserve">, </w:t>
+      </w:r>
+      <w:r>
+        <w:rPr>
+          <w:rFonts w:ascii="Times New Roman" w:hAnsi="Times New Roman"/>
+          <w:i/>
+          <w:iCs/>
+          <w:noProof/>
+          <w:sz w:val="24"/>
+          <w:szCs w:val="24"/>
+        </w:rPr>
+        <w:t>50</w:t>
+      </w:r>
+      <w:r>
+        <w:rPr>
+          <w:rFonts w:ascii="Times New Roman" w:hAnsi="Times New Roman"/>
+          <w:noProof/>
+          <w:sz w:val="24"/>
+          <w:szCs w:val="24"/>
+        </w:rPr>
+        <w:t xml:space="preserve"> (10), 5389–5397 DOI: 10.1021/acs.est.5b06349.</w:t>
       </w:r>
     </w:p>
     <w:p>
@@ -15244,7 +15671,7 @@
           <w:szCs w:val="24"/>
         </w:rPr>
         <w:tab/>
-        <w:t xml:space="preserve">Parkhurst, D. L.; Appela, C. A. J. </w:t>
+        <w:t xml:space="preserve">Jia, G.; Jia, J. Determination of radium isotopes in environmental samples by gamma spectrometry, liquid scintillation counting and alpha spectrometry: a review of analytical methodology. </w:t>
       </w:r>
       <w:r>
         <w:rPr>
@@ -15255,16 +15682,56 @@
           <w:sz w:val="24"/>
           <w:szCs w:val="24"/>
         </w:rPr>
-        <w:t>Description of Input and Examples for PHREEQC Version 3 — A Computer Program for Speciation , Batch-Reaction , One-Dimensional Transport , and Inverse Geochemical Calculations</w:t>
-      </w:r>
-      <w:r>
-        <w:rPr>
-          <w:rFonts w:ascii="Times New Roman" w:hAnsi="Times New Roman"/>
-          <w:noProof/>
-          <w:sz w:val="24"/>
-          <w:szCs w:val="24"/>
-        </w:rPr>
-        <w:t>; 2013.</w:t>
+        <w:t>J. Environ. Radioact.</w:t>
+      </w:r>
+      <w:r>
+        <w:rPr>
+          <w:rFonts w:ascii="Times New Roman" w:hAnsi="Times New Roman"/>
+          <w:noProof/>
+          <w:sz w:val="24"/>
+          <w:szCs w:val="24"/>
+        </w:rPr>
+        <w:t xml:space="preserve"> </w:t>
+      </w:r>
+      <w:r>
+        <w:rPr>
+          <w:rFonts w:ascii="Times New Roman" w:hAnsi="Times New Roman"/>
+          <w:b/>
+          <w:bCs/>
+          <w:noProof/>
+          <w:sz w:val="24"/>
+          <w:szCs w:val="24"/>
+        </w:rPr>
+        <w:t>2012</w:t>
+      </w:r>
+      <w:r>
+        <w:rPr>
+          <w:rFonts w:ascii="Times New Roman" w:hAnsi="Times New Roman"/>
+          <w:noProof/>
+          <w:sz w:val="24"/>
+          <w:szCs w:val="24"/>
+        </w:rPr>
+        <w:t xml:space="preserve">, </w:t>
+      </w:r>
+      <w:r>
+        <w:rPr>
+          <w:rFonts w:ascii="Times New Roman" w:hAnsi="Times New Roman"/>
+          <w:i/>
+          <w:iCs/>
+          <w:noProof/>
+          <w:sz w:val="24"/>
+          <w:szCs w:val="24"/>
+        </w:rPr>
+        <w:t>106</w:t>
+      </w:r>
+      <w:r>
+        <w:rPr>
+          <w:rFonts w:ascii="Times New Roman" w:hAnsi="Times New Roman"/>
+          <w:noProof/>
+          <w:sz w:val="24"/>
+          <w:szCs w:val="24"/>
+        </w:rPr>
+        <w:t>, 98–119 DOI: 10.1016/j.jenvrad.2011.12.003.</w:t>
       </w:r>
     </w:p>
     <w:p>
@@ -15299,7 +15766,47 @@
           <w:szCs w:val="24"/>
         </w:rPr>
         <w:tab/>
-        <w:t>Python Software Foundation. Python Language Reference https://www.python.org/.</w:t>
+        <w:t xml:space="preserve">Parkhurst, D. L.; Appelo, C. A. J. Description of Input and Examples for PHREEQC Version 3 — A Computer Program for Speciation , Batch-Reaction , One-Dimensional Transport , and Inverse Geochemical Calculations. </w:t>
+      </w:r>
+      <w:r>
+        <w:rPr>
+          <w:rFonts w:ascii="Times New Roman" w:hAnsi="Times New Roman"/>
+          <w:i/>
+          <w:iCs/>
+          <w:noProof/>
+          <w:sz w:val="24"/>
+          <w:szCs w:val="24"/>
+        </w:rPr>
+        <w:t>U.S. Geol. Surv. Tech. Methods</w:t>
+      </w:r>
+      <w:r>
+        <w:rPr>
+          <w:rFonts w:ascii="Times New Roman" w:hAnsi="Times New Roman"/>
+          <w:noProof/>
+          <w:sz w:val="24"/>
+          <w:szCs w:val="24"/>
+        </w:rPr>
+        <w:t xml:space="preserve"> </w:t>
+      </w:r>
+      <w:r>
+        <w:rPr>
+          <w:rFonts w:ascii="Times New Roman" w:hAnsi="Times New Roman"/>
+          <w:b/>
+          <w:bCs/>
+          <w:noProof/>
+          <w:sz w:val="24"/>
+          <w:szCs w:val="24"/>
+        </w:rPr>
+        <w:t>2013</w:t>
+      </w:r>
+      <w:r>
+        <w:rPr>
+          <w:rFonts w:ascii="Times New Roman" w:hAnsi="Times New Roman"/>
+          <w:noProof/>
+          <w:sz w:val="24"/>
+          <w:szCs w:val="24"/>
+        </w:rPr>
+        <w:t>.</w:t>
       </w:r>
     </w:p>
     <w:p>
@@ -15334,27 +15841,7 @@
           <w:szCs w:val="24"/>
         </w:rPr>
         <w:tab/>
-        <w:t xml:space="preserve">Dzombak, D.; Morel, F. </w:t>
-      </w:r>
-      <w:r>
-        <w:rPr>
-          <w:rFonts w:ascii="Times New Roman" w:hAnsi="Times New Roman"/>
-          <w:i/>
-          <w:iCs/>
-          <w:noProof/>
-          <w:sz w:val="24"/>
-          <w:szCs w:val="24"/>
-        </w:rPr>
-        <w:t>Surface Complexation Modeling: Hydrous Ferric Oxide</w:t>
-      </w:r>
-      <w:r>
-        <w:rPr>
-          <w:rFonts w:ascii="Times New Roman" w:hAnsi="Times New Roman"/>
-          <w:noProof/>
-          <w:sz w:val="24"/>
-          <w:szCs w:val="24"/>
-        </w:rPr>
-        <w:t>; Wiley: New York, NY, 1990.</w:t>
+        <w:t>Python Software Foundation. Python Language Reference https://www.python.org/.</w:t>
       </w:r>
     </w:p>
     <w:p>
@@ -15389,7 +15876,27 @@
           <w:szCs w:val="24"/>
         </w:rPr>
         <w:tab/>
-        <w:t>Mathur, S. S.; Dzombak, D. A. Surface complexation modeling: Goethite; 2006; pp 443–468.</w:t>
+        <w:t xml:space="preserve">Dzombak, D.; Morel, F. </w:t>
+      </w:r>
+      <w:r>
+        <w:rPr>
+          <w:rFonts w:ascii="Times New Roman" w:hAnsi="Times New Roman"/>
+          <w:i/>
+          <w:iCs/>
+          <w:noProof/>
+          <w:sz w:val="24"/>
+          <w:szCs w:val="24"/>
+        </w:rPr>
+        <w:t>Surface Complexation Modeling: Hydrous Ferric Oxide</w:t>
+      </w:r>
+      <w:r>
+        <w:rPr>
+          <w:rFonts w:ascii="Times New Roman" w:hAnsi="Times New Roman"/>
+          <w:noProof/>
+          <w:sz w:val="24"/>
+          <w:szCs w:val="24"/>
+        </w:rPr>
+        <w:t>; Wiley: New York, NY, 1990.</w:t>
       </w:r>
     </w:p>
     <w:p>
@@ -15424,7 +15931,7 @@
           <w:szCs w:val="24"/>
         </w:rPr>
         <w:tab/>
-        <w:t xml:space="preserve">van Geen, A.; Robertson, A. P.; Leckie, J. O. Complexation of carbonate species at the goethite surface: Implications for adsorption of metal ions in natural waters. </w:t>
+        <w:t xml:space="preserve">Baeyens, B.; Bradbury, M. H. A mechanistic description of Ni and Zn sorption on na-montmorillonite. Part I: Titration and sorption measurements. </w:t>
       </w:r>
       <w:r>
         <w:rPr>
@@ -15435,7 +15942,7 @@
           <w:sz w:val="24"/>
           <w:szCs w:val="24"/>
         </w:rPr>
-        <w:t>Geochim. Cosmochim. Acta</w:t>
+        <w:t>J. Contam. Hydrol.</w:t>
       </w:r>
       <w:r>
         <w:rPr>
@@ -15455,7 +15962,7 @@
           <w:sz w:val="24"/>
           <w:szCs w:val="24"/>
         </w:rPr>
-        <w:t>1994</w:t>
+        <w:t>1997</w:t>
       </w:r>
       <w:r>
         <w:rPr>
@@ -15475,16 +15982,16 @@
           <w:sz w:val="24"/>
           <w:szCs w:val="24"/>
         </w:rPr>
-        <w:t>58</w:t>
-      </w:r>
-      <w:r>
-        <w:rPr>
-          <w:rFonts w:ascii="Times New Roman" w:hAnsi="Times New Roman"/>
-          <w:noProof/>
-          <w:sz w:val="24"/>
-          <w:szCs w:val="24"/>
-        </w:rPr>
-        <w:t xml:space="preserve"> (9), 2073–2086 DOI: 10.1016/0016-7037(94)90286-0.</w:t>
+        <w:t>27</w:t>
+      </w:r>
+      <w:r>
+        <w:rPr>
+          <w:rFonts w:ascii="Times New Roman" w:hAnsi="Times New Roman"/>
+          <w:noProof/>
+          <w:sz w:val="24"/>
+          <w:szCs w:val="24"/>
+        </w:rPr>
+        <w:t xml:space="preserve"> (3–4), 199–222 DOI: 10.1016/S0169-7722(97)00008-9.</w:t>
       </w:r>
     </w:p>
     <w:p>
@@ -15519,7 +16026,27 @@
           <w:szCs w:val="24"/>
         </w:rPr>
         <w:tab/>
-        <w:t>The Clay Minerals Society. Source Clay Physical/Chemical Data http://clays.org/sourceclays_data.html (accessed Dec 10, 2017).</w:t>
+        <w:t xml:space="preserve">Mathur, S. S.; Dzombak, D. A. Surface complexation modeling: Goethite. In </w:t>
+      </w:r>
+      <w:r>
+        <w:rPr>
+          <w:rFonts w:ascii="Times New Roman" w:hAnsi="Times New Roman"/>
+          <w:i/>
+          <w:iCs/>
+          <w:noProof/>
+          <w:sz w:val="24"/>
+          <w:szCs w:val="24"/>
+        </w:rPr>
+        <w:t>Surface complexation modeling</w:t>
+      </w:r>
+      <w:r>
+        <w:rPr>
+          <w:rFonts w:ascii="Times New Roman" w:hAnsi="Times New Roman"/>
+          <w:noProof/>
+          <w:sz w:val="24"/>
+          <w:szCs w:val="24"/>
+        </w:rPr>
+        <w:t>; Lutzenkirchen, J., Ed.; 2006; pp 443–468.</w:t>
       </w:r>
     </w:p>
     <w:p>
@@ -15554,7 +16081,7 @@
           <w:szCs w:val="24"/>
         </w:rPr>
         <w:tab/>
-        <w:t xml:space="preserve">Tournassat, C.; Ferrage, E.; Poinsignon, C.; Charlet, L. The titration of clay minerals: II. Structure-based model and implications for clay reactivity. </w:t>
+        <w:t xml:space="preserve">van Geen, A.; Robertson, A. P.; Leckie, J. O. Complexation of carbonate species at the goethite surface: Implications for adsorption of metal ions in natural waters. </w:t>
       </w:r>
       <w:r>
         <w:rPr>
@@ -15565,7 +16092,7 @@
           <w:sz w:val="24"/>
           <w:szCs w:val="24"/>
         </w:rPr>
-        <w:t>J. Colloid Interface Sci.</w:t>
+        <w:t>Geochim. Cosmochim. Acta</w:t>
       </w:r>
       <w:r>
         <w:rPr>
@@ -15585,7 +16112,7 @@
           <w:sz w:val="24"/>
           <w:szCs w:val="24"/>
         </w:rPr>
-        <w:t>2004</w:t>
+        <w:t>1994</w:t>
       </w:r>
       <w:r>
         <w:rPr>
@@ -15605,16 +16132,16 @@
           <w:sz w:val="24"/>
           <w:szCs w:val="24"/>
         </w:rPr>
-        <w:t>273</w:t>
-      </w:r>
-      <w:r>
-        <w:rPr>
-          <w:rFonts w:ascii="Times New Roman" w:hAnsi="Times New Roman"/>
-          <w:noProof/>
-          <w:sz w:val="24"/>
-          <w:szCs w:val="24"/>
-        </w:rPr>
-        <w:t xml:space="preserve"> (1), 234–246 DOI: 10.1016/j.jcis.2003.11.022.</w:t>
+        <w:t>58</w:t>
+      </w:r>
+      <w:r>
+        <w:rPr>
+          <w:rFonts w:ascii="Times New Roman" w:hAnsi="Times New Roman"/>
+          <w:noProof/>
+          <w:sz w:val="24"/>
+          <w:szCs w:val="24"/>
+        </w:rPr>
+        <w:t xml:space="preserve"> (9), 2073–2086 DOI: 10.1016/0016-7037(94)90286-0.</w:t>
       </w:r>
     </w:p>
     <w:p>
@@ -15649,67 +16176,7 @@
           <w:szCs w:val="24"/>
         </w:rPr>
         <w:tab/>
-        <w:t xml:space="preserve">Charlet, L.; Tournassat, C. Fe(II)-Na(I)-Ca(II) cation exchange on montmorillonite in chloride medium: Evidence for preferential clay adsorption of chloride - Metal ion pairs in seawater. </w:t>
-      </w:r>
-      <w:r>
-        <w:rPr>
-          <w:rFonts w:ascii="Times New Roman" w:hAnsi="Times New Roman"/>
-          <w:i/>
-          <w:iCs/>
-          <w:noProof/>
-          <w:sz w:val="24"/>
-          <w:szCs w:val="24"/>
-        </w:rPr>
-        <w:t>Aquat. Geochemistry</w:t>
-      </w:r>
-      <w:r>
-        <w:rPr>
-          <w:rFonts w:ascii="Times New Roman" w:hAnsi="Times New Roman"/>
-          <w:noProof/>
-          <w:sz w:val="24"/>
-          <w:szCs w:val="24"/>
-        </w:rPr>
-        <w:t xml:space="preserve"> </w:t>
-      </w:r>
-      <w:r>
-        <w:rPr>
-          <w:rFonts w:ascii="Times New Roman" w:hAnsi="Times New Roman"/>
-          <w:b/>
-          <w:bCs/>
-          <w:noProof/>
-          <w:sz w:val="24"/>
-          <w:szCs w:val="24"/>
-        </w:rPr>
-        <w:t>2005</w:t>
-      </w:r>
-      <w:r>
-        <w:rPr>
-          <w:rFonts w:ascii="Times New Roman" w:hAnsi="Times New Roman"/>
-          <w:noProof/>
-          <w:sz w:val="24"/>
-          <w:szCs w:val="24"/>
-        </w:rPr>
-        <w:t xml:space="preserve">, </w:t>
-      </w:r>
-      <w:r>
-        <w:rPr>
-          <w:rFonts w:ascii="Times New Roman" w:hAnsi="Times New Roman"/>
-          <w:i/>
-          <w:iCs/>
-          <w:noProof/>
-          <w:sz w:val="24"/>
-          <w:szCs w:val="24"/>
-        </w:rPr>
-        <w:t>11</w:t>
-      </w:r>
-      <w:r>
-        <w:rPr>
-          <w:rFonts w:ascii="Times New Roman" w:hAnsi="Times New Roman"/>
-          <w:noProof/>
-          <w:sz w:val="24"/>
-          <w:szCs w:val="24"/>
-        </w:rPr>
-        <w:t xml:space="preserve"> (2), 115–137 DOI: 10.1007/s10498-004-1166-5.</w:t>
+        <w:t>The Clay Minerals Society. Source Clay Physical/Chemical Data http://clays.org/sourceclays_data.html (accessed Dec 10, 2017).</w:t>
       </w:r>
     </w:p>
     <w:p>
@@ -15744,7 +16211,7 @@
           <w:szCs w:val="24"/>
         </w:rPr>
         <w:tab/>
-        <w:t xml:space="preserve">Bradbury, M. H.; Baeyens, B. A mechanistic description of Ni and Zn sorption on Part II: modelling. </w:t>
+        <w:t xml:space="preserve">Tournassat, C.; Ferrage, E.; Poinsignon, C.; Charlet, L. The titration of clay minerals: II. Structure-based model and implications for clay reactivity. </w:t>
       </w:r>
       <w:r>
         <w:rPr>
@@ -15755,7 +16222,7 @@
           <w:sz w:val="24"/>
           <w:szCs w:val="24"/>
         </w:rPr>
-        <w:t>J. Contam. Hydrol.</w:t>
+        <w:t>J. Colloid Interface Sci.</w:t>
       </w:r>
       <w:r>
         <w:rPr>
@@ -15775,7 +16242,7 @@
           <w:sz w:val="24"/>
           <w:szCs w:val="24"/>
         </w:rPr>
-        <w:t>1997</w:t>
+        <w:t>2004</w:t>
       </w:r>
       <w:r>
         <w:rPr>
@@ -15795,16 +16262,16 @@
           <w:sz w:val="24"/>
           <w:szCs w:val="24"/>
         </w:rPr>
-        <w:t>27</w:t>
-      </w:r>
-      <w:r>
-        <w:rPr>
-          <w:rFonts w:ascii="Times New Roman" w:hAnsi="Times New Roman"/>
-          <w:noProof/>
-          <w:sz w:val="24"/>
-          <w:szCs w:val="24"/>
-        </w:rPr>
-        <w:t>, 223–248 DOI: 10.1016/S0169-7722(97)00008-9.</w:t>
+        <w:t>273</w:t>
+      </w:r>
+      <w:r>
+        <w:rPr>
+          <w:rFonts w:ascii="Times New Roman" w:hAnsi="Times New Roman"/>
+          <w:noProof/>
+          <w:sz w:val="24"/>
+          <w:szCs w:val="24"/>
+        </w:rPr>
+        <w:t xml:space="preserve"> (1), 234–246 DOI: 10.1016/j.jcis.2003.11.022.</w:t>
       </w:r>
     </w:p>
     <w:p>
@@ -15839,7 +16306,7 @@
           <w:szCs w:val="24"/>
         </w:rPr>
         <w:tab/>
-        <w:t xml:space="preserve">Bradbury, M. H.; Baeyens, B. Modelling the sorption of Mn(II), Co(II), Ni(II), Zn(II), Cd(II), Eu(III), Am(III), Sn(IV), Th(IV), Np(V) and U(VI) on montmorillonite: Linear free energy relationships and estimates of surface binding constants for some selected heavy metals and actinide. </w:t>
+        <w:t xml:space="preserve">Charlet, L.; Tournassat, C. Fe(II)-Na(I)-Ca(II) cation exchange on montmorillonite in chloride medium: Evidence for preferential clay adsorption of chloride - Metal ion pairs in seawater. </w:t>
       </w:r>
       <w:r>
         <w:rPr>
@@ -15850,7 +16317,7 @@
           <w:sz w:val="24"/>
           <w:szCs w:val="24"/>
         </w:rPr>
-        <w:t>Geochim. Cosmochim. Acta</w:t>
+        <w:t>Aquat. Geochemistry</w:t>
       </w:r>
       <w:r>
         <w:rPr>
@@ -15890,16 +16357,16 @@
           <w:sz w:val="24"/>
           <w:szCs w:val="24"/>
         </w:rPr>
-        <w:t>69</w:t>
-      </w:r>
-      <w:r>
-        <w:rPr>
-          <w:rFonts w:ascii="Times New Roman" w:hAnsi="Times New Roman"/>
-          <w:noProof/>
-          <w:sz w:val="24"/>
-          <w:szCs w:val="24"/>
-        </w:rPr>
-        <w:t xml:space="preserve"> (4), 875–892 DOI: 10.1016/j.gca.2004.07.020.</w:t>
+        <w:t>11</w:t>
+      </w:r>
+      <w:r>
+        <w:rPr>
+          <w:rFonts w:ascii="Times New Roman" w:hAnsi="Times New Roman"/>
+          <w:noProof/>
+          <w:sz w:val="24"/>
+          <w:szCs w:val="24"/>
+        </w:rPr>
+        <w:t xml:space="preserve"> (2), 115–137 DOI: 10.1007/s10498-004-1166-5.</w:t>
       </w:r>
     </w:p>
     <w:p>
@@ -15934,7 +16401,7 @@
           <w:szCs w:val="24"/>
         </w:rPr>
         <w:tab/>
-        <w:t xml:space="preserve">Michel, F. M.; Ehm, L.; Antao, S. M.; Lee, P. L.; Chupas, P. J.; Liu, G.; Strongin, D. R.; </w:t>
+        <w:t xml:space="preserve">Bradbury, M. H.; Baeyens, B. A mechanistic description of Ni and Zn sorption on Part II: </w:t>
       </w:r>
       <w:r>
         <w:rPr>
@@ -15944,7 +16411,7 @@
           <w:szCs w:val="24"/>
         </w:rPr>
         <w:lastRenderedPageBreak/>
-        <w:t xml:space="preserve">Schoonen, M. A. A.; Phillips, B. L.; Parise, J. B. The structure of ferrihydrite, a nanocrystalline material. </w:t>
+        <w:t xml:space="preserve">modelling. </w:t>
       </w:r>
       <w:r>
         <w:rPr>
@@ -15955,7 +16422,7 @@
           <w:sz w:val="24"/>
           <w:szCs w:val="24"/>
         </w:rPr>
-        <w:t>Science</w:t>
+        <w:t>J. Contam. Hydrol.</w:t>
       </w:r>
       <w:r>
         <w:rPr>
@@ -15975,7 +16442,7 @@
           <w:sz w:val="24"/>
           <w:szCs w:val="24"/>
         </w:rPr>
-        <w:t>2007</w:t>
+        <w:t>1997</w:t>
       </w:r>
       <w:r>
         <w:rPr>
@@ -15995,16 +16462,16 @@
           <w:sz w:val="24"/>
           <w:szCs w:val="24"/>
         </w:rPr>
-        <w:t>316</w:t>
-      </w:r>
-      <w:r>
-        <w:rPr>
-          <w:rFonts w:ascii="Times New Roman" w:hAnsi="Times New Roman"/>
-          <w:noProof/>
-          <w:sz w:val="24"/>
-          <w:szCs w:val="24"/>
-        </w:rPr>
-        <w:t xml:space="preserve"> (5832), 1726–1729 DOI: 10.1126/science.1142525.</w:t>
+        <w:t>27</w:t>
+      </w:r>
+      <w:r>
+        <w:rPr>
+          <w:rFonts w:ascii="Times New Roman" w:hAnsi="Times New Roman"/>
+          <w:noProof/>
+          <w:sz w:val="24"/>
+          <w:szCs w:val="24"/>
+        </w:rPr>
+        <w:t>, 223–248 DOI: 10.1016/S0169-7722(97)00008-9.</w:t>
       </w:r>
     </w:p>
     <w:p>
@@ -16039,7 +16506,7 @@
           <w:szCs w:val="24"/>
         </w:rPr>
         <w:tab/>
-        <w:t xml:space="preserve">Cornell, R. M.; Schwertmann, U. Crystal structure. In </w:t>
+        <w:t xml:space="preserve">Bradbury, M. H.; Baeyens, B. Modelling the sorption of Mn(II), Co(II), Ni(II), Zn(II), Cd(II), Eu(III), Am(III), Sn(IV), Th(IV), Np(V) and U(VI) on montmorillonite: Linear free energy relationships and estimates of surface binding constants for some selected heavy metals and actinide. </w:t>
       </w:r>
       <w:r>
         <w:rPr>
@@ -16050,16 +16517,56 @@
           <w:sz w:val="24"/>
           <w:szCs w:val="24"/>
         </w:rPr>
-        <w:t>The Iron Oxides: Structure, Properties, Reactions, Occurences and Uses</w:t>
-      </w:r>
-      <w:r>
-        <w:rPr>
-          <w:rFonts w:ascii="Times New Roman" w:hAnsi="Times New Roman"/>
-          <w:noProof/>
-          <w:sz w:val="24"/>
-          <w:szCs w:val="24"/>
-        </w:rPr>
-        <w:t>; Wiley-VCH Verlag GmbH, 2003; pp 9–38.</w:t>
+        <w:t>Geochim. Cosmochim. Acta</w:t>
+      </w:r>
+      <w:r>
+        <w:rPr>
+          <w:rFonts w:ascii="Times New Roman" w:hAnsi="Times New Roman"/>
+          <w:noProof/>
+          <w:sz w:val="24"/>
+          <w:szCs w:val="24"/>
+        </w:rPr>
+        <w:t xml:space="preserve"> </w:t>
+      </w:r>
+      <w:r>
+        <w:rPr>
+          <w:rFonts w:ascii="Times New Roman" w:hAnsi="Times New Roman"/>
+          <w:b/>
+          <w:bCs/>
+          <w:noProof/>
+          <w:sz w:val="24"/>
+          <w:szCs w:val="24"/>
+        </w:rPr>
+        <w:t>2005</w:t>
+      </w:r>
+      <w:r>
+        <w:rPr>
+          <w:rFonts w:ascii="Times New Roman" w:hAnsi="Times New Roman"/>
+          <w:noProof/>
+          <w:sz w:val="24"/>
+          <w:szCs w:val="24"/>
+        </w:rPr>
+        <w:t xml:space="preserve">, </w:t>
+      </w:r>
+      <w:r>
+        <w:rPr>
+          <w:rFonts w:ascii="Times New Roman" w:hAnsi="Times New Roman"/>
+          <w:i/>
+          <w:iCs/>
+          <w:noProof/>
+          <w:sz w:val="24"/>
+          <w:szCs w:val="24"/>
+        </w:rPr>
+        <w:t>69</w:t>
+      </w:r>
+      <w:r>
+        <w:rPr>
+          <w:rFonts w:ascii="Times New Roman" w:hAnsi="Times New Roman"/>
+          <w:noProof/>
+          <w:sz w:val="24"/>
+          <w:szCs w:val="24"/>
+        </w:rPr>
+        <w:t xml:space="preserve"> (4), 875–892 DOI: 10.1016/j.gca.2004.07.020.</w:t>
       </w:r>
     </w:p>
     <w:p>
@@ -16094,7 +16601,7 @@
           <w:szCs w:val="24"/>
         </w:rPr>
         <w:tab/>
-        <w:t xml:space="preserve">Naveau, A.; Monteil-Rivera, F.; Dumonceau, J.; Catalette, H.; Simoni, E. Sorption of Sr(II) and Eu(III) onto pyrite under different redox potential conditions. </w:t>
+        <w:t xml:space="preserve">Michel, F. M.; Ehm, L.; Antao, S. M.; Lee, P. L.; Chupas, P. J.; Liu, G.; Strongin, D. R.; Schoonen, M. A. A.; Phillips, B. L.; Parise, J. B. The structure of ferrihydrite, a nanocrystalline material. </w:t>
       </w:r>
       <w:r>
         <w:rPr>
@@ -16105,7 +16612,7 @@
           <w:sz w:val="24"/>
           <w:szCs w:val="24"/>
         </w:rPr>
-        <w:t>J. Colloid Interface Sci.</w:t>
+        <w:t>Science</w:t>
       </w:r>
       <w:r>
         <w:rPr>
@@ -16125,7 +16632,7 @@
           <w:sz w:val="24"/>
           <w:szCs w:val="24"/>
         </w:rPr>
-        <w:t>2006</w:t>
+        <w:t>2007</w:t>
       </w:r>
       <w:r>
         <w:rPr>
@@ -16145,16 +16652,16 @@
           <w:sz w:val="24"/>
           <w:szCs w:val="24"/>
         </w:rPr>
-        <w:t>293</w:t>
-      </w:r>
-      <w:r>
-        <w:rPr>
-          <w:rFonts w:ascii="Times New Roman" w:hAnsi="Times New Roman"/>
-          <w:noProof/>
-          <w:sz w:val="24"/>
-          <w:szCs w:val="24"/>
-        </w:rPr>
-        <w:t xml:space="preserve"> (1), 27–35 DOI: 10.1016/j.jcis.2005.06.049.</w:t>
+        <w:t>316</w:t>
+      </w:r>
+      <w:r>
+        <w:rPr>
+          <w:rFonts w:ascii="Times New Roman" w:hAnsi="Times New Roman"/>
+          <w:noProof/>
+          <w:sz w:val="24"/>
+          <w:szCs w:val="24"/>
+        </w:rPr>
+        <w:t xml:space="preserve"> (5832), 1726–1729 DOI: 10.1126/science.1142525.</w:t>
       </w:r>
     </w:p>
     <w:p>
@@ -16189,7 +16696,7 @@
           <w:szCs w:val="24"/>
         </w:rPr>
         <w:tab/>
-        <w:t xml:space="preserve">Murphy, R.; Strongin, D. Surface reactivity of pyrite and related sulfides. </w:t>
+        <w:t xml:space="preserve">Cornell, R. M.; Schwertmann, U. Crystal structure. In </w:t>
       </w:r>
       <w:r>
         <w:rPr>
@@ -16200,56 +16707,16 @@
           <w:sz w:val="24"/>
           <w:szCs w:val="24"/>
         </w:rPr>
-        <w:t>Surf. Sci. Rep.</w:t>
-      </w:r>
-      <w:r>
-        <w:rPr>
-          <w:rFonts w:ascii="Times New Roman" w:hAnsi="Times New Roman"/>
-          <w:noProof/>
-          <w:sz w:val="24"/>
-          <w:szCs w:val="24"/>
-        </w:rPr>
-        <w:t xml:space="preserve"> </w:t>
-      </w:r>
-      <w:r>
-        <w:rPr>
-          <w:rFonts w:ascii="Times New Roman" w:hAnsi="Times New Roman"/>
-          <w:b/>
-          <w:bCs/>
-          <w:noProof/>
-          <w:sz w:val="24"/>
-          <w:szCs w:val="24"/>
-        </w:rPr>
-        <w:t>2009</w:t>
-      </w:r>
-      <w:r>
-        <w:rPr>
-          <w:rFonts w:ascii="Times New Roman" w:hAnsi="Times New Roman"/>
-          <w:noProof/>
-          <w:sz w:val="24"/>
-          <w:szCs w:val="24"/>
-        </w:rPr>
-        <w:t xml:space="preserve">, </w:t>
-      </w:r>
-      <w:r>
-        <w:rPr>
-          <w:rFonts w:ascii="Times New Roman" w:hAnsi="Times New Roman"/>
-          <w:i/>
-          <w:iCs/>
-          <w:noProof/>
-          <w:sz w:val="24"/>
-          <w:szCs w:val="24"/>
-        </w:rPr>
-        <w:t>64</w:t>
-      </w:r>
-      <w:r>
-        <w:rPr>
-          <w:rFonts w:ascii="Times New Roman" w:hAnsi="Times New Roman"/>
-          <w:noProof/>
-          <w:sz w:val="24"/>
-          <w:szCs w:val="24"/>
-        </w:rPr>
-        <w:t xml:space="preserve"> (1), 1–45 DOI: 10.1016/j.surfrep.2008.09.002.</w:t>
+        <w:t>The Iron Oxides: Structure, Properties, Reactions, Occurences and Uses</w:t>
+      </w:r>
+      <w:r>
+        <w:rPr>
+          <w:rFonts w:ascii="Times New Roman" w:hAnsi="Times New Roman"/>
+          <w:noProof/>
+          <w:sz w:val="24"/>
+          <w:szCs w:val="24"/>
+        </w:rPr>
+        <w:t>; Wiley-VCH Verlag GmbH, 2003; pp 9–38.</w:t>
       </w:r>
     </w:p>
     <w:p>
@@ -16284,7 +16751,7 @@
           <w:szCs w:val="24"/>
         </w:rPr>
         <w:tab/>
-        <w:t xml:space="preserve">Kornicker, W. A.; Morse, J. W. Interactions of divalent cations with the surface of pyrite. </w:t>
+        <w:t xml:space="preserve">Naveau, A.; Monteil-Rivera, F.; Dumonceau, J.; Catalette, H.; Simoni, E. Sorption of Sr(II) and Eu(III) onto pyrite under different redox potential conditions. </w:t>
       </w:r>
       <w:r>
         <w:rPr>
@@ -16295,7 +16762,7 @@
           <w:sz w:val="24"/>
           <w:szCs w:val="24"/>
         </w:rPr>
-        <w:t>Geochim. Cosmochim. Acta</w:t>
+        <w:t>J. Colloid Interface Sci.</w:t>
       </w:r>
       <w:r>
         <w:rPr>
@@ -16315,7 +16782,7 @@
           <w:sz w:val="24"/>
           <w:szCs w:val="24"/>
         </w:rPr>
-        <w:t>1991</w:t>
+        <w:t>2006</w:t>
       </w:r>
       <w:r>
         <w:rPr>
@@ -16335,16 +16802,16 @@
           <w:sz w:val="24"/>
           <w:szCs w:val="24"/>
         </w:rPr>
-        <w:t>55</w:t>
-      </w:r>
-      <w:r>
-        <w:rPr>
-          <w:rFonts w:ascii="Times New Roman" w:hAnsi="Times New Roman"/>
-          <w:noProof/>
-          <w:sz w:val="24"/>
-          <w:szCs w:val="24"/>
-        </w:rPr>
-        <w:t xml:space="preserve"> (8), 2159–2171 DOI: 10.1016/0016-7037(91)90094-L.</w:t>
+        <w:t>293</w:t>
+      </w:r>
+      <w:r>
+        <w:rPr>
+          <w:rFonts w:ascii="Times New Roman" w:hAnsi="Times New Roman"/>
+          <w:noProof/>
+          <w:sz w:val="24"/>
+          <w:szCs w:val="24"/>
+        </w:rPr>
+        <w:t xml:space="preserve"> (1), 27–35 DOI: 10.1016/j.jcis.2005.06.049.</w:t>
       </w:r>
     </w:p>
     <w:p>
@@ -16379,7 +16846,7 @@
           <w:szCs w:val="24"/>
         </w:rPr>
         <w:tab/>
-        <w:t xml:space="preserve">Wersin, P.; Hochella, M. F.; Persson, P.; Redden, G.; Leckie, J. O.; Harris, D. W. Interaction between aqueous uranium (VI) and sulfide minerals: Spectroscopic evidence for sorption and reduction. </w:t>
+        <w:t xml:space="preserve">Murphy, R.; Strongin, D. Surface reactivity of pyrite and related sulfides. </w:t>
       </w:r>
       <w:r>
         <w:rPr>
@@ -16390,7 +16857,7 @@
           <w:sz w:val="24"/>
           <w:szCs w:val="24"/>
         </w:rPr>
-        <w:t>Geochim. Cosmochim. Acta</w:t>
+        <w:t>Surf. Sci. Rep.</w:t>
       </w:r>
       <w:r>
         <w:rPr>
@@ -16410,7 +16877,7 @@
           <w:sz w:val="24"/>
           <w:szCs w:val="24"/>
         </w:rPr>
-        <w:t>1994</w:t>
+        <w:t>2009</w:t>
       </w:r>
       <w:r>
         <w:rPr>
@@ -16430,16 +16897,16 @@
           <w:sz w:val="24"/>
           <w:szCs w:val="24"/>
         </w:rPr>
-        <w:t>58</w:t>
-      </w:r>
-      <w:r>
-        <w:rPr>
-          <w:rFonts w:ascii="Times New Roman" w:hAnsi="Times New Roman"/>
-          <w:noProof/>
-          <w:sz w:val="24"/>
-          <w:szCs w:val="24"/>
-        </w:rPr>
-        <w:t xml:space="preserve"> (13), 2829–2843 DOI: 10.1016/0016-7037(94)90117-1.</w:t>
+        <w:t>64</w:t>
+      </w:r>
+      <w:r>
+        <w:rPr>
+          <w:rFonts w:ascii="Times New Roman" w:hAnsi="Times New Roman"/>
+          <w:noProof/>
+          <w:sz w:val="24"/>
+          <w:szCs w:val="24"/>
+        </w:rPr>
+        <w:t xml:space="preserve"> (1), 1–45 DOI: 10.1016/j.surfrep.2008.09.002.</w:t>
       </w:r>
     </w:p>
     <w:p>
@@ -16474,7 +16941,7 @@
           <w:szCs w:val="24"/>
         </w:rPr>
         <w:tab/>
-        <w:t xml:space="preserve">Naveau, A.; Monteil-Rivera, F.; Guillon, E.; Dumonceau, J. Interactions of aqueous selenium (-II) and (IV) with metallic sulfide surfaces. </w:t>
+        <w:t xml:space="preserve">Kornicker, W. A.; Morse, J. W. Interactions of divalent cations with the surface of pyrite. </w:t>
       </w:r>
       <w:r>
         <w:rPr>
@@ -16485,7 +16952,7 @@
           <w:sz w:val="24"/>
           <w:szCs w:val="24"/>
         </w:rPr>
-        <w:t>Environ. Sci. Technol.</w:t>
+        <w:t>Geochim. Cosmochim. Acta</w:t>
       </w:r>
       <w:r>
         <w:rPr>
@@ -16505,7 +16972,7 @@
           <w:sz w:val="24"/>
           <w:szCs w:val="24"/>
         </w:rPr>
-        <w:t>2007</w:t>
+        <w:t>1991</w:t>
       </w:r>
       <w:r>
         <w:rPr>
@@ -16525,16 +16992,16 @@
           <w:sz w:val="24"/>
           <w:szCs w:val="24"/>
         </w:rPr>
-        <w:t>41</w:t>
-      </w:r>
-      <w:r>
-        <w:rPr>
-          <w:rFonts w:ascii="Times New Roman" w:hAnsi="Times New Roman"/>
-          <w:noProof/>
-          <w:sz w:val="24"/>
-          <w:szCs w:val="24"/>
-        </w:rPr>
-        <w:t xml:space="preserve"> (15), 5376–5382 DOI: 10.1021/es0704481.</w:t>
+        <w:t>55</w:t>
+      </w:r>
+      <w:r>
+        <w:rPr>
+          <w:rFonts w:ascii="Times New Roman" w:hAnsi="Times New Roman"/>
+          <w:noProof/>
+          <w:sz w:val="24"/>
+          <w:szCs w:val="24"/>
+        </w:rPr>
+        <w:t xml:space="preserve"> (8), 2159–2171 DOI: 10.1016/0016-7037(91)90094-L.</w:t>
       </w:r>
     </w:p>
     <w:p>
@@ -16569,7 +17036,7 @@
           <w:szCs w:val="24"/>
         </w:rPr>
         <w:tab/>
-        <w:t xml:space="preserve">Das, D. K.; Pathak, P. N.; Kumar, S.; Manchanda, V. K. Sorption behavior of Am3+ on suspended pyrite. </w:t>
+        <w:t xml:space="preserve">Wersin, P.; Hochella, M. F.; Persson, P.; Redden, G.; Leckie, J. O.; Harris, D. W. Interaction between aqueous uranium (VI) and sulfide minerals: Spectroscopic evidence for sorption and reduction. </w:t>
       </w:r>
       <w:r>
         <w:rPr>
@@ -16580,7 +17047,7 @@
           <w:sz w:val="24"/>
           <w:szCs w:val="24"/>
         </w:rPr>
-        <w:t>J. Radioanal. Nucl. Chem.</w:t>
+        <w:t>Geochim. Cosmochim. Acta</w:t>
       </w:r>
       <w:r>
         <w:rPr>
@@ -16600,7 +17067,7 @@
           <w:sz w:val="24"/>
           <w:szCs w:val="24"/>
         </w:rPr>
-        <w:t>2009</w:t>
+        <w:t>1994</w:t>
       </w:r>
       <w:r>
         <w:rPr>
@@ -16620,16 +17087,16 @@
           <w:sz w:val="24"/>
           <w:szCs w:val="24"/>
         </w:rPr>
-        <w:t>281</w:t>
-      </w:r>
-      <w:r>
-        <w:rPr>
-          <w:rFonts w:ascii="Times New Roman" w:hAnsi="Times New Roman"/>
-          <w:noProof/>
-          <w:sz w:val="24"/>
-          <w:szCs w:val="24"/>
-        </w:rPr>
-        <w:t xml:space="preserve"> (3), 449–455 DOI: 10.1007/s10967-009-0030-x.</w:t>
+        <w:t>58</w:t>
+      </w:r>
+      <w:r>
+        <w:rPr>
+          <w:rFonts w:ascii="Times New Roman" w:hAnsi="Times New Roman"/>
+          <w:noProof/>
+          <w:sz w:val="24"/>
+          <w:szCs w:val="24"/>
+        </w:rPr>
+        <w:t xml:space="preserve"> (13), 2829–2843 DOI: 10.1016/0016-7037(94)90117-1.</w:t>
       </w:r>
     </w:p>
     <w:p>
@@ -16664,7 +17131,7 @@
           <w:szCs w:val="24"/>
         </w:rPr>
         <w:tab/>
-        <w:t xml:space="preserve">Hughes, A. L. H.; Wilson, A. M.; Moore, W. S. Groundwater transport and radium variability in coastal porewaters. </w:t>
+        <w:t xml:space="preserve">Naveau, A.; Monteil-Rivera, F.; Guillon, E.; Dumonceau, J. Interactions of aqueous selenium (-II) and (IV) with metallic sulfide surfaces. </w:t>
       </w:r>
       <w:r>
         <w:rPr>
@@ -16675,7 +17142,7 @@
           <w:sz w:val="24"/>
           <w:szCs w:val="24"/>
         </w:rPr>
-        <w:t>Estuar. Coast. Shelf Sci.</w:t>
+        <w:t>Environ. Sci. Technol.</w:t>
       </w:r>
       <w:r>
         <w:rPr>
@@ -16695,7 +17162,7 @@
           <w:sz w:val="24"/>
           <w:szCs w:val="24"/>
         </w:rPr>
-        <w:t>2015</w:t>
+        <w:t>2007</w:t>
       </w:r>
       <w:r>
         <w:rPr>
@@ -16715,16 +17182,16 @@
           <w:sz w:val="24"/>
           <w:szCs w:val="24"/>
         </w:rPr>
-        <w:t>164</w:t>
-      </w:r>
-      <w:r>
-        <w:rPr>
-          <w:rFonts w:ascii="Times New Roman" w:hAnsi="Times New Roman"/>
-          <w:noProof/>
-          <w:sz w:val="24"/>
-          <w:szCs w:val="24"/>
-        </w:rPr>
-        <w:t>, 94–104 DOI: 10.1016/j.ecss.2015.06.005.</w:t>
+        <w:t>41</w:t>
+      </w:r>
+      <w:r>
+        <w:rPr>
+          <w:rFonts w:ascii="Times New Roman" w:hAnsi="Times New Roman"/>
+          <w:noProof/>
+          <w:sz w:val="24"/>
+          <w:szCs w:val="24"/>
+        </w:rPr>
+        <w:t xml:space="preserve"> (15), 5376–5382 DOI: 10.1021/es0704481.</w:t>
       </w:r>
     </w:p>
     <w:p>
@@ -16759,7 +17226,7 @@
           <w:szCs w:val="24"/>
         </w:rPr>
         <w:tab/>
-        <w:t xml:space="preserve">Gonneea, M. E.; Mulligan, A. E.; Charette, M. A. Seasonal cycles in radium and barium within a subterranean estuary: Implications for groundwater derived chemical fluxes to surface waters. </w:t>
+        <w:t xml:space="preserve">Das, D. K.; Pathak, P. N.; Kumar, S.; Manchanda, V. K. Sorption behavior of Am3+ on suspended pyrite. </w:t>
       </w:r>
       <w:r>
         <w:rPr>
@@ -16770,7 +17237,7 @@
           <w:sz w:val="24"/>
           <w:szCs w:val="24"/>
         </w:rPr>
-        <w:t>Geochim. Cosmochim. Acta</w:t>
+        <w:t>J. Radioanal. Nucl. Chem.</w:t>
       </w:r>
       <w:r>
         <w:rPr>
@@ -16790,7 +17257,7 @@
           <w:sz w:val="24"/>
           <w:szCs w:val="24"/>
         </w:rPr>
-        <w:t>2013</w:t>
+        <w:t>2009</w:t>
       </w:r>
       <w:r>
         <w:rPr>
@@ -16810,16 +17277,16 @@
           <w:sz w:val="24"/>
           <w:szCs w:val="24"/>
         </w:rPr>
-        <w:t>119</w:t>
-      </w:r>
-      <w:r>
-        <w:rPr>
-          <w:rFonts w:ascii="Times New Roman" w:hAnsi="Times New Roman"/>
-          <w:noProof/>
-          <w:sz w:val="24"/>
-          <w:szCs w:val="24"/>
-        </w:rPr>
-        <w:t>, 164–177 DOI: 10.1016/j.gca.2013.05.034.</w:t>
+        <w:t>281</w:t>
+      </w:r>
+      <w:r>
+        <w:rPr>
+          <w:rFonts w:ascii="Times New Roman" w:hAnsi="Times New Roman"/>
+          <w:noProof/>
+          <w:sz w:val="24"/>
+          <w:szCs w:val="24"/>
+        </w:rPr>
+        <w:t xml:space="preserve"> (3), 449–455 DOI: 10.1007/s10967-009-0030-x.</w:t>
       </w:r>
     </w:p>
     <w:p>
@@ -16854,7 +17321,7 @@
           <w:szCs w:val="24"/>
         </w:rPr>
         <w:tab/>
-        <w:t xml:space="preserve">Burnett, B.; Chanton, J.; Christoff, J.; Kontar, E.; Krupa, S.; Lambert, M.; Moore, W.; O’Rourke, D.; Paulsen, R.; Smith, C.; et al. Assessing methodologies for measuring groundwater discharge to the ocean. </w:t>
+        <w:t xml:space="preserve">Hughes, A. L. H.; Wilson, A. M.; Moore, W. S. Groundwater transport and radium variability in coastal porewaters. </w:t>
       </w:r>
       <w:r>
         <w:rPr>
@@ -16865,7 +17332,7 @@
           <w:sz w:val="24"/>
           <w:szCs w:val="24"/>
         </w:rPr>
-        <w:t>Eos, Trans. Am. Geophys. Union</w:t>
+        <w:t>Estuar. Coast. Shelf Sci.</w:t>
       </w:r>
       <w:r>
         <w:rPr>
@@ -16885,7 +17352,7 @@
           <w:sz w:val="24"/>
           <w:szCs w:val="24"/>
         </w:rPr>
-        <w:t>2002</w:t>
+        <w:t>2015</w:t>
       </w:r>
       <w:r>
         <w:rPr>
@@ -16905,16 +17372,16 @@
           <w:sz w:val="24"/>
           <w:szCs w:val="24"/>
         </w:rPr>
-        <w:t>83</w:t>
-      </w:r>
-      <w:r>
-        <w:rPr>
-          <w:rFonts w:ascii="Times New Roman" w:hAnsi="Times New Roman"/>
-          <w:noProof/>
-          <w:sz w:val="24"/>
-          <w:szCs w:val="24"/>
-        </w:rPr>
-        <w:t xml:space="preserve"> (11), 117 DOI: 10.1029/2002EO000069.</w:t>
+        <w:t>164</w:t>
+      </w:r>
+      <w:r>
+        <w:rPr>
+          <w:rFonts w:ascii="Times New Roman" w:hAnsi="Times New Roman"/>
+          <w:noProof/>
+          <w:sz w:val="24"/>
+          <w:szCs w:val="24"/>
+        </w:rPr>
+        <w:t>, 94–104 DOI: 10.1016/j.ecss.2015.06.005.</w:t>
       </w:r>
     </w:p>
     <w:p>
@@ -16949,7 +17416,7 @@
           <w:szCs w:val="24"/>
         </w:rPr>
         <w:tab/>
-        <w:t xml:space="preserve">Charette, M. A.; Buesseler, K. O.; Andrews, J. E. Utility of radium isotopes for evaluating the input and transport of groundwater-derived nitrogen to a Cape Cod estuary. </w:t>
+        <w:t xml:space="preserve">Gonneea, M. E.; Mulligan, A. E.; Charette, M. A. Seasonal cycles in radium and barium within a subterranean estuary: Implications for groundwater derived chemical fluxes to surface waters. </w:t>
       </w:r>
       <w:r>
         <w:rPr>
@@ -16960,7 +17427,7 @@
           <w:sz w:val="24"/>
           <w:szCs w:val="24"/>
         </w:rPr>
-        <w:t>Limnol. Oceanogr.</w:t>
+        <w:t>Geochim. Cosmochim. Acta</w:t>
       </w:r>
       <w:r>
         <w:rPr>
@@ -16980,7 +17447,7 @@
           <w:sz w:val="24"/>
           <w:szCs w:val="24"/>
         </w:rPr>
-        <w:t>2001</w:t>
+        <w:t>2013</w:t>
       </w:r>
       <w:r>
         <w:rPr>
@@ -17000,16 +17467,16 @@
           <w:sz w:val="24"/>
           <w:szCs w:val="24"/>
         </w:rPr>
-        <w:t>46</w:t>
-      </w:r>
-      <w:r>
-        <w:rPr>
-          <w:rFonts w:ascii="Times New Roman" w:hAnsi="Times New Roman"/>
-          <w:noProof/>
-          <w:sz w:val="24"/>
-          <w:szCs w:val="24"/>
-        </w:rPr>
-        <w:t xml:space="preserve"> (2), 465–470 DOI: 10.4319/lo.2001.46.2.0465.</w:t>
+        <w:t>119</w:t>
+      </w:r>
+      <w:r>
+        <w:rPr>
+          <w:rFonts w:ascii="Times New Roman" w:hAnsi="Times New Roman"/>
+          <w:noProof/>
+          <w:sz w:val="24"/>
+          <w:szCs w:val="24"/>
+        </w:rPr>
+        <w:t>, 164–177 DOI: 10.1016/j.gca.2013.05.034.</w:t>
       </w:r>
     </w:p>
     <w:p>
@@ -17044,7 +17511,7 @@
           <w:szCs w:val="24"/>
         </w:rPr>
         <w:tab/>
-        <w:t xml:space="preserve">Kondash, A. J.; Warner, N. R.; Lahav, O.; Vengosh, A. Radium and barium removal through blending hydraulic fracturing fluids with acid mine drainage. </w:t>
+        <w:t xml:space="preserve">Burnett, B.; Chanton, J.; Christoff, J.; Kontar, E.; Krupa, S.; Lambert, M.; Moore, W.; O’Rourke, D.; Paulsen, R.; Smith, C.; et al. Assessing methodologies for measuring groundwater discharge to the ocean. </w:t>
       </w:r>
       <w:r>
         <w:rPr>
@@ -17055,7 +17522,7 @@
           <w:sz w:val="24"/>
           <w:szCs w:val="24"/>
         </w:rPr>
-        <w:t>Environ. Sci. Technol.</w:t>
+        <w:t>Eos, Trans. Am. Geophys. Union</w:t>
       </w:r>
       <w:r>
         <w:rPr>
@@ -17075,7 +17542,7 @@
           <w:sz w:val="24"/>
           <w:szCs w:val="24"/>
         </w:rPr>
-        <w:t>2014</w:t>
+        <w:t>2002</w:t>
       </w:r>
       <w:r>
         <w:rPr>
@@ -17095,16 +17562,26 @@
           <w:sz w:val="24"/>
           <w:szCs w:val="24"/>
         </w:rPr>
-        <w:t>48</w:t>
-      </w:r>
-      <w:r>
-        <w:rPr>
-          <w:rFonts w:ascii="Times New Roman" w:hAnsi="Times New Roman"/>
-          <w:noProof/>
-          <w:sz w:val="24"/>
-          <w:szCs w:val="24"/>
-        </w:rPr>
-        <w:t xml:space="preserve"> (2), 1334–1342 DOI: 10.1021/es403852h.</w:t>
+        <w:t>83</w:t>
+      </w:r>
+      <w:r>
+        <w:rPr>
+          <w:rFonts w:ascii="Times New Roman" w:hAnsi="Times New Roman"/>
+          <w:noProof/>
+          <w:sz w:val="24"/>
+          <w:szCs w:val="24"/>
+        </w:rPr>
+        <w:t xml:space="preserve"> (11), 117 </w:t>
+      </w:r>
+      <w:r>
+        <w:rPr>
+          <w:rFonts w:ascii="Times New Roman" w:hAnsi="Times New Roman"/>
+          <w:noProof/>
+          <w:sz w:val="24"/>
+          <w:szCs w:val="24"/>
+        </w:rPr>
+        <w:lastRenderedPageBreak/>
+        <w:t>DOI: 10.1029/2002EO000069.</w:t>
       </w:r>
     </w:p>
     <w:p>
@@ -17129,7 +17606,6 @@
           <w:sz w:val="24"/>
           <w:szCs w:val="24"/>
         </w:rPr>
-        <w:lastRenderedPageBreak/>
         <w:t xml:space="preserve">(41) </w:t>
       </w:r>
       <w:r>
@@ -17140,7 +17616,7 @@
           <w:szCs w:val="24"/>
         </w:rPr>
         <w:tab/>
-        <w:t xml:space="preserve">Vengosh, A.; Jackson, R. B.; Warner, N.; Darrah, T. H.; Kondash, A. A Critical Review of the Risks to Water Resources from Unconventional Shale Gas Development and Hydraulic Fracturing in the United States. </w:t>
+        <w:t xml:space="preserve">Charette, M. A.; Buesseler, K. O.; Andrews, J. E. Utility of radium isotopes for evaluating the input and transport of groundwater-derived nitrogen to a Cape Cod estuary. </w:t>
       </w:r>
       <w:r>
         <w:rPr>
@@ -17151,7 +17627,7 @@
           <w:sz w:val="24"/>
           <w:szCs w:val="24"/>
         </w:rPr>
-        <w:t>Environ. Sci. Technol.</w:t>
+        <w:t>Limnol. Oceanogr.</w:t>
       </w:r>
       <w:r>
         <w:rPr>
@@ -17171,7 +17647,7 @@
           <w:sz w:val="24"/>
           <w:szCs w:val="24"/>
         </w:rPr>
-        <w:t>2014</w:t>
+        <w:t>2001</w:t>
       </w:r>
       <w:r>
         <w:rPr>
@@ -17191,16 +17667,16 @@
           <w:sz w:val="24"/>
           <w:szCs w:val="24"/>
         </w:rPr>
-        <w:t>48</w:t>
-      </w:r>
-      <w:r>
-        <w:rPr>
-          <w:rFonts w:ascii="Times New Roman" w:hAnsi="Times New Roman"/>
-          <w:noProof/>
-          <w:sz w:val="24"/>
-          <w:szCs w:val="24"/>
-        </w:rPr>
-        <w:t xml:space="preserve"> (15), 8334–8348 DOI: 10.1021/es405118y.</w:t>
+        <w:t>46</w:t>
+      </w:r>
+      <w:r>
+        <w:rPr>
+          <w:rFonts w:ascii="Times New Roman" w:hAnsi="Times New Roman"/>
+          <w:noProof/>
+          <w:sz w:val="24"/>
+          <w:szCs w:val="24"/>
+        </w:rPr>
+        <w:t xml:space="preserve"> (2), 465–470 DOI: 10.4319/lo.2001.46.2.0465.</w:t>
       </w:r>
     </w:p>
     <w:p>
@@ -17235,7 +17711,7 @@
           <w:szCs w:val="24"/>
         </w:rPr>
         <w:tab/>
-        <w:t xml:space="preserve">Rowan, E. L.; Engle, M. A.; Kirby, C. S.; Kraemer, T. F. </w:t>
+        <w:t xml:space="preserve">Kondash, A. J.; Warner, N. R.; Lahav, O.; Vengosh, A. Radium and barium removal through blending hydraulic fracturing fluids with acid mine drainage. </w:t>
       </w:r>
       <w:r>
         <w:rPr>
@@ -17246,16 +17722,56 @@
           <w:sz w:val="24"/>
           <w:szCs w:val="24"/>
         </w:rPr>
-        <w:t>Radium Content of Oil- and Gas-Field Produced Waters in the Northern Appalachian Basin (USA):</w:t>
-      </w:r>
-      <w:r>
-        <w:rPr>
-          <w:rFonts w:ascii="Times New Roman" w:hAnsi="Times New Roman"/>
-          <w:noProof/>
-          <w:sz w:val="24"/>
-          <w:szCs w:val="24"/>
-        </w:rPr>
-        <w:t>; 2011.</w:t>
+        <w:t>Environ. Sci. Technol.</w:t>
+      </w:r>
+      <w:r>
+        <w:rPr>
+          <w:rFonts w:ascii="Times New Roman" w:hAnsi="Times New Roman"/>
+          <w:noProof/>
+          <w:sz w:val="24"/>
+          <w:szCs w:val="24"/>
+        </w:rPr>
+        <w:t xml:space="preserve"> </w:t>
+      </w:r>
+      <w:r>
+        <w:rPr>
+          <w:rFonts w:ascii="Times New Roman" w:hAnsi="Times New Roman"/>
+          <w:b/>
+          <w:bCs/>
+          <w:noProof/>
+          <w:sz w:val="24"/>
+          <w:szCs w:val="24"/>
+        </w:rPr>
+        <w:t>2014</w:t>
+      </w:r>
+      <w:r>
+        <w:rPr>
+          <w:rFonts w:ascii="Times New Roman" w:hAnsi="Times New Roman"/>
+          <w:noProof/>
+          <w:sz w:val="24"/>
+          <w:szCs w:val="24"/>
+        </w:rPr>
+        <w:t xml:space="preserve">, </w:t>
+      </w:r>
+      <w:r>
+        <w:rPr>
+          <w:rFonts w:ascii="Times New Roman" w:hAnsi="Times New Roman"/>
+          <w:i/>
+          <w:iCs/>
+          <w:noProof/>
+          <w:sz w:val="24"/>
+          <w:szCs w:val="24"/>
+        </w:rPr>
+        <w:t>48</w:t>
+      </w:r>
+      <w:r>
+        <w:rPr>
+          <w:rFonts w:ascii="Times New Roman" w:hAnsi="Times New Roman"/>
+          <w:noProof/>
+          <w:sz w:val="24"/>
+          <w:szCs w:val="24"/>
+        </w:rPr>
+        <w:t xml:space="preserve"> (2), 1334–1342 DOI: 10.1021/es403852h.</w:t>
       </w:r>
     </w:p>
     <w:p>
@@ -17290,7 +17806,7 @@
           <w:szCs w:val="24"/>
         </w:rPr>
         <w:tab/>
-        <w:t xml:space="preserve">Warner, N. R.; Christie, C. a.; Jackson, R. B.; Vengosh, A. Impacts of shale gas wastewater disposal on water quality in Western Pennsylvania. </w:t>
+        <w:t xml:space="preserve">Vengosh, A.; Jackson, R. B.; Warner, N.; Darrah, T. H.; Kondash, A. A Critical Review of the Risks to Water Resources from Unconventional Shale Gas Development and Hydraulic Fracturing in the United States. </w:t>
       </w:r>
       <w:r>
         <w:rPr>
@@ -17321,7 +17837,7 @@
           <w:sz w:val="24"/>
           <w:szCs w:val="24"/>
         </w:rPr>
-        <w:t>2013</w:t>
+        <w:t>2014</w:t>
       </w:r>
       <w:r>
         <w:rPr>
@@ -17341,16 +17857,16 @@
           <w:sz w:val="24"/>
           <w:szCs w:val="24"/>
         </w:rPr>
-        <w:t>47</w:t>
-      </w:r>
-      <w:r>
-        <w:rPr>
-          <w:rFonts w:ascii="Times New Roman" w:hAnsi="Times New Roman"/>
-          <w:noProof/>
-          <w:sz w:val="24"/>
-          <w:szCs w:val="24"/>
-        </w:rPr>
-        <w:t>, 11849–11857 DOI: 10.1021/es402165b.</w:t>
+        <w:t>48</w:t>
+      </w:r>
+      <w:r>
+        <w:rPr>
+          <w:rFonts w:ascii="Times New Roman" w:hAnsi="Times New Roman"/>
+          <w:noProof/>
+          <w:sz w:val="24"/>
+          <w:szCs w:val="24"/>
+        </w:rPr>
+        <w:t xml:space="preserve"> (15), 8334–8348 DOI: 10.1021/es405118y.</w:t>
       </w:r>
     </w:p>
     <w:p>
@@ -17385,7 +17901,7 @@
           <w:szCs w:val="24"/>
         </w:rPr>
         <w:tab/>
-        <w:t xml:space="preserve">Warner, N. R.; Kresse, T. M.; Hays, P. D.; Down, A.; Karr, J. D.; Jackson, R. B.; Vengosh, A. Geochemical and isotopic variations in shallow groundwater in areas of the Fayetteville Shale development, north-central Arkansas. </w:t>
+        <w:t xml:space="preserve">Rowan, E. L.; Engle, M. A.; Kirby, C. S.; Kraemer, T. F. </w:t>
       </w:r>
       <w:r>
         <w:rPr>
@@ -17396,56 +17912,16 @@
           <w:sz w:val="24"/>
           <w:szCs w:val="24"/>
         </w:rPr>
-        <w:t>Appl. Geochemistry</w:t>
-      </w:r>
-      <w:r>
-        <w:rPr>
-          <w:rFonts w:ascii="Times New Roman" w:hAnsi="Times New Roman"/>
-          <w:noProof/>
-          <w:sz w:val="24"/>
-          <w:szCs w:val="24"/>
-        </w:rPr>
-        <w:t xml:space="preserve"> </w:t>
-      </w:r>
-      <w:r>
-        <w:rPr>
-          <w:rFonts w:ascii="Times New Roman" w:hAnsi="Times New Roman"/>
-          <w:b/>
-          <w:bCs/>
-          <w:noProof/>
-          <w:sz w:val="24"/>
-          <w:szCs w:val="24"/>
-        </w:rPr>
-        <w:t>2013</w:t>
-      </w:r>
-      <w:r>
-        <w:rPr>
-          <w:rFonts w:ascii="Times New Roman" w:hAnsi="Times New Roman"/>
-          <w:noProof/>
-          <w:sz w:val="24"/>
-          <w:szCs w:val="24"/>
-        </w:rPr>
-        <w:t xml:space="preserve">, </w:t>
-      </w:r>
-      <w:r>
-        <w:rPr>
-          <w:rFonts w:ascii="Times New Roman" w:hAnsi="Times New Roman"/>
-          <w:i/>
-          <w:iCs/>
-          <w:noProof/>
-          <w:sz w:val="24"/>
-          <w:szCs w:val="24"/>
-        </w:rPr>
-        <w:t>35</w:t>
-      </w:r>
-      <w:r>
-        <w:rPr>
-          <w:rFonts w:ascii="Times New Roman" w:hAnsi="Times New Roman"/>
-          <w:noProof/>
-          <w:sz w:val="24"/>
-          <w:szCs w:val="24"/>
-        </w:rPr>
-        <w:t>, 207–220 DOI: 10.1016/j.apgeochem.2013.04.013.</w:t>
+        <w:t>Radium Content of Oil- and Gas-Field Produced Waters in the Northern Appalachian Basin (USA):</w:t>
+      </w:r>
+      <w:r>
+        <w:rPr>
+          <w:rFonts w:ascii="Times New Roman" w:hAnsi="Times New Roman"/>
+          <w:noProof/>
+          <w:sz w:val="24"/>
+          <w:szCs w:val="24"/>
+        </w:rPr>
+        <w:t>; 2011.</w:t>
       </w:r>
     </w:p>
     <w:p>
@@ -17460,6 +17936,7 @@
           <w:rFonts w:ascii="Times New Roman" w:hAnsi="Times New Roman"/>
           <w:noProof/>
           <w:sz w:val="24"/>
+          <w:szCs w:val="24"/>
         </w:rPr>
       </w:pPr>
       <w:r>
@@ -17470,6 +17947,195 @@
           <w:szCs w:val="24"/>
         </w:rPr>
         <w:t xml:space="preserve">(45) </w:t>
+      </w:r>
+      <w:r>
+        <w:rPr>
+          <w:rFonts w:ascii="Times New Roman" w:hAnsi="Times New Roman"/>
+          <w:noProof/>
+          <w:sz w:val="24"/>
+          <w:szCs w:val="24"/>
+        </w:rPr>
+        <w:tab/>
+        <w:t xml:space="preserve">Warner, N. R.; Christie, C. a.; Jackson, R. B.; Vengosh, A. Impacts of shale gas wastewater disposal on water quality in Western Pennsylvania. </w:t>
+      </w:r>
+      <w:r>
+        <w:rPr>
+          <w:rFonts w:ascii="Times New Roman" w:hAnsi="Times New Roman"/>
+          <w:i/>
+          <w:iCs/>
+          <w:noProof/>
+          <w:sz w:val="24"/>
+          <w:szCs w:val="24"/>
+        </w:rPr>
+        <w:t>Environ. Sci. Technol.</w:t>
+      </w:r>
+      <w:r>
+        <w:rPr>
+          <w:rFonts w:ascii="Times New Roman" w:hAnsi="Times New Roman"/>
+          <w:noProof/>
+          <w:sz w:val="24"/>
+          <w:szCs w:val="24"/>
+        </w:rPr>
+        <w:t xml:space="preserve"> </w:t>
+      </w:r>
+      <w:r>
+        <w:rPr>
+          <w:rFonts w:ascii="Times New Roman" w:hAnsi="Times New Roman"/>
+          <w:b/>
+          <w:bCs/>
+          <w:noProof/>
+          <w:sz w:val="24"/>
+          <w:szCs w:val="24"/>
+        </w:rPr>
+        <w:t>2013</w:t>
+      </w:r>
+      <w:r>
+        <w:rPr>
+          <w:rFonts w:ascii="Times New Roman" w:hAnsi="Times New Roman"/>
+          <w:noProof/>
+          <w:sz w:val="24"/>
+          <w:szCs w:val="24"/>
+        </w:rPr>
+        <w:t xml:space="preserve">, </w:t>
+      </w:r>
+      <w:r>
+        <w:rPr>
+          <w:rFonts w:ascii="Times New Roman" w:hAnsi="Times New Roman"/>
+          <w:i/>
+          <w:iCs/>
+          <w:noProof/>
+          <w:sz w:val="24"/>
+          <w:szCs w:val="24"/>
+        </w:rPr>
+        <w:t>47</w:t>
+      </w:r>
+      <w:r>
+        <w:rPr>
+          <w:rFonts w:ascii="Times New Roman" w:hAnsi="Times New Roman"/>
+          <w:noProof/>
+          <w:sz w:val="24"/>
+          <w:szCs w:val="24"/>
+        </w:rPr>
+        <w:t>, 11849–11857 DOI: 10.1021/es402165b.</w:t>
+      </w:r>
+    </w:p>
+    <w:p>
+      <w:pPr>
+        <w:widowControl w:val="0"/>
+        <w:autoSpaceDE w:val="0"/>
+        <w:autoSpaceDN w:val="0"/>
+        <w:adjustRightInd w:val="0"/>
+        <w:spacing w:line="240" w:lineRule="auto"/>
+        <w:ind w:left="640" w:hanging="640"/>
+        <w:rPr>
+          <w:rFonts w:ascii="Times New Roman" w:hAnsi="Times New Roman"/>
+          <w:noProof/>
+          <w:sz w:val="24"/>
+          <w:szCs w:val="24"/>
+        </w:rPr>
+      </w:pPr>
+      <w:r>
+        <w:rPr>
+          <w:rFonts w:ascii="Times New Roman" w:hAnsi="Times New Roman"/>
+          <w:noProof/>
+          <w:sz w:val="24"/>
+          <w:szCs w:val="24"/>
+        </w:rPr>
+        <w:t xml:space="preserve">(46) </w:t>
+      </w:r>
+      <w:r>
+        <w:rPr>
+          <w:rFonts w:ascii="Times New Roman" w:hAnsi="Times New Roman"/>
+          <w:noProof/>
+          <w:sz w:val="24"/>
+          <w:szCs w:val="24"/>
+        </w:rPr>
+        <w:tab/>
+        <w:t xml:space="preserve">Warner, N. R.; Kresse, T. M.; Hays, P. D.; Down, A.; Karr, J. D.; Jackson, R. B.; Vengosh, A. Geochemical and isotopic variations in shallow groundwater in areas of the Fayetteville Shale development, north-central Arkansas. </w:t>
+      </w:r>
+      <w:r>
+        <w:rPr>
+          <w:rFonts w:ascii="Times New Roman" w:hAnsi="Times New Roman"/>
+          <w:i/>
+          <w:iCs/>
+          <w:noProof/>
+          <w:sz w:val="24"/>
+          <w:szCs w:val="24"/>
+        </w:rPr>
+        <w:t>Appl. Geochemistry</w:t>
+      </w:r>
+      <w:r>
+        <w:rPr>
+          <w:rFonts w:ascii="Times New Roman" w:hAnsi="Times New Roman"/>
+          <w:noProof/>
+          <w:sz w:val="24"/>
+          <w:szCs w:val="24"/>
+        </w:rPr>
+        <w:t xml:space="preserve"> </w:t>
+      </w:r>
+      <w:r>
+        <w:rPr>
+          <w:rFonts w:ascii="Times New Roman" w:hAnsi="Times New Roman"/>
+          <w:b/>
+          <w:bCs/>
+          <w:noProof/>
+          <w:sz w:val="24"/>
+          <w:szCs w:val="24"/>
+        </w:rPr>
+        <w:t>2013</w:t>
+      </w:r>
+      <w:r>
+        <w:rPr>
+          <w:rFonts w:ascii="Times New Roman" w:hAnsi="Times New Roman"/>
+          <w:noProof/>
+          <w:sz w:val="24"/>
+          <w:szCs w:val="24"/>
+        </w:rPr>
+        <w:t xml:space="preserve">, </w:t>
+      </w:r>
+      <w:r>
+        <w:rPr>
+          <w:rFonts w:ascii="Times New Roman" w:hAnsi="Times New Roman"/>
+          <w:i/>
+          <w:iCs/>
+          <w:noProof/>
+          <w:sz w:val="24"/>
+          <w:szCs w:val="24"/>
+        </w:rPr>
+        <w:t>35</w:t>
+      </w:r>
+      <w:r>
+        <w:rPr>
+          <w:rFonts w:ascii="Times New Roman" w:hAnsi="Times New Roman"/>
+          <w:noProof/>
+          <w:sz w:val="24"/>
+          <w:szCs w:val="24"/>
+        </w:rPr>
+        <w:t>, 207–220 DOI: 10.1016/j.apgeochem.2013.04.013.</w:t>
+      </w:r>
+    </w:p>
+    <w:p>
+      <w:pPr>
+        <w:widowControl w:val="0"/>
+        <w:autoSpaceDE w:val="0"/>
+        <w:autoSpaceDN w:val="0"/>
+        <w:adjustRightInd w:val="0"/>
+        <w:spacing w:line="240" w:lineRule="auto"/>
+        <w:ind w:left="640" w:hanging="640"/>
+        <w:rPr>
+          <w:rFonts w:ascii="Times New Roman" w:hAnsi="Times New Roman"/>
+          <w:noProof/>
+          <w:sz w:val="24"/>
+        </w:rPr>
+      </w:pPr>
+      <w:r>
+        <w:rPr>
+          <w:rFonts w:ascii="Times New Roman" w:hAnsi="Times New Roman"/>
+          <w:noProof/>
+          <w:sz w:val="24"/>
+          <w:szCs w:val="24"/>
+        </w:rPr>
+        <w:t xml:space="preserve">(47) </w:t>
       </w:r>
       <w:r>
         <w:rPr>
@@ -17539,7 +18205,7 @@
           <w:sz w:val="24"/>
           <w:szCs w:val="24"/>
         </w:rPr>
-        <w:t xml:space="preserve"> (5), acs.estlett.6b00118 DOI: 10.1021/acs.estlett.6b00118.</w:t>
+        <w:t xml:space="preserve"> (5), 205–209 DOI: 10.1021/acs.estlett.6b00118.</w:t>
       </w:r>
     </w:p>
     <w:p>
@@ -17646,7 +18312,7 @@
       <w:rPr>
         <w:noProof/>
       </w:rPr>
-      <w:t>23</w:t>
+      <w:t>9</w:t>
     </w:r>
     <w:r>
       <w:rPr>
@@ -18764,7 +19430,7 @@
 </file>
 
 <file path=customXml/itemProps1.xml><?xml version="1.0" encoding="utf-8"?>
-<ds:datastoreItem xmlns:ds="http://schemas.openxmlformats.org/officeDocument/2006/customXml" ds:itemID="{291F2ED9-8E2F-4526-8D6E-EB62F452D4AD}">
+<ds:datastoreItem xmlns:ds="http://schemas.openxmlformats.org/officeDocument/2006/customXml" ds:itemID="{DDAFE9C2-8B59-41FB-ABEF-FE59FF9C5119}">
   <ds:schemaRefs>
     <ds:schemaRef ds:uri="http://schemas.openxmlformats.org/officeDocument/2006/bibliography"/>
   </ds:schemaRefs>

</xml_diff>